<commit_message>
Describe trello board and reporting.
</commit_message>
<xml_diff>
--- a/[PI][IL] charte de projet.docx
+++ b/[PI][IL] charte de projet.docx
@@ -1,6 +1,6 @@
 
 <file path=word/document.xml><?xml version="1.0" encoding="utf-8"?>
-<w:document xmlns:ve="http://schemas.openxmlformats.org/markup-compatibility/2006" xmlns:o="urn:schemas-microsoft-com:office:office" xmlns:r="http://schemas.openxmlformats.org/officeDocument/2006/relationships" xmlns:m="http://schemas.openxmlformats.org/officeDocument/2006/math" xmlns:v="urn:schemas-microsoft-com:vml" xmlns:wp="http://schemas.openxmlformats.org/drawingml/2006/wordprocessingDrawing" xmlns:w10="urn:schemas-microsoft-com:office:word" xmlns:w="http://schemas.openxmlformats.org/wordprocessingml/2006/main" xmlns:wne="http://schemas.microsoft.com/office/word/2006/wordml">
+<w:document xmlns:wpc="http://schemas.microsoft.com/office/word/2010/wordprocessingCanvas" xmlns:mc="http://schemas.openxmlformats.org/markup-compatibility/2006" xmlns:o="urn:schemas-microsoft-com:office:office" xmlns:r="http://schemas.openxmlformats.org/officeDocument/2006/relationships" xmlns:m="http://schemas.openxmlformats.org/officeDocument/2006/math" xmlns:v="urn:schemas-microsoft-com:vml" xmlns:wp14="http://schemas.microsoft.com/office/word/2010/wordprocessingDrawing" xmlns:wp="http://schemas.openxmlformats.org/drawingml/2006/wordprocessingDrawing" xmlns:w10="urn:schemas-microsoft-com:office:word" xmlns:w="http://schemas.openxmlformats.org/wordprocessingml/2006/main" xmlns:w14="http://schemas.microsoft.com/office/word/2010/wordml" xmlns:w15="http://schemas.microsoft.com/office/word/2012/wordml" xmlns:wpg="http://schemas.microsoft.com/office/word/2010/wordprocessingGroup" xmlns:wpi="http://schemas.microsoft.com/office/word/2010/wordprocessingInk" xmlns:wne="http://schemas.microsoft.com/office/word/2006/wordml" xmlns:wps="http://schemas.microsoft.com/office/word/2010/wordprocessingShape" mc:Ignorable="w14 w15 wp14">
   <w:body>
     <w:p>
       <w:pPr>
@@ -36,7 +36,7 @@
                     <a:blip r:embed="rId8" cstate="print">
                       <a:extLst>
                         <a:ext uri="{28A0092B-C50C-407E-A947-70E740481C1C}">
-                          <a14:useLocalDpi xmlns:lc="http://schemas.openxmlformats.org/drawingml/2006/lockedCanvas" xmlns:a14="http://schemas.microsoft.com/office/drawing/2010/main" xmlns:p="http://schemas.openxmlformats.org/presentationml/2006/main" xmlns="" xmlns:w="http://schemas.openxmlformats.org/wordprocessingml/2006/main" xmlns:w10="urn:schemas-microsoft-com:office:word" xmlns:v="urn:schemas-microsoft-com:vml" xmlns:o="urn:schemas-microsoft-com:office:office" val="0"/>
+                          <a14:useLocalDpi xmlns:a14="http://schemas.microsoft.com/office/drawing/2010/main" val="0"/>
                         </a:ext>
                       </a:extLst>
                     </a:blip>
@@ -56,7 +56,7 @@
                     <a:noFill/>
                     <a:extLst>
                       <a:ext uri="{909E8E84-426E-40DD-AFC4-6F175D3DCCD1}">
-                        <a14:hiddenFill xmlns:lc="http://schemas.openxmlformats.org/drawingml/2006/lockedCanvas" xmlns:a14="http://schemas.microsoft.com/office/drawing/2010/main" xmlns:p="http://schemas.openxmlformats.org/presentationml/2006/main" xmlns="" xmlns:w="http://schemas.openxmlformats.org/wordprocessingml/2006/main" xmlns:w10="urn:schemas-microsoft-com:office:word" xmlns:v="urn:schemas-microsoft-com:vml" xmlns:o="urn:schemas-microsoft-com:office:office">
+                        <a14:hiddenFill xmlns:a14="http://schemas.microsoft.com/office/drawing/2010/main">
                           <a:solidFill>
                             <a:srgbClr val="FFFFFF"/>
                           </a:solidFill>
@@ -84,14 +84,9 @@
         </w:rPr>
         <w:t>Projet « </w:t>
       </w:r>
-      <w:fldSimple w:instr=" DOCPROPERTY &quot;Subject&quot;  \* MERGEFORMAT ">
-        <w:r>
-          <w:rPr>
-            <w:rStyle w:val="TitreProjetCar"/>
-          </w:rPr>
-          <w:t>[nom du projet]</w:t>
-        </w:r>
-      </w:fldSimple>
+      <w:r>
+        <w:t>TLJ</w:t>
+      </w:r>
       <w:r>
         <w:rPr>
           <w:rStyle w:val="StyleTitreLatin36ptCar"/>
@@ -106,15 +101,29 @@
           <w:szCs w:val="56"/>
         </w:rPr>
       </w:pPr>
-      <w:fldSimple w:instr=" DOCPROPERTY  Title  \* MERGEFORMAT ">
-        <w:r>
-          <w:rPr>
-            <w:rStyle w:val="TitreProjetCar"/>
-            <w:szCs w:val="56"/>
-          </w:rPr>
-          <w:t>Charte de projet</w:t>
-        </w:r>
-      </w:fldSimple>
+      <w:r>
+        <w:fldChar w:fldCharType="begin"/>
+      </w:r>
+      <w:r>
+        <w:instrText xml:space="preserve"> DOCPROPERTY  Title  \* MERGEFORMAT </w:instrText>
+      </w:r>
+      <w:r>
+        <w:fldChar w:fldCharType="separate"/>
+      </w:r>
+      <w:r>
+        <w:rPr>
+          <w:rStyle w:val="TitreProjetCar"/>
+          <w:szCs w:val="56"/>
+        </w:rPr>
+        <w:t>Charte de projet</w:t>
+      </w:r>
+      <w:r>
+        <w:rPr>
+          <w:rStyle w:val="TitreProjetCar"/>
+          <w:szCs w:val="56"/>
+        </w:rPr>
+        <w:fldChar w:fldCharType="end"/>
+      </w:r>
       <w:r>
         <w:rPr>
           <w:rStyle w:val="StyleTitreLatin36ptCar"/>
@@ -135,14 +144,24 @@
       <w:r>
         <w:t xml:space="preserve">Version </w:t>
       </w:r>
-      <w:fldSimple w:instr=" DOCPROPERTY  Version  \* MERGEFORMAT ">
-        <w:r>
-          <w:t>1.</w:t>
-        </w:r>
-        <w:r>
-          <w:t>0</w:t>
-        </w:r>
-      </w:fldSimple>
+      <w:r>
+        <w:fldChar w:fldCharType="begin"/>
+      </w:r>
+      <w:r>
+        <w:instrText xml:space="preserve"> DOCPROPERTY  Version  \* MERGEFORMAT </w:instrText>
+      </w:r>
+      <w:r>
+        <w:fldChar w:fldCharType="separate"/>
+      </w:r>
+      <w:r>
+        <w:t>1.</w:t>
+      </w:r>
+      <w:r>
+        <w:t>0</w:t>
+      </w:r>
+      <w:r>
+        <w:fldChar w:fldCharType="end"/>
+      </w:r>
     </w:p>
     <w:p>
       <w:pPr>
@@ -163,26 +182,39 @@
           <w:docGrid w:linePitch="299"/>
         </w:sectPr>
       </w:pPr>
-      <w:fldSimple w:instr=" DOCPROPERTY  Date  \* MERGEFORMAT ">
-        <w:r>
-          <w:rPr>
-            <w:sz w:val="28"/>
-          </w:rPr>
-          <w:t>31</w:t>
-        </w:r>
-        <w:r>
-          <w:rPr>
-            <w:sz w:val="28"/>
-          </w:rPr>
-          <w:t>/03/201</w:t>
-        </w:r>
-        <w:r>
-          <w:rPr>
-            <w:sz w:val="28"/>
-          </w:rPr>
-          <w:t>5</w:t>
-        </w:r>
-      </w:fldSimple>
+      <w:r>
+        <w:fldChar w:fldCharType="begin"/>
+      </w:r>
+      <w:r>
+        <w:instrText xml:space="preserve"> DOCPROPERTY  Date  \* MERGEFORMAT </w:instrText>
+      </w:r>
+      <w:r>
+        <w:fldChar w:fldCharType="separate"/>
+      </w:r>
+      <w:r>
+        <w:rPr>
+          <w:sz w:val="28"/>
+        </w:rPr>
+        <w:t>14/10</w:t>
+      </w:r>
+      <w:r>
+        <w:rPr>
+          <w:sz w:val="28"/>
+        </w:rPr>
+        <w:t>/201</w:t>
+      </w:r>
+      <w:r>
+        <w:rPr>
+          <w:sz w:val="28"/>
+        </w:rPr>
+        <w:t>5</w:t>
+      </w:r>
+      <w:r>
+        <w:rPr>
+          <w:sz w:val="28"/>
+        </w:rPr>
+        <w:fldChar w:fldCharType="end"/>
+      </w:r>
     </w:p>
     <w:p>
       <w:pPr>
@@ -205,7 +237,7 @@
           <w:insideV w:val="single" w:sz="6" w:space="0" w:color="auto"/>
         </w:tblBorders>
         <w:tblLayout w:type="fixed"/>
-        <w:tblLook w:val="0000"/>
+        <w:tblLook w:val="0000" w:firstRow="0" w:lastRow="0" w:firstColumn="0" w:lastColumn="0" w:noHBand="0" w:noVBand="0"/>
       </w:tblPr>
       <w:tblGrid>
         <w:gridCol w:w="2304"/>
@@ -331,6 +363,120 @@
                 <w:lang w:val="fr-FR"/>
               </w:rPr>
               <w:t>Auteur</w:t>
+            </w:r>
+          </w:p>
+        </w:tc>
+      </w:tr>
+      <w:tr>
+        <w:tc>
+          <w:tcPr>
+            <w:tcW w:w="2304" w:type="dxa"/>
+            <w:tcBorders>
+              <w:top w:val="single" w:sz="6" w:space="0" w:color="auto"/>
+              <w:left w:val="single" w:sz="6" w:space="0" w:color="auto"/>
+              <w:bottom w:val="single" w:sz="6" w:space="0" w:color="auto"/>
+              <w:right w:val="single" w:sz="6" w:space="0" w:color="auto"/>
+            </w:tcBorders>
+          </w:tcPr>
+          <w:p>
+            <w:pPr>
+              <w:pStyle w:val="Tabletext"/>
+              <w:jc w:val="center"/>
+              <w:rPr>
+                <w:rFonts w:ascii="Arial" w:hAnsi="Arial" w:cs="Arial"/>
+                <w:lang w:val="fr-FR"/>
+              </w:rPr>
+            </w:pPr>
+            <w:r>
+              <w:rPr>
+                <w:rFonts w:ascii="Arial" w:hAnsi="Arial" w:cs="Arial"/>
+                <w:lang w:val="fr-FR"/>
+              </w:rPr>
+              <w:t>2015/10/14</w:t>
+            </w:r>
+          </w:p>
+        </w:tc>
+        <w:tc>
+          <w:tcPr>
+            <w:tcW w:w="1152" w:type="dxa"/>
+            <w:tcBorders>
+              <w:top w:val="single" w:sz="6" w:space="0" w:color="auto"/>
+              <w:left w:val="single" w:sz="6" w:space="0" w:color="auto"/>
+              <w:bottom w:val="single" w:sz="6" w:space="0" w:color="auto"/>
+              <w:right w:val="single" w:sz="6" w:space="0" w:color="auto"/>
+            </w:tcBorders>
+          </w:tcPr>
+          <w:p>
+            <w:pPr>
+              <w:pStyle w:val="Tabletext"/>
+              <w:jc w:val="center"/>
+              <w:rPr>
+                <w:rFonts w:ascii="Arial" w:hAnsi="Arial" w:cs="Arial"/>
+                <w:lang w:val="fr-FR"/>
+              </w:rPr>
+            </w:pPr>
+            <w:r>
+              <w:rPr>
+                <w:rFonts w:ascii="Arial" w:hAnsi="Arial" w:cs="Arial"/>
+                <w:lang w:val="fr-FR"/>
+              </w:rPr>
+              <w:t>1.0</w:t>
+            </w:r>
+          </w:p>
+        </w:tc>
+        <w:tc>
+          <w:tcPr>
+            <w:tcW w:w="3744" w:type="dxa"/>
+            <w:tcBorders>
+              <w:top w:val="single" w:sz="6" w:space="0" w:color="auto"/>
+              <w:left w:val="single" w:sz="6" w:space="0" w:color="auto"/>
+              <w:bottom w:val="single" w:sz="6" w:space="0" w:color="auto"/>
+              <w:right w:val="single" w:sz="6" w:space="0" w:color="auto"/>
+            </w:tcBorders>
+          </w:tcPr>
+          <w:p>
+            <w:pPr>
+              <w:pStyle w:val="Tabletext"/>
+              <w:jc w:val="center"/>
+              <w:rPr>
+                <w:rFonts w:ascii="Arial" w:hAnsi="Arial" w:cs="Arial"/>
+                <w:lang w:val="fr-FR"/>
+              </w:rPr>
+            </w:pPr>
+            <w:r>
+              <w:rPr>
+                <w:rFonts w:ascii="Arial" w:hAnsi="Arial" w:cs="Arial"/>
+                <w:lang w:val="fr-FR"/>
+              </w:rPr>
+              <w:t>Première rédaction</w:t>
+            </w:r>
+          </w:p>
+        </w:tc>
+        <w:tc>
+          <w:tcPr>
+            <w:tcW w:w="2304" w:type="dxa"/>
+            <w:tcBorders>
+              <w:top w:val="single" w:sz="6" w:space="0" w:color="auto"/>
+              <w:left w:val="single" w:sz="6" w:space="0" w:color="auto"/>
+              <w:bottom w:val="single" w:sz="6" w:space="0" w:color="auto"/>
+              <w:right w:val="single" w:sz="6" w:space="0" w:color="auto"/>
+            </w:tcBorders>
+          </w:tcPr>
+          <w:p>
+            <w:pPr>
+              <w:pStyle w:val="Tabletext"/>
+              <w:jc w:val="center"/>
+              <w:rPr>
+                <w:rFonts w:ascii="Arial" w:hAnsi="Arial" w:cs="Arial"/>
+                <w:lang w:val="fr-FR"/>
+              </w:rPr>
+            </w:pPr>
+            <w:r>
+              <w:rPr>
+                <w:rFonts w:ascii="Arial" w:hAnsi="Arial" w:cs="Arial"/>
+                <w:lang w:val="fr-FR"/>
+              </w:rPr>
+              <w:t>T.D. J.T.</w:t>
             </w:r>
           </w:p>
         </w:tc>
@@ -593,92 +739,6 @@
           </w:p>
         </w:tc>
       </w:tr>
-      <w:tr>
-        <w:tc>
-          <w:tcPr>
-            <w:tcW w:w="2304" w:type="dxa"/>
-            <w:tcBorders>
-              <w:top w:val="single" w:sz="6" w:space="0" w:color="auto"/>
-              <w:left w:val="single" w:sz="6" w:space="0" w:color="auto"/>
-              <w:bottom w:val="single" w:sz="6" w:space="0" w:color="auto"/>
-              <w:right w:val="single" w:sz="6" w:space="0" w:color="auto"/>
-            </w:tcBorders>
-          </w:tcPr>
-          <w:p>
-            <w:pPr>
-              <w:pStyle w:val="Tabletext"/>
-              <w:jc w:val="center"/>
-              <w:rPr>
-                <w:rFonts w:ascii="Arial" w:hAnsi="Arial" w:cs="Arial"/>
-                <w:lang w:val="fr-FR"/>
-              </w:rPr>
-            </w:pPr>
-          </w:p>
-        </w:tc>
-        <w:tc>
-          <w:tcPr>
-            <w:tcW w:w="1152" w:type="dxa"/>
-            <w:tcBorders>
-              <w:top w:val="single" w:sz="6" w:space="0" w:color="auto"/>
-              <w:left w:val="single" w:sz="6" w:space="0" w:color="auto"/>
-              <w:bottom w:val="single" w:sz="6" w:space="0" w:color="auto"/>
-              <w:right w:val="single" w:sz="6" w:space="0" w:color="auto"/>
-            </w:tcBorders>
-          </w:tcPr>
-          <w:p>
-            <w:pPr>
-              <w:pStyle w:val="Tabletext"/>
-              <w:jc w:val="center"/>
-              <w:rPr>
-                <w:rFonts w:ascii="Arial" w:hAnsi="Arial" w:cs="Arial"/>
-                <w:lang w:val="fr-FR"/>
-              </w:rPr>
-            </w:pPr>
-          </w:p>
-        </w:tc>
-        <w:tc>
-          <w:tcPr>
-            <w:tcW w:w="3744" w:type="dxa"/>
-            <w:tcBorders>
-              <w:top w:val="single" w:sz="6" w:space="0" w:color="auto"/>
-              <w:left w:val="single" w:sz="6" w:space="0" w:color="auto"/>
-              <w:bottom w:val="single" w:sz="6" w:space="0" w:color="auto"/>
-              <w:right w:val="single" w:sz="6" w:space="0" w:color="auto"/>
-            </w:tcBorders>
-          </w:tcPr>
-          <w:p>
-            <w:pPr>
-              <w:pStyle w:val="Tabletext"/>
-              <w:jc w:val="center"/>
-              <w:rPr>
-                <w:rFonts w:ascii="Arial" w:hAnsi="Arial" w:cs="Arial"/>
-                <w:lang w:val="fr-FR"/>
-              </w:rPr>
-            </w:pPr>
-          </w:p>
-        </w:tc>
-        <w:tc>
-          <w:tcPr>
-            <w:tcW w:w="2304" w:type="dxa"/>
-            <w:tcBorders>
-              <w:top w:val="single" w:sz="6" w:space="0" w:color="auto"/>
-              <w:left w:val="single" w:sz="6" w:space="0" w:color="auto"/>
-              <w:bottom w:val="single" w:sz="6" w:space="0" w:color="auto"/>
-              <w:right w:val="single" w:sz="6" w:space="0" w:color="auto"/>
-            </w:tcBorders>
-          </w:tcPr>
-          <w:p>
-            <w:pPr>
-              <w:pStyle w:val="Tabletext"/>
-              <w:jc w:val="center"/>
-              <w:rPr>
-                <w:rFonts w:ascii="Arial" w:hAnsi="Arial" w:cs="Arial"/>
-                <w:lang w:val="fr-FR"/>
-              </w:rPr>
-            </w:pPr>
-          </w:p>
-        </w:tc>
-      </w:tr>
     </w:tbl>
     <w:p>
       <w:pPr>
@@ -1588,7 +1648,7 @@
             <v:stroke joinstyle="miter"/>
             <v:path gradientshapeok="t" o:connecttype="rect"/>
           </v:shapetype>
-          <v:shape id="_x0000_s1035" type="#_x0000_t202" style="width:480.55pt;height:165.75pt;mso-position-horizontal-relative:char;mso-position-vertical-relative:line;mso-width-relative:margin;mso-height-relative:margin" fillcolor="#9bbb59 [3206]" strokecolor="#f2f2f2 [3041]" strokeweight="3pt">
+          <v:shape id="_x0000_s1035" type="#_x0000_t202" style="width:480.55pt;height:165.75pt;mso-left-percent:-10001;mso-top-percent:-10001;mso-position-horizontal:absolute;mso-position-horizontal-relative:char;mso-position-vertical:absolute;mso-position-vertical-relative:line;mso-left-percent:-10001;mso-top-percent:-10001;mso-width-relative:margin;mso-height-relative:margin" fillcolor="#9bbb59 [3206]" strokecolor="#f2f2f2 [3041]" strokeweight="3pt">
             <v:shadow on="t" type="perspective" color="#4e6128 [1606]" opacity=".5" offset="1pt" offset2="-1pt"/>
             <v:textbox>
               <w:txbxContent>
@@ -1664,7 +1724,6 @@
                 </w:p>
               </w:txbxContent>
             </v:textbox>
-            <w10:wrap type="none"/>
             <w10:anchorlock/>
           </v:shape>
         </w:pict>
@@ -1683,7 +1742,7 @@
     <w:p>
       <w:r>
         <w:pict>
-          <v:shape id="_x0000_s1034" type="#_x0000_t202" style="width:480.55pt;height:41.35pt;mso-position-horizontal-relative:char;mso-position-vertical-relative:line;mso-width-relative:margin;mso-height-relative:margin" fillcolor="#9bbb59 [3206]" strokecolor="#f2f2f2 [3041]" strokeweight="3pt">
+          <v:shape id="_x0000_s1034" type="#_x0000_t202" style="width:480.55pt;height:41.35pt;mso-left-percent:-10001;mso-top-percent:-10001;mso-position-horizontal:absolute;mso-position-horizontal-relative:char;mso-position-vertical:absolute;mso-position-vertical-relative:line;mso-left-percent:-10001;mso-top-percent:-10001;mso-width-relative:margin;mso-height-relative:margin" fillcolor="#9bbb59 [3206]" strokecolor="#f2f2f2 [3041]" strokeweight="3pt">
             <v:shadow on="t" type="perspective" color="#4e6128 [1606]" opacity=".5" offset="1pt" offset2="-1pt"/>
             <v:textbox>
               <w:txbxContent>
@@ -1709,7 +1768,6 @@
                 <w:p/>
               </w:txbxContent>
             </v:textbox>
-            <w10:wrap type="none"/>
             <w10:anchorlock/>
           </v:shape>
         </w:pict>
@@ -1766,163 +1824,59 @@
       </w:r>
       <w:bookmarkEnd w:id="4"/>
     </w:p>
+    <w:p/>
+    <w:p>
+      <w:r>
+        <w:t xml:space="preserve">Un </w:t>
+      </w:r>
+      <w:proofErr w:type="spellStart"/>
+      <w:r>
+        <w:t>board</w:t>
+      </w:r>
+      <w:proofErr w:type="spellEnd"/>
+      <w:r>
+        <w:t xml:space="preserve"> </w:t>
+      </w:r>
+      <w:proofErr w:type="spellStart"/>
+      <w:r>
+        <w:t>T</w:t>
+      </w:r>
+      <w:r>
+        <w:t>rello</w:t>
+      </w:r>
+      <w:proofErr w:type="spellEnd"/>
+      <w:r>
+        <w:t xml:space="preserve"> servira à la gestion et attribution des tâches au sein de l’équipe. Le chef de projet s’occupera de le faire évoluer au fur et à mesure des tâches accomplis.</w:t>
+      </w:r>
+    </w:p>
+    <w:p>
+      <w:r>
+        <w:t xml:space="preserve">Le </w:t>
+      </w:r>
+      <w:proofErr w:type="spellStart"/>
+      <w:r>
+        <w:t>board</w:t>
+      </w:r>
+      <w:proofErr w:type="spellEnd"/>
+      <w:r>
+        <w:t xml:space="preserve"> sera constitué d’une multitude de liste comme les tâches à effectuer, la progression des tâches et les tâches accomplis.</w:t>
+      </w:r>
+    </w:p>
+    <w:p/>
+    <w:p>
+      <w:pPr>
+        <w:pStyle w:val="Titre2"/>
+      </w:pPr>
+      <w:bookmarkStart w:id="5" w:name="_Toc415583637"/>
+      <w:r>
+        <w:t>Evaluation des charges et calendrier cible</w:t>
+      </w:r>
+      <w:bookmarkEnd w:id="5"/>
+    </w:p>
     <w:p>
       <w:r>
         <w:pict>
-          <v:shape id="_x0000_s1033" type="#_x0000_t202" style="width:480.55pt;height:150.25pt;mso-position-horizontal-relative:char;mso-position-vertical-relative:line;mso-width-relative:margin;mso-height-relative:margin" fillcolor="#9bbb59 [3206]" strokecolor="#f2f2f2 [3041]" strokeweight="3pt">
-            <v:shadow on="t" type="perspective" color="#4e6128 [1606]" opacity=".5" offset="1pt" offset2="-1pt"/>
-            <v:textbox>
-              <w:txbxContent>
-                <w:p>
-                  <w:r>
-                    <w:t xml:space="preserve">Vous préciserez à minima comment le </w:t>
-                  </w:r>
-                  <w:proofErr w:type="spellStart"/>
-                  <w:r>
-                    <w:t>board</w:t>
-                  </w:r>
-                  <w:proofErr w:type="spellEnd"/>
-                  <w:r>
-                    <w:t xml:space="preserve"> (typiquement un </w:t>
-                  </w:r>
-                  <w:proofErr w:type="spellStart"/>
-                  <w:r>
-                    <w:t>board</w:t>
-                  </w:r>
-                  <w:proofErr w:type="spellEnd"/>
-                  <w:r>
-                    <w:t xml:space="preserve"> </w:t>
-                  </w:r>
-                  <w:proofErr w:type="spellStart"/>
-                  <w:r>
-                    <w:t>trello</w:t>
-                  </w:r>
-                  <w:proofErr w:type="spellEnd"/>
-                  <w:r>
-                    <w:t>) va évoluer</w:t>
-                  </w:r>
-                  <w:r>
-                    <w:t xml:space="preserve"> sur les axes suivants:</w:t>
-                  </w:r>
-                </w:p>
-                <w:p>
-                  <w:pPr>
-                    <w:pStyle w:val="Paragraphedeliste"/>
-                    <w:numPr>
-                      <w:ilvl w:val="0"/>
-                      <w:numId w:val="7"/>
-                    </w:numPr>
-                  </w:pPr>
-                  <w:r>
-                    <w:t xml:space="preserve">où se trouve le </w:t>
-                  </w:r>
-                  <w:proofErr w:type="spellStart"/>
-                  <w:r>
-                    <w:t>board</w:t>
-                  </w:r>
-                  <w:proofErr w:type="spellEnd"/>
-                  <w:r>
-                    <w:t> ?</w:t>
-                  </w:r>
-                </w:p>
-                <w:p>
-                  <w:pPr>
-                    <w:pStyle w:val="Paragraphedeliste"/>
-                    <w:numPr>
-                      <w:ilvl w:val="0"/>
-                      <w:numId w:val="7"/>
-                    </w:numPr>
-                  </w:pPr>
-                  <w:r>
-                    <w:t>qui le fait évoluer</w:t>
-                  </w:r>
-                </w:p>
-                <w:p>
-                  <w:pPr>
-                    <w:pStyle w:val="Paragraphedeliste"/>
-                    <w:numPr>
-                      <w:ilvl w:val="0"/>
-                      <w:numId w:val="7"/>
-                    </w:numPr>
-                  </w:pPr>
-                  <w:r>
-                    <w:t>quand / à quelle fréquence</w:t>
-                  </w:r>
-                </w:p>
-                <w:p>
-                  <w:pPr>
-                    <w:pStyle w:val="Paragraphedeliste"/>
-                    <w:numPr>
-                      <w:ilvl w:val="0"/>
-                      <w:numId w:val="7"/>
-                    </w:numPr>
-                  </w:pPr>
-                  <w:r>
-                    <w:t xml:space="preserve">comment : quelles sont les règles à suivre pour faire évoluer le </w:t>
-                  </w:r>
-                  <w:proofErr w:type="spellStart"/>
-                  <w:r>
-                    <w:t>board</w:t>
-                  </w:r>
-                  <w:proofErr w:type="spellEnd"/>
-                </w:p>
-                <w:p>
-                  <w:pPr>
-                    <w:pStyle w:val="Paragraphedeliste"/>
-                    <w:numPr>
-                      <w:ilvl w:val="1"/>
-                      <w:numId w:val="7"/>
-                    </w:numPr>
-                  </w:pPr>
-                  <w:r>
-                    <w:t>vue macro (</w:t>
-                  </w:r>
-                  <w:proofErr w:type="spellStart"/>
-                  <w:r>
-                    <w:t>epics</w:t>
-                  </w:r>
-                  <w:proofErr w:type="spellEnd"/>
-                  <w:r>
-                    <w:t>, user stories</w:t>
-                  </w:r>
-                  <w:r>
-                    <w:t>)</w:t>
-                  </w:r>
-                </w:p>
-                <w:p>
-                  <w:pPr>
-                    <w:pStyle w:val="Paragraphedeliste"/>
-                    <w:numPr>
-                      <w:ilvl w:val="1"/>
-                      <w:numId w:val="7"/>
-                    </w:numPr>
-                  </w:pPr>
-                  <w:r>
-                    <w:t>vue micro (niveau tâches individuelles)</w:t>
-                  </w:r>
-                </w:p>
-              </w:txbxContent>
-            </v:textbox>
-            <w10:wrap type="none"/>
-            <w10:anchorlock/>
-          </v:shape>
-        </w:pict>
-      </w:r>
-    </w:p>
-    <w:p>
-      <w:pPr>
-        <w:pStyle w:val="Titre2"/>
-      </w:pPr>
-      <w:bookmarkStart w:id="5" w:name="_Toc415583637"/>
-      <w:r>
-        <w:t>Evaluation des charges et calendrier cible</w:t>
-      </w:r>
-      <w:bookmarkEnd w:id="5"/>
-    </w:p>
-    <w:p>
-      <w:r>
-        <w:pict>
-          <v:shape id="_x0000_s1032" type="#_x0000_t202" style="width:480.55pt;height:98.95pt;mso-position-horizontal-relative:char;mso-position-vertical-relative:line;mso-width-relative:margin;mso-height-relative:margin" fillcolor="#9bbb59 [3206]" strokecolor="#f2f2f2 [3041]" strokeweight="3pt">
+          <v:shape id="_x0000_s1032" type="#_x0000_t202" style="width:480.55pt;height:98.95pt;mso-left-percent:-10001;mso-top-percent:-10001;mso-position-horizontal:absolute;mso-position-horizontal-relative:char;mso-position-vertical:absolute;mso-position-vertical-relative:line;mso-left-percent:-10001;mso-top-percent:-10001;mso-width-relative:margin;mso-height-relative:margin" fillcolor="#9bbb59 [3206]" strokecolor="#f2f2f2 [3041]" strokeweight="3pt">
             <v:shadow on="t" type="perspective" color="#4e6128 [1606]" opacity=".5" offset="1pt" offset2="-1pt"/>
             <v:textbox style="mso-next-textbox:#_x0000_s1032">
               <w:txbxContent>
@@ -1933,9 +1887,11 @@
                   <w:r>
                     <w:t>dates des recettes d’itération</w:t>
                   </w:r>
+                  <w:proofErr w:type="gramStart"/>
                   <w:r>
                     <w:t>)</w:t>
                   </w:r>
+                  <w:proofErr w:type="gramEnd"/>
                   <w:r>
                     <w:br/>
                     <w:t xml:space="preserve">Précisez le volume horaire total disponible </w:t>
@@ -1953,7 +1909,6 @@
                 </w:p>
               </w:txbxContent>
             </v:textbox>
-            <w10:wrap type="none"/>
             <w10:anchorlock/>
           </v:shape>
         </w:pict>
@@ -1972,7 +1927,7 @@
     <w:p>
       <w:r>
         <w:pict>
-          <v:shape id="_x0000_s1031" type="#_x0000_t202" style="width:480.55pt;height:38.7pt;mso-position-horizontal-relative:char;mso-position-vertical-relative:line;mso-width-relative:margin;mso-height-relative:margin" fillcolor="#9bbb59 [3206]" strokecolor="#f2f2f2 [3041]" strokeweight="3pt">
+          <v:shape id="_x0000_s1031" type="#_x0000_t202" style="width:480.55pt;height:38.7pt;mso-left-percent:-10001;mso-top-percent:-10001;mso-position-horizontal:absolute;mso-position-horizontal-relative:char;mso-position-vertical:absolute;mso-position-vertical-relative:line;mso-left-percent:-10001;mso-top-percent:-10001;mso-width-relative:margin;mso-height-relative:margin" fillcolor="#9bbb59 [3206]" strokecolor="#f2f2f2 [3041]" strokeweight="3pt">
             <v:shadow on="t" type="perspective" color="#4e6128 [1606]" opacity=".5" offset="1pt" offset2="-1pt"/>
             <v:textbox style="mso-next-textbox:#_x0000_s1031">
               <w:txbxContent>
@@ -1984,12 +1939,19 @@
                     <w:t>l’itération 1</w:t>
                   </w:r>
                   <w:r>
-                    <w:t>, et ce que vous pensez pouvoir livrer à la fin des itération suivantes.</w:t>
+                    <w:t xml:space="preserve">, et ce que vous pensez pouvoir livrer à la fin </w:t>
+                  </w:r>
+                  <w:proofErr w:type="gramStart"/>
+                  <w:r>
+                    <w:t>des itération suivantes</w:t>
+                  </w:r>
+                  <w:proofErr w:type="gramEnd"/>
+                  <w:r>
+                    <w:t>.</w:t>
                   </w:r>
                 </w:p>
               </w:txbxContent>
             </v:textbox>
-            <w10:wrap type="none"/>
             <w10:anchorlock/>
           </v:shape>
         </w:pict>
@@ -2016,268 +1978,51 @@
       <w:bookmarkStart w:id="7" w:name="_Toc415583639"/>
       <w:r>
         <w:lastRenderedPageBreak/>
-        <w:t xml:space="preserve">Gestion du </w:t>
-      </w:r>
-      <w:proofErr w:type="spellStart"/>
-      <w:r>
-        <w:t>reporting</w:t>
+        <w:t>Gestion du reporting</w:t>
       </w:r>
       <w:bookmarkEnd w:id="7"/>
-      <w:proofErr w:type="spellEnd"/>
-    </w:p>
-    <w:p>
-      <w:r>
-        <w:pict>
-          <v:shape id="_x0000_s1030" type="#_x0000_t202" style="width:480.55pt;height:394.6pt;mso-position-horizontal-relative:char;mso-position-vertical-relative:line;mso-width-relative:margin;mso-height-relative:margin" fillcolor="#9bbb59 [3206]" strokecolor="#f2f2f2 [3041]" strokeweight="3pt">
-            <v:shadow on="t" type="perspective" color="#4e6128 [1606]" opacity=".5" offset="1pt" offset2="-1pt"/>
-            <v:textbox style="mso-next-textbox:#_x0000_s1030">
-              <w:txbxContent>
-                <w:p>
-                  <w:r>
-                    <w:t xml:space="preserve">Indiquez comment l’équipe de réalisation rendra compte de l’avancement du projet en définissant précisément le processus de </w:t>
-                  </w:r>
-                  <w:proofErr w:type="spellStart"/>
-                  <w:r>
-                    <w:t>reporting</w:t>
-                  </w:r>
-                  <w:proofErr w:type="spellEnd"/>
-                  <w:r>
-                    <w:t xml:space="preserve">. Nous vous demandons de préciser pour chaque type de </w:t>
-                  </w:r>
-                  <w:proofErr w:type="spellStart"/>
-                  <w:r>
-                    <w:t>reporting</w:t>
-                  </w:r>
-                  <w:proofErr w:type="spellEnd"/>
-                  <w:r>
-                    <w:t xml:space="preserve"> retenu : </w:t>
-                  </w:r>
-                </w:p>
-                <w:p>
-                  <w:pPr>
-                    <w:pStyle w:val="Paragraphedeliste"/>
-                    <w:numPr>
-                      <w:ilvl w:val="0"/>
-                      <w:numId w:val="4"/>
-                    </w:numPr>
-                  </w:pPr>
-                  <w:r>
-                    <w:t>Sa fréquence de réalisation</w:t>
-                  </w:r>
-                </w:p>
-                <w:p>
-                  <w:pPr>
-                    <w:pStyle w:val="Paragraphedeliste"/>
-                    <w:numPr>
-                      <w:ilvl w:val="0"/>
-                      <w:numId w:val="4"/>
-                    </w:numPr>
-                  </w:pPr>
-                  <w:r>
-                    <w:t>Son contenu</w:t>
-                  </w:r>
-                </w:p>
-                <w:p>
-                  <w:pPr>
-                    <w:pStyle w:val="Paragraphedeliste"/>
-                    <w:numPr>
-                      <w:ilvl w:val="0"/>
-                      <w:numId w:val="4"/>
-                    </w:numPr>
-                  </w:pPr>
-                  <w:r>
-                    <w:t xml:space="preserve">Sous quelle forme ce </w:t>
-                  </w:r>
-                  <w:proofErr w:type="spellStart"/>
-                  <w:r>
-                    <w:t>reporting</w:t>
-                  </w:r>
-                  <w:proofErr w:type="spellEnd"/>
-                  <w:r>
-                    <w:t xml:space="preserve"> sera réalisé, avec quel outils  et comment il sera publié</w:t>
-                  </w:r>
-                </w:p>
-                <w:p>
-                  <w:pPr>
-                    <w:pStyle w:val="Paragraphedeliste"/>
-                    <w:numPr>
-                      <w:ilvl w:val="0"/>
-                      <w:numId w:val="4"/>
-                    </w:numPr>
-                  </w:pPr>
-                  <w:r>
-                    <w:t xml:space="preserve">A qui s’adresse ce </w:t>
-                  </w:r>
-                  <w:proofErr w:type="spellStart"/>
-                  <w:r>
-                    <w:t>reporting</w:t>
-                  </w:r>
-                  <w:proofErr w:type="spellEnd"/>
-                  <w:r>
-                    <w:br/>
-                  </w:r>
-                </w:p>
-                <w:p>
-                  <w:r>
-                    <w:t>Nous vous rappelons que</w:t>
-                  </w:r>
-                </w:p>
-                <w:p>
-                  <w:pPr>
-                    <w:pStyle w:val="Paragraphedeliste"/>
-                    <w:numPr>
-                      <w:ilvl w:val="0"/>
-                      <w:numId w:val="10"/>
-                    </w:numPr>
-                  </w:pPr>
-                  <w:r>
-                    <w:t xml:space="preserve">à titre individuel l’étudiant doit faire un </w:t>
-                  </w:r>
-                  <w:proofErr w:type="spellStart"/>
-                  <w:r>
-                    <w:t>reporting</w:t>
-                  </w:r>
-                  <w:proofErr w:type="spellEnd"/>
-                  <w:r>
-                    <w:t xml:space="preserve">  « micro » à destination du chef de projet, du</w:t>
-                  </w:r>
-                  <w:r>
-                    <w:t xml:space="preserve"> suiveur et parfois du client. </w:t>
-                  </w:r>
-                  <w:r>
-                    <w:t>Vous y préciserez à minima :</w:t>
-                  </w:r>
-                </w:p>
-                <w:p>
-                  <w:pPr>
-                    <w:pStyle w:val="Paragraphedeliste"/>
-                    <w:numPr>
-                      <w:ilvl w:val="1"/>
-                      <w:numId w:val="4"/>
-                    </w:numPr>
-                  </w:pPr>
-                  <w:r>
-                    <w:t xml:space="preserve">Le travail devant être réalisé (tâches + temps), </w:t>
-                  </w:r>
-                </w:p>
-                <w:p>
-                  <w:pPr>
-                    <w:pStyle w:val="Paragraphedeliste"/>
-                    <w:numPr>
-                      <w:ilvl w:val="1"/>
-                      <w:numId w:val="4"/>
-                    </w:numPr>
-                  </w:pPr>
-                  <w:r>
-                    <w:t>Le tr</w:t>
-                  </w:r>
-                  <w:r>
-                    <w:t>avail réalisé  (tâches + temps)</w:t>
-                  </w:r>
-                  <w:r>
-                    <w:t xml:space="preserve">, </w:t>
-                  </w:r>
-                </w:p>
-                <w:p>
-                  <w:pPr>
-                    <w:pStyle w:val="Paragraphedeliste"/>
-                    <w:numPr>
-                      <w:ilvl w:val="1"/>
-                      <w:numId w:val="4"/>
-                    </w:numPr>
-                  </w:pPr>
-                  <w:r>
-                    <w:t xml:space="preserve">Les écarts de temps sur les tâches réalisées, </w:t>
-                  </w:r>
-                </w:p>
-                <w:p>
-                  <w:pPr>
-                    <w:pStyle w:val="Paragraphedeliste"/>
-                    <w:numPr>
-                      <w:ilvl w:val="1"/>
-                      <w:numId w:val="4"/>
-                    </w:numPr>
-                  </w:pPr>
-                  <w:r>
-                    <w:t>Le travail restant à réaliser (tâches + temps)</w:t>
-                  </w:r>
-                </w:p>
-                <w:p>
-                  <w:pPr>
-                    <w:pStyle w:val="Paragraphedeliste"/>
-                    <w:numPr>
-                      <w:ilvl w:val="1"/>
-                      <w:numId w:val="4"/>
-                    </w:numPr>
-                  </w:pPr>
-                  <w:r>
-                    <w:t>Une synthèse personnelle de cette phase de réalisation (bilan, difficultés rencontrées,  …)</w:t>
-                  </w:r>
-                </w:p>
-                <w:p>
-                  <w:pPr>
-                    <w:pStyle w:val="Paragraphedeliste"/>
-                    <w:numPr>
-                      <w:ilvl w:val="0"/>
-                      <w:numId w:val="4"/>
-                    </w:numPr>
-                  </w:pPr>
-                  <w:r>
-                    <w:t xml:space="preserve">au titre de l’équipe, un </w:t>
-                  </w:r>
-                  <w:proofErr w:type="spellStart"/>
-                  <w:r>
-                    <w:t>reporting</w:t>
-                  </w:r>
-                  <w:proofErr w:type="spellEnd"/>
-                  <w:r>
-                    <w:t xml:space="preserve"> global </w:t>
-                  </w:r>
-                  <w:r>
-                    <w:t xml:space="preserve">doit être produit </w:t>
-                  </w:r>
-                  <w:r>
-                    <w:t>et le chef de projet en sera le rapporteur. Vous préciserez à minima :</w:t>
-                  </w:r>
-                </w:p>
-                <w:p>
-                  <w:pPr>
-                    <w:pStyle w:val="Paragraphedeliste"/>
-                    <w:numPr>
-                      <w:ilvl w:val="1"/>
-                      <w:numId w:val="4"/>
-                    </w:numPr>
-                  </w:pPr>
-                  <w:r>
-                    <w:t xml:space="preserve">Une synthèse de ce qu’il s’est passé depuis le </w:t>
-                  </w:r>
-                  <w:proofErr w:type="spellStart"/>
-                  <w:r>
-                    <w:t>reporting</w:t>
-                  </w:r>
-                  <w:proofErr w:type="spellEnd"/>
-                  <w:r>
-                    <w:t xml:space="preserve"> précédent</w:t>
-                  </w:r>
-                </w:p>
-                <w:p>
-                  <w:pPr>
-                    <w:pStyle w:val="Paragraphedeliste"/>
-                    <w:numPr>
-                      <w:ilvl w:val="1"/>
-                      <w:numId w:val="4"/>
-                    </w:numPr>
-                  </w:pPr>
-                  <w:r>
-                    <w:t>Les conséquences, si il y en a sur le projet : tant au niveau organisationnel qu’au niveau des spécifications (évolution des besoins, de la mission ou des objectifs, …)  ou de la planification (itérations / jalons)</w:t>
-                  </w:r>
-                </w:p>
-              </w:txbxContent>
-            </v:textbox>
-            <w10:wrap type="none"/>
-            <w10:anchorlock/>
-          </v:shape>
-        </w:pict>
+    </w:p>
+    <w:p/>
+    <w:p>
+      <w:r>
+        <w:t>L’équipe rendra compte aux suiveurs à travers</w:t>
+      </w:r>
+      <w:r>
+        <w:t xml:space="preserve"> des réunions lors d</w:t>
+      </w:r>
+      <w:r>
+        <w:t>es différentes itérations</w:t>
+      </w:r>
+      <w:r>
+        <w:t xml:space="preserve"> pour présenter sous forme de PowerPoint, les objectifs accomplis et leur fonctionnement, l</w:t>
+      </w:r>
+      <w:r>
+        <w:t>es objectifs r</w:t>
+      </w:r>
+      <w:r>
+        <w:t>estant et l’évolution du planning.</w:t>
+      </w:r>
+    </w:p>
+    <w:p>
+      <w:r>
+        <w:t>Une réunion sera organisée toutes les deux semaines à partir du lancement du projet pour rendre compte des possibles difficultés rencontrées et informer de l’</w:t>
+      </w:r>
+      <w:r>
+        <w:t>avancée</w:t>
+      </w:r>
+      <w:r>
+        <w:t xml:space="preserve"> du projet</w:t>
+      </w:r>
+      <w:r>
+        <w:t xml:space="preserve"> par rapport au planning initial</w:t>
+      </w:r>
+      <w:r>
+        <w:t>.</w:t>
+      </w:r>
+    </w:p>
+    <w:p>
+      <w:r>
+        <w:t>Le reporting des membres de l’équipe au chef d’équipe se fera de vive voix ou par Skype à chaque accomplissement de tâche.</w:t>
       </w:r>
     </w:p>
     <w:p>
@@ -2350,7 +2095,7 @@
           <w:rStyle w:val="Titre3Car"/>
         </w:rPr>
         <w:pict>
-          <v:shape id="_x0000_s1029" type="#_x0000_t202" style="width:480.55pt;height:278.65pt;mso-position-horizontal-relative:char;mso-position-vertical-relative:line;mso-width-relative:margin;mso-height-relative:margin" fillcolor="#9bbb59 [3206]" strokecolor="#f2f2f2 [3041]" strokeweight="3pt">
+          <v:shape id="_x0000_s1029" type="#_x0000_t202" style="width:480.55pt;height:278.65pt;mso-left-percent:-10001;mso-top-percent:-10001;mso-position-horizontal:absolute;mso-position-horizontal-relative:char;mso-position-vertical:absolute;mso-position-vertical-relative:line;mso-left-percent:-10001;mso-top-percent:-10001;mso-width-relative:margin;mso-height-relative:margin" fillcolor="#9bbb59 [3206]" strokecolor="#f2f2f2 [3041]" strokeweight="3pt">
             <v:shadow on="t" type="perspective" color="#4e6128 [1606]" opacity=".5" offset="1pt" offset2="-1pt"/>
             <v:textbox style="mso-next-textbox:#_x0000_s1029">
               <w:txbxContent>
@@ -2384,8 +2129,13 @@
                   </w:r>
                 </w:p>
                 <w:p>
+                  <w:proofErr w:type="gramStart"/>
                   <w:r>
-                    <w:t xml:space="preserve">vous devez expliquer </w:t>
+                    <w:t>vous</w:t>
+                  </w:r>
+                  <w:proofErr w:type="gramEnd"/>
+                  <w:r>
+                    <w:t xml:space="preserve"> devez expliquer </w:t>
                   </w:r>
                 </w:p>
                 <w:p>
@@ -2470,7 +2220,6 @@
                 </w:p>
               </w:txbxContent>
             </v:textbox>
-            <w10:wrap type="none"/>
             <w10:anchorlock/>
           </v:shape>
         </w:pict>
@@ -2517,7 +2266,7 @@
     <w:p>
       <w:r>
         <w:pict>
-          <v:shape id="_x0000_s1028" type="#_x0000_t202" style="width:480.55pt;height:63.1pt;mso-position-horizontal-relative:char;mso-position-vertical-relative:line;mso-width-relative:margin;mso-height-relative:margin" fillcolor="#9bbb59 [3206]" strokecolor="#f2f2f2 [3041]" strokeweight="3pt">
+          <v:shape id="_x0000_s1028" type="#_x0000_t202" style="width:480.55pt;height:63.1pt;mso-left-percent:-10001;mso-top-percent:-10001;mso-position-horizontal:absolute;mso-position-horizontal-relative:char;mso-position-vertical:absolute;mso-position-vertical-relative:line;mso-left-percent:-10001;mso-top-percent:-10001;mso-width-relative:margin;mso-height-relative:margin" fillcolor="#9bbb59 [3206]" strokecolor="#f2f2f2 [3041]" strokeweight="3pt">
             <v:shadow on="t" type="perspective" color="#4e6128 [1606]" opacity=".5" offset="1pt" offset2="-1pt"/>
             <v:textbox style="mso-next-textbox:#_x0000_s1028">
               <w:txbxContent>
@@ -2529,26 +2278,10 @@
                     <w:t xml:space="preserve">l’organisation des dossiers informatiques, </w:t>
                   </w:r>
                   <w:r>
-                    <w:t xml:space="preserve">le stockage des fichiers, le </w:t>
-                  </w:r>
-                  <w:proofErr w:type="spellStart"/>
-                  <w:r>
-                    <w:t>workflow</w:t>
-                  </w:r>
-                  <w:proofErr w:type="spellEnd"/>
-                  <w:r>
-                    <w:t xml:space="preserve"> de validation,</w:t>
+                    <w:t>le stockage des fichiers, le workflow de validation,</w:t>
                   </w:r>
                   <w:r>
-                    <w:t xml:space="preserve"> le </w:t>
-                  </w:r>
-                  <w:proofErr w:type="spellStart"/>
-                  <w:r>
-                    <w:t>workflow</w:t>
-                  </w:r>
-                  <w:proofErr w:type="spellEnd"/>
-                  <w:r>
-                    <w:t xml:space="preserve"> git,</w:t>
+                    <w:t xml:space="preserve"> le workflow git,</w:t>
                   </w:r>
                   <w:r>
                     <w:t xml:space="preserve"> les procédures de sauvegarde, … </w:t>
@@ -2556,7 +2289,6 @@
                 </w:p>
               </w:txbxContent>
             </v:textbox>
-            <w10:wrap type="none"/>
             <w10:anchorlock/>
           </v:shape>
         </w:pict>
@@ -2570,12 +2302,14 @@
       <w:r>
         <w:t>Description des livrables</w:t>
       </w:r>
+      <w:bookmarkStart w:id="11" w:name="_GoBack"/>
       <w:bookmarkEnd w:id="10"/>
+      <w:bookmarkEnd w:id="11"/>
     </w:p>
     <w:p>
       <w:r>
         <w:pict>
-          <v:shape id="_x0000_s1027" type="#_x0000_t202" style="width:480.55pt;height:54.1pt;mso-position-horizontal-relative:char;mso-position-vertical-relative:line;mso-width-relative:margin;mso-height-relative:margin" fillcolor="#9bbb59 [3206]" strokecolor="#f2f2f2 [3041]" strokeweight="3pt">
+          <v:shape id="_x0000_s1027" type="#_x0000_t202" style="width:480.55pt;height:54.1pt;mso-left-percent:-10001;mso-top-percent:-10001;mso-position-horizontal:absolute;mso-position-horizontal-relative:char;mso-position-vertical:absolute;mso-position-vertical-relative:line;mso-left-percent:-10001;mso-top-percent:-10001;mso-width-relative:margin;mso-height-relative:margin" fillcolor="#9bbb59 [3206]" strokecolor="#f2f2f2 [3041]" strokeweight="3pt">
             <v:shadow on="t" type="perspective" color="#4e6128 [1606]" opacity=".5" offset="1pt" offset2="-1pt"/>
             <v:textbox style="mso-next-textbox:#_x0000_s1027">
               <w:txbxContent>
@@ -2594,20 +2328,11 @@
                     <w:t>Exemple : documentation utilisateur, documentation techni</w:t>
                   </w:r>
                   <w:r>
-                    <w:t xml:space="preserve">que, </w:t>
-                  </w:r>
-                  <w:proofErr w:type="spellStart"/>
-                  <w:r>
-                    <w:t>etc</w:t>
-                  </w:r>
-                  <w:proofErr w:type="spellEnd"/>
-                  <w:r>
-                    <w:t>...</w:t>
+                    <w:t>que, etc...</w:t>
                   </w:r>
                 </w:p>
               </w:txbxContent>
             </v:textbox>
-            <w10:wrap type="none"/>
             <w10:anchorlock/>
           </v:shape>
         </w:pict>
@@ -2622,11 +2347,11 @@
           <w:bCs/>
         </w:rPr>
       </w:pPr>
-      <w:bookmarkStart w:id="11" w:name="_Toc415583643"/>
+      <w:bookmarkStart w:id="12" w:name="_Toc415583643"/>
       <w:r>
         <w:t>Règles de validation</w:t>
       </w:r>
-      <w:bookmarkEnd w:id="11"/>
+      <w:bookmarkEnd w:id="12"/>
     </w:p>
     <w:p>
       <w:pPr>
@@ -2647,7 +2372,7 @@
           <w:rStyle w:val="Titre3Car"/>
         </w:rPr>
         <w:pict>
-          <v:shape id="_x0000_s1026" type="#_x0000_t202" style="width:480.55pt;height:73.9pt;mso-position-horizontal-relative:char;mso-position-vertical-relative:line;mso-width-relative:margin;mso-height-relative:margin" fillcolor="#9bbb59 [3206]" strokecolor="#f2f2f2 [3041]" strokeweight="3pt">
+          <v:shape id="_x0000_s1026" type="#_x0000_t202" style="width:480.55pt;height:73.9pt;mso-left-percent:-10001;mso-top-percent:-10001;mso-position-horizontal:absolute;mso-position-horizontal-relative:char;mso-position-vertical:absolute;mso-position-vertical-relative:line;mso-left-percent:-10001;mso-top-percent:-10001;mso-width-relative:margin;mso-height-relative:margin" fillcolor="#9bbb59 [3206]" strokecolor="#f2f2f2 [3041]" strokeweight="3pt">
             <v:shadow on="t" type="perspective" color="#4e6128 [1606]" opacity=".5" offset="1pt" offset2="-1pt"/>
             <v:textbox style="mso-next-textbox:#_x0000_s1026">
               <w:txbxContent>
@@ -2665,7 +2390,6 @@
                 </w:p>
               </w:txbxContent>
             </v:textbox>
-            <w10:wrap type="none"/>
             <w10:anchorlock/>
           </v:shape>
         </w:pict>
@@ -2683,7 +2407,7 @@
 </file>
 
 <file path=word/endnotes.xml><?xml version="1.0" encoding="utf-8"?>
-<w:endnotes xmlns:ve="http://schemas.openxmlformats.org/markup-compatibility/2006" xmlns:o="urn:schemas-microsoft-com:office:office" xmlns:r="http://schemas.openxmlformats.org/officeDocument/2006/relationships" xmlns:m="http://schemas.openxmlformats.org/officeDocument/2006/math" xmlns:v="urn:schemas-microsoft-com:vml" xmlns:wp="http://schemas.openxmlformats.org/drawingml/2006/wordprocessingDrawing" xmlns:w10="urn:schemas-microsoft-com:office:word" xmlns:w="http://schemas.openxmlformats.org/wordprocessingml/2006/main" xmlns:wne="http://schemas.microsoft.com/office/word/2006/wordml">
+<w:endnotes xmlns:wpc="http://schemas.microsoft.com/office/word/2010/wordprocessingCanvas" xmlns:mc="http://schemas.openxmlformats.org/markup-compatibility/2006" xmlns:o="urn:schemas-microsoft-com:office:office" xmlns:r="http://schemas.openxmlformats.org/officeDocument/2006/relationships" xmlns:m="http://schemas.openxmlformats.org/officeDocument/2006/math" xmlns:v="urn:schemas-microsoft-com:vml" xmlns:wp14="http://schemas.microsoft.com/office/word/2010/wordprocessingDrawing" xmlns:wp="http://schemas.openxmlformats.org/drawingml/2006/wordprocessingDrawing" xmlns:w10="urn:schemas-microsoft-com:office:word" xmlns:w="http://schemas.openxmlformats.org/wordprocessingml/2006/main" xmlns:w14="http://schemas.microsoft.com/office/word/2010/wordml" xmlns:w15="http://schemas.microsoft.com/office/word/2012/wordml" xmlns:wpg="http://schemas.microsoft.com/office/word/2010/wordprocessingGroup" xmlns:wpi="http://schemas.microsoft.com/office/word/2010/wordprocessingInk" xmlns:wne="http://schemas.microsoft.com/office/word/2006/wordml" xmlns:wps="http://schemas.microsoft.com/office/word/2010/wordprocessingShape" mc:Ignorable="w14 w15 wp14">
   <w:endnote w:type="separator" w:id="-1">
     <w:p>
       <w:pPr>
@@ -2708,7 +2432,7 @@
 </file>
 
 <file path=word/footer1.xml><?xml version="1.0" encoding="utf-8"?>
-<w:ftr xmlns:ve="http://schemas.openxmlformats.org/markup-compatibility/2006" xmlns:o="urn:schemas-microsoft-com:office:office" xmlns:r="http://schemas.openxmlformats.org/officeDocument/2006/relationships" xmlns:m="http://schemas.openxmlformats.org/officeDocument/2006/math" xmlns:v="urn:schemas-microsoft-com:vml" xmlns:wp="http://schemas.openxmlformats.org/drawingml/2006/wordprocessingDrawing" xmlns:w10="urn:schemas-microsoft-com:office:word" xmlns:w="http://schemas.openxmlformats.org/wordprocessingml/2006/main" xmlns:wne="http://schemas.microsoft.com/office/word/2006/wordml">
+<w:ftr xmlns:wpc="http://schemas.microsoft.com/office/word/2010/wordprocessingCanvas" xmlns:mc="http://schemas.openxmlformats.org/markup-compatibility/2006" xmlns:o="urn:schemas-microsoft-com:office:office" xmlns:r="http://schemas.openxmlformats.org/officeDocument/2006/relationships" xmlns:m="http://schemas.openxmlformats.org/officeDocument/2006/math" xmlns:v="urn:schemas-microsoft-com:vml" xmlns:wp14="http://schemas.microsoft.com/office/word/2010/wordprocessingDrawing" xmlns:wp="http://schemas.openxmlformats.org/drawingml/2006/wordprocessingDrawing" xmlns:w10="urn:schemas-microsoft-com:office:word" xmlns:w="http://schemas.openxmlformats.org/wordprocessingml/2006/main" xmlns:w14="http://schemas.microsoft.com/office/word/2010/wordml" xmlns:w15="http://schemas.microsoft.com/office/word/2012/wordml" xmlns:wpg="http://schemas.microsoft.com/office/word/2010/wordprocessingGroup" xmlns:wpi="http://schemas.microsoft.com/office/word/2010/wordprocessingInk" xmlns:wne="http://schemas.microsoft.com/office/word/2006/wordml" xmlns:wps="http://schemas.microsoft.com/office/word/2010/wordprocessingShape" mc:Ignorable="w14 w15 wp14">
   <w:p>
     <w:pPr>
       <w:pStyle w:val="Pieddepage"/>
@@ -2719,37 +2443,63 @@
 </file>
 
 <file path=word/footer2.xml><?xml version="1.0" encoding="utf-8"?>
-<w:ftr xmlns:ve="http://schemas.openxmlformats.org/markup-compatibility/2006" xmlns:o="urn:schemas-microsoft-com:office:office" xmlns:r="http://schemas.openxmlformats.org/officeDocument/2006/relationships" xmlns:m="http://schemas.openxmlformats.org/officeDocument/2006/math" xmlns:v="urn:schemas-microsoft-com:vml" xmlns:wp="http://schemas.openxmlformats.org/drawingml/2006/wordprocessingDrawing" xmlns:w10="urn:schemas-microsoft-com:office:word" xmlns:w="http://schemas.openxmlformats.org/wordprocessingml/2006/main" xmlns:wne="http://schemas.microsoft.com/office/word/2006/wordml">
+<w:ftr xmlns:wpc="http://schemas.microsoft.com/office/word/2010/wordprocessingCanvas" xmlns:mc="http://schemas.openxmlformats.org/markup-compatibility/2006" xmlns:o="urn:schemas-microsoft-com:office:office" xmlns:r="http://schemas.openxmlformats.org/officeDocument/2006/relationships" xmlns:m="http://schemas.openxmlformats.org/officeDocument/2006/math" xmlns:v="urn:schemas-microsoft-com:vml" xmlns:wp14="http://schemas.microsoft.com/office/word/2010/wordprocessingDrawing" xmlns:wp="http://schemas.openxmlformats.org/drawingml/2006/wordprocessingDrawing" xmlns:w10="urn:schemas-microsoft-com:office:word" xmlns:w="http://schemas.openxmlformats.org/wordprocessingml/2006/main" xmlns:w14="http://schemas.microsoft.com/office/word/2010/wordml" xmlns:w15="http://schemas.microsoft.com/office/word/2012/wordml" xmlns:wpg="http://schemas.microsoft.com/office/word/2010/wordprocessingGroup" xmlns:wpi="http://schemas.microsoft.com/office/word/2010/wordprocessingInk" xmlns:wne="http://schemas.microsoft.com/office/word/2006/wordml" xmlns:wps="http://schemas.microsoft.com/office/word/2010/wordprocessingShape" mc:Ignorable="w14 w15 wp14">
   <w:p>
     <w:pPr>
       <w:pStyle w:val="Pieddepage"/>
       <w:jc w:val="center"/>
     </w:pPr>
-    <w:fldSimple w:instr=" PAGE  \* Arabic  \* MERGEFORMAT ">
-      <w:r>
-        <w:rPr>
-          <w:noProof/>
-        </w:rPr>
-        <w:t>8</w:t>
-      </w:r>
-    </w:fldSimple>
+    <w:r>
+      <w:fldChar w:fldCharType="begin"/>
+    </w:r>
+    <w:r>
+      <w:instrText xml:space="preserve"> PAGE  \* Arabic  \* MERGEFORMAT </w:instrText>
+    </w:r>
+    <w:r>
+      <w:fldChar w:fldCharType="separate"/>
+    </w:r>
+    <w:r>
+      <w:rPr>
+        <w:noProof/>
+      </w:rPr>
+      <w:t>8</w:t>
+    </w:r>
+    <w:r>
+      <w:rPr>
+        <w:noProof/>
+      </w:rPr>
+      <w:fldChar w:fldCharType="end"/>
+    </w:r>
     <w:r>
       <w:t>/</w:t>
     </w:r>
-    <w:fldSimple w:instr=" NUMPAGES  \* Arabic  \* MERGEFORMAT ">
-      <w:r>
-        <w:rPr>
-          <w:noProof/>
-        </w:rPr>
-        <w:t>8</w:t>
-      </w:r>
-    </w:fldSimple>
+    <w:r>
+      <w:fldChar w:fldCharType="begin"/>
+    </w:r>
+    <w:r>
+      <w:instrText xml:space="preserve"> NUMPAGES  \* Arabic  \* MERGEFORMAT </w:instrText>
+    </w:r>
+    <w:r>
+      <w:fldChar w:fldCharType="separate"/>
+    </w:r>
+    <w:r>
+      <w:rPr>
+        <w:noProof/>
+      </w:rPr>
+      <w:t>8</w:t>
+    </w:r>
+    <w:r>
+      <w:rPr>
+        <w:noProof/>
+      </w:rPr>
+      <w:fldChar w:fldCharType="end"/>
+    </w:r>
   </w:p>
 </w:ftr>
 </file>
 
 <file path=word/footnotes.xml><?xml version="1.0" encoding="utf-8"?>
-<w:footnotes xmlns:ve="http://schemas.openxmlformats.org/markup-compatibility/2006" xmlns:o="urn:schemas-microsoft-com:office:office" xmlns:r="http://schemas.openxmlformats.org/officeDocument/2006/relationships" xmlns:m="http://schemas.openxmlformats.org/officeDocument/2006/math" xmlns:v="urn:schemas-microsoft-com:vml" xmlns:wp="http://schemas.openxmlformats.org/drawingml/2006/wordprocessingDrawing" xmlns:w10="urn:schemas-microsoft-com:office:word" xmlns:w="http://schemas.openxmlformats.org/wordprocessingml/2006/main" xmlns:wne="http://schemas.microsoft.com/office/word/2006/wordml">
+<w:footnotes xmlns:wpc="http://schemas.microsoft.com/office/word/2010/wordprocessingCanvas" xmlns:mc="http://schemas.openxmlformats.org/markup-compatibility/2006" xmlns:o="urn:schemas-microsoft-com:office:office" xmlns:r="http://schemas.openxmlformats.org/officeDocument/2006/relationships" xmlns:m="http://schemas.openxmlformats.org/officeDocument/2006/math" xmlns:v="urn:schemas-microsoft-com:vml" xmlns:wp14="http://schemas.microsoft.com/office/word/2010/wordprocessingDrawing" xmlns:wp="http://schemas.openxmlformats.org/drawingml/2006/wordprocessingDrawing" xmlns:w10="urn:schemas-microsoft-com:office:word" xmlns:w="http://schemas.openxmlformats.org/wordprocessingml/2006/main" xmlns:w14="http://schemas.microsoft.com/office/word/2010/wordml" xmlns:w15="http://schemas.microsoft.com/office/word/2012/wordml" xmlns:wpg="http://schemas.microsoft.com/office/word/2010/wordprocessingGroup" xmlns:wpi="http://schemas.microsoft.com/office/word/2010/wordprocessingInk" xmlns:wne="http://schemas.microsoft.com/office/word/2006/wordml" xmlns:wps="http://schemas.microsoft.com/office/word/2010/wordprocessingShape" mc:Ignorable="w14 w15 wp14">
   <w:footnote w:type="separator" w:id="-1">
     <w:p>
       <w:pPr>
@@ -2774,8 +2524,8 @@
 </file>
 
 <file path=word/numbering.xml><?xml version="1.0" encoding="utf-8"?>
-<w:numbering xmlns:ve="http://schemas.openxmlformats.org/markup-compatibility/2006" xmlns:o="urn:schemas-microsoft-com:office:office" xmlns:r="http://schemas.openxmlformats.org/officeDocument/2006/relationships" xmlns:m="http://schemas.openxmlformats.org/officeDocument/2006/math" xmlns:v="urn:schemas-microsoft-com:vml" xmlns:wp="http://schemas.openxmlformats.org/drawingml/2006/wordprocessingDrawing" xmlns:w10="urn:schemas-microsoft-com:office:word" xmlns:w="http://schemas.openxmlformats.org/wordprocessingml/2006/main" xmlns:wne="http://schemas.microsoft.com/office/word/2006/wordml">
-  <w:abstractNum w:abstractNumId="0">
+<w:numbering xmlns:wpc="http://schemas.microsoft.com/office/word/2010/wordprocessingCanvas" xmlns:mc="http://schemas.openxmlformats.org/markup-compatibility/2006" xmlns:o="urn:schemas-microsoft-com:office:office" xmlns:r="http://schemas.openxmlformats.org/officeDocument/2006/relationships" xmlns:m="http://schemas.openxmlformats.org/officeDocument/2006/math" xmlns:v="urn:schemas-microsoft-com:vml" xmlns:wp14="http://schemas.microsoft.com/office/word/2010/wordprocessingDrawing" xmlns:wp="http://schemas.openxmlformats.org/drawingml/2006/wordprocessingDrawing" xmlns:w10="urn:schemas-microsoft-com:office:word" xmlns:w="http://schemas.openxmlformats.org/wordprocessingml/2006/main" xmlns:w14="http://schemas.microsoft.com/office/word/2010/wordml" xmlns:w15="http://schemas.microsoft.com/office/word/2012/wordml" xmlns:wpg="http://schemas.microsoft.com/office/word/2010/wordprocessingGroup" xmlns:wpi="http://schemas.microsoft.com/office/word/2010/wordprocessingInk" xmlns:wne="http://schemas.microsoft.com/office/word/2006/wordml" xmlns:wps="http://schemas.microsoft.com/office/word/2010/wordprocessingShape" mc:Ignorable="w14 w15 wp14">
+  <w:abstractNum w:abstractNumId="0" w15:restartNumberingAfterBreak="0">
     <w:nsid w:val="0D5E1042"/>
     <w:multiLevelType w:val="hybridMultilevel"/>
     <w:tmpl w:val="DB340BE0"/>
@@ -2888,7 +2638,7 @@
       </w:rPr>
     </w:lvl>
   </w:abstractNum>
-  <w:abstractNum w:abstractNumId="1">
+  <w:abstractNum w:abstractNumId="1" w15:restartNumberingAfterBreak="0">
     <w:nsid w:val="0E93572F"/>
     <w:multiLevelType w:val="hybridMultilevel"/>
     <w:tmpl w:val="FAC8738A"/>
@@ -3001,7 +2751,7 @@
       </w:rPr>
     </w:lvl>
   </w:abstractNum>
-  <w:abstractNum w:abstractNumId="2">
+  <w:abstractNum w:abstractNumId="2" w15:restartNumberingAfterBreak="0">
     <w:nsid w:val="29E87388"/>
     <w:multiLevelType w:val="hybridMultilevel"/>
     <w:tmpl w:val="0D0A8CFA"/>
@@ -3114,7 +2864,7 @@
       </w:rPr>
     </w:lvl>
   </w:abstractNum>
-  <w:abstractNum w:abstractNumId="3">
+  <w:abstractNum w:abstractNumId="3" w15:restartNumberingAfterBreak="0">
     <w:nsid w:val="2F087C05"/>
     <w:multiLevelType w:val="hybridMultilevel"/>
     <w:tmpl w:val="6324FAB2"/>
@@ -3227,7 +2977,7 @@
       </w:rPr>
     </w:lvl>
   </w:abstractNum>
-  <w:abstractNum w:abstractNumId="4">
+  <w:abstractNum w:abstractNumId="4" w15:restartNumberingAfterBreak="0">
     <w:nsid w:val="52A70A3B"/>
     <w:multiLevelType w:val="hybridMultilevel"/>
     <w:tmpl w:val="3D3EEFA6"/>
@@ -3340,7 +3090,7 @@
       </w:rPr>
     </w:lvl>
   </w:abstractNum>
-  <w:abstractNum w:abstractNumId="5">
+  <w:abstractNum w:abstractNumId="5" w15:restartNumberingAfterBreak="0">
     <w:nsid w:val="565A0AF0"/>
     <w:multiLevelType w:val="hybridMultilevel"/>
     <w:tmpl w:val="3D72C64E"/>
@@ -3453,7 +3203,7 @@
       </w:rPr>
     </w:lvl>
   </w:abstractNum>
-  <w:abstractNum w:abstractNumId="6">
+  <w:abstractNum w:abstractNumId="6" w15:restartNumberingAfterBreak="0">
     <w:nsid w:val="5A13463F"/>
     <w:multiLevelType w:val="hybridMultilevel"/>
     <w:tmpl w:val="36220E84"/>
@@ -3566,7 +3316,7 @@
       </w:rPr>
     </w:lvl>
   </w:abstractNum>
-  <w:abstractNum w:abstractNumId="7">
+  <w:abstractNum w:abstractNumId="7" w15:restartNumberingAfterBreak="0">
     <w:nsid w:val="5EE00489"/>
     <w:multiLevelType w:val="hybridMultilevel"/>
     <w:tmpl w:val="421A5592"/>
@@ -3679,7 +3429,7 @@
       </w:rPr>
     </w:lvl>
   </w:abstractNum>
-  <w:abstractNum w:abstractNumId="8">
+  <w:abstractNum w:abstractNumId="8" w15:restartNumberingAfterBreak="0">
     <w:nsid w:val="6A9C27F0"/>
     <w:multiLevelType w:val="hybridMultilevel"/>
     <w:tmpl w:val="ABDEE9F0"/>
@@ -3792,7 +3542,7 @@
       </w:rPr>
     </w:lvl>
   </w:abstractNum>
-  <w:abstractNum w:abstractNumId="9">
+  <w:abstractNum w:abstractNumId="9" w15:restartNumberingAfterBreak="0">
     <w:nsid w:val="7B401E89"/>
     <w:multiLevelType w:val="hybridMultilevel"/>
     <w:tmpl w:val="B7384F54"/>
@@ -3905,7 +3655,7 @@
       </w:rPr>
     </w:lvl>
   </w:abstractNum>
-  <w:abstractNum w:abstractNumId="10">
+  <w:abstractNum w:abstractNumId="10" w15:restartNumberingAfterBreak="0">
     <w:nsid w:val="7C437162"/>
     <w:multiLevelType w:val="hybridMultilevel"/>
     <w:tmpl w:val="8560305A"/>
@@ -4017,7 +3767,7 @@
       </w:rPr>
     </w:lvl>
   </w:abstractNum>
-  <w:abstractNum w:abstractNumId="11">
+  <w:abstractNum w:abstractNumId="11" w15:restartNumberingAfterBreak="0">
     <w:nsid w:val="7C8D7CF3"/>
     <w:multiLevelType w:val="hybridMultilevel"/>
     <w:tmpl w:val="9EAEEADC"/>
@@ -4170,7 +3920,7 @@
 </file>
 
 <file path=word/styles.xml><?xml version="1.0" encoding="utf-8"?>
-<w:styles xmlns:r="http://schemas.openxmlformats.org/officeDocument/2006/relationships" xmlns:w="http://schemas.openxmlformats.org/wordprocessingml/2006/main">
+<w:styles xmlns:mc="http://schemas.openxmlformats.org/markup-compatibility/2006" xmlns:r="http://schemas.openxmlformats.org/officeDocument/2006/relationships" xmlns:w="http://schemas.openxmlformats.org/wordprocessingml/2006/main" xmlns:w14="http://schemas.microsoft.com/office/word/2010/wordml" xmlns:w15="http://schemas.microsoft.com/office/word/2012/wordml" mc:Ignorable="w14 w15">
   <w:docDefaults>
     <w:rPrDefault>
       <w:rPr>
@@ -4186,145 +3936,378 @@
       </w:pPr>
     </w:pPrDefault>
   </w:docDefaults>
-  <w:latentStyles w:defLockedState="0" w:defUIPriority="99" w:defSemiHidden="1" w:defUnhideWhenUsed="1" w:defQFormat="0" w:count="267">
-    <w:lsdException w:name="Normal" w:semiHidden="0" w:uiPriority="0" w:unhideWhenUsed="0" w:qFormat="1"/>
-    <w:lsdException w:name="heading 1" w:semiHidden="0" w:uiPriority="9" w:unhideWhenUsed="0" w:qFormat="1"/>
-    <w:lsdException w:name="heading 2" w:uiPriority="9" w:qFormat="1"/>
-    <w:lsdException w:name="heading 3" w:uiPriority="9" w:qFormat="1"/>
-    <w:lsdException w:name="heading 4" w:uiPriority="9" w:qFormat="1"/>
-    <w:lsdException w:name="heading 5" w:uiPriority="9" w:qFormat="1"/>
-    <w:lsdException w:name="heading 6" w:uiPriority="9" w:qFormat="1"/>
-    <w:lsdException w:name="heading 7" w:uiPriority="9" w:qFormat="1"/>
-    <w:lsdException w:name="heading 8" w:uiPriority="9" w:qFormat="1"/>
-    <w:lsdException w:name="heading 9" w:uiPriority="9" w:qFormat="1"/>
-    <w:lsdException w:name="toc 1" w:uiPriority="39"/>
-    <w:lsdException w:name="toc 2" w:uiPriority="39"/>
-    <w:lsdException w:name="toc 3" w:uiPriority="39"/>
-    <w:lsdException w:name="toc 4" w:uiPriority="39"/>
-    <w:lsdException w:name="toc 5" w:uiPriority="39"/>
-    <w:lsdException w:name="toc 6" w:uiPriority="39"/>
-    <w:lsdException w:name="toc 7" w:uiPriority="39"/>
-    <w:lsdException w:name="toc 8" w:uiPriority="39"/>
-    <w:lsdException w:name="toc 9" w:uiPriority="39"/>
-    <w:lsdException w:name="caption" w:uiPriority="35" w:qFormat="1"/>
-    <w:lsdException w:name="Title" w:semiHidden="0" w:uiPriority="10" w:unhideWhenUsed="0" w:qFormat="1"/>
-    <w:lsdException w:name="Default Paragraph Font" w:uiPriority="1"/>
-    <w:lsdException w:name="Body Text" w:uiPriority="0"/>
-    <w:lsdException w:name="Subtitle" w:semiHidden="0" w:uiPriority="11" w:unhideWhenUsed="0" w:qFormat="1"/>
-    <w:lsdException w:name="Strong" w:semiHidden="0" w:uiPriority="22" w:unhideWhenUsed="0" w:qFormat="1"/>
-    <w:lsdException w:name="Emphasis" w:semiHidden="0" w:uiPriority="20" w:unhideWhenUsed="0" w:qFormat="1"/>
-    <w:lsdException w:name="Table Grid" w:semiHidden="0" w:uiPriority="59" w:unhideWhenUsed="0"/>
-    <w:lsdException w:name="Placeholder Text" w:unhideWhenUsed="0"/>
-    <w:lsdException w:name="No Spacing" w:semiHidden="0" w:uiPriority="1" w:unhideWhenUsed="0" w:qFormat="1"/>
-    <w:lsdException w:name="Light Shading" w:semiHidden="0" w:uiPriority="60" w:unhideWhenUsed="0"/>
-    <w:lsdException w:name="Light List" w:semiHidden="0" w:uiPriority="61" w:unhideWhenUsed="0"/>
-    <w:lsdException w:name="Light Grid" w:semiHidden="0" w:uiPriority="62" w:unhideWhenUsed="0"/>
-    <w:lsdException w:name="Medium Shading 1" w:semiHidden="0" w:uiPriority="63" w:unhideWhenUsed="0"/>
-    <w:lsdException w:name="Medium Shading 2" w:semiHidden="0" w:uiPriority="64" w:unhideWhenUsed="0"/>
-    <w:lsdException w:name="Medium List 1" w:semiHidden="0" w:uiPriority="65" w:unhideWhenUsed="0"/>
-    <w:lsdException w:name="Medium List 2" w:semiHidden="0" w:uiPriority="66" w:unhideWhenUsed="0"/>
-    <w:lsdException w:name="Medium Grid 1" w:semiHidden="0" w:uiPriority="67" w:unhideWhenUsed="0"/>
-    <w:lsdException w:name="Medium Grid 2" w:semiHidden="0" w:uiPriority="68" w:unhideWhenUsed="0"/>
-    <w:lsdException w:name="Medium Grid 3" w:semiHidden="0" w:uiPriority="69" w:unhideWhenUsed="0"/>
-    <w:lsdException w:name="Dark List" w:semiHidden="0" w:uiPriority="70" w:unhideWhenUsed="0"/>
-    <w:lsdException w:name="Colorful Shading" w:semiHidden="0" w:uiPriority="71" w:unhideWhenUsed="0"/>
-    <w:lsdException w:name="Colorful List" w:semiHidden="0" w:uiPriority="72" w:unhideWhenUsed="0"/>
-    <w:lsdException w:name="Colorful Grid" w:semiHidden="0" w:uiPriority="73" w:unhideWhenUsed="0"/>
-    <w:lsdException w:name="Light Shading Accent 1" w:semiHidden="0" w:uiPriority="60" w:unhideWhenUsed="0"/>
-    <w:lsdException w:name="Light List Accent 1" w:semiHidden="0" w:uiPriority="61" w:unhideWhenUsed="0"/>
-    <w:lsdException w:name="Light Grid Accent 1" w:semiHidden="0" w:uiPriority="62" w:unhideWhenUsed="0"/>
-    <w:lsdException w:name="Medium Shading 1 Accent 1" w:semiHidden="0" w:uiPriority="63" w:unhideWhenUsed="0"/>
-    <w:lsdException w:name="Medium Shading 2 Accent 1" w:semiHidden="0" w:uiPriority="64" w:unhideWhenUsed="0"/>
-    <w:lsdException w:name="Medium List 1 Accent 1" w:semiHidden="0" w:uiPriority="65" w:unhideWhenUsed="0"/>
-    <w:lsdException w:name="Revision" w:unhideWhenUsed="0"/>
-    <w:lsdException w:name="List Paragraph" w:semiHidden="0" w:uiPriority="34" w:unhideWhenUsed="0" w:qFormat="1"/>
-    <w:lsdException w:name="Quote" w:semiHidden="0" w:uiPriority="29" w:unhideWhenUsed="0" w:qFormat="1"/>
-    <w:lsdException w:name="Intense Quote" w:semiHidden="0" w:uiPriority="30" w:unhideWhenUsed="0" w:qFormat="1"/>
-    <w:lsdException w:name="Medium List 2 Accent 1" w:semiHidden="0" w:uiPriority="66" w:unhideWhenUsed="0"/>
-    <w:lsdException w:name="Medium Grid 1 Accent 1" w:semiHidden="0" w:uiPriority="67" w:unhideWhenUsed="0"/>
-    <w:lsdException w:name="Medium Grid 2 Accent 1" w:semiHidden="0" w:uiPriority="68" w:unhideWhenUsed="0"/>
-    <w:lsdException w:name="Medium Grid 3 Accent 1" w:semiHidden="0" w:uiPriority="69" w:unhideWhenUsed="0"/>
-    <w:lsdException w:name="Dark List Accent 1" w:semiHidden="0" w:uiPriority="70" w:unhideWhenUsed="0"/>
-    <w:lsdException w:name="Colorful Shading Accent 1" w:semiHidden="0" w:uiPriority="71" w:unhideWhenUsed="0"/>
-    <w:lsdException w:name="Colorful List Accent 1" w:semiHidden="0" w:uiPriority="72" w:unhideWhenUsed="0"/>
-    <w:lsdException w:name="Colorful Grid Accent 1" w:semiHidden="0" w:uiPriority="73" w:unhideWhenUsed="0"/>
-    <w:lsdException w:name="Light Shading Accent 2" w:semiHidden="0" w:uiPriority="60" w:unhideWhenUsed="0"/>
-    <w:lsdException w:name="Light List Accent 2" w:semiHidden="0" w:uiPriority="61" w:unhideWhenUsed="0"/>
-    <w:lsdException w:name="Light Grid Accent 2" w:semiHidden="0" w:uiPriority="62" w:unhideWhenUsed="0"/>
-    <w:lsdException w:name="Medium Shading 1 Accent 2" w:semiHidden="0" w:uiPriority="63" w:unhideWhenUsed="0"/>
-    <w:lsdException w:name="Medium Shading 2 Accent 2" w:semiHidden="0" w:uiPriority="64" w:unhideWhenUsed="0"/>
-    <w:lsdException w:name="Medium List 1 Accent 2" w:semiHidden="0" w:uiPriority="65" w:unhideWhenUsed="0"/>
-    <w:lsdException w:name="Medium List 2 Accent 2" w:semiHidden="0" w:uiPriority="66" w:unhideWhenUsed="0"/>
-    <w:lsdException w:name="Medium Grid 1 Accent 2" w:semiHidden="0" w:uiPriority="67" w:unhideWhenUsed="0"/>
-    <w:lsdException w:name="Medium Grid 2 Accent 2" w:semiHidden="0" w:uiPriority="68" w:unhideWhenUsed="0"/>
-    <w:lsdException w:name="Medium Grid 3 Accent 2" w:semiHidden="0" w:uiPriority="69" w:unhideWhenUsed="0"/>
-    <w:lsdException w:name="Dark List Accent 2" w:semiHidden="0" w:uiPriority="70" w:unhideWhenUsed="0"/>
-    <w:lsdException w:name="Colorful Shading Accent 2" w:semiHidden="0" w:uiPriority="71" w:unhideWhenUsed="0"/>
-    <w:lsdException w:name="Colorful List Accent 2" w:semiHidden="0" w:uiPriority="72" w:unhideWhenUsed="0"/>
-    <w:lsdException w:name="Colorful Grid Accent 2" w:semiHidden="0" w:uiPriority="73" w:unhideWhenUsed="0"/>
-    <w:lsdException w:name="Light Shading Accent 3" w:semiHidden="0" w:uiPriority="60" w:unhideWhenUsed="0"/>
-    <w:lsdException w:name="Light List Accent 3" w:semiHidden="0" w:uiPriority="61" w:unhideWhenUsed="0"/>
-    <w:lsdException w:name="Light Grid Accent 3" w:semiHidden="0" w:uiPriority="62" w:unhideWhenUsed="0"/>
-    <w:lsdException w:name="Medium Shading 1 Accent 3" w:semiHidden="0" w:uiPriority="63" w:unhideWhenUsed="0"/>
-    <w:lsdException w:name="Medium Shading 2 Accent 3" w:semiHidden="0" w:uiPriority="64" w:unhideWhenUsed="0"/>
-    <w:lsdException w:name="Medium List 1 Accent 3" w:semiHidden="0" w:uiPriority="65" w:unhideWhenUsed="0"/>
-    <w:lsdException w:name="Medium List 2 Accent 3" w:semiHidden="0" w:uiPriority="66" w:unhideWhenUsed="0"/>
-    <w:lsdException w:name="Medium Grid 1 Accent 3" w:semiHidden="0" w:uiPriority="67" w:unhideWhenUsed="0"/>
-    <w:lsdException w:name="Medium Grid 2 Accent 3" w:semiHidden="0" w:uiPriority="68" w:unhideWhenUsed="0"/>
-    <w:lsdException w:name="Medium Grid 3 Accent 3" w:semiHidden="0" w:uiPriority="69" w:unhideWhenUsed="0"/>
-    <w:lsdException w:name="Dark List Accent 3" w:semiHidden="0" w:uiPriority="70" w:unhideWhenUsed="0"/>
-    <w:lsdException w:name="Colorful Shading Accent 3" w:semiHidden="0" w:uiPriority="71" w:unhideWhenUsed="0"/>
-    <w:lsdException w:name="Colorful List Accent 3" w:semiHidden="0" w:uiPriority="72" w:unhideWhenUsed="0"/>
-    <w:lsdException w:name="Colorful Grid Accent 3" w:semiHidden="0" w:uiPriority="73" w:unhideWhenUsed="0"/>
-    <w:lsdException w:name="Light Shading Accent 4" w:semiHidden="0" w:uiPriority="60" w:unhideWhenUsed="0"/>
-    <w:lsdException w:name="Light List Accent 4" w:semiHidden="0" w:uiPriority="61" w:unhideWhenUsed="0"/>
-    <w:lsdException w:name="Light Grid Accent 4" w:semiHidden="0" w:uiPriority="62" w:unhideWhenUsed="0"/>
-    <w:lsdException w:name="Medium Shading 1 Accent 4" w:semiHidden="0" w:uiPriority="63" w:unhideWhenUsed="0"/>
-    <w:lsdException w:name="Medium Shading 2 Accent 4" w:semiHidden="0" w:uiPriority="64" w:unhideWhenUsed="0"/>
-    <w:lsdException w:name="Medium List 1 Accent 4" w:semiHidden="0" w:uiPriority="65" w:unhideWhenUsed="0"/>
-    <w:lsdException w:name="Medium List 2 Accent 4" w:semiHidden="0" w:uiPriority="66" w:unhideWhenUsed="0"/>
-    <w:lsdException w:name="Medium Grid 1 Accent 4" w:semiHidden="0" w:uiPriority="67" w:unhideWhenUsed="0"/>
-    <w:lsdException w:name="Medium Grid 2 Accent 4" w:semiHidden="0" w:uiPriority="68" w:unhideWhenUsed="0"/>
-    <w:lsdException w:name="Medium Grid 3 Accent 4" w:semiHidden="0" w:uiPriority="69" w:unhideWhenUsed="0"/>
-    <w:lsdException w:name="Dark List Accent 4" w:semiHidden="0" w:uiPriority="70" w:unhideWhenUsed="0"/>
-    <w:lsdException w:name="Colorful Shading Accent 4" w:semiHidden="0" w:uiPriority="71" w:unhideWhenUsed="0"/>
-    <w:lsdException w:name="Colorful List Accent 4" w:semiHidden="0" w:uiPriority="72" w:unhideWhenUsed="0"/>
-    <w:lsdException w:name="Colorful Grid Accent 4" w:semiHidden="0" w:uiPriority="73" w:unhideWhenUsed="0"/>
-    <w:lsdException w:name="Light Shading Accent 5" w:semiHidden="0" w:uiPriority="60" w:unhideWhenUsed="0"/>
-    <w:lsdException w:name="Light List Accent 5" w:semiHidden="0" w:uiPriority="61" w:unhideWhenUsed="0"/>
-    <w:lsdException w:name="Light Grid Accent 5" w:semiHidden="0" w:uiPriority="62" w:unhideWhenUsed="0"/>
-    <w:lsdException w:name="Medium Shading 1 Accent 5" w:semiHidden="0" w:uiPriority="63" w:unhideWhenUsed="0"/>
-    <w:lsdException w:name="Medium Shading 2 Accent 5" w:semiHidden="0" w:uiPriority="64" w:unhideWhenUsed="0"/>
-    <w:lsdException w:name="Medium List 1 Accent 5" w:semiHidden="0" w:uiPriority="65" w:unhideWhenUsed="0"/>
-    <w:lsdException w:name="Medium List 2 Accent 5" w:semiHidden="0" w:uiPriority="66" w:unhideWhenUsed="0"/>
-    <w:lsdException w:name="Medium Grid 1 Accent 5" w:semiHidden="0" w:uiPriority="67" w:unhideWhenUsed="0"/>
-    <w:lsdException w:name="Medium Grid 2 Accent 5" w:semiHidden="0" w:uiPriority="68" w:unhideWhenUsed="0"/>
-    <w:lsdException w:name="Medium Grid 3 Accent 5" w:semiHidden="0" w:uiPriority="69" w:unhideWhenUsed="0"/>
-    <w:lsdException w:name="Dark List Accent 5" w:semiHidden="0" w:uiPriority="70" w:unhideWhenUsed="0"/>
-    <w:lsdException w:name="Colorful Shading Accent 5" w:semiHidden="0" w:uiPriority="71" w:unhideWhenUsed="0"/>
-    <w:lsdException w:name="Colorful List Accent 5" w:semiHidden="0" w:uiPriority="72" w:unhideWhenUsed="0"/>
-    <w:lsdException w:name="Colorful Grid Accent 5" w:semiHidden="0" w:uiPriority="73" w:unhideWhenUsed="0"/>
-    <w:lsdException w:name="Light Shading Accent 6" w:semiHidden="0" w:uiPriority="60" w:unhideWhenUsed="0"/>
-    <w:lsdException w:name="Light List Accent 6" w:semiHidden="0" w:uiPriority="61" w:unhideWhenUsed="0"/>
-    <w:lsdException w:name="Light Grid Accent 6" w:semiHidden="0" w:uiPriority="62" w:unhideWhenUsed="0"/>
-    <w:lsdException w:name="Medium Shading 1 Accent 6" w:semiHidden="0" w:uiPriority="63" w:unhideWhenUsed="0"/>
-    <w:lsdException w:name="Medium Shading 2 Accent 6" w:semiHidden="0" w:uiPriority="64" w:unhideWhenUsed="0"/>
-    <w:lsdException w:name="Medium List 1 Accent 6" w:semiHidden="0" w:uiPriority="65" w:unhideWhenUsed="0"/>
-    <w:lsdException w:name="Medium List 2 Accent 6" w:semiHidden="0" w:uiPriority="66" w:unhideWhenUsed="0"/>
-    <w:lsdException w:name="Medium Grid 1 Accent 6" w:semiHidden="0" w:uiPriority="67" w:unhideWhenUsed="0"/>
-    <w:lsdException w:name="Medium Grid 2 Accent 6" w:semiHidden="0" w:uiPriority="68" w:unhideWhenUsed="0"/>
-    <w:lsdException w:name="Medium Grid 3 Accent 6" w:semiHidden="0" w:uiPriority="69" w:unhideWhenUsed="0"/>
-    <w:lsdException w:name="Dark List Accent 6" w:semiHidden="0" w:uiPriority="70" w:unhideWhenUsed="0"/>
-    <w:lsdException w:name="Colorful Shading Accent 6" w:semiHidden="0" w:uiPriority="71" w:unhideWhenUsed="0"/>
-    <w:lsdException w:name="Colorful List Accent 6" w:semiHidden="0" w:uiPriority="72" w:unhideWhenUsed="0"/>
-    <w:lsdException w:name="Colorful Grid Accent 6" w:semiHidden="0" w:uiPriority="73" w:unhideWhenUsed="0"/>
-    <w:lsdException w:name="Subtle Emphasis" w:semiHidden="0" w:uiPriority="19" w:unhideWhenUsed="0" w:qFormat="1"/>
-    <w:lsdException w:name="Intense Emphasis" w:semiHidden="0" w:uiPriority="21" w:unhideWhenUsed="0" w:qFormat="1"/>
-    <w:lsdException w:name="Subtle Reference" w:semiHidden="0" w:uiPriority="31" w:unhideWhenUsed="0" w:qFormat="1"/>
-    <w:lsdException w:name="Intense Reference" w:semiHidden="0" w:uiPriority="32" w:unhideWhenUsed="0" w:qFormat="1"/>
-    <w:lsdException w:name="Book Title" w:semiHidden="0" w:uiPriority="33" w:unhideWhenUsed="0" w:qFormat="1"/>
-    <w:lsdException w:name="Bibliography" w:uiPriority="37"/>
-    <w:lsdException w:name="TOC Heading" w:uiPriority="39" w:qFormat="1"/>
+  <w:latentStyles w:defLockedState="0" w:defUIPriority="99" w:defSemiHidden="0" w:defUnhideWhenUsed="0" w:defQFormat="0" w:count="371">
+    <w:lsdException w:name="Normal" w:uiPriority="0" w:qFormat="1"/>
+    <w:lsdException w:name="heading 1" w:uiPriority="9" w:qFormat="1"/>
+    <w:lsdException w:name="heading 2" w:semiHidden="1" w:uiPriority="9" w:unhideWhenUsed="1" w:qFormat="1"/>
+    <w:lsdException w:name="heading 3" w:semiHidden="1" w:uiPriority="9" w:unhideWhenUsed="1" w:qFormat="1"/>
+    <w:lsdException w:name="heading 4" w:semiHidden="1" w:uiPriority="9" w:unhideWhenUsed="1" w:qFormat="1"/>
+    <w:lsdException w:name="heading 5" w:semiHidden="1" w:uiPriority="9" w:unhideWhenUsed="1" w:qFormat="1"/>
+    <w:lsdException w:name="heading 6" w:semiHidden="1" w:uiPriority="9" w:unhideWhenUsed="1" w:qFormat="1"/>
+    <w:lsdException w:name="heading 7" w:semiHidden="1" w:uiPriority="9" w:unhideWhenUsed="1" w:qFormat="1"/>
+    <w:lsdException w:name="heading 8" w:semiHidden="1" w:uiPriority="9" w:unhideWhenUsed="1" w:qFormat="1"/>
+    <w:lsdException w:name="heading 9" w:semiHidden="1" w:uiPriority="9" w:unhideWhenUsed="1" w:qFormat="1"/>
+    <w:lsdException w:name="index 1" w:semiHidden="1" w:unhideWhenUsed="1"/>
+    <w:lsdException w:name="index 2" w:semiHidden="1" w:unhideWhenUsed="1"/>
+    <w:lsdException w:name="index 3" w:semiHidden="1" w:unhideWhenUsed="1"/>
+    <w:lsdException w:name="index 4" w:semiHidden="1" w:unhideWhenUsed="1"/>
+    <w:lsdException w:name="index 5" w:semiHidden="1" w:unhideWhenUsed="1"/>
+    <w:lsdException w:name="index 6" w:semiHidden="1" w:unhideWhenUsed="1"/>
+    <w:lsdException w:name="index 7" w:semiHidden="1" w:unhideWhenUsed="1"/>
+    <w:lsdException w:name="index 8" w:semiHidden="1" w:unhideWhenUsed="1"/>
+    <w:lsdException w:name="index 9" w:semiHidden="1" w:unhideWhenUsed="1"/>
+    <w:lsdException w:name="toc 1" w:semiHidden="1" w:uiPriority="39" w:unhideWhenUsed="1"/>
+    <w:lsdException w:name="toc 2" w:semiHidden="1" w:uiPriority="39" w:unhideWhenUsed="1"/>
+    <w:lsdException w:name="toc 3" w:semiHidden="1" w:uiPriority="39" w:unhideWhenUsed="1"/>
+    <w:lsdException w:name="toc 4" w:semiHidden="1" w:uiPriority="39" w:unhideWhenUsed="1"/>
+    <w:lsdException w:name="toc 5" w:semiHidden="1" w:uiPriority="39" w:unhideWhenUsed="1"/>
+    <w:lsdException w:name="toc 6" w:semiHidden="1" w:uiPriority="39" w:unhideWhenUsed="1"/>
+    <w:lsdException w:name="toc 7" w:semiHidden="1" w:uiPriority="39" w:unhideWhenUsed="1"/>
+    <w:lsdException w:name="toc 8" w:semiHidden="1" w:uiPriority="39" w:unhideWhenUsed="1"/>
+    <w:lsdException w:name="toc 9" w:semiHidden="1" w:uiPriority="39" w:unhideWhenUsed="1"/>
+    <w:lsdException w:name="Normal Indent" w:semiHidden="1" w:unhideWhenUsed="1"/>
+    <w:lsdException w:name="footnote text" w:semiHidden="1" w:unhideWhenUsed="1"/>
+    <w:lsdException w:name="annotation text" w:semiHidden="1" w:unhideWhenUsed="1"/>
+    <w:lsdException w:name="header" w:semiHidden="1" w:unhideWhenUsed="1"/>
+    <w:lsdException w:name="footer" w:semiHidden="1" w:unhideWhenUsed="1"/>
+    <w:lsdException w:name="index heading" w:semiHidden="1" w:unhideWhenUsed="1"/>
+    <w:lsdException w:name="caption" w:semiHidden="1" w:uiPriority="35" w:unhideWhenUsed="1" w:qFormat="1"/>
+    <w:lsdException w:name="table of figures" w:semiHidden="1" w:unhideWhenUsed="1"/>
+    <w:lsdException w:name="envelope address" w:semiHidden="1" w:unhideWhenUsed="1"/>
+    <w:lsdException w:name="envelope return" w:semiHidden="1" w:unhideWhenUsed="1"/>
+    <w:lsdException w:name="footnote reference" w:semiHidden="1" w:unhideWhenUsed="1"/>
+    <w:lsdException w:name="annotation reference" w:semiHidden="1" w:unhideWhenUsed="1"/>
+    <w:lsdException w:name="line number" w:semiHidden="1" w:unhideWhenUsed="1"/>
+    <w:lsdException w:name="page number" w:semiHidden="1" w:unhideWhenUsed="1"/>
+    <w:lsdException w:name="endnote reference" w:semiHidden="1" w:unhideWhenUsed="1"/>
+    <w:lsdException w:name="endnote text" w:semiHidden="1" w:unhideWhenUsed="1"/>
+    <w:lsdException w:name="table of authorities" w:semiHidden="1" w:unhideWhenUsed="1"/>
+    <w:lsdException w:name="macro" w:semiHidden="1" w:unhideWhenUsed="1"/>
+    <w:lsdException w:name="toa heading" w:semiHidden="1" w:unhideWhenUsed="1"/>
+    <w:lsdException w:name="List" w:semiHidden="1" w:unhideWhenUsed="1"/>
+    <w:lsdException w:name="List Bullet" w:semiHidden="1" w:unhideWhenUsed="1"/>
+    <w:lsdException w:name="List Number" w:semiHidden="1" w:unhideWhenUsed="1"/>
+    <w:lsdException w:name="List 2" w:semiHidden="1" w:unhideWhenUsed="1"/>
+    <w:lsdException w:name="List 3" w:semiHidden="1" w:unhideWhenUsed="1"/>
+    <w:lsdException w:name="List 4" w:semiHidden="1" w:unhideWhenUsed="1"/>
+    <w:lsdException w:name="List 5" w:semiHidden="1" w:unhideWhenUsed="1"/>
+    <w:lsdException w:name="List Bullet 2" w:semiHidden="1" w:unhideWhenUsed="1"/>
+    <w:lsdException w:name="List Bullet 3" w:semiHidden="1" w:unhideWhenUsed="1"/>
+    <w:lsdException w:name="List Bullet 4" w:semiHidden="1" w:unhideWhenUsed="1"/>
+    <w:lsdException w:name="List Bullet 5" w:semiHidden="1" w:unhideWhenUsed="1"/>
+    <w:lsdException w:name="List Number 2" w:semiHidden="1" w:unhideWhenUsed="1"/>
+    <w:lsdException w:name="List Number 3" w:semiHidden="1" w:unhideWhenUsed="1"/>
+    <w:lsdException w:name="List Number 4" w:semiHidden="1" w:unhideWhenUsed="1"/>
+    <w:lsdException w:name="List Number 5" w:semiHidden="1" w:unhideWhenUsed="1"/>
+    <w:lsdException w:name="Title" w:uiPriority="10" w:qFormat="1"/>
+    <w:lsdException w:name="Closing" w:semiHidden="1" w:unhideWhenUsed="1"/>
+    <w:lsdException w:name="Signature" w:semiHidden="1" w:unhideWhenUsed="1"/>
+    <w:lsdException w:name="Default Paragraph Font" w:semiHidden="1" w:uiPriority="1" w:unhideWhenUsed="1"/>
+    <w:lsdException w:name="Body Text" w:semiHidden="1" w:uiPriority="0" w:unhideWhenUsed="1"/>
+    <w:lsdException w:name="Body Text Indent" w:semiHidden="1" w:unhideWhenUsed="1"/>
+    <w:lsdException w:name="List Continue" w:semiHidden="1" w:unhideWhenUsed="1"/>
+    <w:lsdException w:name="List Continue 2" w:semiHidden="1" w:unhideWhenUsed="1"/>
+    <w:lsdException w:name="List Continue 3" w:semiHidden="1" w:unhideWhenUsed="1"/>
+    <w:lsdException w:name="List Continue 4" w:semiHidden="1" w:unhideWhenUsed="1"/>
+    <w:lsdException w:name="List Continue 5" w:semiHidden="1" w:unhideWhenUsed="1"/>
+    <w:lsdException w:name="Message Header" w:semiHidden="1" w:unhideWhenUsed="1"/>
+    <w:lsdException w:name="Subtitle" w:uiPriority="11" w:qFormat="1"/>
+    <w:lsdException w:name="Salutation" w:semiHidden="1" w:unhideWhenUsed="1"/>
+    <w:lsdException w:name="Date" w:semiHidden="1" w:unhideWhenUsed="1"/>
+    <w:lsdException w:name="Body Text First Indent" w:semiHidden="1" w:unhideWhenUsed="1"/>
+    <w:lsdException w:name="Body Text First Indent 2" w:semiHidden="1" w:unhideWhenUsed="1"/>
+    <w:lsdException w:name="Note Heading" w:semiHidden="1" w:unhideWhenUsed="1"/>
+    <w:lsdException w:name="Body Text 2" w:semiHidden="1" w:unhideWhenUsed="1"/>
+    <w:lsdException w:name="Body Text 3" w:semiHidden="1" w:unhideWhenUsed="1"/>
+    <w:lsdException w:name="Body Text Indent 2" w:semiHidden="1" w:unhideWhenUsed="1"/>
+    <w:lsdException w:name="Body Text Indent 3" w:semiHidden="1" w:unhideWhenUsed="1"/>
+    <w:lsdException w:name="Block Text" w:semiHidden="1" w:unhideWhenUsed="1"/>
+    <w:lsdException w:name="Hyperlink" w:semiHidden="1" w:unhideWhenUsed="1"/>
+    <w:lsdException w:name="FollowedHyperlink" w:semiHidden="1" w:unhideWhenUsed="1"/>
+    <w:lsdException w:name="Strong" w:uiPriority="22" w:qFormat="1"/>
+    <w:lsdException w:name="Emphasis" w:uiPriority="20" w:qFormat="1"/>
+    <w:lsdException w:name="Document Map" w:semiHidden="1" w:unhideWhenUsed="1"/>
+    <w:lsdException w:name="Plain Text" w:semiHidden="1" w:unhideWhenUsed="1"/>
+    <w:lsdException w:name="E-mail Signature" w:semiHidden="1" w:unhideWhenUsed="1"/>
+    <w:lsdException w:name="HTML Top of Form" w:semiHidden="1" w:unhideWhenUsed="1"/>
+    <w:lsdException w:name="HTML Bottom of Form" w:semiHidden="1" w:unhideWhenUsed="1"/>
+    <w:lsdException w:name="Normal (Web)" w:semiHidden="1" w:unhideWhenUsed="1"/>
+    <w:lsdException w:name="HTML Acronym" w:semiHidden="1" w:unhideWhenUsed="1"/>
+    <w:lsdException w:name="HTML Address" w:semiHidden="1" w:unhideWhenUsed="1"/>
+    <w:lsdException w:name="HTML Cite" w:semiHidden="1" w:unhideWhenUsed="1"/>
+    <w:lsdException w:name="HTML Code" w:semiHidden="1" w:unhideWhenUsed="1"/>
+    <w:lsdException w:name="HTML Definition" w:semiHidden="1" w:unhideWhenUsed="1"/>
+    <w:lsdException w:name="HTML Keyboard" w:semiHidden="1" w:unhideWhenUsed="1"/>
+    <w:lsdException w:name="HTML Preformatted" w:semiHidden="1" w:unhideWhenUsed="1"/>
+    <w:lsdException w:name="HTML Sample" w:semiHidden="1" w:unhideWhenUsed="1"/>
+    <w:lsdException w:name="HTML Typewriter" w:semiHidden="1" w:unhideWhenUsed="1"/>
+    <w:lsdException w:name="HTML Variable" w:semiHidden="1" w:unhideWhenUsed="1"/>
+    <w:lsdException w:name="Normal Table" w:semiHidden="1" w:unhideWhenUsed="1"/>
+    <w:lsdException w:name="annotation subject" w:semiHidden="1" w:unhideWhenUsed="1"/>
+    <w:lsdException w:name="No List" w:semiHidden="1" w:unhideWhenUsed="1"/>
+    <w:lsdException w:name="Outline List 1" w:semiHidden="1" w:unhideWhenUsed="1"/>
+    <w:lsdException w:name="Outline List 2" w:semiHidden="1" w:unhideWhenUsed="1"/>
+    <w:lsdException w:name="Outline List 3" w:semiHidden="1" w:unhideWhenUsed="1"/>
+    <w:lsdException w:name="Table Simple 1" w:semiHidden="1" w:unhideWhenUsed="1"/>
+    <w:lsdException w:name="Table Simple 2" w:semiHidden="1" w:unhideWhenUsed="1"/>
+    <w:lsdException w:name="Table Simple 3" w:semiHidden="1" w:unhideWhenUsed="1"/>
+    <w:lsdException w:name="Table Classic 1" w:semiHidden="1" w:unhideWhenUsed="1"/>
+    <w:lsdException w:name="Table Classic 2" w:semiHidden="1" w:unhideWhenUsed="1"/>
+    <w:lsdException w:name="Table Classic 3" w:semiHidden="1" w:unhideWhenUsed="1"/>
+    <w:lsdException w:name="Table Classic 4" w:semiHidden="1" w:unhideWhenUsed="1"/>
+    <w:lsdException w:name="Table Colorful 1" w:semiHidden="1" w:unhideWhenUsed="1"/>
+    <w:lsdException w:name="Table Colorful 2" w:semiHidden="1" w:unhideWhenUsed="1"/>
+    <w:lsdException w:name="Table Colorful 3" w:semiHidden="1" w:unhideWhenUsed="1"/>
+    <w:lsdException w:name="Table Columns 1" w:semiHidden="1" w:unhideWhenUsed="1"/>
+    <w:lsdException w:name="Table Columns 2" w:semiHidden="1" w:unhideWhenUsed="1"/>
+    <w:lsdException w:name="Table Columns 3" w:semiHidden="1" w:unhideWhenUsed="1"/>
+    <w:lsdException w:name="Table Columns 4" w:semiHidden="1" w:unhideWhenUsed="1"/>
+    <w:lsdException w:name="Table Columns 5" w:semiHidden="1" w:unhideWhenUsed="1"/>
+    <w:lsdException w:name="Table Grid 1" w:semiHidden="1" w:unhideWhenUsed="1"/>
+    <w:lsdException w:name="Table Grid 2" w:semiHidden="1" w:unhideWhenUsed="1"/>
+    <w:lsdException w:name="Table Grid 3" w:semiHidden="1" w:unhideWhenUsed="1"/>
+    <w:lsdException w:name="Table Grid 4" w:semiHidden="1" w:unhideWhenUsed="1"/>
+    <w:lsdException w:name="Table Grid 5" w:semiHidden="1" w:unhideWhenUsed="1"/>
+    <w:lsdException w:name="Table Grid 6" w:semiHidden="1" w:unhideWhenUsed="1"/>
+    <w:lsdException w:name="Table Grid 7" w:semiHidden="1" w:unhideWhenUsed="1"/>
+    <w:lsdException w:name="Table Grid 8" w:semiHidden="1" w:unhideWhenUsed="1"/>
+    <w:lsdException w:name="Table List 1" w:semiHidden="1" w:unhideWhenUsed="1"/>
+    <w:lsdException w:name="Table List 2" w:semiHidden="1" w:unhideWhenUsed="1"/>
+    <w:lsdException w:name="Table List 3" w:semiHidden="1" w:unhideWhenUsed="1"/>
+    <w:lsdException w:name="Table List 4" w:semiHidden="1" w:unhideWhenUsed="1"/>
+    <w:lsdException w:name="Table List 5" w:semiHidden="1" w:unhideWhenUsed="1"/>
+    <w:lsdException w:name="Table List 6" w:semiHidden="1" w:unhideWhenUsed="1"/>
+    <w:lsdException w:name="Table List 7" w:semiHidden="1" w:unhideWhenUsed="1"/>
+    <w:lsdException w:name="Table List 8" w:semiHidden="1" w:unhideWhenUsed="1"/>
+    <w:lsdException w:name="Table 3D effects 1" w:semiHidden="1" w:unhideWhenUsed="1"/>
+    <w:lsdException w:name="Table 3D effects 2" w:semiHidden="1" w:unhideWhenUsed="1"/>
+    <w:lsdException w:name="Table 3D effects 3" w:semiHidden="1" w:unhideWhenUsed="1"/>
+    <w:lsdException w:name="Table Contemporary" w:semiHidden="1" w:unhideWhenUsed="1"/>
+    <w:lsdException w:name="Table Elegant" w:semiHidden="1" w:unhideWhenUsed="1"/>
+    <w:lsdException w:name="Table Professional" w:semiHidden="1" w:unhideWhenUsed="1"/>
+    <w:lsdException w:name="Table Subtle 1" w:semiHidden="1" w:unhideWhenUsed="1"/>
+    <w:lsdException w:name="Table Subtle 2" w:semiHidden="1" w:unhideWhenUsed="1"/>
+    <w:lsdException w:name="Table Web 1" w:semiHidden="1" w:unhideWhenUsed="1"/>
+    <w:lsdException w:name="Table Web 2" w:semiHidden="1" w:unhideWhenUsed="1"/>
+    <w:lsdException w:name="Table Web 3" w:semiHidden="1" w:unhideWhenUsed="1"/>
+    <w:lsdException w:name="Balloon Text" w:semiHidden="1" w:unhideWhenUsed="1"/>
+    <w:lsdException w:name="Table Grid" w:uiPriority="59"/>
+    <w:lsdException w:name="Table Theme" w:semiHidden="1" w:unhideWhenUsed="1"/>
+    <w:lsdException w:name="Placeholder Text" w:semiHidden="1"/>
+    <w:lsdException w:name="No Spacing" w:uiPriority="1" w:qFormat="1"/>
+    <w:lsdException w:name="Light Shading" w:uiPriority="60"/>
+    <w:lsdException w:name="Light List" w:uiPriority="61"/>
+    <w:lsdException w:name="Light Grid" w:uiPriority="62"/>
+    <w:lsdException w:name="Medium Shading 1" w:uiPriority="63"/>
+    <w:lsdException w:name="Medium Shading 2" w:uiPriority="64"/>
+    <w:lsdException w:name="Medium List 1" w:uiPriority="65"/>
+    <w:lsdException w:name="Medium List 2" w:uiPriority="66"/>
+    <w:lsdException w:name="Medium Grid 1" w:uiPriority="67"/>
+    <w:lsdException w:name="Medium Grid 2" w:uiPriority="68"/>
+    <w:lsdException w:name="Medium Grid 3" w:uiPriority="69"/>
+    <w:lsdException w:name="Dark List" w:uiPriority="70"/>
+    <w:lsdException w:name="Colorful Shading" w:uiPriority="71"/>
+    <w:lsdException w:name="Colorful List" w:uiPriority="72"/>
+    <w:lsdException w:name="Colorful Grid" w:uiPriority="73"/>
+    <w:lsdException w:name="Light Shading Accent 1" w:uiPriority="60"/>
+    <w:lsdException w:name="Light List Accent 1" w:uiPriority="61"/>
+    <w:lsdException w:name="Light Grid Accent 1" w:uiPriority="62"/>
+    <w:lsdException w:name="Medium Shading 1 Accent 1" w:uiPriority="63"/>
+    <w:lsdException w:name="Medium Shading 2 Accent 1" w:uiPriority="64"/>
+    <w:lsdException w:name="Medium List 1 Accent 1" w:uiPriority="65"/>
+    <w:lsdException w:name="Revision" w:semiHidden="1"/>
+    <w:lsdException w:name="List Paragraph" w:uiPriority="34" w:qFormat="1"/>
+    <w:lsdException w:name="Quote" w:uiPriority="29" w:qFormat="1"/>
+    <w:lsdException w:name="Intense Quote" w:uiPriority="30" w:qFormat="1"/>
+    <w:lsdException w:name="Medium List 2 Accent 1" w:uiPriority="66"/>
+    <w:lsdException w:name="Medium Grid 1 Accent 1" w:uiPriority="67"/>
+    <w:lsdException w:name="Medium Grid 2 Accent 1" w:uiPriority="68"/>
+    <w:lsdException w:name="Medium Grid 3 Accent 1" w:uiPriority="69"/>
+    <w:lsdException w:name="Dark List Accent 1" w:uiPriority="70"/>
+    <w:lsdException w:name="Colorful Shading Accent 1" w:uiPriority="71"/>
+    <w:lsdException w:name="Colorful List Accent 1" w:uiPriority="72"/>
+    <w:lsdException w:name="Colorful Grid Accent 1" w:uiPriority="73"/>
+    <w:lsdException w:name="Light Shading Accent 2" w:uiPriority="60"/>
+    <w:lsdException w:name="Light List Accent 2" w:uiPriority="61"/>
+    <w:lsdException w:name="Light Grid Accent 2" w:uiPriority="62"/>
+    <w:lsdException w:name="Medium Shading 1 Accent 2" w:uiPriority="63"/>
+    <w:lsdException w:name="Medium Shading 2 Accent 2" w:uiPriority="64"/>
+    <w:lsdException w:name="Medium List 1 Accent 2" w:uiPriority="65"/>
+    <w:lsdException w:name="Medium List 2 Accent 2" w:uiPriority="66"/>
+    <w:lsdException w:name="Medium Grid 1 Accent 2" w:uiPriority="67"/>
+    <w:lsdException w:name="Medium Grid 2 Accent 2" w:uiPriority="68"/>
+    <w:lsdException w:name="Medium Grid 3 Accent 2" w:uiPriority="69"/>
+    <w:lsdException w:name="Dark List Accent 2" w:uiPriority="70"/>
+    <w:lsdException w:name="Colorful Shading Accent 2" w:uiPriority="71"/>
+    <w:lsdException w:name="Colorful List Accent 2" w:uiPriority="72"/>
+    <w:lsdException w:name="Colorful Grid Accent 2" w:uiPriority="73"/>
+    <w:lsdException w:name="Light Shading Accent 3" w:uiPriority="60"/>
+    <w:lsdException w:name="Light List Accent 3" w:uiPriority="61"/>
+    <w:lsdException w:name="Light Grid Accent 3" w:uiPriority="62"/>
+    <w:lsdException w:name="Medium Shading 1 Accent 3" w:uiPriority="63"/>
+    <w:lsdException w:name="Medium Shading 2 Accent 3" w:uiPriority="64"/>
+    <w:lsdException w:name="Medium List 1 Accent 3" w:uiPriority="65"/>
+    <w:lsdException w:name="Medium List 2 Accent 3" w:uiPriority="66"/>
+    <w:lsdException w:name="Medium Grid 1 Accent 3" w:uiPriority="67"/>
+    <w:lsdException w:name="Medium Grid 2 Accent 3" w:uiPriority="68"/>
+    <w:lsdException w:name="Medium Grid 3 Accent 3" w:uiPriority="69"/>
+    <w:lsdException w:name="Dark List Accent 3" w:uiPriority="70"/>
+    <w:lsdException w:name="Colorful Shading Accent 3" w:uiPriority="71"/>
+    <w:lsdException w:name="Colorful List Accent 3" w:uiPriority="72"/>
+    <w:lsdException w:name="Colorful Grid Accent 3" w:uiPriority="73"/>
+    <w:lsdException w:name="Light Shading Accent 4" w:uiPriority="60"/>
+    <w:lsdException w:name="Light List Accent 4" w:uiPriority="61"/>
+    <w:lsdException w:name="Light Grid Accent 4" w:uiPriority="62"/>
+    <w:lsdException w:name="Medium Shading 1 Accent 4" w:uiPriority="63"/>
+    <w:lsdException w:name="Medium Shading 2 Accent 4" w:uiPriority="64"/>
+    <w:lsdException w:name="Medium List 1 Accent 4" w:uiPriority="65"/>
+    <w:lsdException w:name="Medium List 2 Accent 4" w:uiPriority="66"/>
+    <w:lsdException w:name="Medium Grid 1 Accent 4" w:uiPriority="67"/>
+    <w:lsdException w:name="Medium Grid 2 Accent 4" w:uiPriority="68"/>
+    <w:lsdException w:name="Medium Grid 3 Accent 4" w:uiPriority="69"/>
+    <w:lsdException w:name="Dark List Accent 4" w:uiPriority="70"/>
+    <w:lsdException w:name="Colorful Shading Accent 4" w:uiPriority="71"/>
+    <w:lsdException w:name="Colorful List Accent 4" w:uiPriority="72"/>
+    <w:lsdException w:name="Colorful Grid Accent 4" w:uiPriority="73"/>
+    <w:lsdException w:name="Light Shading Accent 5" w:uiPriority="60"/>
+    <w:lsdException w:name="Light List Accent 5" w:uiPriority="61"/>
+    <w:lsdException w:name="Light Grid Accent 5" w:uiPriority="62"/>
+    <w:lsdException w:name="Medium Shading 1 Accent 5" w:uiPriority="63"/>
+    <w:lsdException w:name="Medium Shading 2 Accent 5" w:uiPriority="64"/>
+    <w:lsdException w:name="Medium List 1 Accent 5" w:uiPriority="65"/>
+    <w:lsdException w:name="Medium List 2 Accent 5" w:uiPriority="66"/>
+    <w:lsdException w:name="Medium Grid 1 Accent 5" w:uiPriority="67"/>
+    <w:lsdException w:name="Medium Grid 2 Accent 5" w:uiPriority="68"/>
+    <w:lsdException w:name="Medium Grid 3 Accent 5" w:uiPriority="69"/>
+    <w:lsdException w:name="Dark List Accent 5" w:uiPriority="70"/>
+    <w:lsdException w:name="Colorful Shading Accent 5" w:uiPriority="71"/>
+    <w:lsdException w:name="Colorful List Accent 5" w:uiPriority="72"/>
+    <w:lsdException w:name="Colorful Grid Accent 5" w:uiPriority="73"/>
+    <w:lsdException w:name="Light Shading Accent 6" w:uiPriority="60"/>
+    <w:lsdException w:name="Light List Accent 6" w:uiPriority="61"/>
+    <w:lsdException w:name="Light Grid Accent 6" w:uiPriority="62"/>
+    <w:lsdException w:name="Medium Shading 1 Accent 6" w:uiPriority="63"/>
+    <w:lsdException w:name="Medium Shading 2 Accent 6" w:uiPriority="64"/>
+    <w:lsdException w:name="Medium List 1 Accent 6" w:uiPriority="65"/>
+    <w:lsdException w:name="Medium List 2 Accent 6" w:uiPriority="66"/>
+    <w:lsdException w:name="Medium Grid 1 Accent 6" w:uiPriority="67"/>
+    <w:lsdException w:name="Medium Grid 2 Accent 6" w:uiPriority="68"/>
+    <w:lsdException w:name="Medium Grid 3 Accent 6" w:uiPriority="69"/>
+    <w:lsdException w:name="Dark List Accent 6" w:uiPriority="70"/>
+    <w:lsdException w:name="Colorful Shading Accent 6" w:uiPriority="71"/>
+    <w:lsdException w:name="Colorful List Accent 6" w:uiPriority="72"/>
+    <w:lsdException w:name="Colorful Grid Accent 6" w:uiPriority="73"/>
+    <w:lsdException w:name="Subtle Emphasis" w:uiPriority="19" w:qFormat="1"/>
+    <w:lsdException w:name="Intense Emphasis" w:uiPriority="21" w:qFormat="1"/>
+    <w:lsdException w:name="Subtle Reference" w:uiPriority="31" w:qFormat="1"/>
+    <w:lsdException w:name="Intense Reference" w:uiPriority="32" w:qFormat="1"/>
+    <w:lsdException w:name="Book Title" w:uiPriority="33" w:qFormat="1"/>
+    <w:lsdException w:name="Bibliography" w:semiHidden="1" w:uiPriority="37" w:unhideWhenUsed="1"/>
+    <w:lsdException w:name="TOC Heading" w:semiHidden="1" w:uiPriority="39" w:unhideWhenUsed="1" w:qFormat="1"/>
+    <w:lsdException w:name="Plain Table 1" w:uiPriority="41"/>
+    <w:lsdException w:name="Plain Table 2" w:uiPriority="42"/>
+    <w:lsdException w:name="Plain Table 3" w:uiPriority="43"/>
+    <w:lsdException w:name="Plain Table 4" w:uiPriority="44"/>
+    <w:lsdException w:name="Plain Table 5" w:uiPriority="45"/>
+    <w:lsdException w:name="Grid Table Light" w:uiPriority="40"/>
+    <w:lsdException w:name="Grid Table 1 Light" w:uiPriority="46"/>
+    <w:lsdException w:name="Grid Table 2" w:uiPriority="47"/>
+    <w:lsdException w:name="Grid Table 3" w:uiPriority="48"/>
+    <w:lsdException w:name="Grid Table 4" w:uiPriority="49"/>
+    <w:lsdException w:name="Grid Table 5 Dark" w:uiPriority="50"/>
+    <w:lsdException w:name="Grid Table 6 Colorful" w:uiPriority="51"/>
+    <w:lsdException w:name="Grid Table 7 Colorful" w:uiPriority="52"/>
+    <w:lsdException w:name="Grid Table 1 Light Accent 1" w:uiPriority="46"/>
+    <w:lsdException w:name="Grid Table 2 Accent 1" w:uiPriority="47"/>
+    <w:lsdException w:name="Grid Table 3 Accent 1" w:uiPriority="48"/>
+    <w:lsdException w:name="Grid Table 4 Accent 1" w:uiPriority="49"/>
+    <w:lsdException w:name="Grid Table 5 Dark Accent 1" w:uiPriority="50"/>
+    <w:lsdException w:name="Grid Table 6 Colorful Accent 1" w:uiPriority="51"/>
+    <w:lsdException w:name="Grid Table 7 Colorful Accent 1" w:uiPriority="52"/>
+    <w:lsdException w:name="Grid Table 1 Light Accent 2" w:uiPriority="46"/>
+    <w:lsdException w:name="Grid Table 2 Accent 2" w:uiPriority="47"/>
+    <w:lsdException w:name="Grid Table 3 Accent 2" w:uiPriority="48"/>
+    <w:lsdException w:name="Grid Table 4 Accent 2" w:uiPriority="49"/>
+    <w:lsdException w:name="Grid Table 5 Dark Accent 2" w:uiPriority="50"/>
+    <w:lsdException w:name="Grid Table 6 Colorful Accent 2" w:uiPriority="51"/>
+    <w:lsdException w:name="Grid Table 7 Colorful Accent 2" w:uiPriority="52"/>
+    <w:lsdException w:name="Grid Table 1 Light Accent 3" w:uiPriority="46"/>
+    <w:lsdException w:name="Grid Table 2 Accent 3" w:uiPriority="47"/>
+    <w:lsdException w:name="Grid Table 3 Accent 3" w:uiPriority="48"/>
+    <w:lsdException w:name="Grid Table 4 Accent 3" w:uiPriority="49"/>
+    <w:lsdException w:name="Grid Table 5 Dark Accent 3" w:uiPriority="50"/>
+    <w:lsdException w:name="Grid Table 6 Colorful Accent 3" w:uiPriority="51"/>
+    <w:lsdException w:name="Grid Table 7 Colorful Accent 3" w:uiPriority="52"/>
+    <w:lsdException w:name="Grid Table 1 Light Accent 4" w:uiPriority="46"/>
+    <w:lsdException w:name="Grid Table 2 Accent 4" w:uiPriority="47"/>
+    <w:lsdException w:name="Grid Table 3 Accent 4" w:uiPriority="48"/>
+    <w:lsdException w:name="Grid Table 4 Accent 4" w:uiPriority="49"/>
+    <w:lsdException w:name="Grid Table 5 Dark Accent 4" w:uiPriority="50"/>
+    <w:lsdException w:name="Grid Table 6 Colorful Accent 4" w:uiPriority="51"/>
+    <w:lsdException w:name="Grid Table 7 Colorful Accent 4" w:uiPriority="52"/>
+    <w:lsdException w:name="Grid Table 1 Light Accent 5" w:uiPriority="46"/>
+    <w:lsdException w:name="Grid Table 2 Accent 5" w:uiPriority="47"/>
+    <w:lsdException w:name="Grid Table 3 Accent 5" w:uiPriority="48"/>
+    <w:lsdException w:name="Grid Table 4 Accent 5" w:uiPriority="49"/>
+    <w:lsdException w:name="Grid Table 5 Dark Accent 5" w:uiPriority="50"/>
+    <w:lsdException w:name="Grid Table 6 Colorful Accent 5" w:uiPriority="51"/>
+    <w:lsdException w:name="Grid Table 7 Colorful Accent 5" w:uiPriority="52"/>
+    <w:lsdException w:name="Grid Table 1 Light Accent 6" w:uiPriority="46"/>
+    <w:lsdException w:name="Grid Table 2 Accent 6" w:uiPriority="47"/>
+    <w:lsdException w:name="Grid Table 3 Accent 6" w:uiPriority="48"/>
+    <w:lsdException w:name="Grid Table 4 Accent 6" w:uiPriority="49"/>
+    <w:lsdException w:name="Grid Table 5 Dark Accent 6" w:uiPriority="50"/>
+    <w:lsdException w:name="Grid Table 6 Colorful Accent 6" w:uiPriority="51"/>
+    <w:lsdException w:name="Grid Table 7 Colorful Accent 6" w:uiPriority="52"/>
+    <w:lsdException w:name="List Table 1 Light" w:uiPriority="46"/>
+    <w:lsdException w:name="List Table 2" w:uiPriority="47"/>
+    <w:lsdException w:name="List Table 3" w:uiPriority="48"/>
+    <w:lsdException w:name="List Table 4" w:uiPriority="49"/>
+    <w:lsdException w:name="List Table 5 Dark" w:uiPriority="50"/>
+    <w:lsdException w:name="List Table 6 Colorful" w:uiPriority="51"/>
+    <w:lsdException w:name="List Table 7 Colorful" w:uiPriority="52"/>
+    <w:lsdException w:name="List Table 1 Light Accent 1" w:uiPriority="46"/>
+    <w:lsdException w:name="List Table 2 Accent 1" w:uiPriority="47"/>
+    <w:lsdException w:name="List Table 3 Accent 1" w:uiPriority="48"/>
+    <w:lsdException w:name="List Table 4 Accent 1" w:uiPriority="49"/>
+    <w:lsdException w:name="List Table 5 Dark Accent 1" w:uiPriority="50"/>
+    <w:lsdException w:name="List Table 6 Colorful Accent 1" w:uiPriority="51"/>
+    <w:lsdException w:name="List Table 7 Colorful Accent 1" w:uiPriority="52"/>
+    <w:lsdException w:name="List Table 1 Light Accent 2" w:uiPriority="46"/>
+    <w:lsdException w:name="List Table 2 Accent 2" w:uiPriority="47"/>
+    <w:lsdException w:name="List Table 3 Accent 2" w:uiPriority="48"/>
+    <w:lsdException w:name="List Table 4 Accent 2" w:uiPriority="49"/>
+    <w:lsdException w:name="List Table 5 Dark Accent 2" w:uiPriority="50"/>
+    <w:lsdException w:name="List Table 6 Colorful Accent 2" w:uiPriority="51"/>
+    <w:lsdException w:name="List Table 7 Colorful Accent 2" w:uiPriority="52"/>
+    <w:lsdException w:name="List Table 1 Light Accent 3" w:uiPriority="46"/>
+    <w:lsdException w:name="List Table 2 Accent 3" w:uiPriority="47"/>
+    <w:lsdException w:name="List Table 3 Accent 3" w:uiPriority="48"/>
+    <w:lsdException w:name="List Table 4 Accent 3" w:uiPriority="49"/>
+    <w:lsdException w:name="List Table 5 Dark Accent 3" w:uiPriority="50"/>
+    <w:lsdException w:name="List Table 6 Colorful Accent 3" w:uiPriority="51"/>
+    <w:lsdException w:name="List Table 7 Colorful Accent 3" w:uiPriority="52"/>
+    <w:lsdException w:name="List Table 1 Light Accent 4" w:uiPriority="46"/>
+    <w:lsdException w:name="List Table 2 Accent 4" w:uiPriority="47"/>
+    <w:lsdException w:name="List Table 3 Accent 4" w:uiPriority="48"/>
+    <w:lsdException w:name="List Table 4 Accent 4" w:uiPriority="49"/>
+    <w:lsdException w:name="List Table 5 Dark Accent 4" w:uiPriority="50"/>
+    <w:lsdException w:name="List Table 6 Colorful Accent 4" w:uiPriority="51"/>
+    <w:lsdException w:name="List Table 7 Colorful Accent 4" w:uiPriority="52"/>
+    <w:lsdException w:name="List Table 1 Light Accent 5" w:uiPriority="46"/>
+    <w:lsdException w:name="List Table 2 Accent 5" w:uiPriority="47"/>
+    <w:lsdException w:name="List Table 3 Accent 5" w:uiPriority="48"/>
+    <w:lsdException w:name="List Table 4 Accent 5" w:uiPriority="49"/>
+    <w:lsdException w:name="List Table 5 Dark Accent 5" w:uiPriority="50"/>
+    <w:lsdException w:name="List Table 6 Colorful Accent 5" w:uiPriority="51"/>
+    <w:lsdException w:name="List Table 7 Colorful Accent 5" w:uiPriority="52"/>
+    <w:lsdException w:name="List Table 1 Light Accent 6" w:uiPriority="46"/>
+    <w:lsdException w:name="List Table 2 Accent 6" w:uiPriority="47"/>
+    <w:lsdException w:name="List Table 3 Accent 6" w:uiPriority="48"/>
+    <w:lsdException w:name="List Table 4 Accent 6" w:uiPriority="49"/>
+    <w:lsdException w:name="List Table 5 Dark Accent 6" w:uiPriority="50"/>
+    <w:lsdException w:name="List Table 6 Colorful Accent 6" w:uiPriority="51"/>
+    <w:lsdException w:name="List Table 7 Colorful Accent 6" w:uiPriority="52"/>
   </w:latentStyles>
   <w:style w:type="paragraph" w:default="1" w:styleId="Normal">
     <w:name w:val="Normal"/>
@@ -4411,7 +4394,6 @@
     <w:uiPriority w:val="99"/>
     <w:semiHidden/>
     <w:unhideWhenUsed/>
-    <w:qFormat/>
     <w:tblPr>
       <w:tblInd w:w="0" w:type="dxa"/>
       <w:tblCellMar>
@@ -4695,7 +4677,10 @@
     <w:rPr>
       <w:rFonts w:ascii="Cambria" w:eastAsia="Times New Roman" w:hAnsi="Cambria" w:cs="Times New Roman"/>
       <w:color w:val="17365D"/>
+      <w:spacing w:val="5"/>
+      <w:kern w:val="28"/>
       <w:sz w:val="72"/>
+      <w:szCs w:val="52"/>
     </w:rPr>
   </w:style>
   <w:style w:type="paragraph" w:customStyle="1" w:styleId="Titrehistorique">
@@ -5069,7 +5054,7 @@
 </file>
 
 <file path=customXml/itemProps1.xml><?xml version="1.0" encoding="utf-8"?>
-<ds:datastoreItem xmlns:ds="http://schemas.openxmlformats.org/officeDocument/2006/customXml" ds:itemID="{433F46C4-D650-4208-A7F5-86A5A4193BCB}">
+<ds:datastoreItem xmlns:ds="http://schemas.openxmlformats.org/officeDocument/2006/customXml" ds:itemID="{01229587-B71C-499A-844A-164C631D5A1D}">
   <ds:schemaRefs>
     <ds:schemaRef ds:uri="http://schemas.openxmlformats.org/officeDocument/2006/bibliography"/>
   </ds:schemaRefs>

</xml_diff>

<commit_message>
Creation of roles and responsibilities for each parts
</commit_message>
<xml_diff>
--- a/[PI][IL] charte de projet.docx
+++ b/[PI][IL] charte de projet.docx
@@ -1638,7 +1638,7 @@
             <v:stroke joinstyle="miter"/>
             <v:path gradientshapeok="t" o:connecttype="rect"/>
           </v:shapetype>
-          <v:shape id="_x0000_s1035" type="#_x0000_t202" style="width:480.55pt;height:165.75pt;mso-left-percent:-10001;mso-top-percent:-10001;mso-position-horizontal:absolute;mso-position-horizontal-relative:char;mso-position-vertical:absolute;mso-position-vertical-relative:line;mso-left-percent:-10001;mso-top-percent:-10001;mso-width-relative:margin;mso-height-relative:margin" fillcolor="#9bbb59 [3206]" strokecolor="#f2f2f2 [3041]" strokeweight="3pt">
+          <v:shape id="_x0000_s1034" type="#_x0000_t202" style="width:480.55pt;height:165.75pt;mso-left-percent:-10001;mso-top-percent:-10001;mso-position-horizontal:absolute;mso-position-horizontal-relative:char;mso-position-vertical:absolute;mso-position-vertical-relative:line;mso-left-percent:-10001;mso-top-percent:-10001;mso-width-relative:margin;mso-height-relative:margin" fillcolor="#9bbb59 [3206]" strokecolor="#f2f2f2 [3041]" strokeweight="3pt">
             <v:shadow on="t" type="perspective" color="#4e6128 [1606]" opacity=".5" offset="1pt" offset2="-1pt"/>
             <v:textbox>
               <w:txbxContent>
@@ -1714,21 +1714,579 @@
                 </w:p>
               </w:txbxContent>
             </v:textbox>
-            <w10:wrap type="none"/>
             <w10:anchorlock/>
           </v:shape>
         </w:pict>
       </w:r>
     </w:p>
+    <w:tbl>
+      <w:tblPr>
+        <w:tblStyle w:val="Tableausimple1"/>
+        <w:tblW w:w="11199" w:type="dxa"/>
+        <w:jc w:val="center"/>
+        <w:tblLook w:val="04A0" w:firstRow="1" w:lastRow="0" w:firstColumn="1" w:lastColumn="0" w:noHBand="0" w:noVBand="1"/>
+      </w:tblPr>
+      <w:tblGrid>
+        <w:gridCol w:w="2084"/>
+        <w:gridCol w:w="2138"/>
+        <w:gridCol w:w="2951"/>
+        <w:gridCol w:w="1584"/>
+        <w:gridCol w:w="2442"/>
+      </w:tblGrid>
+      <w:tr>
+        <w:trPr>
+          <w:cnfStyle w:val="100000000000" w:firstRow="1" w:lastRow="0" w:firstColumn="0" w:lastColumn="0" w:oddVBand="0" w:evenVBand="0" w:oddHBand="0" w:evenHBand="0" w:firstRowFirstColumn="0" w:firstRowLastColumn="0" w:lastRowFirstColumn="0" w:lastRowLastColumn="0"/>
+          <w:trHeight w:val="672"/>
+          <w:jc w:val="center"/>
+        </w:trPr>
+        <w:tc>
+          <w:tcPr>
+            <w:cnfStyle w:val="001000000000" w:firstRow="0" w:lastRow="0" w:firstColumn="1" w:lastColumn="0" w:oddVBand="0" w:evenVBand="0" w:oddHBand="0" w:evenHBand="0" w:firstRowFirstColumn="0" w:firstRowLastColumn="0" w:lastRowFirstColumn="0" w:lastRowLastColumn="0"/>
+            <w:tcW w:w="2084" w:type="dxa"/>
+            <w:vAlign w:val="center"/>
+          </w:tcPr>
+          <w:p>
+            <w:pPr>
+              <w:jc w:val="center"/>
+              <w:rPr>
+                <w:b w:val="0"/>
+              </w:rPr>
+            </w:pPr>
+            <w:r>
+              <w:t>Prénom Nom</w:t>
+            </w:r>
+          </w:p>
+        </w:tc>
+        <w:tc>
+          <w:tcPr>
+            <w:tcW w:w="2138" w:type="dxa"/>
+            <w:vAlign w:val="center"/>
+          </w:tcPr>
+          <w:p>
+            <w:pPr>
+              <w:jc w:val="center"/>
+              <w:cnfStyle w:val="100000000000" w:firstRow="1" w:lastRow="0" w:firstColumn="0" w:lastColumn="0" w:oddVBand="0" w:evenVBand="0" w:oddHBand="0" w:evenHBand="0" w:firstRowFirstColumn="0" w:firstRowLastColumn="0" w:lastRowFirstColumn="0" w:lastRowLastColumn="0"/>
+              <w:rPr>
+                <w:b w:val="0"/>
+              </w:rPr>
+            </w:pPr>
+            <w:r>
+              <w:t>Semestre/Fi</w:t>
+            </w:r>
+            <w:r>
+              <w:t>l</w:t>
+            </w:r>
+            <w:r>
+              <w:t>iè</w:t>
+            </w:r>
+            <w:r>
+              <w:t>re</w:t>
+            </w:r>
+          </w:p>
+          <w:p>
+            <w:pPr>
+              <w:jc w:val="center"/>
+              <w:cnfStyle w:val="100000000000" w:firstRow="1" w:lastRow="0" w:firstColumn="0" w:lastColumn="0" w:oddVBand="0" w:evenVBand="0" w:oddHBand="0" w:evenHBand="0" w:firstRowFirstColumn="0" w:firstRowLastColumn="0" w:lastRowFirstColumn="0" w:lastRowLastColumn="0"/>
+              <w:rPr>
+                <w:b w:val="0"/>
+              </w:rPr>
+            </w:pPr>
+            <w:r>
+              <w:t>Société ou Association</w:t>
+            </w:r>
+          </w:p>
+        </w:tc>
+        <w:tc>
+          <w:tcPr>
+            <w:tcW w:w="2951" w:type="dxa"/>
+            <w:vAlign w:val="center"/>
+          </w:tcPr>
+          <w:p>
+            <w:pPr>
+              <w:jc w:val="center"/>
+              <w:cnfStyle w:val="100000000000" w:firstRow="1" w:lastRow="0" w:firstColumn="0" w:lastColumn="0" w:oddVBand="0" w:evenVBand="0" w:oddHBand="0" w:evenHBand="0" w:firstRowFirstColumn="0" w:firstRowLastColumn="0" w:lastRowFirstColumn="0" w:lastRowLastColumn="0"/>
+              <w:rPr>
+                <w:b w:val="0"/>
+              </w:rPr>
+            </w:pPr>
+            <w:r>
+              <w:t>Coordonnées</w:t>
+            </w:r>
+          </w:p>
+        </w:tc>
+        <w:tc>
+          <w:tcPr>
+            <w:tcW w:w="1584" w:type="dxa"/>
+            <w:vAlign w:val="center"/>
+          </w:tcPr>
+          <w:p>
+            <w:pPr>
+              <w:jc w:val="center"/>
+              <w:cnfStyle w:val="100000000000" w:firstRow="1" w:lastRow="0" w:firstColumn="0" w:lastColumn="0" w:oddVBand="0" w:evenVBand="0" w:oddHBand="0" w:evenHBand="0" w:firstRowFirstColumn="0" w:firstRowLastColumn="0" w:lastRowFirstColumn="0" w:lastRowLastColumn="0"/>
+              <w:rPr>
+                <w:b w:val="0"/>
+              </w:rPr>
+            </w:pPr>
+            <w:r>
+              <w:t>Catégorie</w:t>
+            </w:r>
+          </w:p>
+        </w:tc>
+        <w:tc>
+          <w:tcPr>
+            <w:tcW w:w="2442" w:type="dxa"/>
+            <w:vAlign w:val="center"/>
+          </w:tcPr>
+          <w:p>
+            <w:pPr>
+              <w:jc w:val="center"/>
+              <w:cnfStyle w:val="100000000000" w:firstRow="1" w:lastRow="0" w:firstColumn="0" w:lastColumn="0" w:oddVBand="0" w:evenVBand="0" w:oddHBand="0" w:evenHBand="0" w:firstRowFirstColumn="0" w:firstRowLastColumn="0" w:lastRowFirstColumn="0" w:lastRowLastColumn="0"/>
+              <w:rPr>
+                <w:b w:val="0"/>
+              </w:rPr>
+            </w:pPr>
+            <w:r>
+              <w:t>Rôle</w:t>
+            </w:r>
+            <w:r>
+              <w:t>s</w:t>
+            </w:r>
+            <w:bookmarkStart w:id="2" w:name="_GoBack"/>
+            <w:bookmarkEnd w:id="2"/>
+          </w:p>
+        </w:tc>
+      </w:tr>
+      <w:tr>
+        <w:trPr>
+          <w:cnfStyle w:val="000000100000" w:firstRow="0" w:lastRow="0" w:firstColumn="0" w:lastColumn="0" w:oddVBand="0" w:evenVBand="0" w:oddHBand="1" w:evenHBand="0" w:firstRowFirstColumn="0" w:firstRowLastColumn="0" w:lastRowFirstColumn="0" w:lastRowLastColumn="0"/>
+          <w:trHeight w:val="672"/>
+          <w:jc w:val="center"/>
+        </w:trPr>
+        <w:tc>
+          <w:tcPr>
+            <w:cnfStyle w:val="001000000000" w:firstRow="0" w:lastRow="0" w:firstColumn="1" w:lastColumn="0" w:oddVBand="0" w:evenVBand="0" w:oddHBand="0" w:evenHBand="0" w:firstRowFirstColumn="0" w:firstRowLastColumn="0" w:lastRowFirstColumn="0" w:lastRowLastColumn="0"/>
+            <w:tcW w:w="2084" w:type="dxa"/>
+            <w:vAlign w:val="center"/>
+          </w:tcPr>
+          <w:p>
+            <w:r>
+              <w:t>Thibaud Duval</w:t>
+            </w:r>
+          </w:p>
+        </w:tc>
+        <w:tc>
+          <w:tcPr>
+            <w:tcW w:w="2138" w:type="dxa"/>
+            <w:vAlign w:val="center"/>
+          </w:tcPr>
+          <w:p>
+            <w:pPr>
+              <w:cnfStyle w:val="000000100000" w:firstRow="0" w:lastRow="0" w:firstColumn="0" w:lastColumn="0" w:oddVBand="0" w:evenVBand="0" w:oddHBand="1" w:evenHBand="0" w:firstRowFirstColumn="0" w:firstRowLastColumn="0" w:lastRowFirstColumn="0" w:lastRowLastColumn="0"/>
+            </w:pPr>
+            <w:r>
+              <w:t>IN’TECHINFO</w:t>
+            </w:r>
+          </w:p>
+          <w:p>
+            <w:pPr>
+              <w:cnfStyle w:val="000000100000" w:firstRow="0" w:lastRow="0" w:firstColumn="0" w:lastColumn="0" w:oddVBand="0" w:evenVBand="0" w:oddHBand="1" w:evenHBand="0" w:firstRowFirstColumn="0" w:firstRowLastColumn="0" w:lastRowFirstColumn="0" w:lastRowLastColumn="0"/>
+            </w:pPr>
+            <w:r>
+              <w:t>S3</w:t>
+            </w:r>
+          </w:p>
+        </w:tc>
+        <w:tc>
+          <w:tcPr>
+            <w:tcW w:w="2951" w:type="dxa"/>
+            <w:vAlign w:val="center"/>
+          </w:tcPr>
+          <w:p>
+            <w:pPr>
+              <w:cnfStyle w:val="000000100000" w:firstRow="0" w:lastRow="0" w:firstColumn="0" w:lastColumn="0" w:oddVBand="0" w:evenVBand="0" w:oddHBand="1" w:evenHBand="0" w:firstRowFirstColumn="0" w:firstRowLastColumn="0" w:lastRowFirstColumn="0" w:lastRowLastColumn="0"/>
+            </w:pPr>
+            <w:r>
+              <w:t>tduval@intechinfo.fr</w:t>
+            </w:r>
+          </w:p>
+        </w:tc>
+        <w:tc>
+          <w:tcPr>
+            <w:tcW w:w="1584" w:type="dxa"/>
+            <w:vAlign w:val="center"/>
+          </w:tcPr>
+          <w:p>
+            <w:pPr>
+              <w:cnfStyle w:val="000000100000" w:firstRow="0" w:lastRow="0" w:firstColumn="0" w:lastColumn="0" w:oddVBand="0" w:evenVBand="0" w:oddHBand="1" w:evenHBand="0" w:firstRowFirstColumn="0" w:firstRowLastColumn="0" w:lastRowFirstColumn="0" w:lastRowLastColumn="0"/>
+            </w:pPr>
+            <w:r>
+              <w:t>MOE</w:t>
+            </w:r>
+          </w:p>
+        </w:tc>
+        <w:tc>
+          <w:tcPr>
+            <w:tcW w:w="2442" w:type="dxa"/>
+            <w:vAlign w:val="center"/>
+          </w:tcPr>
+          <w:p>
+            <w:pPr>
+              <w:cnfStyle w:val="000000100000" w:firstRow="0" w:lastRow="0" w:firstColumn="0" w:lastColumn="0" w:oddVBand="0" w:evenVBand="0" w:oddHBand="1" w:evenHBand="0" w:firstRowFirstColumn="0" w:firstRowLastColumn="0" w:lastRowFirstColumn="0" w:lastRowLastColumn="0"/>
+            </w:pPr>
+            <w:r>
+              <w:t>Chef de projet</w:t>
+            </w:r>
+          </w:p>
+        </w:tc>
+      </w:tr>
+      <w:tr>
+        <w:trPr>
+          <w:trHeight w:val="672"/>
+          <w:jc w:val="center"/>
+        </w:trPr>
+        <w:tc>
+          <w:tcPr>
+            <w:cnfStyle w:val="001000000000" w:firstRow="0" w:lastRow="0" w:firstColumn="1" w:lastColumn="0" w:oddVBand="0" w:evenVBand="0" w:oddHBand="0" w:evenHBand="0" w:firstRowFirstColumn="0" w:firstRowLastColumn="0" w:lastRowFirstColumn="0" w:lastRowLastColumn="0"/>
+            <w:tcW w:w="2084" w:type="dxa"/>
+            <w:vAlign w:val="center"/>
+          </w:tcPr>
+          <w:p>
+            <w:r>
+              <w:t>Léo Stéfani</w:t>
+            </w:r>
+          </w:p>
+        </w:tc>
+        <w:tc>
+          <w:tcPr>
+            <w:tcW w:w="2138" w:type="dxa"/>
+            <w:vAlign w:val="center"/>
+          </w:tcPr>
+          <w:p>
+            <w:pPr>
+              <w:cnfStyle w:val="000000000000" w:firstRow="0" w:lastRow="0" w:firstColumn="0" w:lastColumn="0" w:oddVBand="0" w:evenVBand="0" w:oddHBand="0" w:evenHBand="0" w:firstRowFirstColumn="0" w:firstRowLastColumn="0" w:lastRowFirstColumn="0" w:lastRowLastColumn="0"/>
+            </w:pPr>
+            <w:r>
+              <w:t>IN’TECHINFO</w:t>
+            </w:r>
+          </w:p>
+          <w:p>
+            <w:pPr>
+              <w:cnfStyle w:val="000000000000" w:firstRow="0" w:lastRow="0" w:firstColumn="0" w:lastColumn="0" w:oddVBand="0" w:evenVBand="0" w:oddHBand="0" w:evenHBand="0" w:firstRowFirstColumn="0" w:firstRowLastColumn="0" w:lastRowFirstColumn="0" w:lastRowLastColumn="0"/>
+            </w:pPr>
+            <w:r>
+              <w:t>S3</w:t>
+            </w:r>
+          </w:p>
+        </w:tc>
+        <w:tc>
+          <w:tcPr>
+            <w:tcW w:w="2951" w:type="dxa"/>
+            <w:vAlign w:val="center"/>
+          </w:tcPr>
+          <w:p>
+            <w:pPr>
+              <w:cnfStyle w:val="000000000000" w:firstRow="0" w:lastRow="0" w:firstColumn="0" w:lastColumn="0" w:oddVBand="0" w:evenVBand="0" w:oddHBand="0" w:evenHBand="0" w:firstRowFirstColumn="0" w:firstRowLastColumn="0" w:lastRowFirstColumn="0" w:lastRowLastColumn="0"/>
+            </w:pPr>
+            <w:r>
+              <w:t>stefani@intechinfo.fr</w:t>
+            </w:r>
+          </w:p>
+        </w:tc>
+        <w:tc>
+          <w:tcPr>
+            <w:tcW w:w="1584" w:type="dxa"/>
+            <w:vAlign w:val="center"/>
+          </w:tcPr>
+          <w:p>
+            <w:pPr>
+              <w:cnfStyle w:val="000000000000" w:firstRow="0" w:lastRow="0" w:firstColumn="0" w:lastColumn="0" w:oddVBand="0" w:evenVBand="0" w:oddHBand="0" w:evenHBand="0" w:firstRowFirstColumn="0" w:firstRowLastColumn="0" w:lastRowFirstColumn="0" w:lastRowLastColumn="0"/>
+            </w:pPr>
+            <w:r>
+              <w:t>MOE</w:t>
+            </w:r>
+          </w:p>
+        </w:tc>
+        <w:tc>
+          <w:tcPr>
+            <w:tcW w:w="2442" w:type="dxa"/>
+            <w:vAlign w:val="center"/>
+          </w:tcPr>
+          <w:p>
+            <w:pPr>
+              <w:cnfStyle w:val="000000000000" w:firstRow="0" w:lastRow="0" w:firstColumn="0" w:lastColumn="0" w:oddVBand="0" w:evenVBand="0" w:oddHBand="0" w:evenHBand="0" w:firstRowFirstColumn="0" w:firstRowLastColumn="0" w:lastRowFirstColumn="0" w:lastRowLastColumn="0"/>
+            </w:pPr>
+            <w:r>
+              <w:t>Développeur</w:t>
+            </w:r>
+          </w:p>
+        </w:tc>
+      </w:tr>
+      <w:tr>
+        <w:trPr>
+          <w:cnfStyle w:val="000000100000" w:firstRow="0" w:lastRow="0" w:firstColumn="0" w:lastColumn="0" w:oddVBand="0" w:evenVBand="0" w:oddHBand="1" w:evenHBand="0" w:firstRowFirstColumn="0" w:firstRowLastColumn="0" w:lastRowFirstColumn="0" w:lastRowLastColumn="0"/>
+          <w:trHeight w:val="672"/>
+          <w:jc w:val="center"/>
+        </w:trPr>
+        <w:tc>
+          <w:tcPr>
+            <w:cnfStyle w:val="001000000000" w:firstRow="0" w:lastRow="0" w:firstColumn="1" w:lastColumn="0" w:oddVBand="0" w:evenVBand="0" w:oddHBand="0" w:evenHBand="0" w:firstRowFirstColumn="0" w:firstRowLastColumn="0" w:lastRowFirstColumn="0" w:lastRowLastColumn="0"/>
+            <w:tcW w:w="2084" w:type="dxa"/>
+            <w:vAlign w:val="center"/>
+          </w:tcPr>
+          <w:p>
+            <w:r>
+              <w:t>Jérôme Tea</w:t>
+            </w:r>
+          </w:p>
+        </w:tc>
+        <w:tc>
+          <w:tcPr>
+            <w:tcW w:w="2138" w:type="dxa"/>
+            <w:vAlign w:val="center"/>
+          </w:tcPr>
+          <w:p>
+            <w:pPr>
+              <w:cnfStyle w:val="000000100000" w:firstRow="0" w:lastRow="0" w:firstColumn="0" w:lastColumn="0" w:oddVBand="0" w:evenVBand="0" w:oddHBand="1" w:evenHBand="0" w:firstRowFirstColumn="0" w:firstRowLastColumn="0" w:lastRowFirstColumn="0" w:lastRowLastColumn="0"/>
+            </w:pPr>
+            <w:r>
+              <w:t>IN’TECHINFO</w:t>
+            </w:r>
+          </w:p>
+          <w:p>
+            <w:pPr>
+              <w:cnfStyle w:val="000000100000" w:firstRow="0" w:lastRow="0" w:firstColumn="0" w:lastColumn="0" w:oddVBand="0" w:evenVBand="0" w:oddHBand="1" w:evenHBand="0" w:firstRowFirstColumn="0" w:firstRowLastColumn="0" w:lastRowFirstColumn="0" w:lastRowLastColumn="0"/>
+            </w:pPr>
+            <w:r>
+              <w:t>S3</w:t>
+            </w:r>
+          </w:p>
+        </w:tc>
+        <w:tc>
+          <w:tcPr>
+            <w:tcW w:w="2951" w:type="dxa"/>
+            <w:vAlign w:val="center"/>
+          </w:tcPr>
+          <w:p>
+            <w:pPr>
+              <w:cnfStyle w:val="000000100000" w:firstRow="0" w:lastRow="0" w:firstColumn="0" w:lastColumn="0" w:oddVBand="0" w:evenVBand="0" w:oddHBand="1" w:evenHBand="0" w:firstRowFirstColumn="0" w:firstRowLastColumn="0" w:lastRowFirstColumn="0" w:lastRowLastColumn="0"/>
+            </w:pPr>
+            <w:r>
+              <w:t>jtea@intechinfo.fr</w:t>
+            </w:r>
+          </w:p>
+        </w:tc>
+        <w:tc>
+          <w:tcPr>
+            <w:tcW w:w="1584" w:type="dxa"/>
+            <w:vAlign w:val="center"/>
+          </w:tcPr>
+          <w:p>
+            <w:pPr>
+              <w:cnfStyle w:val="000000100000" w:firstRow="0" w:lastRow="0" w:firstColumn="0" w:lastColumn="0" w:oddVBand="0" w:evenVBand="0" w:oddHBand="1" w:evenHBand="0" w:firstRowFirstColumn="0" w:firstRowLastColumn="0" w:lastRowFirstColumn="0" w:lastRowLastColumn="0"/>
+            </w:pPr>
+            <w:r>
+              <w:t>MOE</w:t>
+            </w:r>
+          </w:p>
+        </w:tc>
+        <w:tc>
+          <w:tcPr>
+            <w:tcW w:w="2442" w:type="dxa"/>
+            <w:vAlign w:val="center"/>
+          </w:tcPr>
+          <w:p>
+            <w:pPr>
+              <w:cnfStyle w:val="000000100000" w:firstRow="0" w:lastRow="0" w:firstColumn="0" w:lastColumn="0" w:oddVBand="0" w:evenVBand="0" w:oddHBand="1" w:evenHBand="0" w:firstRowFirstColumn="0" w:firstRowLastColumn="0" w:lastRowFirstColumn="0" w:lastRowLastColumn="0"/>
+            </w:pPr>
+            <w:r>
+              <w:t>Développeur</w:t>
+            </w:r>
+          </w:p>
+        </w:tc>
+      </w:tr>
+      <w:tr>
+        <w:trPr>
+          <w:trHeight w:val="672"/>
+          <w:jc w:val="center"/>
+        </w:trPr>
+        <w:tc>
+          <w:tcPr>
+            <w:cnfStyle w:val="001000000000" w:firstRow="0" w:lastRow="0" w:firstColumn="1" w:lastColumn="0" w:oddVBand="0" w:evenVBand="0" w:oddHBand="0" w:evenHBand="0" w:firstRowFirstColumn="0" w:firstRowLastColumn="0" w:lastRowFirstColumn="0" w:lastRowLastColumn="0"/>
+            <w:tcW w:w="2084" w:type="dxa"/>
+            <w:vAlign w:val="center"/>
+          </w:tcPr>
+          <w:p>
+            <w:r>
+              <w:t>Olivier Spinelli</w:t>
+            </w:r>
+          </w:p>
+        </w:tc>
+        <w:tc>
+          <w:tcPr>
+            <w:tcW w:w="2138" w:type="dxa"/>
+            <w:vAlign w:val="center"/>
+          </w:tcPr>
+          <w:p>
+            <w:pPr>
+              <w:cnfStyle w:val="000000000000" w:firstRow="0" w:lastRow="0" w:firstColumn="0" w:lastColumn="0" w:oddVBand="0" w:evenVBand="0" w:oddHBand="0" w:evenHBand="0" w:firstRowFirstColumn="0" w:firstRowLastColumn="0" w:lastRowFirstColumn="0" w:lastRowLastColumn="0"/>
+            </w:pPr>
+            <w:r>
+              <w:t>IN’TECHINFO</w:t>
+            </w:r>
+          </w:p>
+        </w:tc>
+        <w:tc>
+          <w:tcPr>
+            <w:tcW w:w="2951" w:type="dxa"/>
+            <w:vAlign w:val="center"/>
+          </w:tcPr>
+          <w:p>
+            <w:pPr>
+              <w:cnfStyle w:val="000000000000" w:firstRow="0" w:lastRow="0" w:firstColumn="0" w:lastColumn="0" w:oddVBand="0" w:evenVBand="0" w:oddHBand="0" w:evenHBand="0" w:firstRowFirstColumn="0" w:firstRowLastColumn="0" w:lastRowFirstColumn="0" w:lastRowLastColumn="0"/>
+            </w:pPr>
+            <w:r>
+              <w:t>olivier.spinelli@invenietis.com</w:t>
+            </w:r>
+          </w:p>
+        </w:tc>
+        <w:tc>
+          <w:tcPr>
+            <w:tcW w:w="1584" w:type="dxa"/>
+            <w:vAlign w:val="center"/>
+          </w:tcPr>
+          <w:p>
+            <w:pPr>
+              <w:cnfStyle w:val="000000000000" w:firstRow="0" w:lastRow="0" w:firstColumn="0" w:lastColumn="0" w:oddVBand="0" w:evenVBand="0" w:oddHBand="0" w:evenHBand="0" w:firstRowFirstColumn="0" w:firstRowLastColumn="0" w:lastRowFirstColumn="0" w:lastRowLastColumn="0"/>
+            </w:pPr>
+            <w:r>
+              <w:t>Enseignant suiveur</w:t>
+            </w:r>
+          </w:p>
+        </w:tc>
+        <w:tc>
+          <w:tcPr>
+            <w:tcW w:w="2442" w:type="dxa"/>
+            <w:vAlign w:val="center"/>
+          </w:tcPr>
+          <w:p>
+            <w:pPr>
+              <w:cnfStyle w:val="000000000000" w:firstRow="0" w:lastRow="0" w:firstColumn="0" w:lastColumn="0" w:oddVBand="0" w:evenVBand="0" w:oddHBand="0" w:evenHBand="0" w:firstRowFirstColumn="0" w:firstRowLastColumn="0" w:lastRowFirstColumn="0" w:lastRowLastColumn="0"/>
+            </w:pPr>
+            <w:r>
+              <w:t>Aide à la conduite du projet</w:t>
+            </w:r>
+          </w:p>
+          <w:p>
+            <w:pPr>
+              <w:cnfStyle w:val="000000000000" w:firstRow="0" w:lastRow="0" w:firstColumn="0" w:lastColumn="0" w:oddVBand="0" w:evenVBand="0" w:oddHBand="0" w:evenHBand="0" w:firstRowFirstColumn="0" w:firstRowLastColumn="0" w:lastRowFirstColumn="0" w:lastRowLastColumn="0"/>
+            </w:pPr>
+            <w:r>
+              <w:t>Conseils techniques</w:t>
+            </w:r>
+          </w:p>
+        </w:tc>
+      </w:tr>
+      <w:tr>
+        <w:trPr>
+          <w:cnfStyle w:val="000000100000" w:firstRow="0" w:lastRow="0" w:firstColumn="0" w:lastColumn="0" w:oddVBand="0" w:evenVBand="0" w:oddHBand="1" w:evenHBand="0" w:firstRowFirstColumn="0" w:firstRowLastColumn="0" w:lastRowFirstColumn="0" w:lastRowLastColumn="0"/>
+          <w:trHeight w:val="672"/>
+          <w:jc w:val="center"/>
+        </w:trPr>
+        <w:tc>
+          <w:tcPr>
+            <w:cnfStyle w:val="001000000000" w:firstRow="0" w:lastRow="0" w:firstColumn="1" w:lastColumn="0" w:oddVBand="0" w:evenVBand="0" w:oddHBand="0" w:evenHBand="0" w:firstRowFirstColumn="0" w:firstRowLastColumn="0" w:lastRowFirstColumn="0" w:lastRowLastColumn="0"/>
+            <w:tcW w:w="2084" w:type="dxa"/>
+            <w:vAlign w:val="center"/>
+          </w:tcPr>
+          <w:p>
+            <w:r>
+              <w:t>Antoine Raquillet</w:t>
+            </w:r>
+          </w:p>
+        </w:tc>
+        <w:tc>
+          <w:tcPr>
+            <w:tcW w:w="2138" w:type="dxa"/>
+            <w:vAlign w:val="center"/>
+          </w:tcPr>
+          <w:p>
+            <w:pPr>
+              <w:cnfStyle w:val="000000100000" w:firstRow="0" w:lastRow="0" w:firstColumn="0" w:lastColumn="0" w:oddVBand="0" w:evenVBand="0" w:oddHBand="1" w:evenHBand="0" w:firstRowFirstColumn="0" w:firstRowLastColumn="0" w:lastRowFirstColumn="0" w:lastRowLastColumn="0"/>
+            </w:pPr>
+            <w:r>
+              <w:t>IN’TECHINFO</w:t>
+            </w:r>
+          </w:p>
+        </w:tc>
+        <w:tc>
+          <w:tcPr>
+            <w:tcW w:w="2951" w:type="dxa"/>
+            <w:vAlign w:val="center"/>
+          </w:tcPr>
+          <w:p>
+            <w:pPr>
+              <w:cnfStyle w:val="000000100000" w:firstRow="0" w:lastRow="0" w:firstColumn="0" w:lastColumn="0" w:oddVBand="0" w:evenVBand="0" w:oddHBand="1" w:evenHBand="0" w:firstRowFirstColumn="0" w:firstRowLastColumn="0" w:lastRowFirstColumn="0" w:lastRowLastColumn="0"/>
+            </w:pPr>
+            <w:r>
+              <w:t>raquillet@intechinfo.fr</w:t>
+            </w:r>
+          </w:p>
+        </w:tc>
+        <w:tc>
+          <w:tcPr>
+            <w:tcW w:w="1584" w:type="dxa"/>
+            <w:vAlign w:val="center"/>
+          </w:tcPr>
+          <w:p>
+            <w:pPr>
+              <w:cnfStyle w:val="000000100000" w:firstRow="0" w:lastRow="0" w:firstColumn="0" w:lastColumn="0" w:oddVBand="0" w:evenVBand="0" w:oddHBand="1" w:evenHBand="0" w:firstRowFirstColumn="0" w:firstRowLastColumn="0" w:lastRowFirstColumn="0" w:lastRowLastColumn="0"/>
+            </w:pPr>
+            <w:r>
+              <w:t>Enseignant suiveur</w:t>
+            </w:r>
+          </w:p>
+        </w:tc>
+        <w:tc>
+          <w:tcPr>
+            <w:tcW w:w="2442" w:type="dxa"/>
+            <w:vAlign w:val="center"/>
+          </w:tcPr>
+          <w:p>
+            <w:pPr>
+              <w:cnfStyle w:val="000000100000" w:firstRow="0" w:lastRow="0" w:firstColumn="0" w:lastColumn="0" w:oddVBand="0" w:evenVBand="0" w:oddHBand="1" w:evenHBand="0" w:firstRowFirstColumn="0" w:firstRowLastColumn="0" w:lastRowFirstColumn="0" w:lastRowLastColumn="0"/>
+            </w:pPr>
+            <w:r>
+              <w:t>Aide à la conduit</w:t>
+            </w:r>
+            <w:r>
+              <w:t>e</w:t>
+            </w:r>
+            <w:r>
+              <w:t xml:space="preserve"> du projet</w:t>
+            </w:r>
+          </w:p>
+          <w:p>
+            <w:pPr>
+              <w:cnfStyle w:val="000000100000" w:firstRow="0" w:lastRow="0" w:firstColumn="0" w:lastColumn="0" w:oddVBand="0" w:evenVBand="0" w:oddHBand="1" w:evenHBand="0" w:firstRowFirstColumn="0" w:firstRowLastColumn="0" w:lastRowFirstColumn="0" w:lastRowLastColumn="0"/>
+            </w:pPr>
+            <w:r>
+              <w:t>Conseils techniques</w:t>
+            </w:r>
+          </w:p>
+        </w:tc>
+      </w:tr>
+    </w:tbl>
+    <w:p/>
     <w:p>
       <w:pPr>
         <w:pStyle w:val="Titre2"/>
       </w:pPr>
-      <w:bookmarkStart w:id="2" w:name="_Toc415583634"/>
+      <w:bookmarkStart w:id="3" w:name="_Toc415583634"/>
       <w:r>
+        <w:lastRenderedPageBreak/>
         <w:t>Organigramme de synthèse</w:t>
       </w:r>
-      <w:bookmarkEnd w:id="2"/>
+      <w:bookmarkEnd w:id="3"/>
     </w:p>
     <w:p>
       <w:r>
@@ -1750,8 +2308,6 @@
           </wp:inline>
         </w:drawing>
       </w:r>
-      <w:bookmarkStart w:id="3" w:name="_GoBack"/>
-      <w:bookmarkEnd w:id="3"/>
     </w:p>
     <w:p/>
     <w:p>
@@ -1900,7 +2456,6 @@
                 </w:p>
               </w:txbxContent>
             </v:textbox>
-            <w10:wrap type="none"/>
             <w10:anchorlock/>
           </v:shape>
         </w:pict>
@@ -1950,7 +2505,6 @@
                 </w:p>
               </w:txbxContent>
             </v:textbox>
-            <w10:wrap type="none"/>
             <w10:anchorlock/>
           </v:shape>
         </w:pict>
@@ -1986,7 +2540,6 @@
                 </w:p>
               </w:txbxContent>
             </v:textbox>
-            <w10:wrap type="none"/>
             <w10:anchorlock/>
           </v:shape>
         </w:pict>
@@ -2213,7 +2766,6 @@
                 </w:p>
               </w:txbxContent>
             </v:textbox>
-            <w10:wrap type="none"/>
             <w10:anchorlock/>
           </v:shape>
         </w:pict>
@@ -2401,7 +2953,6 @@
                 </w:p>
               </w:txbxContent>
             </v:textbox>
-            <w10:wrap type="none"/>
             <w10:anchorlock/>
           </v:shape>
         </w:pict>
@@ -2642,7 +3193,7 @@
       <w:rPr>
         <w:noProof/>
       </w:rPr>
-      <w:t>4</w:t>
+      <w:t>9</w:t>
     </w:r>
     <w:r>
       <w:rPr>
@@ -2657,7 +3208,10 @@
       <w:fldChar w:fldCharType="begin"/>
     </w:r>
     <w:r>
-      <w:instrText xml:space="preserve"> NUMPAGES  \* Arabic  \* MERGEFORMAT </w:instrText>
+      <w:instrText xml:space="preserve"> NUMPAGES  \* Arabic  </w:instrText>
+    </w:r>
+    <w:r>
+      <w:instrText xml:space="preserve">\* MERGEFORMAT </w:instrText>
     </w:r>
     <w:r>
       <w:fldChar w:fldCharType="separate"/>
@@ -2666,7 +3220,7 @@
       <w:rPr>
         <w:noProof/>
       </w:rPr>
-      <w:t>8</w:t>
+      <w:t>9</w:t>
     </w:r>
     <w:r>
       <w:rPr>
@@ -4942,6 +5496,106 @@
     <w:uiPriority w:val="99"/>
     <w:semiHidden/>
     <w:rsid w:val="00FB3090"/>
+  </w:style>
+  <w:style w:type="table" w:styleId="Grilledutableau">
+    <w:name w:val="Table Grid"/>
+    <w:basedOn w:val="TableauNormal"/>
+    <w:uiPriority w:val="59"/>
+    <w:rsid w:val="00E31209"/>
+    <w:pPr>
+      <w:spacing w:after="0" w:line="240" w:lineRule="auto"/>
+    </w:pPr>
+    <w:rPr>
+      <w:rFonts w:eastAsiaTheme="minorEastAsia"/>
+      <w:lang w:eastAsia="fr-FR"/>
+    </w:rPr>
+    <w:tblPr>
+      <w:tblInd w:w="0" w:type="dxa"/>
+      <w:tblBorders>
+        <w:top w:val="single" w:sz="4" w:space="0" w:color="auto"/>
+        <w:left w:val="single" w:sz="4" w:space="0" w:color="auto"/>
+        <w:bottom w:val="single" w:sz="4" w:space="0" w:color="auto"/>
+        <w:right w:val="single" w:sz="4" w:space="0" w:color="auto"/>
+        <w:insideH w:val="single" w:sz="4" w:space="0" w:color="auto"/>
+        <w:insideV w:val="single" w:sz="4" w:space="0" w:color="auto"/>
+      </w:tblBorders>
+      <w:tblCellMar>
+        <w:top w:w="0" w:type="dxa"/>
+        <w:left w:w="108" w:type="dxa"/>
+        <w:bottom w:w="0" w:type="dxa"/>
+        <w:right w:w="108" w:type="dxa"/>
+      </w:tblCellMar>
+    </w:tblPr>
+  </w:style>
+  <w:style w:type="table" w:styleId="Tableausimple1">
+    <w:name w:val="Plain Table 1"/>
+    <w:basedOn w:val="TableauNormal"/>
+    <w:uiPriority w:val="41"/>
+    <w:rsid w:val="0047724E"/>
+    <w:pPr>
+      <w:spacing w:after="0" w:line="240" w:lineRule="auto"/>
+    </w:pPr>
+    <w:tblPr>
+      <w:tblStyleRowBandSize w:val="1"/>
+      <w:tblStyleColBandSize w:val="1"/>
+      <w:tblInd w:w="0" w:type="dxa"/>
+      <w:tblBorders>
+        <w:top w:val="single" w:sz="4" w:space="0" w:color="BFBFBF" w:themeColor="background1" w:themeShade="BF"/>
+        <w:left w:val="single" w:sz="4" w:space="0" w:color="BFBFBF" w:themeColor="background1" w:themeShade="BF"/>
+        <w:bottom w:val="single" w:sz="4" w:space="0" w:color="BFBFBF" w:themeColor="background1" w:themeShade="BF"/>
+        <w:right w:val="single" w:sz="4" w:space="0" w:color="BFBFBF" w:themeColor="background1" w:themeShade="BF"/>
+        <w:insideH w:val="single" w:sz="4" w:space="0" w:color="BFBFBF" w:themeColor="background1" w:themeShade="BF"/>
+        <w:insideV w:val="single" w:sz="4" w:space="0" w:color="BFBFBF" w:themeColor="background1" w:themeShade="BF"/>
+      </w:tblBorders>
+      <w:tblCellMar>
+        <w:top w:w="0" w:type="dxa"/>
+        <w:left w:w="108" w:type="dxa"/>
+        <w:bottom w:w="0" w:type="dxa"/>
+        <w:right w:w="108" w:type="dxa"/>
+      </w:tblCellMar>
+    </w:tblPr>
+    <w:tblStylePr w:type="firstRow">
+      <w:rPr>
+        <w:b/>
+        <w:bCs/>
+      </w:rPr>
+    </w:tblStylePr>
+    <w:tblStylePr w:type="lastRow">
+      <w:rPr>
+        <w:b/>
+        <w:bCs/>
+      </w:rPr>
+      <w:tblPr/>
+      <w:tcPr>
+        <w:tcBorders>
+          <w:top w:val="double" w:sz="4" w:space="0" w:color="BFBFBF" w:themeColor="background1" w:themeShade="BF"/>
+        </w:tcBorders>
+      </w:tcPr>
+    </w:tblStylePr>
+    <w:tblStylePr w:type="firstCol">
+      <w:rPr>
+        <w:b/>
+        <w:bCs/>
+      </w:rPr>
+    </w:tblStylePr>
+    <w:tblStylePr w:type="lastCol">
+      <w:rPr>
+        <w:b/>
+        <w:bCs/>
+      </w:rPr>
+    </w:tblStylePr>
+    <w:tblStylePr w:type="band1Vert">
+      <w:tblPr/>
+      <w:tcPr>
+        <w:shd w:val="clear" w:color="auto" w:fill="F2F2F2" w:themeFill="background1" w:themeFillShade="F2"/>
+      </w:tcPr>
+    </w:tblStylePr>
+    <w:tblStylePr w:type="band1Horz">
+      <w:tblPr/>
+      <w:tcPr>
+        <w:shd w:val="clear" w:color="auto" w:fill="F2F2F2" w:themeFill="background1" w:themeFillShade="F2"/>
+      </w:tcPr>
+    </w:tblStylePr>
   </w:style>
 </w:styles>
 </file>
@@ -5966,6 +6620,13 @@
         </dgm:presLayoutVars>
       </dgm:prSet>
       <dgm:spPr/>
+      <dgm:t>
+        <a:bodyPr/>
+        <a:lstStyle/>
+        <a:p>
+          <a:endParaRPr lang="fr-FR"/>
+        </a:p>
+      </dgm:t>
     </dgm:pt>
     <dgm:pt modelId="{18D99064-F35F-4570-9668-D8E6E8A1B1D4}" type="pres">
       <dgm:prSet presAssocID="{D25351BB-64C6-4EE3-8FE0-052A12CEE86B}" presName="hierRoot1" presStyleCnt="0">
@@ -6003,10 +6664,24 @@
         </dgm:presLayoutVars>
       </dgm:prSet>
       <dgm:spPr/>
+      <dgm:t>
+        <a:bodyPr/>
+        <a:lstStyle/>
+        <a:p>
+          <a:endParaRPr lang="fr-FR"/>
+        </a:p>
+      </dgm:t>
     </dgm:pt>
     <dgm:pt modelId="{42456D9B-CB62-458D-857C-5356C78F8EA0}" type="pres">
       <dgm:prSet presAssocID="{D25351BB-64C6-4EE3-8FE0-052A12CEE86B}" presName="rootConnector1" presStyleLbl="node1" presStyleIdx="0" presStyleCnt="2"/>
       <dgm:spPr/>
+      <dgm:t>
+        <a:bodyPr/>
+        <a:lstStyle/>
+        <a:p>
+          <a:endParaRPr lang="fr-FR"/>
+        </a:p>
+      </dgm:t>
     </dgm:pt>
     <dgm:pt modelId="{AF8C8CC1-E6D5-4917-9266-D5E79B40B2B7}" type="pres">
       <dgm:prSet presAssocID="{D25351BB-64C6-4EE3-8FE0-052A12CEE86B}" presName="hierChild2" presStyleCnt="0"/>
@@ -6036,6 +6711,13 @@
         </dgm:presLayoutVars>
       </dgm:prSet>
       <dgm:spPr/>
+      <dgm:t>
+        <a:bodyPr/>
+        <a:lstStyle/>
+        <a:p>
+          <a:endParaRPr lang="fr-FR"/>
+        </a:p>
+      </dgm:t>
     </dgm:pt>
     <dgm:pt modelId="{6740CC56-5929-45D3-B2B1-71AE751FC7B6}" type="pres">
       <dgm:prSet presAssocID="{2197EAE5-395A-483E-88A6-4C5B6AA5239A}" presName="titleText1" presStyleLbl="fgAcc0" presStyleIdx="1" presStyleCnt="3">
@@ -6045,10 +6727,24 @@
         </dgm:presLayoutVars>
       </dgm:prSet>
       <dgm:spPr/>
+      <dgm:t>
+        <a:bodyPr/>
+        <a:lstStyle/>
+        <a:p>
+          <a:endParaRPr lang="fr-FR"/>
+        </a:p>
+      </dgm:t>
     </dgm:pt>
     <dgm:pt modelId="{F19DA6BC-572B-4C7A-BC8B-1D61C5B074C2}" type="pres">
       <dgm:prSet presAssocID="{2197EAE5-395A-483E-88A6-4C5B6AA5239A}" presName="rootConnector1" presStyleLbl="node1" presStyleIdx="0" presStyleCnt="2"/>
       <dgm:spPr/>
+      <dgm:t>
+        <a:bodyPr/>
+        <a:lstStyle/>
+        <a:p>
+          <a:endParaRPr lang="fr-FR"/>
+        </a:p>
+      </dgm:t>
     </dgm:pt>
     <dgm:pt modelId="{1B760874-17AD-4EE0-9707-5A8DC324F639}" type="pres">
       <dgm:prSet presAssocID="{2197EAE5-395A-483E-88A6-4C5B6AA5239A}" presName="hierChild2" presStyleCnt="0"/>
@@ -6078,6 +6774,13 @@
         </dgm:presLayoutVars>
       </dgm:prSet>
       <dgm:spPr/>
+      <dgm:t>
+        <a:bodyPr/>
+        <a:lstStyle/>
+        <a:p>
+          <a:endParaRPr lang="fr-FR"/>
+        </a:p>
+      </dgm:t>
     </dgm:pt>
     <dgm:pt modelId="{1A8B9A62-0553-47B4-84C9-C1491EF1F180}" type="pres">
       <dgm:prSet presAssocID="{91B97FBF-DFD2-4F87-A731-B924CC1EC882}" presName="titleText1" presStyleLbl="fgAcc0" presStyleIdx="2" presStyleCnt="3">
@@ -6087,10 +6790,24 @@
         </dgm:presLayoutVars>
       </dgm:prSet>
       <dgm:spPr/>
+      <dgm:t>
+        <a:bodyPr/>
+        <a:lstStyle/>
+        <a:p>
+          <a:endParaRPr lang="fr-FR"/>
+        </a:p>
+      </dgm:t>
     </dgm:pt>
     <dgm:pt modelId="{9F75EA87-B0DD-4433-84E1-8C765370E5BA}" type="pres">
       <dgm:prSet presAssocID="{91B97FBF-DFD2-4F87-A731-B924CC1EC882}" presName="rootConnector1" presStyleLbl="node1" presStyleIdx="0" presStyleCnt="2"/>
       <dgm:spPr/>
+      <dgm:t>
+        <a:bodyPr/>
+        <a:lstStyle/>
+        <a:p>
+          <a:endParaRPr lang="fr-FR"/>
+        </a:p>
+      </dgm:t>
     </dgm:pt>
     <dgm:pt modelId="{6B7736CD-DE95-4DBD-8781-F41546DA9956}" type="pres">
       <dgm:prSet presAssocID="{91B97FBF-DFD2-4F87-A731-B924CC1EC882}" presName="hierChild2" presStyleCnt="0"/>
@@ -6099,6 +6816,13 @@
     <dgm:pt modelId="{BFCC36A1-3259-4E38-9E40-C0D2F8038FCD}" type="pres">
       <dgm:prSet presAssocID="{E70C8F83-A43B-4BC8-9CDA-B931E723E160}" presName="Name37" presStyleLbl="parChTrans1D2" presStyleIdx="0" presStyleCnt="2"/>
       <dgm:spPr/>
+      <dgm:t>
+        <a:bodyPr/>
+        <a:lstStyle/>
+        <a:p>
+          <a:endParaRPr lang="fr-FR"/>
+        </a:p>
+      </dgm:t>
     </dgm:pt>
     <dgm:pt modelId="{64396AD2-BF83-42F9-8763-C03191560838}" type="pres">
       <dgm:prSet presAssocID="{24432CBF-F984-4915-ADF8-D7152780EAB4}" presName="hierRoot2" presStyleCnt="0">
@@ -6136,10 +6860,24 @@
         </dgm:presLayoutVars>
       </dgm:prSet>
       <dgm:spPr/>
+      <dgm:t>
+        <a:bodyPr/>
+        <a:lstStyle/>
+        <a:p>
+          <a:endParaRPr lang="fr-FR"/>
+        </a:p>
+      </dgm:t>
     </dgm:pt>
     <dgm:pt modelId="{01EB3CE6-C4E9-44E5-8738-75F8C2035E09}" type="pres">
       <dgm:prSet presAssocID="{24432CBF-F984-4915-ADF8-D7152780EAB4}" presName="rootConnector" presStyleLbl="node2" presStyleIdx="0" presStyleCnt="0"/>
       <dgm:spPr/>
+      <dgm:t>
+        <a:bodyPr/>
+        <a:lstStyle/>
+        <a:p>
+          <a:endParaRPr lang="fr-FR"/>
+        </a:p>
+      </dgm:t>
     </dgm:pt>
     <dgm:pt modelId="{BD5C084A-C344-47BF-9E64-60680F0341B2}" type="pres">
       <dgm:prSet presAssocID="{24432CBF-F984-4915-ADF8-D7152780EAB4}" presName="hierChild4" presStyleCnt="0"/>
@@ -6152,6 +6890,13 @@
     <dgm:pt modelId="{59BAB440-A1F3-4AB8-86A0-8DB456C35EAF}" type="pres">
       <dgm:prSet presAssocID="{5A5DBBFE-3EDB-4245-BC55-D5E43E0BE574}" presName="Name37" presStyleLbl="parChTrans1D2" presStyleIdx="1" presStyleCnt="2"/>
       <dgm:spPr/>
+      <dgm:t>
+        <a:bodyPr/>
+        <a:lstStyle/>
+        <a:p>
+          <a:endParaRPr lang="fr-FR"/>
+        </a:p>
+      </dgm:t>
     </dgm:pt>
     <dgm:pt modelId="{2FC04755-04FD-4B67-8F4A-BDFEDA607091}" type="pres">
       <dgm:prSet presAssocID="{2E7A77D1-6C56-43D6-87A0-40862728D031}" presName="hierRoot2" presStyleCnt="0">
@@ -6173,6 +6918,13 @@
         </dgm:presLayoutVars>
       </dgm:prSet>
       <dgm:spPr/>
+      <dgm:t>
+        <a:bodyPr/>
+        <a:lstStyle/>
+        <a:p>
+          <a:endParaRPr lang="fr-FR"/>
+        </a:p>
+      </dgm:t>
     </dgm:pt>
     <dgm:pt modelId="{E1DB4E5E-938C-4A8F-B75B-2E78F221C871}" type="pres">
       <dgm:prSet presAssocID="{2E7A77D1-6C56-43D6-87A0-40862728D031}" presName="titleText2" presStyleLbl="fgAcc1" presStyleIdx="1" presStyleCnt="2">
@@ -6182,10 +6934,24 @@
         </dgm:presLayoutVars>
       </dgm:prSet>
       <dgm:spPr/>
+      <dgm:t>
+        <a:bodyPr/>
+        <a:lstStyle/>
+        <a:p>
+          <a:endParaRPr lang="fr-FR"/>
+        </a:p>
+      </dgm:t>
     </dgm:pt>
     <dgm:pt modelId="{72EFAF88-E5B1-4F89-897E-DF4F0E41259A}" type="pres">
       <dgm:prSet presAssocID="{2E7A77D1-6C56-43D6-87A0-40862728D031}" presName="rootConnector" presStyleLbl="node2" presStyleIdx="0" presStyleCnt="0"/>
       <dgm:spPr/>
+      <dgm:t>
+        <a:bodyPr/>
+        <a:lstStyle/>
+        <a:p>
+          <a:endParaRPr lang="fr-FR"/>
+        </a:p>
+      </dgm:t>
     </dgm:pt>
     <dgm:pt modelId="{EB028A3E-C5DE-4B45-A1FC-04C36283034B}" type="pres">
       <dgm:prSet presAssocID="{2E7A77D1-6C56-43D6-87A0-40862728D031}" presName="hierChild4" presStyleCnt="0"/>
@@ -6201,66 +6967,66 @@
     </dgm:pt>
   </dgm:ptLst>
   <dgm:cxnLst>
-    <dgm:cxn modelId="{A970BF28-8551-45BC-8E38-4E1C15058496}" type="presOf" srcId="{22780603-8ECD-4BC5-8B39-7601C0C170A5}" destId="{EF64EEC5-32DD-4345-B9E1-D33F57547420}" srcOrd="0" destOrd="0" presId="urn:microsoft.com/office/officeart/2008/layout/NameandTitleOrganizationalChart"/>
-    <dgm:cxn modelId="{2853C643-A074-4D5F-954D-D654325D7F5D}" type="presOf" srcId="{5A5DBBFE-3EDB-4245-BC55-D5E43E0BE574}" destId="{59BAB440-A1F3-4AB8-86A0-8DB456C35EAF}" srcOrd="0" destOrd="0" presId="urn:microsoft.com/office/officeart/2008/layout/NameandTitleOrganizationalChart"/>
-    <dgm:cxn modelId="{D81B5471-567E-4BF9-BBFA-E865FCE71B70}" type="presOf" srcId="{91B97FBF-DFD2-4F87-A731-B924CC1EC882}" destId="{02A514B8-4292-4C67-87C6-4CB976DD7579}" srcOrd="0" destOrd="0" presId="urn:microsoft.com/office/officeart/2008/layout/NameandTitleOrganizationalChart"/>
-    <dgm:cxn modelId="{B6AEB2E5-A884-4F4D-953F-D385766F4931}" type="presOf" srcId="{D25351BB-64C6-4EE3-8FE0-052A12CEE86B}" destId="{42456D9B-CB62-458D-857C-5356C78F8EA0}" srcOrd="1" destOrd="0" presId="urn:microsoft.com/office/officeart/2008/layout/NameandTitleOrganizationalChart"/>
+    <dgm:cxn modelId="{EAF6126E-57C3-4466-B2FD-F7C2C4A11AFF}" type="presOf" srcId="{D25351BB-64C6-4EE3-8FE0-052A12CEE86B}" destId="{42456D9B-CB62-458D-857C-5356C78F8EA0}" srcOrd="1" destOrd="0" presId="urn:microsoft.com/office/officeart/2008/layout/NameandTitleOrganizationalChart"/>
+    <dgm:cxn modelId="{FC5A5BA2-46D1-4F9D-AF7E-7E9618370ED5}" type="presOf" srcId="{2E7A77D1-6C56-43D6-87A0-40862728D031}" destId="{E4260FE2-1710-40C5-BC63-4570CF865B9C}" srcOrd="0" destOrd="0" presId="urn:microsoft.com/office/officeart/2008/layout/NameandTitleOrganizationalChart"/>
+    <dgm:cxn modelId="{1DA54882-0228-4AAE-88F2-649FC1E9FDB7}" type="presOf" srcId="{5A5DBBFE-3EDB-4245-BC55-D5E43E0BE574}" destId="{59BAB440-A1F3-4AB8-86A0-8DB456C35EAF}" srcOrd="0" destOrd="0" presId="urn:microsoft.com/office/officeart/2008/layout/NameandTitleOrganizationalChart"/>
     <dgm:cxn modelId="{00422119-3315-4CB3-8277-9427B4C32B7D}" srcId="{E8542D3F-981F-40D4-8391-88FA9650D190}" destId="{2197EAE5-395A-483E-88A6-4C5B6AA5239A}" srcOrd="1" destOrd="0" parTransId="{164FC797-B981-411E-910F-686E479406A0}" sibTransId="{CBB80DFD-8EDD-471F-939F-345E379DB93F}"/>
-    <dgm:cxn modelId="{0B9B0147-2CF7-4E41-A98D-FC66DF23A3A4}" type="presOf" srcId="{24432CBF-F984-4915-ADF8-D7152780EAB4}" destId="{E5D059DC-D800-4B78-AEA8-7499EF904332}" srcOrd="0" destOrd="0" presId="urn:microsoft.com/office/officeart/2008/layout/NameandTitleOrganizationalChart"/>
-    <dgm:cxn modelId="{D70F0AC9-9A9D-4C00-84F0-AFFE3E3040F9}" type="presOf" srcId="{CBB80DFD-8EDD-471F-939F-345E379DB93F}" destId="{6740CC56-5929-45D3-B2B1-71AE751FC7B6}" srcOrd="0" destOrd="0" presId="urn:microsoft.com/office/officeart/2008/layout/NameandTitleOrganizationalChart"/>
-    <dgm:cxn modelId="{6960872D-9B24-4EA0-A839-1BF09AA7A5E2}" type="presOf" srcId="{2E7A77D1-6C56-43D6-87A0-40862728D031}" destId="{72EFAF88-E5B1-4F89-897E-DF4F0E41259A}" srcOrd="1" destOrd="0" presId="urn:microsoft.com/office/officeart/2008/layout/NameandTitleOrganizationalChart"/>
+    <dgm:cxn modelId="{6D67CFF0-3EB4-4ED6-9A8A-511DA397A91A}" type="presOf" srcId="{CBB80DFD-8EDD-471F-939F-345E379DB93F}" destId="{6740CC56-5929-45D3-B2B1-71AE751FC7B6}" srcOrd="0" destOrd="0" presId="urn:microsoft.com/office/officeart/2008/layout/NameandTitleOrganizationalChart"/>
+    <dgm:cxn modelId="{EE0AAC57-FFD7-406D-B439-F119F7407DE6}" type="presOf" srcId="{A758BB2D-D6C6-40AB-99AD-BD6DDC0ED7D1}" destId="{5A3D22AF-E0CC-4CD0-8688-B46046610554}" srcOrd="0" destOrd="0" presId="urn:microsoft.com/office/officeart/2008/layout/NameandTitleOrganizationalChart"/>
+    <dgm:cxn modelId="{A7ECAEAF-5EA8-4BC0-B294-76C717194A5E}" type="presOf" srcId="{E8542D3F-981F-40D4-8391-88FA9650D190}" destId="{F7069A50-1959-489B-AF03-EFFC7880D0CB}" srcOrd="0" destOrd="0" presId="urn:microsoft.com/office/officeart/2008/layout/NameandTitleOrganizationalChart"/>
+    <dgm:cxn modelId="{AC8C29DA-24BA-4C35-9716-C4D4C9F8D8D2}" type="presOf" srcId="{E70C8F83-A43B-4BC8-9CDA-B931E723E160}" destId="{BFCC36A1-3259-4E38-9E40-C0D2F8038FCD}" srcOrd="0" destOrd="0" presId="urn:microsoft.com/office/officeart/2008/layout/NameandTitleOrganizationalChart"/>
+    <dgm:cxn modelId="{5162E5EF-1FDB-4228-B81F-EFBC3E5D7522}" type="presOf" srcId="{24432CBF-F984-4915-ADF8-D7152780EAB4}" destId="{01EB3CE6-C4E9-44E5-8738-75F8C2035E09}" srcOrd="1" destOrd="0" presId="urn:microsoft.com/office/officeart/2008/layout/NameandTitleOrganizationalChart"/>
     <dgm:cxn modelId="{62490700-E966-4C5E-A9B0-3F493AE5C992}" srcId="{91B97FBF-DFD2-4F87-A731-B924CC1EC882}" destId="{2E7A77D1-6C56-43D6-87A0-40862728D031}" srcOrd="1" destOrd="0" parTransId="{5A5DBBFE-3EDB-4245-BC55-D5E43E0BE574}" sibTransId="{5A2F89E1-A06C-47C1-B23D-BDECC88DAEA9}"/>
     <dgm:cxn modelId="{95D35792-0FBE-466D-9A08-89191E6A496A}" srcId="{91B97FBF-DFD2-4F87-A731-B924CC1EC882}" destId="{24432CBF-F984-4915-ADF8-D7152780EAB4}" srcOrd="0" destOrd="0" parTransId="{E70C8F83-A43B-4BC8-9CDA-B931E723E160}" sibTransId="{A758BB2D-D6C6-40AB-99AD-BD6DDC0ED7D1}"/>
-    <dgm:cxn modelId="{264279EA-4A0E-4BA5-8455-CF52D94E8936}" type="presOf" srcId="{E8542D3F-981F-40D4-8391-88FA9650D190}" destId="{F7069A50-1959-489B-AF03-EFFC7880D0CB}" srcOrd="0" destOrd="0" presId="urn:microsoft.com/office/officeart/2008/layout/NameandTitleOrganizationalChart"/>
-    <dgm:cxn modelId="{C8412045-0A04-4A32-9FD2-9BB10633C457}" type="presOf" srcId="{A758BB2D-D6C6-40AB-99AD-BD6DDC0ED7D1}" destId="{5A3D22AF-E0CC-4CD0-8688-B46046610554}" srcOrd="0" destOrd="0" presId="urn:microsoft.com/office/officeart/2008/layout/NameandTitleOrganizationalChart"/>
-    <dgm:cxn modelId="{EDDCF012-A4BD-4208-953D-E5CE0FB17202}" type="presOf" srcId="{24432CBF-F984-4915-ADF8-D7152780EAB4}" destId="{01EB3CE6-C4E9-44E5-8738-75F8C2035E09}" srcOrd="1" destOrd="0" presId="urn:microsoft.com/office/officeart/2008/layout/NameandTitleOrganizationalChart"/>
-    <dgm:cxn modelId="{64911EFC-0BEC-4F0A-9D05-AAA670BDC206}" type="presOf" srcId="{2197EAE5-395A-483E-88A6-4C5B6AA5239A}" destId="{F19DA6BC-572B-4C7A-BC8B-1D61C5B074C2}" srcOrd="1" destOrd="0" presId="urn:microsoft.com/office/officeart/2008/layout/NameandTitleOrganizationalChart"/>
-    <dgm:cxn modelId="{4B73596C-0BE1-4BB4-B4FF-A7D0B67295DC}" type="presOf" srcId="{91B97FBF-DFD2-4F87-A731-B924CC1EC882}" destId="{9F75EA87-B0DD-4433-84E1-8C765370E5BA}" srcOrd="1" destOrd="0" presId="urn:microsoft.com/office/officeart/2008/layout/NameandTitleOrganizationalChart"/>
-    <dgm:cxn modelId="{E4DC3D4E-FC2E-4F15-B2EF-2941431E62D5}" type="presOf" srcId="{E70C8F83-A43B-4BC8-9CDA-B931E723E160}" destId="{BFCC36A1-3259-4E38-9E40-C0D2F8038FCD}" srcOrd="0" destOrd="0" presId="urn:microsoft.com/office/officeart/2008/layout/NameandTitleOrganizationalChart"/>
-    <dgm:cxn modelId="{C98E91B9-193F-43DF-BE5E-CF518F808C7F}" type="presOf" srcId="{2E7A77D1-6C56-43D6-87A0-40862728D031}" destId="{E4260FE2-1710-40C5-BC63-4570CF865B9C}" srcOrd="0" destOrd="0" presId="urn:microsoft.com/office/officeart/2008/layout/NameandTitleOrganizationalChart"/>
-    <dgm:cxn modelId="{BA07F50A-BAB9-4160-AE7D-7DFA997D6382}" type="presOf" srcId="{D25351BB-64C6-4EE3-8FE0-052A12CEE86B}" destId="{98AA721D-5845-4008-AFC6-C2A85C5FDE13}" srcOrd="0" destOrd="0" presId="urn:microsoft.com/office/officeart/2008/layout/NameandTitleOrganizationalChart"/>
-    <dgm:cxn modelId="{B6620546-50F9-4F0E-8307-9B496A90C30B}" type="presOf" srcId="{2197EAE5-395A-483E-88A6-4C5B6AA5239A}" destId="{60199C66-8E5E-444B-804B-7B6E0AB37D1C}" srcOrd="0" destOrd="0" presId="urn:microsoft.com/office/officeart/2008/layout/NameandTitleOrganizationalChart"/>
+    <dgm:cxn modelId="{FD07EC6E-E35D-4EA4-A793-831A5FDC40B2}" type="presOf" srcId="{2197EAE5-395A-483E-88A6-4C5B6AA5239A}" destId="{60199C66-8E5E-444B-804B-7B6E0AB37D1C}" srcOrd="0" destOrd="0" presId="urn:microsoft.com/office/officeart/2008/layout/NameandTitleOrganizationalChart"/>
+    <dgm:cxn modelId="{8D93144A-AC09-49C7-A86C-8558D7E4F496}" type="presOf" srcId="{5A2F89E1-A06C-47C1-B23D-BDECC88DAEA9}" destId="{E1DB4E5E-938C-4A8F-B75B-2E78F221C871}" srcOrd="0" destOrd="0" presId="urn:microsoft.com/office/officeart/2008/layout/NameandTitleOrganizationalChart"/>
+    <dgm:cxn modelId="{E1185EC9-EF62-467F-8789-ED6D350372EE}" type="presOf" srcId="{1E0BBD39-E6B9-48A0-BF4C-C51868A96308}" destId="{1A8B9A62-0553-47B4-84C9-C1491EF1F180}" srcOrd="0" destOrd="0" presId="urn:microsoft.com/office/officeart/2008/layout/NameandTitleOrganizationalChart"/>
+    <dgm:cxn modelId="{8BD6FA72-5BE7-4455-B4B5-9423A05119F9}" type="presOf" srcId="{2197EAE5-395A-483E-88A6-4C5B6AA5239A}" destId="{F19DA6BC-572B-4C7A-BC8B-1D61C5B074C2}" srcOrd="1" destOrd="0" presId="urn:microsoft.com/office/officeart/2008/layout/NameandTitleOrganizationalChart"/>
+    <dgm:cxn modelId="{B1EF20FE-9F40-42B7-88A8-B06028DB8F15}" type="presOf" srcId="{D25351BB-64C6-4EE3-8FE0-052A12CEE86B}" destId="{98AA721D-5845-4008-AFC6-C2A85C5FDE13}" srcOrd="0" destOrd="0" presId="urn:microsoft.com/office/officeart/2008/layout/NameandTitleOrganizationalChart"/>
+    <dgm:cxn modelId="{D70EEF32-638A-435C-867A-57D1E700434B}" type="presOf" srcId="{91B97FBF-DFD2-4F87-A731-B924CC1EC882}" destId="{02A514B8-4292-4C67-87C6-4CB976DD7579}" srcOrd="0" destOrd="0" presId="urn:microsoft.com/office/officeart/2008/layout/NameandTitleOrganizationalChart"/>
+    <dgm:cxn modelId="{95A6AD0C-8CE6-4E8B-9162-A60555EA4214}" type="presOf" srcId="{2E7A77D1-6C56-43D6-87A0-40862728D031}" destId="{72EFAF88-E5B1-4F89-897E-DF4F0E41259A}" srcOrd="1" destOrd="0" presId="urn:microsoft.com/office/officeart/2008/layout/NameandTitleOrganizationalChart"/>
+    <dgm:cxn modelId="{70D7E490-97B1-4D1A-B941-09BCB10FCCBC}" type="presOf" srcId="{91B97FBF-DFD2-4F87-A731-B924CC1EC882}" destId="{9F75EA87-B0DD-4433-84E1-8C765370E5BA}" srcOrd="1" destOrd="0" presId="urn:microsoft.com/office/officeart/2008/layout/NameandTitleOrganizationalChart"/>
+    <dgm:cxn modelId="{5DA464A5-28DF-4379-8C80-99C001137B0B}" type="presOf" srcId="{22780603-8ECD-4BC5-8B39-7601C0C170A5}" destId="{EF64EEC5-32DD-4345-B9E1-D33F57547420}" srcOrd="0" destOrd="0" presId="urn:microsoft.com/office/officeart/2008/layout/NameandTitleOrganizationalChart"/>
     <dgm:cxn modelId="{4E74B4E4-641D-40E3-85B8-354DF409CCB3}" srcId="{E8542D3F-981F-40D4-8391-88FA9650D190}" destId="{D25351BB-64C6-4EE3-8FE0-052A12CEE86B}" srcOrd="0" destOrd="0" parTransId="{D44BEBD3-0573-47B4-803F-71E9759E78F4}" sibTransId="{22780603-8ECD-4BC5-8B39-7601C0C170A5}"/>
-    <dgm:cxn modelId="{071F81C2-B2FD-427B-B864-6D68DC9602ED}" type="presOf" srcId="{5A2F89E1-A06C-47C1-B23D-BDECC88DAEA9}" destId="{E1DB4E5E-938C-4A8F-B75B-2E78F221C871}" srcOrd="0" destOrd="0" presId="urn:microsoft.com/office/officeart/2008/layout/NameandTitleOrganizationalChart"/>
-    <dgm:cxn modelId="{F671C84E-7ADC-4C69-9F78-6343427EE462}" type="presOf" srcId="{1E0BBD39-E6B9-48A0-BF4C-C51868A96308}" destId="{1A8B9A62-0553-47B4-84C9-C1491EF1F180}" srcOrd="0" destOrd="0" presId="urn:microsoft.com/office/officeart/2008/layout/NameandTitleOrganizationalChart"/>
+    <dgm:cxn modelId="{994B54D0-CFDB-445E-B3AA-4F3C22194815}" type="presOf" srcId="{24432CBF-F984-4915-ADF8-D7152780EAB4}" destId="{E5D059DC-D800-4B78-AEA8-7499EF904332}" srcOrd="0" destOrd="0" presId="urn:microsoft.com/office/officeart/2008/layout/NameandTitleOrganizationalChart"/>
     <dgm:cxn modelId="{9A9744BA-453D-4DA0-8385-38FE23600A58}" srcId="{E8542D3F-981F-40D4-8391-88FA9650D190}" destId="{91B97FBF-DFD2-4F87-A731-B924CC1EC882}" srcOrd="2" destOrd="0" parTransId="{36954071-A48E-4F6F-B44F-EB3C2DDF9DFB}" sibTransId="{1E0BBD39-E6B9-48A0-BF4C-C51868A96308}"/>
-    <dgm:cxn modelId="{8305B6F0-3C23-4C0D-91DB-77360880D273}" type="presParOf" srcId="{F7069A50-1959-489B-AF03-EFFC7880D0CB}" destId="{18D99064-F35F-4570-9668-D8E6E8A1B1D4}" srcOrd="0" destOrd="0" presId="urn:microsoft.com/office/officeart/2008/layout/NameandTitleOrganizationalChart"/>
-    <dgm:cxn modelId="{E21132E1-01FA-4887-BE75-91783432E4FA}" type="presParOf" srcId="{18D99064-F35F-4570-9668-D8E6E8A1B1D4}" destId="{9076C42E-D04F-4C76-9ECE-C734A755C632}" srcOrd="0" destOrd="0" presId="urn:microsoft.com/office/officeart/2008/layout/NameandTitleOrganizationalChart"/>
-    <dgm:cxn modelId="{C8135E78-BB39-4AA8-9E13-6C495ADFA0A1}" type="presParOf" srcId="{9076C42E-D04F-4C76-9ECE-C734A755C632}" destId="{98AA721D-5845-4008-AFC6-C2A85C5FDE13}" srcOrd="0" destOrd="0" presId="urn:microsoft.com/office/officeart/2008/layout/NameandTitleOrganizationalChart"/>
-    <dgm:cxn modelId="{181700B2-2BD1-41D8-A64E-4B95E8D03188}" type="presParOf" srcId="{9076C42E-D04F-4C76-9ECE-C734A755C632}" destId="{EF64EEC5-32DD-4345-B9E1-D33F57547420}" srcOrd="1" destOrd="0" presId="urn:microsoft.com/office/officeart/2008/layout/NameandTitleOrganizationalChart"/>
-    <dgm:cxn modelId="{990DE99C-CDDA-49A8-B077-F059C8A46E61}" type="presParOf" srcId="{9076C42E-D04F-4C76-9ECE-C734A755C632}" destId="{42456D9B-CB62-458D-857C-5356C78F8EA0}" srcOrd="2" destOrd="0" presId="urn:microsoft.com/office/officeart/2008/layout/NameandTitleOrganizationalChart"/>
-    <dgm:cxn modelId="{BFCD5646-06A4-4328-8682-096F2C242764}" type="presParOf" srcId="{18D99064-F35F-4570-9668-D8E6E8A1B1D4}" destId="{AF8C8CC1-E6D5-4917-9266-D5E79B40B2B7}" srcOrd="1" destOrd="0" presId="urn:microsoft.com/office/officeart/2008/layout/NameandTitleOrganizationalChart"/>
-    <dgm:cxn modelId="{79C05071-125C-48AB-B60D-0D749FEAA30D}" type="presParOf" srcId="{18D99064-F35F-4570-9668-D8E6E8A1B1D4}" destId="{B0A3F549-2922-439B-8AF7-C46E039B530C}" srcOrd="2" destOrd="0" presId="urn:microsoft.com/office/officeart/2008/layout/NameandTitleOrganizationalChart"/>
-    <dgm:cxn modelId="{80A46F32-8225-460B-963E-D62B26736759}" type="presParOf" srcId="{F7069A50-1959-489B-AF03-EFFC7880D0CB}" destId="{84CE0B5A-1D72-4A14-B3F3-4AB80B56BCA0}" srcOrd="1" destOrd="0" presId="urn:microsoft.com/office/officeart/2008/layout/NameandTitleOrganizationalChart"/>
-    <dgm:cxn modelId="{4D8FE136-0F48-4F59-A694-1F4B360F7495}" type="presParOf" srcId="{84CE0B5A-1D72-4A14-B3F3-4AB80B56BCA0}" destId="{1168129B-5D02-499C-9C2A-4E8650616D1C}" srcOrd="0" destOrd="0" presId="urn:microsoft.com/office/officeart/2008/layout/NameandTitleOrganizationalChart"/>
-    <dgm:cxn modelId="{20CBE89A-0DDF-43E5-BFDD-00389ADDE8DA}" type="presParOf" srcId="{1168129B-5D02-499C-9C2A-4E8650616D1C}" destId="{60199C66-8E5E-444B-804B-7B6E0AB37D1C}" srcOrd="0" destOrd="0" presId="urn:microsoft.com/office/officeart/2008/layout/NameandTitleOrganizationalChart"/>
-    <dgm:cxn modelId="{4B7583E7-D9BD-4028-AC25-CDEF29785EFA}" type="presParOf" srcId="{1168129B-5D02-499C-9C2A-4E8650616D1C}" destId="{6740CC56-5929-45D3-B2B1-71AE751FC7B6}" srcOrd="1" destOrd="0" presId="urn:microsoft.com/office/officeart/2008/layout/NameandTitleOrganizationalChart"/>
-    <dgm:cxn modelId="{802B2117-C6E7-4B15-8236-C6063C6243CA}" type="presParOf" srcId="{1168129B-5D02-499C-9C2A-4E8650616D1C}" destId="{F19DA6BC-572B-4C7A-BC8B-1D61C5B074C2}" srcOrd="2" destOrd="0" presId="urn:microsoft.com/office/officeart/2008/layout/NameandTitleOrganizationalChart"/>
-    <dgm:cxn modelId="{D8EE7835-3C91-4043-BA91-6717313D2E1B}" type="presParOf" srcId="{84CE0B5A-1D72-4A14-B3F3-4AB80B56BCA0}" destId="{1B760874-17AD-4EE0-9707-5A8DC324F639}" srcOrd="1" destOrd="0" presId="urn:microsoft.com/office/officeart/2008/layout/NameandTitleOrganizationalChart"/>
-    <dgm:cxn modelId="{E25DBB59-88BE-49B2-B4C3-726D4AB970B7}" type="presParOf" srcId="{84CE0B5A-1D72-4A14-B3F3-4AB80B56BCA0}" destId="{98708A22-2F52-4076-948C-2BB327B44E02}" srcOrd="2" destOrd="0" presId="urn:microsoft.com/office/officeart/2008/layout/NameandTitleOrganizationalChart"/>
-    <dgm:cxn modelId="{2986B886-442F-42CD-ABAB-9D02259A5731}" type="presParOf" srcId="{F7069A50-1959-489B-AF03-EFFC7880D0CB}" destId="{F60490DB-BE25-47A7-9F0E-C7EC78788C31}" srcOrd="2" destOrd="0" presId="urn:microsoft.com/office/officeart/2008/layout/NameandTitleOrganizationalChart"/>
-    <dgm:cxn modelId="{9248132A-DE38-485D-9810-B2BE39214313}" type="presParOf" srcId="{F60490DB-BE25-47A7-9F0E-C7EC78788C31}" destId="{FA867051-451C-4956-8E1D-AB5E87342340}" srcOrd="0" destOrd="0" presId="urn:microsoft.com/office/officeart/2008/layout/NameandTitleOrganizationalChart"/>
-    <dgm:cxn modelId="{E4259835-AB91-4EFF-BC60-F7B1CEFB2467}" type="presParOf" srcId="{FA867051-451C-4956-8E1D-AB5E87342340}" destId="{02A514B8-4292-4C67-87C6-4CB976DD7579}" srcOrd="0" destOrd="0" presId="urn:microsoft.com/office/officeart/2008/layout/NameandTitleOrganizationalChart"/>
-    <dgm:cxn modelId="{3E67DEEA-1527-4AF0-9003-35AAC9BBD477}" type="presParOf" srcId="{FA867051-451C-4956-8E1D-AB5E87342340}" destId="{1A8B9A62-0553-47B4-84C9-C1491EF1F180}" srcOrd="1" destOrd="0" presId="urn:microsoft.com/office/officeart/2008/layout/NameandTitleOrganizationalChart"/>
-    <dgm:cxn modelId="{B0326E8E-A55D-41A8-A78C-B4827F45BB0A}" type="presParOf" srcId="{FA867051-451C-4956-8E1D-AB5E87342340}" destId="{9F75EA87-B0DD-4433-84E1-8C765370E5BA}" srcOrd="2" destOrd="0" presId="urn:microsoft.com/office/officeart/2008/layout/NameandTitleOrganizationalChart"/>
-    <dgm:cxn modelId="{FF6E1C28-2A18-4D8F-BD87-9132DC8D8530}" type="presParOf" srcId="{F60490DB-BE25-47A7-9F0E-C7EC78788C31}" destId="{6B7736CD-DE95-4DBD-8781-F41546DA9956}" srcOrd="1" destOrd="0" presId="urn:microsoft.com/office/officeart/2008/layout/NameandTitleOrganizationalChart"/>
-    <dgm:cxn modelId="{8BC365AF-A130-46B4-B962-5747BC86AE11}" type="presParOf" srcId="{6B7736CD-DE95-4DBD-8781-F41546DA9956}" destId="{BFCC36A1-3259-4E38-9E40-C0D2F8038FCD}" srcOrd="0" destOrd="0" presId="urn:microsoft.com/office/officeart/2008/layout/NameandTitleOrganizationalChart"/>
-    <dgm:cxn modelId="{45E7FC8E-5B9A-470A-A11D-53F4D7799202}" type="presParOf" srcId="{6B7736CD-DE95-4DBD-8781-F41546DA9956}" destId="{64396AD2-BF83-42F9-8763-C03191560838}" srcOrd="1" destOrd="0" presId="urn:microsoft.com/office/officeart/2008/layout/NameandTitleOrganizationalChart"/>
-    <dgm:cxn modelId="{76A7C5F7-5809-45F0-BAA8-59D726A1CA11}" type="presParOf" srcId="{64396AD2-BF83-42F9-8763-C03191560838}" destId="{7AF2DC6B-E8D8-4E1C-8131-D961CD4E15DD}" srcOrd="0" destOrd="0" presId="urn:microsoft.com/office/officeart/2008/layout/NameandTitleOrganizationalChart"/>
-    <dgm:cxn modelId="{7514F0E3-4E8C-4F99-9330-075237A01C55}" type="presParOf" srcId="{7AF2DC6B-E8D8-4E1C-8131-D961CD4E15DD}" destId="{E5D059DC-D800-4B78-AEA8-7499EF904332}" srcOrd="0" destOrd="0" presId="urn:microsoft.com/office/officeart/2008/layout/NameandTitleOrganizationalChart"/>
-    <dgm:cxn modelId="{F568305E-B267-4C12-9C23-0A908FF82E40}" type="presParOf" srcId="{7AF2DC6B-E8D8-4E1C-8131-D961CD4E15DD}" destId="{5A3D22AF-E0CC-4CD0-8688-B46046610554}" srcOrd="1" destOrd="0" presId="urn:microsoft.com/office/officeart/2008/layout/NameandTitleOrganizationalChart"/>
-    <dgm:cxn modelId="{1C9BFCEA-C2CA-4125-9A30-C424B85055D1}" type="presParOf" srcId="{7AF2DC6B-E8D8-4E1C-8131-D961CD4E15DD}" destId="{01EB3CE6-C4E9-44E5-8738-75F8C2035E09}" srcOrd="2" destOrd="0" presId="urn:microsoft.com/office/officeart/2008/layout/NameandTitleOrganizationalChart"/>
-    <dgm:cxn modelId="{6BFFF29C-A5CD-4D1D-8537-0F6952D0D0DB}" type="presParOf" srcId="{64396AD2-BF83-42F9-8763-C03191560838}" destId="{BD5C084A-C344-47BF-9E64-60680F0341B2}" srcOrd="1" destOrd="0" presId="urn:microsoft.com/office/officeart/2008/layout/NameandTitleOrganizationalChart"/>
-    <dgm:cxn modelId="{33FA7D61-D8F5-4570-A71F-5210283CCDAD}" type="presParOf" srcId="{64396AD2-BF83-42F9-8763-C03191560838}" destId="{BB04C491-320A-4695-8C27-E579D832DDA3}" srcOrd="2" destOrd="0" presId="urn:microsoft.com/office/officeart/2008/layout/NameandTitleOrganizationalChart"/>
-    <dgm:cxn modelId="{8FDC3FF6-2555-48A1-8763-370D66061B1A}" type="presParOf" srcId="{6B7736CD-DE95-4DBD-8781-F41546DA9956}" destId="{59BAB440-A1F3-4AB8-86A0-8DB456C35EAF}" srcOrd="2" destOrd="0" presId="urn:microsoft.com/office/officeart/2008/layout/NameandTitleOrganizationalChart"/>
-    <dgm:cxn modelId="{E5585E57-C080-4F91-9D28-36014C817CEC}" type="presParOf" srcId="{6B7736CD-DE95-4DBD-8781-F41546DA9956}" destId="{2FC04755-04FD-4B67-8F4A-BDFEDA607091}" srcOrd="3" destOrd="0" presId="urn:microsoft.com/office/officeart/2008/layout/NameandTitleOrganizationalChart"/>
-    <dgm:cxn modelId="{BAEA0E99-48AA-4FDB-A4CC-09AB94640437}" type="presParOf" srcId="{2FC04755-04FD-4B67-8F4A-BDFEDA607091}" destId="{34E774A2-3625-437A-88F5-F699D3FFFE23}" srcOrd="0" destOrd="0" presId="urn:microsoft.com/office/officeart/2008/layout/NameandTitleOrganizationalChart"/>
-    <dgm:cxn modelId="{3DA716DA-CE7A-4D80-8858-BF2BD4ABDECD}" type="presParOf" srcId="{34E774A2-3625-437A-88F5-F699D3FFFE23}" destId="{E4260FE2-1710-40C5-BC63-4570CF865B9C}" srcOrd="0" destOrd="0" presId="urn:microsoft.com/office/officeart/2008/layout/NameandTitleOrganizationalChart"/>
-    <dgm:cxn modelId="{EDC2B152-30B0-4CD2-9C80-F060456E0562}" type="presParOf" srcId="{34E774A2-3625-437A-88F5-F699D3FFFE23}" destId="{E1DB4E5E-938C-4A8F-B75B-2E78F221C871}" srcOrd="1" destOrd="0" presId="urn:microsoft.com/office/officeart/2008/layout/NameandTitleOrganizationalChart"/>
-    <dgm:cxn modelId="{F523B50B-9F2A-4C9F-B71D-C768EF0ED26F}" type="presParOf" srcId="{34E774A2-3625-437A-88F5-F699D3FFFE23}" destId="{72EFAF88-E5B1-4F89-897E-DF4F0E41259A}" srcOrd="2" destOrd="0" presId="urn:microsoft.com/office/officeart/2008/layout/NameandTitleOrganizationalChart"/>
-    <dgm:cxn modelId="{4619B7D1-3111-4C4F-A366-BECAD0F7BBC1}" type="presParOf" srcId="{2FC04755-04FD-4B67-8F4A-BDFEDA607091}" destId="{EB028A3E-C5DE-4B45-A1FC-04C36283034B}" srcOrd="1" destOrd="0" presId="urn:microsoft.com/office/officeart/2008/layout/NameandTitleOrganizationalChart"/>
-    <dgm:cxn modelId="{48CEA5D5-E5A2-4061-95A3-913F29440E20}" type="presParOf" srcId="{2FC04755-04FD-4B67-8F4A-BDFEDA607091}" destId="{8511C9C9-A80B-4553-9A9B-8D93F00BA1FC}" srcOrd="2" destOrd="0" presId="urn:microsoft.com/office/officeart/2008/layout/NameandTitleOrganizationalChart"/>
-    <dgm:cxn modelId="{599CADAD-E1AC-4516-B83C-F4E6DD865C45}" type="presParOf" srcId="{F60490DB-BE25-47A7-9F0E-C7EC78788C31}" destId="{7772A3B9-F4C8-4DC0-8BA6-4B466F6098AC}" srcOrd="2" destOrd="0" presId="urn:microsoft.com/office/officeart/2008/layout/NameandTitleOrganizationalChart"/>
+    <dgm:cxn modelId="{E73F4D41-60ED-4C81-821D-D72512B74ACC}" type="presParOf" srcId="{F7069A50-1959-489B-AF03-EFFC7880D0CB}" destId="{18D99064-F35F-4570-9668-D8E6E8A1B1D4}" srcOrd="0" destOrd="0" presId="urn:microsoft.com/office/officeart/2008/layout/NameandTitleOrganizationalChart"/>
+    <dgm:cxn modelId="{7D75BD1C-DBF3-40C3-A758-D105FC4FD6AE}" type="presParOf" srcId="{18D99064-F35F-4570-9668-D8E6E8A1B1D4}" destId="{9076C42E-D04F-4C76-9ECE-C734A755C632}" srcOrd="0" destOrd="0" presId="urn:microsoft.com/office/officeart/2008/layout/NameandTitleOrganizationalChart"/>
+    <dgm:cxn modelId="{A810CE24-C8AB-403F-A32A-C8CED3D82FCC}" type="presParOf" srcId="{9076C42E-D04F-4C76-9ECE-C734A755C632}" destId="{98AA721D-5845-4008-AFC6-C2A85C5FDE13}" srcOrd="0" destOrd="0" presId="urn:microsoft.com/office/officeart/2008/layout/NameandTitleOrganizationalChart"/>
+    <dgm:cxn modelId="{A8405EA9-A6F1-486E-AC1D-439CA4668680}" type="presParOf" srcId="{9076C42E-D04F-4C76-9ECE-C734A755C632}" destId="{EF64EEC5-32DD-4345-B9E1-D33F57547420}" srcOrd="1" destOrd="0" presId="urn:microsoft.com/office/officeart/2008/layout/NameandTitleOrganizationalChart"/>
+    <dgm:cxn modelId="{E259AD52-7078-4C1A-BF75-4BBA19353F4C}" type="presParOf" srcId="{9076C42E-D04F-4C76-9ECE-C734A755C632}" destId="{42456D9B-CB62-458D-857C-5356C78F8EA0}" srcOrd="2" destOrd="0" presId="urn:microsoft.com/office/officeart/2008/layout/NameandTitleOrganizationalChart"/>
+    <dgm:cxn modelId="{E43E7CE4-AD8F-4D3B-BDEC-A74F91B0DB27}" type="presParOf" srcId="{18D99064-F35F-4570-9668-D8E6E8A1B1D4}" destId="{AF8C8CC1-E6D5-4917-9266-D5E79B40B2B7}" srcOrd="1" destOrd="0" presId="urn:microsoft.com/office/officeart/2008/layout/NameandTitleOrganizationalChart"/>
+    <dgm:cxn modelId="{778F255E-FB69-40A9-8530-64FD2B9606BA}" type="presParOf" srcId="{18D99064-F35F-4570-9668-D8E6E8A1B1D4}" destId="{B0A3F549-2922-439B-8AF7-C46E039B530C}" srcOrd="2" destOrd="0" presId="urn:microsoft.com/office/officeart/2008/layout/NameandTitleOrganizationalChart"/>
+    <dgm:cxn modelId="{3DB36FDE-1AB8-4CB4-BBDF-AC197252834E}" type="presParOf" srcId="{F7069A50-1959-489B-AF03-EFFC7880D0CB}" destId="{84CE0B5A-1D72-4A14-B3F3-4AB80B56BCA0}" srcOrd="1" destOrd="0" presId="urn:microsoft.com/office/officeart/2008/layout/NameandTitleOrganizationalChart"/>
+    <dgm:cxn modelId="{5979C800-8396-459A-9B51-03DD77AACD5A}" type="presParOf" srcId="{84CE0B5A-1D72-4A14-B3F3-4AB80B56BCA0}" destId="{1168129B-5D02-499C-9C2A-4E8650616D1C}" srcOrd="0" destOrd="0" presId="urn:microsoft.com/office/officeart/2008/layout/NameandTitleOrganizationalChart"/>
+    <dgm:cxn modelId="{3DE3176B-E43D-4AEB-839C-575C2A3B29D1}" type="presParOf" srcId="{1168129B-5D02-499C-9C2A-4E8650616D1C}" destId="{60199C66-8E5E-444B-804B-7B6E0AB37D1C}" srcOrd="0" destOrd="0" presId="urn:microsoft.com/office/officeart/2008/layout/NameandTitleOrganizationalChart"/>
+    <dgm:cxn modelId="{7160A392-E150-4A53-AAA0-2696CE8C1EE3}" type="presParOf" srcId="{1168129B-5D02-499C-9C2A-4E8650616D1C}" destId="{6740CC56-5929-45D3-B2B1-71AE751FC7B6}" srcOrd="1" destOrd="0" presId="urn:microsoft.com/office/officeart/2008/layout/NameandTitleOrganizationalChart"/>
+    <dgm:cxn modelId="{03B60310-766F-443A-AD40-E40CD66E3B61}" type="presParOf" srcId="{1168129B-5D02-499C-9C2A-4E8650616D1C}" destId="{F19DA6BC-572B-4C7A-BC8B-1D61C5B074C2}" srcOrd="2" destOrd="0" presId="urn:microsoft.com/office/officeart/2008/layout/NameandTitleOrganizationalChart"/>
+    <dgm:cxn modelId="{CB410B2C-2B9F-4A65-8DF9-7049386C0DDC}" type="presParOf" srcId="{84CE0B5A-1D72-4A14-B3F3-4AB80B56BCA0}" destId="{1B760874-17AD-4EE0-9707-5A8DC324F639}" srcOrd="1" destOrd="0" presId="urn:microsoft.com/office/officeart/2008/layout/NameandTitleOrganizationalChart"/>
+    <dgm:cxn modelId="{0FEBE9B1-9AFD-4944-BDAC-4AD87FEEAC1A}" type="presParOf" srcId="{84CE0B5A-1D72-4A14-B3F3-4AB80B56BCA0}" destId="{98708A22-2F52-4076-948C-2BB327B44E02}" srcOrd="2" destOrd="0" presId="urn:microsoft.com/office/officeart/2008/layout/NameandTitleOrganizationalChart"/>
+    <dgm:cxn modelId="{8072AC27-851B-41E5-BD74-544DC409C0DB}" type="presParOf" srcId="{F7069A50-1959-489B-AF03-EFFC7880D0CB}" destId="{F60490DB-BE25-47A7-9F0E-C7EC78788C31}" srcOrd="2" destOrd="0" presId="urn:microsoft.com/office/officeart/2008/layout/NameandTitleOrganizationalChart"/>
+    <dgm:cxn modelId="{5A7730AF-3B92-497F-A789-173EB56558F7}" type="presParOf" srcId="{F60490DB-BE25-47A7-9F0E-C7EC78788C31}" destId="{FA867051-451C-4956-8E1D-AB5E87342340}" srcOrd="0" destOrd="0" presId="urn:microsoft.com/office/officeart/2008/layout/NameandTitleOrganizationalChart"/>
+    <dgm:cxn modelId="{2742ADA8-98AB-4F9C-ACE3-A40A80A73A64}" type="presParOf" srcId="{FA867051-451C-4956-8E1D-AB5E87342340}" destId="{02A514B8-4292-4C67-87C6-4CB976DD7579}" srcOrd="0" destOrd="0" presId="urn:microsoft.com/office/officeart/2008/layout/NameandTitleOrganizationalChart"/>
+    <dgm:cxn modelId="{6A89295E-15FE-4D39-9BEC-CC3099546B5B}" type="presParOf" srcId="{FA867051-451C-4956-8E1D-AB5E87342340}" destId="{1A8B9A62-0553-47B4-84C9-C1491EF1F180}" srcOrd="1" destOrd="0" presId="urn:microsoft.com/office/officeart/2008/layout/NameandTitleOrganizationalChart"/>
+    <dgm:cxn modelId="{DD5D0300-6FBD-4CE4-B1E8-B5CDE2E427B3}" type="presParOf" srcId="{FA867051-451C-4956-8E1D-AB5E87342340}" destId="{9F75EA87-B0DD-4433-84E1-8C765370E5BA}" srcOrd="2" destOrd="0" presId="urn:microsoft.com/office/officeart/2008/layout/NameandTitleOrganizationalChart"/>
+    <dgm:cxn modelId="{14A2D51D-F77F-47B9-96CF-27367AA8B9FF}" type="presParOf" srcId="{F60490DB-BE25-47A7-9F0E-C7EC78788C31}" destId="{6B7736CD-DE95-4DBD-8781-F41546DA9956}" srcOrd="1" destOrd="0" presId="urn:microsoft.com/office/officeart/2008/layout/NameandTitleOrganizationalChart"/>
+    <dgm:cxn modelId="{B9750ADE-0947-47D6-9A19-E116FAE5DF1A}" type="presParOf" srcId="{6B7736CD-DE95-4DBD-8781-F41546DA9956}" destId="{BFCC36A1-3259-4E38-9E40-C0D2F8038FCD}" srcOrd="0" destOrd="0" presId="urn:microsoft.com/office/officeart/2008/layout/NameandTitleOrganizationalChart"/>
+    <dgm:cxn modelId="{DD247C6A-ADE2-4F14-B3F2-123E2CEB7861}" type="presParOf" srcId="{6B7736CD-DE95-4DBD-8781-F41546DA9956}" destId="{64396AD2-BF83-42F9-8763-C03191560838}" srcOrd="1" destOrd="0" presId="urn:microsoft.com/office/officeart/2008/layout/NameandTitleOrganizationalChart"/>
+    <dgm:cxn modelId="{9D010932-D48F-4605-A8F2-F2498758CCBF}" type="presParOf" srcId="{64396AD2-BF83-42F9-8763-C03191560838}" destId="{7AF2DC6B-E8D8-4E1C-8131-D961CD4E15DD}" srcOrd="0" destOrd="0" presId="urn:microsoft.com/office/officeart/2008/layout/NameandTitleOrganizationalChart"/>
+    <dgm:cxn modelId="{D1070988-E321-4CAF-8CEF-424F30466FE3}" type="presParOf" srcId="{7AF2DC6B-E8D8-4E1C-8131-D961CD4E15DD}" destId="{E5D059DC-D800-4B78-AEA8-7499EF904332}" srcOrd="0" destOrd="0" presId="urn:microsoft.com/office/officeart/2008/layout/NameandTitleOrganizationalChart"/>
+    <dgm:cxn modelId="{E1720023-164C-4968-A329-822B1DCA31C1}" type="presParOf" srcId="{7AF2DC6B-E8D8-4E1C-8131-D961CD4E15DD}" destId="{5A3D22AF-E0CC-4CD0-8688-B46046610554}" srcOrd="1" destOrd="0" presId="urn:microsoft.com/office/officeart/2008/layout/NameandTitleOrganizationalChart"/>
+    <dgm:cxn modelId="{6101001B-67E6-4E69-B48B-6F4781FAEB2D}" type="presParOf" srcId="{7AF2DC6B-E8D8-4E1C-8131-D961CD4E15DD}" destId="{01EB3CE6-C4E9-44E5-8738-75F8C2035E09}" srcOrd="2" destOrd="0" presId="urn:microsoft.com/office/officeart/2008/layout/NameandTitleOrganizationalChart"/>
+    <dgm:cxn modelId="{3BAF28E8-2AC7-4191-8DE4-5EC5187965A2}" type="presParOf" srcId="{64396AD2-BF83-42F9-8763-C03191560838}" destId="{BD5C084A-C344-47BF-9E64-60680F0341B2}" srcOrd="1" destOrd="0" presId="urn:microsoft.com/office/officeart/2008/layout/NameandTitleOrganizationalChart"/>
+    <dgm:cxn modelId="{C6FEB22A-C831-42DD-91E4-37E1A26F67DF}" type="presParOf" srcId="{64396AD2-BF83-42F9-8763-C03191560838}" destId="{BB04C491-320A-4695-8C27-E579D832DDA3}" srcOrd="2" destOrd="0" presId="urn:microsoft.com/office/officeart/2008/layout/NameandTitleOrganizationalChart"/>
+    <dgm:cxn modelId="{F914638D-38EE-4554-B558-0D287DB6D8FF}" type="presParOf" srcId="{6B7736CD-DE95-4DBD-8781-F41546DA9956}" destId="{59BAB440-A1F3-4AB8-86A0-8DB456C35EAF}" srcOrd="2" destOrd="0" presId="urn:microsoft.com/office/officeart/2008/layout/NameandTitleOrganizationalChart"/>
+    <dgm:cxn modelId="{B84C933E-251C-434F-82E9-F3355571A011}" type="presParOf" srcId="{6B7736CD-DE95-4DBD-8781-F41546DA9956}" destId="{2FC04755-04FD-4B67-8F4A-BDFEDA607091}" srcOrd="3" destOrd="0" presId="urn:microsoft.com/office/officeart/2008/layout/NameandTitleOrganizationalChart"/>
+    <dgm:cxn modelId="{8C03063A-A51A-42FC-ABC5-AECC36074F09}" type="presParOf" srcId="{2FC04755-04FD-4B67-8F4A-BDFEDA607091}" destId="{34E774A2-3625-437A-88F5-F699D3FFFE23}" srcOrd="0" destOrd="0" presId="urn:microsoft.com/office/officeart/2008/layout/NameandTitleOrganizationalChart"/>
+    <dgm:cxn modelId="{E663131E-627E-4081-BD52-84C0966B5883}" type="presParOf" srcId="{34E774A2-3625-437A-88F5-F699D3FFFE23}" destId="{E4260FE2-1710-40C5-BC63-4570CF865B9C}" srcOrd="0" destOrd="0" presId="urn:microsoft.com/office/officeart/2008/layout/NameandTitleOrganizationalChart"/>
+    <dgm:cxn modelId="{E97A6430-3C6F-4AB4-96ED-AB5CF58CA55A}" type="presParOf" srcId="{34E774A2-3625-437A-88F5-F699D3FFFE23}" destId="{E1DB4E5E-938C-4A8F-B75B-2E78F221C871}" srcOrd="1" destOrd="0" presId="urn:microsoft.com/office/officeart/2008/layout/NameandTitleOrganizationalChart"/>
+    <dgm:cxn modelId="{9EE30373-D7A6-4C1E-9B31-4468A7FBC62D}" type="presParOf" srcId="{34E774A2-3625-437A-88F5-F699D3FFFE23}" destId="{72EFAF88-E5B1-4F89-897E-DF4F0E41259A}" srcOrd="2" destOrd="0" presId="urn:microsoft.com/office/officeart/2008/layout/NameandTitleOrganizationalChart"/>
+    <dgm:cxn modelId="{2EC1950D-8849-4E62-966A-E6B19DD9F554}" type="presParOf" srcId="{2FC04755-04FD-4B67-8F4A-BDFEDA607091}" destId="{EB028A3E-C5DE-4B45-A1FC-04C36283034B}" srcOrd="1" destOrd="0" presId="urn:microsoft.com/office/officeart/2008/layout/NameandTitleOrganizationalChart"/>
+    <dgm:cxn modelId="{6CF7949F-B159-4BE0-844E-AD805FF6D12B}" type="presParOf" srcId="{2FC04755-04FD-4B67-8F4A-BDFEDA607091}" destId="{8511C9C9-A80B-4553-9A9B-8D93F00BA1FC}" srcOrd="2" destOrd="0" presId="urn:microsoft.com/office/officeart/2008/layout/NameandTitleOrganizationalChart"/>
+    <dgm:cxn modelId="{FA5F8781-A57B-448D-8727-68A2FD24142E}" type="presParOf" srcId="{F60490DB-BE25-47A7-9F0E-C7EC78788C31}" destId="{7772A3B9-F4C8-4DC0-8BA6-4B466F6098AC}" srcOrd="2" destOrd="0" presId="urn:microsoft.com/office/officeart/2008/layout/NameandTitleOrganizationalChart"/>
   </dgm:cxnLst>
   <dgm:bg/>
   <dgm:whole/>
@@ -9727,7 +10493,7 @@
 </file>
 
 <file path=customXml/itemProps1.xml><?xml version="1.0" encoding="utf-8"?>
-<ds:datastoreItem xmlns:ds="http://schemas.openxmlformats.org/officeDocument/2006/customXml" ds:itemID="{658D88EE-721E-449A-9BDB-9FFBFB1DB7A4}">
+<ds:datastoreItem xmlns:ds="http://schemas.openxmlformats.org/officeDocument/2006/customXml" ds:itemID="{912F9039-99A9-4BD0-9957-8F5CD61CE5E5}">
   <ds:schemaRefs>
     <ds:schemaRef ds:uri="http://schemas.openxmlformats.org/officeDocument/2006/bibliography"/>
   </ds:schemaRefs>

</xml_diff>

<commit_message>
Done more stuff on charter
</commit_message>
<xml_diff>
--- a/[PI][IL] charte de projet.docx
+++ b/[PI][IL] charte de projet.docx
@@ -779,7 +779,7 @@
       <w:r>
         <w:fldChar w:fldCharType="separate"/>
       </w:r>
-      <w:hyperlink w:anchor="_Toc415583632" w:history="1">
+      <w:hyperlink w:anchor="_Toc432602575" w:history="1">
         <w:r>
           <w:rPr>
             <w:rStyle w:val="Lienhypertexte"/>
@@ -806,7 +806,7 @@
             <w:noProof/>
             <w:webHidden/>
           </w:rPr>
-          <w:instrText xml:space="preserve"> PAGEREF _Toc415583632 \h </w:instrText>
+          <w:instrText xml:space="preserve"> PAGEREF _Toc432602575 \h </w:instrText>
         </w:r>
         <w:r>
           <w:rPr>
@@ -849,7 +849,7 @@
           <w:lang w:eastAsia="fr-FR"/>
         </w:rPr>
       </w:pPr>
-      <w:hyperlink w:anchor="_Toc415583633" w:history="1">
+      <w:hyperlink w:anchor="_Toc432602576" w:history="1">
         <w:r>
           <w:rPr>
             <w:rStyle w:val="Lienhypertexte"/>
@@ -876,7 +876,7 @@
             <w:noProof/>
             <w:webHidden/>
           </w:rPr>
-          <w:instrText xml:space="preserve"> PAGEREF _Toc415583633 \h </w:instrText>
+          <w:instrText xml:space="preserve"> PAGEREF _Toc432602576 \h </w:instrText>
         </w:r>
         <w:r>
           <w:rPr>
@@ -919,7 +919,7 @@
           <w:lang w:eastAsia="fr-FR"/>
         </w:rPr>
       </w:pPr>
-      <w:hyperlink w:anchor="_Toc415583634" w:history="1">
+      <w:hyperlink w:anchor="_Toc432602577" w:history="1">
         <w:r>
           <w:rPr>
             <w:rStyle w:val="Lienhypertexte"/>
@@ -946,7 +946,7 @@
             <w:noProof/>
             <w:webHidden/>
           </w:rPr>
-          <w:instrText xml:space="preserve"> PAGEREF _Toc415583634 \h </w:instrText>
+          <w:instrText xml:space="preserve"> PAGEREF _Toc432602577 \h </w:instrText>
         </w:r>
         <w:r>
           <w:rPr>
@@ -989,7 +989,7 @@
           <w:lang w:eastAsia="fr-FR"/>
         </w:rPr>
       </w:pPr>
-      <w:hyperlink w:anchor="_Toc415583635" w:history="1">
+      <w:hyperlink w:anchor="_Toc432602578" w:history="1">
         <w:r>
           <w:rPr>
             <w:rStyle w:val="Lienhypertexte"/>
@@ -1016,7 +1016,7 @@
             <w:noProof/>
             <w:webHidden/>
           </w:rPr>
-          <w:instrText xml:space="preserve"> PAGEREF _Toc415583635 \h </w:instrText>
+          <w:instrText xml:space="preserve"> PAGEREF _Toc432602578 \h </w:instrText>
         </w:r>
         <w:r>
           <w:rPr>
@@ -1059,7 +1059,7 @@
           <w:lang w:eastAsia="fr-FR"/>
         </w:rPr>
       </w:pPr>
-      <w:hyperlink w:anchor="_Toc415583636" w:history="1">
+      <w:hyperlink w:anchor="_Toc432602579" w:history="1">
         <w:r>
           <w:rPr>
             <w:rStyle w:val="Lienhypertexte"/>
@@ -1086,7 +1086,7 @@
             <w:noProof/>
             <w:webHidden/>
           </w:rPr>
-          <w:instrText xml:space="preserve"> PAGEREF _Toc415583636 \h </w:instrText>
+          <w:instrText xml:space="preserve"> PAGEREF _Toc432602579 \h </w:instrText>
         </w:r>
         <w:r>
           <w:rPr>
@@ -1129,7 +1129,7 @@
           <w:lang w:eastAsia="fr-FR"/>
         </w:rPr>
       </w:pPr>
-      <w:hyperlink w:anchor="_Toc415583637" w:history="1">
+      <w:hyperlink w:anchor="_Toc432602580" w:history="1">
         <w:r>
           <w:rPr>
             <w:rStyle w:val="Lienhypertexte"/>
@@ -1156,7 +1156,7 @@
             <w:noProof/>
             <w:webHidden/>
           </w:rPr>
-          <w:instrText xml:space="preserve"> PAGEREF _Toc415583637 \h </w:instrText>
+          <w:instrText xml:space="preserve"> PAGEREF _Toc432602580 \h </w:instrText>
         </w:r>
         <w:r>
           <w:rPr>
@@ -1199,7 +1199,7 @@
           <w:lang w:eastAsia="fr-FR"/>
         </w:rPr>
       </w:pPr>
-      <w:hyperlink w:anchor="_Toc415583638" w:history="1">
+      <w:hyperlink w:anchor="_Toc432602581" w:history="1">
         <w:r>
           <w:rPr>
             <w:rStyle w:val="Lienhypertexte"/>
@@ -1226,7 +1226,7 @@
             <w:noProof/>
             <w:webHidden/>
           </w:rPr>
-          <w:instrText xml:space="preserve"> PAGEREF _Toc415583638 \h </w:instrText>
+          <w:instrText xml:space="preserve"> PAGEREF _Toc432602581 \h </w:instrText>
         </w:r>
         <w:r>
           <w:rPr>
@@ -1269,13 +1269,13 @@
           <w:lang w:eastAsia="fr-FR"/>
         </w:rPr>
       </w:pPr>
-      <w:hyperlink w:anchor="_Toc415583639" w:history="1">
+      <w:hyperlink w:anchor="_Toc432602582" w:history="1">
         <w:r>
           <w:rPr>
             <w:rStyle w:val="Lienhypertexte"/>
             <w:noProof/>
           </w:rPr>
-          <w:t>Gestion du reporting</w:t>
+          <w:t>Gestion du reporting et des relations avec les parties prenantes</w:t>
         </w:r>
         <w:r>
           <w:rPr>
@@ -1296,7 +1296,7 @@
             <w:noProof/>
             <w:webHidden/>
           </w:rPr>
-          <w:instrText xml:space="preserve"> PAGEREF _Toc415583639 \h </w:instrText>
+          <w:instrText xml:space="preserve"> PAGEREF _Toc432602582 \h </w:instrText>
         </w:r>
         <w:r>
           <w:rPr>
@@ -1339,13 +1339,13 @@
           <w:lang w:eastAsia="fr-FR"/>
         </w:rPr>
       </w:pPr>
-      <w:hyperlink w:anchor="_Toc415583640" w:history="1">
+      <w:hyperlink w:anchor="_Toc432602583" w:history="1">
         <w:r>
           <w:rPr>
             <w:rStyle w:val="Lienhypertexte"/>
             <w:noProof/>
           </w:rPr>
-          <w:t>Gestion des relations avec les parties prenantes</w:t>
+          <w:t>Gestion de la documentation</w:t>
         </w:r>
         <w:r>
           <w:rPr>
@@ -1366,7 +1366,7 @@
             <w:noProof/>
             <w:webHidden/>
           </w:rPr>
-          <w:instrText xml:space="preserve"> PAGEREF _Toc415583640 \h </w:instrText>
+          <w:instrText xml:space="preserve"> PAGEREF _Toc432602583 \h </w:instrText>
         </w:r>
         <w:r>
           <w:rPr>
@@ -1409,13 +1409,13 @@
           <w:lang w:eastAsia="fr-FR"/>
         </w:rPr>
       </w:pPr>
-      <w:hyperlink w:anchor="_Toc415583641" w:history="1">
+      <w:hyperlink w:anchor="_Toc432602584" w:history="1">
         <w:r>
           <w:rPr>
             <w:rStyle w:val="Lienhypertexte"/>
             <w:noProof/>
           </w:rPr>
-          <w:t>Gestion de la documentation</w:t>
+          <w:t>Description des livrables</w:t>
         </w:r>
         <w:r>
           <w:rPr>
@@ -1436,7 +1436,7 @@
             <w:noProof/>
             <w:webHidden/>
           </w:rPr>
-          <w:instrText xml:space="preserve"> PAGEREF _Toc415583641 \h </w:instrText>
+          <w:instrText xml:space="preserve"> PAGEREF _Toc432602584 \h </w:instrText>
         </w:r>
         <w:r>
           <w:rPr>
@@ -1456,7 +1456,7 @@
             <w:noProof/>
             <w:webHidden/>
           </w:rPr>
-          <w:t>8</w:t>
+          <w:t>7</w:t>
         </w:r>
         <w:r>
           <w:rPr>
@@ -1479,13 +1479,13 @@
           <w:lang w:eastAsia="fr-FR"/>
         </w:rPr>
       </w:pPr>
-      <w:hyperlink w:anchor="_Toc415583642" w:history="1">
+      <w:hyperlink w:anchor="_Toc432602585" w:history="1">
         <w:r>
           <w:rPr>
             <w:rStyle w:val="Lienhypertexte"/>
             <w:noProof/>
           </w:rPr>
-          <w:t>Description des livrables</w:t>
+          <w:t>Règles de validation</w:t>
         </w:r>
         <w:r>
           <w:rPr>
@@ -1506,7 +1506,7 @@
             <w:noProof/>
             <w:webHidden/>
           </w:rPr>
-          <w:instrText xml:space="preserve"> PAGEREF _Toc415583642 \h </w:instrText>
+          <w:instrText xml:space="preserve"> PAGEREF _Toc432602585 \h </w:instrText>
         </w:r>
         <w:r>
           <w:rPr>
@@ -1526,77 +1526,7 @@
             <w:noProof/>
             <w:webHidden/>
           </w:rPr>
-          <w:t>8</w:t>
-        </w:r>
-        <w:r>
-          <w:rPr>
-            <w:noProof/>
-            <w:webHidden/>
-          </w:rPr>
-          <w:fldChar w:fldCharType="end"/>
-        </w:r>
-      </w:hyperlink>
-    </w:p>
-    <w:p>
-      <w:pPr>
-        <w:pStyle w:val="TM2"/>
-        <w:tabs>
-          <w:tab w:val="right" w:leader="dot" w:pos="9062"/>
-        </w:tabs>
-        <w:rPr>
-          <w:rFonts w:eastAsiaTheme="minorEastAsia"/>
-          <w:noProof/>
-          <w:lang w:eastAsia="fr-FR"/>
-        </w:rPr>
-      </w:pPr>
-      <w:hyperlink w:anchor="_Toc415583643" w:history="1">
-        <w:r>
-          <w:rPr>
-            <w:rStyle w:val="Lienhypertexte"/>
-            <w:noProof/>
-          </w:rPr>
-          <w:t>Règles de validation</w:t>
-        </w:r>
-        <w:r>
-          <w:rPr>
-            <w:noProof/>
-            <w:webHidden/>
-          </w:rPr>
-          <w:tab/>
-        </w:r>
-        <w:r>
-          <w:rPr>
-            <w:noProof/>
-            <w:webHidden/>
-          </w:rPr>
-          <w:fldChar w:fldCharType="begin"/>
-        </w:r>
-        <w:r>
-          <w:rPr>
-            <w:noProof/>
-            <w:webHidden/>
-          </w:rPr>
-          <w:instrText xml:space="preserve"> PAGEREF _Toc415583643 \h </w:instrText>
-        </w:r>
-        <w:r>
-          <w:rPr>
-            <w:noProof/>
-            <w:webHidden/>
-          </w:rPr>
-        </w:r>
-        <w:r>
-          <w:rPr>
-            <w:noProof/>
-            <w:webHidden/>
-          </w:rPr>
-          <w:fldChar w:fldCharType="separate"/>
-        </w:r>
-        <w:r>
-          <w:rPr>
-            <w:noProof/>
-            <w:webHidden/>
-          </w:rPr>
-          <w:t>8</w:t>
+          <w:t>7</w:t>
         </w:r>
         <w:r>
           <w:rPr>
@@ -1624,7 +1554,7 @@
       <w:pPr>
         <w:pStyle w:val="Titre1"/>
       </w:pPr>
-      <w:bookmarkStart w:id="0" w:name="_Toc415583632"/>
+      <w:bookmarkStart w:id="0" w:name="_Toc432602575"/>
       <w:r>
         <w:lastRenderedPageBreak/>
         <w:t>Rôles et responsabilités</w:t>
@@ -1635,7 +1565,7 @@
       <w:pPr>
         <w:pStyle w:val="Titre2"/>
       </w:pPr>
-      <w:bookmarkStart w:id="1" w:name="_Toc415583633"/>
+      <w:bookmarkStart w:id="1" w:name="_Toc432602576"/>
       <w:r>
         <w:t>Parties prenantes, rôles et coordonnées</w:t>
       </w:r>
@@ -1648,7 +1578,7 @@
             <v:stroke joinstyle="miter"/>
             <v:path gradientshapeok="t" o:connecttype="rect"/>
           </v:shapetype>
-          <v:shape id="_x0000_s1035" type="#_x0000_t202" style="width:480.55pt;height:165.75pt;mso-left-percent:-10001;mso-top-percent:-10001;mso-position-horizontal:absolute;mso-position-horizontal-relative:char;mso-position-vertical:absolute;mso-position-vertical-relative:line;mso-left-percent:-10001;mso-top-percent:-10001;mso-width-relative:margin;mso-height-relative:margin" fillcolor="#9bbb59 [3206]" strokecolor="#f2f2f2 [3041]" strokeweight="3pt">
+          <v:shape id="_x0000_s1030" type="#_x0000_t202" style="width:480.55pt;height:165.75pt;mso-left-percent:-10001;mso-top-percent:-10001;mso-position-horizontal:absolute;mso-position-horizontal-relative:char;mso-position-vertical:absolute;mso-position-vertical-relative:line;mso-left-percent:-10001;mso-top-percent:-10001;mso-width-relative:margin;mso-height-relative:margin" fillcolor="#9bbb59 [3206]" strokecolor="#f2f2f2 [3041]" strokeweight="3pt">
             <v:shadow on="t" type="perspective" color="#4e6128 [1606]" opacity=".5" offset="1pt" offset2="-1pt"/>
             <v:textbox>
               <w:txbxContent>
@@ -1724,6 +1654,7 @@
                 </w:p>
               </w:txbxContent>
             </v:textbox>
+            <w10:wrap type="none"/>
             <w10:anchorlock/>
           </v:shape>
         </w:pict>
@@ -1733,7 +1664,7 @@
       <w:pPr>
         <w:pStyle w:val="Titre2"/>
       </w:pPr>
-      <w:bookmarkStart w:id="2" w:name="_Toc415583634"/>
+      <w:bookmarkStart w:id="2" w:name="_Toc432602577"/>
       <w:r>
         <w:t>Organigramme de synthèse</w:t>
       </w:r>
@@ -1742,7 +1673,7 @@
     <w:p>
       <w:r>
         <w:pict>
-          <v:shape id="_x0000_s1034" type="#_x0000_t202" style="width:480.55pt;height:41.35pt;mso-left-percent:-10001;mso-top-percent:-10001;mso-position-horizontal:absolute;mso-position-horizontal-relative:char;mso-position-vertical:absolute;mso-position-vertical-relative:line;mso-left-percent:-10001;mso-top-percent:-10001;mso-width-relative:margin;mso-height-relative:margin" fillcolor="#9bbb59 [3206]" strokecolor="#f2f2f2 [3041]" strokeweight="3pt">
+          <v:shape id="_x0000_s1029" type="#_x0000_t202" style="width:480.55pt;height:41.35pt;mso-left-percent:-10001;mso-top-percent:-10001;mso-position-horizontal:absolute;mso-position-horizontal-relative:char;mso-position-vertical:absolute;mso-position-vertical-relative:line;mso-left-percent:-10001;mso-top-percent:-10001;mso-width-relative:margin;mso-height-relative:margin" fillcolor="#9bbb59 [3206]" strokecolor="#f2f2f2 [3041]" strokeweight="3pt">
             <v:shadow on="t" type="perspective" color="#4e6128 [1606]" opacity=".5" offset="1pt" offset2="-1pt"/>
             <v:textbox>
               <w:txbxContent>
@@ -1768,6 +1699,7 @@
                 <w:p/>
               </w:txbxContent>
             </v:textbox>
+            <w10:wrap type="none"/>
             <w10:anchorlock/>
           </v:shape>
         </w:pict>
@@ -1793,7 +1725,7 @@
       <w:pPr>
         <w:pStyle w:val="Titre1"/>
       </w:pPr>
-      <w:bookmarkStart w:id="3" w:name="_Toc415583635"/>
+      <w:bookmarkStart w:id="3" w:name="_Toc432602578"/>
       <w:r>
         <w:lastRenderedPageBreak/>
         <w:t>Modalités</w:t>
@@ -1810,56 +1742,27 @@
       <w:pPr>
         <w:pStyle w:val="Titre2"/>
       </w:pPr>
-      <w:bookmarkStart w:id="4" w:name="_Toc415583636"/>
+      <w:bookmarkStart w:id="4" w:name="_Toc432602579"/>
       <w:r>
         <w:t xml:space="preserve">Gestion du </w:t>
       </w:r>
-      <w:proofErr w:type="spellStart"/>
-      <w:r>
-        <w:t>board</w:t>
-      </w:r>
-      <w:proofErr w:type="spellEnd"/>
-      <w:r>
-        <w:t xml:space="preserve"> agile</w:t>
+      <w:r>
+        <w:t>board agile</w:t>
       </w:r>
       <w:bookmarkEnd w:id="4"/>
     </w:p>
     <w:p/>
     <w:p>
       <w:r>
-        <w:t xml:space="preserve">Un </w:t>
-      </w:r>
-      <w:proofErr w:type="spellStart"/>
-      <w:r>
-        <w:t>board</w:t>
-      </w:r>
-      <w:proofErr w:type="spellEnd"/>
-      <w:r>
-        <w:t xml:space="preserve"> </w:t>
-      </w:r>
-      <w:proofErr w:type="spellStart"/>
-      <w:r>
-        <w:t>T</w:t>
-      </w:r>
-      <w:r>
-        <w:t>rello</w:t>
-      </w:r>
-      <w:proofErr w:type="spellEnd"/>
-      <w:r>
-        <w:t xml:space="preserve"> servira à la gestion et attribution des tâches au sein de l’équipe. Le chef de projet s’occupera de le faire évoluer au fur et à mesure des tâches accomplis.</w:t>
-      </w:r>
-    </w:p>
-    <w:p>
-      <w:r>
-        <w:t xml:space="preserve">Le </w:t>
-      </w:r>
-      <w:proofErr w:type="spellStart"/>
-      <w:r>
-        <w:t>board</w:t>
-      </w:r>
-      <w:proofErr w:type="spellEnd"/>
-      <w:r>
-        <w:t xml:space="preserve"> sera constitué d’une multitude de liste comme les tâches à effectuer, la progression des tâches et les tâches accomplis.</w:t>
+        <w:t>Un board T</w:t>
+      </w:r>
+      <w:r>
+        <w:t>rello servira à la gestion et attribution des tâches au sein de l’équipe. Le chef de projet s’occupera de le faire évoluer au fur et à mesure des tâches accomplis.</w:t>
+      </w:r>
+    </w:p>
+    <w:p>
+      <w:r>
+        <w:t>Le board sera constitué d’une multitude de liste comme les tâches à effectuer, la progression des tâches et les tâches accomplis.</w:t>
       </w:r>
     </w:p>
     <w:p/>
@@ -1867,94 +1770,105 @@
       <w:pPr>
         <w:pStyle w:val="Titre2"/>
       </w:pPr>
-      <w:bookmarkStart w:id="5" w:name="_Toc415583637"/>
+      <w:bookmarkStart w:id="5" w:name="_Toc432602580"/>
       <w:r>
         <w:t>Evaluation des charges et calendrier cible</w:t>
       </w:r>
       <w:bookmarkEnd w:id="5"/>
     </w:p>
-    <w:p>
-      <w:r>
-        <w:pict>
-          <v:shape id="_x0000_s1032" type="#_x0000_t202" style="width:480.55pt;height:98.95pt;mso-left-percent:-10001;mso-top-percent:-10001;mso-position-horizontal:absolute;mso-position-horizontal-relative:char;mso-position-vertical:absolute;mso-position-vertical-relative:line;mso-left-percent:-10001;mso-top-percent:-10001;mso-width-relative:margin;mso-height-relative:margin" fillcolor="#9bbb59 [3206]" strokecolor="#f2f2f2 [3041]" strokeweight="3pt">
-            <v:shadow on="t" type="perspective" color="#4e6128 [1606]" opacity=".5" offset="1pt" offset2="-1pt"/>
-            <v:textbox style="mso-next-textbox:#_x0000_s1032">
-              <w:txbxContent>
-                <w:p>
-                  <w:r>
-                    <w:t>Indiquez ici le calendrier cible de l’équipe de réalisation (</w:t>
-                  </w:r>
-                  <w:r>
-                    <w:t>dates des recettes d’itération</w:t>
-                  </w:r>
-                  <w:proofErr w:type="gramStart"/>
-                  <w:r>
-                    <w:t>)</w:t>
-                  </w:r>
-                  <w:proofErr w:type="gramEnd"/>
-                  <w:r>
-                    <w:br/>
-                    <w:t xml:space="preserve">Précisez le volume horaire total disponible </w:t>
-                  </w:r>
-                  <w:r>
-                    <w:t xml:space="preserve">au cours de chaque itération et </w:t>
-                  </w:r>
-                  <w:r>
-                    <w:t>pour la réalisation du projet, que vous traduirez en Jour/homme</w:t>
-                  </w:r>
-                  <w:r>
-                    <w:br/>
-                    <w:t xml:space="preserve">Vous indiquerez ici les spécificités individuelles (temps de travail spécifique en fonction des autres projets ou de dispositions spéciales autorisées par l’école) </w:t>
-                  </w:r>
-                </w:p>
-              </w:txbxContent>
-            </v:textbox>
-            <w10:anchorlock/>
-          </v:shape>
-        </w:pict>
-      </w:r>
-    </w:p>
+    <w:p/>
+    <w:p>
+      <w:pPr>
+        <w:spacing w:after="0"/>
+      </w:pPr>
+      <w:r>
+        <w:t>Le projet sera sectionné en 5 itérations. La première, l’itération 0, comporte la création et la rédaction des documents d’avant-projet et se finira le vendredi 23 octobre au plus tard.</w:t>
+      </w:r>
+    </w:p>
+    <w:p>
+      <w:pPr>
+        <w:spacing w:after="0"/>
+      </w:pPr>
+      <w:r>
+        <w:t>La seconde finira le 23 novembre et durera 28 jours soit 72 heures (6 séances de 3 heures de PI par semaine).</w:t>
+      </w:r>
+    </w:p>
+    <w:p>
+      <w:pPr>
+        <w:spacing w:after="0"/>
+      </w:pPr>
+      <w:r>
+        <w:t>La troisième finira le 23 décembre et sera identique à la seconde itération.</w:t>
+      </w:r>
+    </w:p>
+    <w:p>
+      <w:pPr>
+        <w:spacing w:after="0"/>
+      </w:pPr>
+      <w:r>
+        <w:t>La quatrième finira le 15 janvier et durera 14 jours soit 36 heures.</w:t>
+      </w:r>
+    </w:p>
+    <w:p>
+      <w:pPr>
+        <w:spacing w:after="0"/>
+      </w:pPr>
+      <w:r>
+        <w:t>La cinquième itération sera une itération bonus et n’est pas limité temporellement. Elle contient des fonctionnalités optionnel</w:t>
+      </w:r>
+      <w:r>
+        <w:t>le</w:t>
+      </w:r>
+      <w:r>
+        <w:t xml:space="preserve">s qui pourront être appliqué au projet </w:t>
+      </w:r>
+      <w:r>
+        <w:t>après la clôture du projet.</w:t>
+      </w:r>
+    </w:p>
+    <w:p>
+      <w:pPr>
+        <w:spacing w:after="0"/>
+      </w:pPr>
+    </w:p>
+    <w:p>
+      <w:pPr>
+        <w:spacing w:after="0"/>
+      </w:pPr>
+      <w:r>
+        <w:t>Le projet sera réalisé en 30 jours (6 heures par jours) et sera répartie entre les 3 membres du groupe pour un ratio de 90 jour/homme.</w:t>
+      </w:r>
+    </w:p>
+    <w:p/>
     <w:p>
       <w:pPr>
         <w:pStyle w:val="Titre2"/>
       </w:pPr>
-      <w:bookmarkStart w:id="6" w:name="_Toc415583638"/>
+      <w:bookmarkStart w:id="6" w:name="_Toc432602581"/>
       <w:r>
         <w:t>Planification initiale</w:t>
       </w:r>
       <w:bookmarkEnd w:id="6"/>
     </w:p>
-    <w:p>
-      <w:r>
-        <w:pict>
-          <v:shape id="_x0000_s1031" type="#_x0000_t202" style="width:480.55pt;height:38.7pt;mso-left-percent:-10001;mso-top-percent:-10001;mso-position-horizontal:absolute;mso-position-horizontal-relative:char;mso-position-vertical:absolute;mso-position-vertical-relative:line;mso-left-percent:-10001;mso-top-percent:-10001;mso-width-relative:margin;mso-height-relative:margin" fillcolor="#9bbb59 [3206]" strokecolor="#f2f2f2 [3041]" strokeweight="3pt">
-            <v:shadow on="t" type="perspective" color="#4e6128 [1606]" opacity=".5" offset="1pt" offset2="-1pt"/>
-            <v:textbox style="mso-next-textbox:#_x0000_s1031">
-              <w:txbxContent>
-                <w:p>
-                  <w:r>
-                    <w:t xml:space="preserve">Indiquez ici ce que vous vous engagez à livrer à la fin de </w:t>
-                  </w:r>
-                  <w:r>
-                    <w:t>l’itération 1</w:t>
-                  </w:r>
-                  <w:r>
-                    <w:t xml:space="preserve">, et ce que vous pensez pouvoir livrer à la fin </w:t>
-                  </w:r>
-                  <w:proofErr w:type="gramStart"/>
-                  <w:r>
-                    <w:t>des itération suivantes</w:t>
-                  </w:r>
-                  <w:proofErr w:type="gramEnd"/>
-                  <w:r>
-                    <w:t>.</w:t>
-                  </w:r>
-                </w:p>
-              </w:txbxContent>
-            </v:textbox>
-            <w10:anchorlock/>
-          </v:shape>
-        </w:pict>
+    <w:p/>
+    <w:p>
+      <w:r>
+        <w:t>Itération 0 (2015/10/20) : Documents d’avant-projet.</w:t>
+      </w:r>
+    </w:p>
+    <w:p>
+      <w:r>
+        <w:t>Itération 1 (2015/11/23) : Divers fonctions concernant le personnage principal, les cartes à différents niveaux et deux services urbains.</w:t>
+      </w:r>
+    </w:p>
+    <w:p>
+      <w:r>
+        <w:t>Itération 2 (2015/12/23) : Carte d’instance, différents systèmes (sauvegarde, combat, événement, notification, inventaire).</w:t>
+      </w:r>
+    </w:p>
+    <w:p>
+      <w:r>
+        <w:t>Itération 3 : (2016/01/15) : Ajout des multiples fonctionnalités concernant la guilde et la gestion de plusieurs équipes. Ajout également de nouveaux services urbains.</w:t>
       </w:r>
     </w:p>
     <w:p/>
@@ -1974,13 +1888,42 @@
     <w:p>
       <w:pPr>
         <w:pStyle w:val="Titre2"/>
-      </w:pPr>
-      <w:bookmarkStart w:id="7" w:name="_Toc415583639"/>
+        <w:rPr>
+          <w:rStyle w:val="Titre3Car"/>
+          <w:b/>
+          <w:bCs/>
+        </w:rPr>
+      </w:pPr>
+      <w:bookmarkStart w:id="7" w:name="_Toc432602582"/>
       <w:r>
         <w:lastRenderedPageBreak/>
         <w:t>Gestion du reporting</w:t>
       </w:r>
+      <w:r>
+        <w:t xml:space="preserve"> et </w:t>
+      </w:r>
+      <w:r>
+        <w:rPr>
+          <w:rStyle w:val="Titre3Car"/>
+          <w:b/>
+          <w:bCs/>
+        </w:rPr>
+        <w:t>des relations</w:t>
+      </w:r>
+      <w:r>
+        <w:rPr>
+          <w:rStyle w:val="Titre3Car"/>
+          <w:b/>
+          <w:bCs/>
+        </w:rPr>
+        <w:t xml:space="preserve"> avec les parties prenantes</w:t>
+      </w:r>
       <w:bookmarkEnd w:id="7"/>
+    </w:p>
+    <w:p>
+      <w:pPr>
+        <w:pStyle w:val="Titre2"/>
+      </w:pPr>
     </w:p>
     <w:p/>
     <w:p>
@@ -2051,207 +1994,8 @@
           <w:bCs/>
         </w:rPr>
       </w:pPr>
-      <w:bookmarkStart w:id="8" w:name="_Toc415583640"/>
-      <w:r>
-        <w:rPr>
-          <w:rStyle w:val="Titre3Car"/>
-          <w:b/>
-          <w:bCs/>
-        </w:rPr>
-        <w:lastRenderedPageBreak/>
-        <w:t>Gestion des relations</w:t>
-      </w:r>
-      <w:r>
-        <w:rPr>
-          <w:rStyle w:val="Titre3Car"/>
-          <w:b/>
-          <w:bCs/>
-        </w:rPr>
-        <w:t xml:space="preserve"> </w:t>
-      </w:r>
-      <w:r>
-        <w:rPr>
-          <w:rStyle w:val="Titre3Car"/>
-          <w:b/>
-          <w:bCs/>
-        </w:rPr>
-        <w:t>avec les parties prenantes</w:t>
-      </w:r>
-      <w:bookmarkEnd w:id="8"/>
-    </w:p>
-    <w:p>
-      <w:pPr>
-        <w:rPr>
-          <w:rStyle w:val="Titre3Car"/>
-        </w:rPr>
-      </w:pPr>
-      <w:r>
-        <w:rPr>
-          <w:rStyle w:val="Titre3Car"/>
-        </w:rPr>
-      </w:r>
-      <w:r>
-        <w:rPr>
-          <w:rStyle w:val="Titre3Car"/>
-        </w:rPr>
-        <w:pict>
-          <v:shape id="_x0000_s1029" type="#_x0000_t202" style="width:480.55pt;height:278.65pt;mso-left-percent:-10001;mso-top-percent:-10001;mso-position-horizontal:absolute;mso-position-horizontal-relative:char;mso-position-vertical:absolute;mso-position-vertical-relative:line;mso-left-percent:-10001;mso-top-percent:-10001;mso-width-relative:margin;mso-height-relative:margin" fillcolor="#9bbb59 [3206]" strokecolor="#f2f2f2 [3041]" strokeweight="3pt">
-            <v:shadow on="t" type="perspective" color="#4e6128 [1606]" opacity=".5" offset="1pt" offset2="-1pt"/>
-            <v:textbox style="mso-next-textbox:#_x0000_s1029">
-              <w:txbxContent>
-                <w:p>
-                  <w:r>
-                    <w:t>Pour chacune des relations suivantes :</w:t>
-                  </w:r>
-                </w:p>
-                <w:p>
-                  <w:pPr>
-                    <w:pStyle w:val="Paragraphedeliste"/>
-                    <w:numPr>
-                      <w:ilvl w:val="0"/>
-                      <w:numId w:val="1"/>
-                    </w:numPr>
-                  </w:pPr>
-                  <w:r>
-                    <w:t>communication spécifiques entre l’Equipe Projet, le Chef de Projet</w:t>
-                  </w:r>
-                </w:p>
-                <w:p>
-                  <w:pPr>
-                    <w:pStyle w:val="Paragraphedeliste"/>
-                    <w:numPr>
-                      <w:ilvl w:val="0"/>
-                      <w:numId w:val="1"/>
-                    </w:numPr>
-                  </w:pPr>
-                  <w:r>
-                    <w:t>autres communications entre les Parties Prenantes.</w:t>
-                  </w:r>
-                </w:p>
-                <w:p>
-                  <w:proofErr w:type="gramStart"/>
-                  <w:r>
-                    <w:t>vous</w:t>
-                  </w:r>
-                  <w:proofErr w:type="gramEnd"/>
-                  <w:r>
-                    <w:t xml:space="preserve"> devez expliquer </w:t>
-                  </w:r>
-                </w:p>
-                <w:p>
-                  <w:pPr>
-                    <w:pStyle w:val="Paragraphedeliste"/>
-                    <w:numPr>
-                      <w:ilvl w:val="0"/>
-                      <w:numId w:val="11"/>
-                    </w:numPr>
-                  </w:pPr>
-                  <w:r>
-                    <w:t xml:space="preserve">quoi et pourquoi : quel mode de communication (réunions physique ou virtuelles, </w:t>
-                  </w:r>
-                  <w:proofErr w:type="spellStart"/>
-                  <w:r>
-                    <w:t>conf</w:t>
-                  </w:r>
-                  <w:proofErr w:type="spellEnd"/>
-                  <w:r>
-                    <w:t xml:space="preserve"> call) pour quel objectif</w:t>
-                  </w:r>
-                </w:p>
-                <w:p>
-                  <w:pPr>
-                    <w:pStyle w:val="Paragraphedeliste"/>
-                    <w:numPr>
-                      <w:ilvl w:val="1"/>
-                      <w:numId w:val="11"/>
-                    </w:numPr>
-                  </w:pPr>
-                  <w:r>
-                    <w:t>par exemple : réunions quotidiennes entre l’équipe projet sous forme de stand-up meeting afin de faire le point sur l’avancement du projet</w:t>
-                  </w:r>
-                </w:p>
-                <w:p>
-                  <w:pPr>
-                    <w:pStyle w:val="Paragraphedeliste"/>
-                    <w:numPr>
-                      <w:ilvl w:val="0"/>
-                      <w:numId w:val="11"/>
-                    </w:numPr>
-                  </w:pPr>
-                  <w:r>
-                    <w:t>quand : fréquences et/ou dates</w:t>
-                  </w:r>
-                </w:p>
-                <w:p>
-                  <w:pPr>
-                    <w:pStyle w:val="Paragraphedeliste"/>
-                    <w:numPr>
-                      <w:ilvl w:val="1"/>
-                      <w:numId w:val="11"/>
-                    </w:numPr>
-                  </w:pPr>
-                  <w:r>
-                    <w:t>par exemple : réunion à l’issu du Jalon 27 le 04/04/20XX</w:t>
-                  </w:r>
-                </w:p>
-                <w:p>
-                  <w:pPr>
-                    <w:pStyle w:val="Paragraphedeliste"/>
-                    <w:numPr>
-                      <w:ilvl w:val="0"/>
-                      <w:numId w:val="11"/>
-                    </w:numPr>
-                  </w:pPr>
-                  <w:r>
-                    <w:t>qui : est responsable de quoi dans les réunions (préparation, animation et clôture, gestion des comptes rendus, suivi des actions)</w:t>
-                  </w:r>
-                </w:p>
-                <w:p>
-                  <w:pPr>
-                    <w:pStyle w:val="Paragraphedeliste"/>
-                    <w:numPr>
-                      <w:ilvl w:val="1"/>
-                      <w:numId w:val="11"/>
-                    </w:numPr>
-                  </w:pPr>
-                  <w:r>
-                    <w:t>par exemple : utilisation d’un wiki</w:t>
-                  </w:r>
-                </w:p>
-              </w:txbxContent>
-            </v:textbox>
-            <w10:anchorlock/>
-          </v:shape>
-        </w:pict>
-      </w:r>
-    </w:p>
-    <w:p>
-      <w:pPr>
-        <w:rPr>
-          <w:rStyle w:val="Titre3Car"/>
-          <w:sz w:val="26"/>
-          <w:szCs w:val="26"/>
-        </w:rPr>
-      </w:pPr>
-      <w:r>
-        <w:rPr>
-          <w:rStyle w:val="Titre3Car"/>
-          <w:b w:val="0"/>
-          <w:bCs w:val="0"/>
-        </w:rPr>
-        <w:br w:type="page"/>
-      </w:r>
-    </w:p>
-    <w:p>
-      <w:pPr>
-        <w:pStyle w:val="Titre2"/>
-        <w:rPr>
-          <w:rStyle w:val="Titre3Car"/>
-          <w:b/>
-          <w:bCs/>
-        </w:rPr>
-      </w:pPr>
-      <w:bookmarkStart w:id="9" w:name="_Toc415583641"/>
+      <w:bookmarkStart w:id="8" w:name="_Toc415583641"/>
+      <w:bookmarkStart w:id="9" w:name="_Toc432602583"/>
       <w:r>
         <w:rPr>
           <w:rStyle w:val="Titre3Car"/>
@@ -2261,6 +2005,7 @@
         <w:lastRenderedPageBreak/>
         <w:t>Gestion de la documentation</w:t>
       </w:r>
+      <w:bookmarkEnd w:id="8"/>
       <w:bookmarkEnd w:id="9"/>
     </w:p>
     <w:p>
@@ -2289,6 +2034,7 @@
                 </w:p>
               </w:txbxContent>
             </v:textbox>
+            <w10:wrap type="none"/>
             <w10:anchorlock/>
           </v:shape>
         </w:pict>
@@ -2298,44 +2044,19 @@
       <w:pPr>
         <w:pStyle w:val="Titre2"/>
       </w:pPr>
-      <w:bookmarkStart w:id="10" w:name="_Toc415583642"/>
+      <w:bookmarkStart w:id="10" w:name="_Toc432602584"/>
       <w:r>
         <w:t>Description des livrables</w:t>
       </w:r>
+      <w:bookmarkEnd w:id="10"/>
+    </w:p>
+    <w:p>
       <w:bookmarkStart w:id="11" w:name="_GoBack"/>
-      <w:bookmarkEnd w:id="10"/>
       <w:bookmarkEnd w:id="11"/>
     </w:p>
     <w:p>
       <w:r>
-        <w:pict>
-          <v:shape id="_x0000_s1027" type="#_x0000_t202" style="width:480.55pt;height:54.1pt;mso-left-percent:-10001;mso-top-percent:-10001;mso-position-horizontal:absolute;mso-position-horizontal-relative:char;mso-position-vertical:absolute;mso-position-vertical-relative:line;mso-left-percent:-10001;mso-top-percent:-10001;mso-width-relative:margin;mso-height-relative:margin" fillcolor="#9bbb59 [3206]" strokecolor="#f2f2f2 [3041]" strokeweight="3pt">
-            <v:shadow on="t" type="perspective" color="#4e6128 [1606]" opacity=".5" offset="1pt" offset2="-1pt"/>
-            <v:textbox style="mso-next-textbox:#_x0000_s1027">
-              <w:txbxContent>
-                <w:p>
-                  <w:r>
-                    <w:t xml:space="preserve">Vous préciserez  les livrables attendus pour chaque </w:t>
-                  </w:r>
-                  <w:r>
-                    <w:t>fin d’itération</w:t>
-                  </w:r>
-                  <w:r>
-                    <w:t xml:space="preserve">. </w:t>
-                  </w:r>
-                  <w:r>
-                    <w:br/>
-                    <w:t>Exemple : documentation utilisateur, documentation techni</w:t>
-                  </w:r>
-                  <w:r>
-                    <w:t>que, etc...</w:t>
-                  </w:r>
-                </w:p>
-              </w:txbxContent>
-            </v:textbox>
-            <w10:anchorlock/>
-          </v:shape>
-        </w:pict>
+        <w:t>Chaque fin d’itération engendrera une réunion qui entre l’équipe et les suiveurs et permettra à l’équipe de présenter les objectifs fixés, montrer leur utilité et les objectifs pour l’itération suivante via un PowerPoint.</w:t>
       </w:r>
     </w:p>
     <w:p>
@@ -2347,7 +2068,7 @@
           <w:bCs/>
         </w:rPr>
       </w:pPr>
-      <w:bookmarkStart w:id="12" w:name="_Toc415583643"/>
+      <w:bookmarkStart w:id="12" w:name="_Toc432602585"/>
       <w:r>
         <w:t>Règles de validation</w:t>
       </w:r>
@@ -2390,6 +2111,7 @@
                 </w:p>
               </w:txbxContent>
             </v:textbox>
+            <w10:wrap type="none"/>
             <w10:anchorlock/>
           </v:shape>
         </w:pict>
@@ -2462,7 +2184,7 @@
       <w:rPr>
         <w:noProof/>
       </w:rPr>
-      <w:t>8</w:t>
+      <w:t>5</w:t>
     </w:r>
     <w:r>
       <w:rPr>
@@ -2486,7 +2208,7 @@
       <w:rPr>
         <w:noProof/>
       </w:rPr>
-      <w:t>8</w:t>
+      <w:t>7</w:t>
     </w:r>
     <w:r>
       <w:rPr>
@@ -5054,7 +4776,7 @@
 </file>
 
 <file path=customXml/itemProps1.xml><?xml version="1.0" encoding="utf-8"?>
-<ds:datastoreItem xmlns:ds="http://schemas.openxmlformats.org/officeDocument/2006/customXml" ds:itemID="{01229587-B71C-499A-844A-164C631D5A1D}">
+<ds:datastoreItem xmlns:ds="http://schemas.openxmlformats.org/officeDocument/2006/customXml" ds:itemID="{BF431916-CCF9-41C7-A9EE-C7D686FFED5C}">
   <ds:schemaRefs>
     <ds:schemaRef ds:uri="http://schemas.openxmlformats.org/officeDocument/2006/bibliography"/>
   </ds:schemaRefs>

</xml_diff>

<commit_message>
Creation of the documentation management
</commit_message>
<xml_diff>
--- a/[PI][IL] charte de projet.docx
+++ b/[PI][IL] charte de projet.docx
@@ -1851,8 +1851,6 @@
             <w:r>
               <w:t>s</w:t>
             </w:r>
-            <w:bookmarkStart w:id="2" w:name="_GoBack"/>
-            <w:bookmarkEnd w:id="2"/>
           </w:p>
         </w:tc>
       </w:tr>
@@ -2281,12 +2279,12 @@
       <w:pPr>
         <w:pStyle w:val="Titre2"/>
       </w:pPr>
-      <w:bookmarkStart w:id="3" w:name="_Toc415583634"/>
+      <w:bookmarkStart w:id="2" w:name="_Toc415583634"/>
       <w:r>
         <w:lastRenderedPageBreak/>
         <w:t>Organigramme de synthèse</w:t>
       </w:r>
-      <w:bookmarkEnd w:id="3"/>
+      <w:bookmarkEnd w:id="2"/>
     </w:p>
     <w:p>
       <w:r>
@@ -2329,7 +2327,7 @@
       <w:pPr>
         <w:pStyle w:val="Titre1"/>
       </w:pPr>
-      <w:bookmarkStart w:id="4" w:name="_Toc415583635"/>
+      <w:bookmarkStart w:id="3" w:name="_Toc415583635"/>
       <w:r>
         <w:lastRenderedPageBreak/>
         <w:t>Modalités</w:t>
@@ -2337,7 +2335,7 @@
       <w:r>
         <w:t xml:space="preserve"> de déroulement du projet</w:t>
       </w:r>
-      <w:bookmarkEnd w:id="4"/>
+      <w:bookmarkEnd w:id="3"/>
       <w:r>
         <w:t xml:space="preserve"> </w:t>
       </w:r>
@@ -2346,14 +2344,14 @@
       <w:pPr>
         <w:pStyle w:val="Titre2"/>
       </w:pPr>
-      <w:bookmarkStart w:id="5" w:name="_Toc415583636"/>
+      <w:bookmarkStart w:id="4" w:name="_Toc415583636"/>
       <w:r>
         <w:t xml:space="preserve">Gestion du </w:t>
       </w:r>
       <w:r>
         <w:t>board agile</w:t>
       </w:r>
-      <w:bookmarkEnd w:id="5"/>
+      <w:bookmarkEnd w:id="4"/>
     </w:p>
     <w:p>
       <w:r>
@@ -2465,11 +2463,11 @@
       <w:pPr>
         <w:pStyle w:val="Titre2"/>
       </w:pPr>
-      <w:bookmarkStart w:id="6" w:name="_Toc415583637"/>
+      <w:bookmarkStart w:id="5" w:name="_Toc415583637"/>
       <w:r>
         <w:t>Evaluation des charges et calendrier cible</w:t>
       </w:r>
-      <w:bookmarkEnd w:id="6"/>
+      <w:bookmarkEnd w:id="5"/>
     </w:p>
     <w:p>
       <w:r>
@@ -2514,11 +2512,11 @@
       <w:pPr>
         <w:pStyle w:val="Titre2"/>
       </w:pPr>
-      <w:bookmarkStart w:id="7" w:name="_Toc415583638"/>
+      <w:bookmarkStart w:id="6" w:name="_Toc415583638"/>
       <w:r>
         <w:t>Planification initiale</w:t>
       </w:r>
-      <w:bookmarkEnd w:id="7"/>
+      <w:bookmarkEnd w:id="6"/>
     </w:p>
     <w:p>
       <w:r>
@@ -2563,12 +2561,12 @@
       <w:pPr>
         <w:pStyle w:val="Titre2"/>
       </w:pPr>
-      <w:bookmarkStart w:id="8" w:name="_Toc415583639"/>
+      <w:bookmarkStart w:id="7" w:name="_Toc415583639"/>
       <w:r>
         <w:lastRenderedPageBreak/>
         <w:t>Gestion du reporting</w:t>
       </w:r>
-      <w:bookmarkEnd w:id="8"/>
+      <w:bookmarkEnd w:id="7"/>
     </w:p>
     <w:p>
       <w:r>
@@ -2797,7 +2795,7 @@
           <w:bCs/>
         </w:rPr>
       </w:pPr>
-      <w:bookmarkStart w:id="9" w:name="_Toc415583640"/>
+      <w:bookmarkStart w:id="8" w:name="_Toc415583640"/>
       <w:r>
         <w:rPr>
           <w:rStyle w:val="Titre3Car"/>
@@ -2823,7 +2821,7 @@
         </w:rPr>
         <w:t>avec les parties prenantes</w:t>
       </w:r>
-      <w:bookmarkEnd w:id="9"/>
+      <w:bookmarkEnd w:id="8"/>
     </w:p>
     <w:p>
       <w:pPr>
@@ -2984,7 +2982,7 @@
           <w:bCs/>
         </w:rPr>
       </w:pPr>
-      <w:bookmarkStart w:id="10" w:name="_Toc415583641"/>
+      <w:bookmarkStart w:id="9" w:name="_Toc415583641"/>
       <w:r>
         <w:rPr>
           <w:rStyle w:val="Titre3Car"/>
@@ -2994,7 +2992,7 @@
         <w:lastRenderedPageBreak/>
         <w:t>Gestion de la documentation</w:t>
       </w:r>
-      <w:bookmarkEnd w:id="10"/>
+      <w:bookmarkEnd w:id="9"/>
     </w:p>
     <w:p>
       <w:r>
@@ -3026,6 +3024,386 @@
           </v:shape>
         </w:pict>
       </w:r>
+    </w:p>
+    <w:p>
+      <w:pPr>
+        <w:spacing w:after="0"/>
+      </w:pPr>
+      <w:r>
+        <w:t>Règles de nommage :</w:t>
+      </w:r>
+    </w:p>
+    <w:p>
+      <w:pPr>
+        <w:pStyle w:val="Paragraphedeliste"/>
+        <w:numPr>
+          <w:ilvl w:val="0"/>
+          <w:numId w:val="13"/>
+        </w:numPr>
+      </w:pPr>
+      <w:r>
+        <w:t>Tous les caractères sont en minuscules</w:t>
+      </w:r>
+    </w:p>
+    <w:p>
+      <w:pPr>
+        <w:pStyle w:val="Paragraphedeliste"/>
+        <w:numPr>
+          <w:ilvl w:val="0"/>
+          <w:numId w:val="13"/>
+        </w:numPr>
+      </w:pPr>
+      <w:r>
+        <w:t>Les espaces sont remplacés par des « _ »</w:t>
+      </w:r>
+    </w:p>
+    <w:p>
+      <w:pPr>
+        <w:pStyle w:val="Paragraphedeliste"/>
+        <w:numPr>
+          <w:ilvl w:val="0"/>
+          <w:numId w:val="13"/>
+        </w:numPr>
+      </w:pPr>
+      <w:r>
+        <w:t>Pour nommer les fichiers avec une date écrire sous la forme AAAA.MM.JJ</w:t>
+      </w:r>
+    </w:p>
+    <w:p>
+      <w:pPr>
+        <w:spacing w:after="0"/>
+      </w:pPr>
+      <w:r>
+        <w:t xml:space="preserve">Règles de codage : </w:t>
+      </w:r>
+    </w:p>
+    <w:p>
+      <w:pPr>
+        <w:pStyle w:val="Paragraphedeliste"/>
+        <w:numPr>
+          <w:ilvl w:val="0"/>
+          <w:numId w:val="14"/>
+        </w:numPr>
+        <w:spacing w:after="0"/>
+      </w:pPr>
+      <w:r>
+        <w:t>Commentaires et noms e</w:t>
+      </w:r>
+      <w:r>
+        <w:t>n anglais</w:t>
+      </w:r>
+    </w:p>
+    <w:p>
+      <w:pPr>
+        <w:pStyle w:val="Paragraphedeliste"/>
+        <w:numPr>
+          <w:ilvl w:val="0"/>
+          <w:numId w:val="14"/>
+        </w:numPr>
+      </w:pPr>
+      <w:r>
+        <w:t>Les classes seront organisés selon cet ordre :</w:t>
+      </w:r>
+    </w:p>
+    <w:p>
+      <w:pPr>
+        <w:pStyle w:val="Paragraphedeliste"/>
+        <w:numPr>
+          <w:ilvl w:val="1"/>
+          <w:numId w:val="14"/>
+        </w:numPr>
+      </w:pPr>
+      <w:r>
+        <w:t>Champs</w:t>
+      </w:r>
+    </w:p>
+    <w:p>
+      <w:pPr>
+        <w:pStyle w:val="Paragraphedeliste"/>
+        <w:numPr>
+          <w:ilvl w:val="1"/>
+          <w:numId w:val="14"/>
+        </w:numPr>
+      </w:pPr>
+      <w:r>
+        <w:t>Constructeurs</w:t>
+      </w:r>
+    </w:p>
+    <w:p>
+      <w:pPr>
+        <w:pStyle w:val="Paragraphedeliste"/>
+        <w:numPr>
+          <w:ilvl w:val="1"/>
+          <w:numId w:val="14"/>
+        </w:numPr>
+      </w:pPr>
+      <w:r>
+        <w:t>Méthodes</w:t>
+      </w:r>
+    </w:p>
+    <w:p>
+      <w:pPr>
+        <w:pStyle w:val="Paragraphedeliste"/>
+        <w:numPr>
+          <w:ilvl w:val="1"/>
+          <w:numId w:val="14"/>
+        </w:numPr>
+      </w:pPr>
+      <w:r>
+        <w:t>Propriétés</w:t>
+      </w:r>
+    </w:p>
+    <w:p>
+      <w:pPr>
+        <w:pStyle w:val="Paragraphedeliste"/>
+        <w:ind w:left="1080"/>
+      </w:pPr>
+    </w:p>
+    <w:p>
+      <w:pPr>
+        <w:pStyle w:val="Paragraphedeliste"/>
+        <w:numPr>
+          <w:ilvl w:val="0"/>
+          <w:numId w:val="14"/>
+        </w:numPr>
+      </w:pPr>
+      <w:r>
+        <w:t>Ecrire les champs en camelCasting précédé d’un « _ » (exemple : _healPoint)</w:t>
+      </w:r>
+    </w:p>
+    <w:p>
+      <w:pPr>
+        <w:pStyle w:val="Paragraphedeliste"/>
+        <w:ind w:left="360"/>
+      </w:pPr>
+    </w:p>
+    <w:p>
+      <w:pPr>
+        <w:pStyle w:val="Paragraphedeliste"/>
+        <w:numPr>
+          <w:ilvl w:val="0"/>
+          <w:numId w:val="14"/>
+        </w:numPr>
+      </w:pPr>
+      <w:r>
+        <w:t>Ecrire en PascalCasing les :</w:t>
+      </w:r>
+    </w:p>
+    <w:p>
+      <w:pPr>
+        <w:pStyle w:val="Paragraphedeliste"/>
+        <w:numPr>
+          <w:ilvl w:val="1"/>
+          <w:numId w:val="14"/>
+        </w:numPr>
+      </w:pPr>
+      <w:r>
+        <w:t>Namespaces</w:t>
+      </w:r>
+    </w:p>
+    <w:p>
+      <w:pPr>
+        <w:pStyle w:val="Paragraphedeliste"/>
+        <w:numPr>
+          <w:ilvl w:val="1"/>
+          <w:numId w:val="14"/>
+        </w:numPr>
+      </w:pPr>
+      <w:r>
+        <w:t>P</w:t>
+      </w:r>
+      <w:r>
+        <w:t>ropriétés</w:t>
+      </w:r>
+    </w:p>
+    <w:p>
+      <w:pPr>
+        <w:pStyle w:val="Paragraphedeliste"/>
+        <w:numPr>
+          <w:ilvl w:val="1"/>
+          <w:numId w:val="14"/>
+        </w:numPr>
+      </w:pPr>
+      <w:r>
+        <w:t>Méthodes</w:t>
+      </w:r>
+    </w:p>
+    <w:p>
+      <w:pPr>
+        <w:pStyle w:val="Paragraphedeliste"/>
+        <w:numPr>
+          <w:ilvl w:val="1"/>
+          <w:numId w:val="14"/>
+        </w:numPr>
+      </w:pPr>
+      <w:r>
+        <w:t>Événements</w:t>
+      </w:r>
+    </w:p>
+    <w:p>
+      <w:pPr>
+        <w:pStyle w:val="Paragraphedeliste"/>
+        <w:numPr>
+          <w:ilvl w:val="1"/>
+          <w:numId w:val="14"/>
+        </w:numPr>
+      </w:pPr>
+      <w:r>
+        <w:t>C</w:t>
+      </w:r>
+      <w:r>
+        <w:t>hamps publiques</w:t>
+      </w:r>
+    </w:p>
+    <w:p>
+      <w:pPr>
+        <w:pStyle w:val="Paragraphedeliste"/>
+        <w:numPr>
+          <w:ilvl w:val="0"/>
+          <w:numId w:val="14"/>
+        </w:numPr>
+      </w:pPr>
+      <w:r>
+        <w:t>Les noms des méthodes commenceront par un verbe</w:t>
+      </w:r>
+    </w:p>
+    <w:p>
+      <w:pPr>
+        <w:spacing w:after="0"/>
+      </w:pPr>
+      <w:r>
+        <w:t>Organisation des dossiers informatiques :</w:t>
+      </w:r>
+    </w:p>
+    <w:p>
+      <w:pPr>
+        <w:pStyle w:val="Paragraphedeliste"/>
+        <w:numPr>
+          <w:ilvl w:val="0"/>
+          <w:numId w:val="15"/>
+        </w:numPr>
+        <w:spacing w:after="0"/>
+      </w:pPr>
+      <w:r>
+        <w:t>Solution</w:t>
+      </w:r>
+      <w:r>
+        <w:t xml:space="preserve"> (tout le projet)</w:t>
+      </w:r>
+    </w:p>
+    <w:p>
+      <w:pPr>
+        <w:pStyle w:val="Paragraphedeliste"/>
+        <w:numPr>
+          <w:ilvl w:val="1"/>
+          <w:numId w:val="15"/>
+        </w:numPr>
+        <w:spacing w:after="0"/>
+      </w:pPr>
+      <w:r>
+        <w:t>Projet</w:t>
+      </w:r>
+      <w:r>
+        <w:t xml:space="preserve"> (toutes les cartes)</w:t>
+      </w:r>
+    </w:p>
+    <w:p>
+      <w:pPr>
+        <w:pStyle w:val="Paragraphedeliste"/>
+        <w:numPr>
+          <w:ilvl w:val="2"/>
+          <w:numId w:val="15"/>
+        </w:numPr>
+        <w:spacing w:after="0"/>
+      </w:pPr>
+      <w:r>
+        <w:t>Class</w:t>
+      </w:r>
+      <w:r>
+        <w:t xml:space="preserve"> (monde)</w:t>
+      </w:r>
+    </w:p>
+    <w:p>
+      <w:pPr>
+        <w:pStyle w:val="Paragraphedeliste"/>
+        <w:numPr>
+          <w:ilvl w:val="2"/>
+          <w:numId w:val="15"/>
+        </w:numPr>
+        <w:spacing w:after="0"/>
+      </w:pPr>
+      <w:r>
+        <w:t>Class</w:t>
+      </w:r>
+      <w:r>
+        <w:t xml:space="preserve"> (instance)</w:t>
+      </w:r>
+    </w:p>
+    <w:p>
+      <w:pPr>
+        <w:pStyle w:val="Paragraphedeliste"/>
+        <w:numPr>
+          <w:ilvl w:val="1"/>
+          <w:numId w:val="15"/>
+        </w:numPr>
+        <w:spacing w:after="0"/>
+      </w:pPr>
+      <w:r>
+        <w:t>Projet</w:t>
+      </w:r>
+      <w:r>
+        <w:t xml:space="preserve"> (événement</w:t>
+      </w:r>
+      <w:r>
+        <w:t>s</w:t>
+      </w:r>
+      <w:r>
+        <w:t>)</w:t>
+      </w:r>
+    </w:p>
+    <w:p>
+      <w:pPr>
+        <w:pStyle w:val="Paragraphedeliste"/>
+        <w:numPr>
+          <w:ilvl w:val="2"/>
+          <w:numId w:val="15"/>
+        </w:numPr>
+        <w:spacing w:after="0"/>
+      </w:pPr>
+      <w:r>
+        <w:t>Class</w:t>
+      </w:r>
+      <w:r>
+        <w:t xml:space="preserve"> (rencontre)</w:t>
+      </w:r>
+    </w:p>
+    <w:p>
+      <w:pPr>
+        <w:pStyle w:val="Paragraphedeliste"/>
+        <w:numPr>
+          <w:ilvl w:val="2"/>
+          <w:numId w:val="15"/>
+        </w:numPr>
+        <w:spacing w:after="0"/>
+      </w:pPr>
+      <w:r>
+        <w:t>Class (combat)</w:t>
+      </w:r>
+    </w:p>
+    <w:p>
+      <w:pPr>
+        <w:spacing w:after="0"/>
+      </w:pPr>
+    </w:p>
+    <w:p>
+      <w:pPr>
+        <w:spacing w:after="0"/>
+      </w:pPr>
+      <w:r>
+        <w:t>Le stockage des fichiers se fera grâce à Github</w:t>
+      </w:r>
+      <w:bookmarkStart w:id="10" w:name="_GoBack"/>
+      <w:bookmarkEnd w:id="10"/>
     </w:p>
     <w:p>
       <w:pPr>
@@ -3080,6 +3458,7 @@
       </w:pPr>
       <w:bookmarkStart w:id="12" w:name="_Toc415583643"/>
       <w:r>
+        <w:lastRenderedPageBreak/>
         <w:t>Règles de validation</w:t>
       </w:r>
       <w:bookmarkEnd w:id="12"/>
@@ -3193,7 +3572,7 @@
       <w:rPr>
         <w:noProof/>
       </w:rPr>
-      <w:t>9</w:t>
+      <w:t>10</w:t>
     </w:r>
     <w:r>
       <w:rPr>
@@ -3208,10 +3587,10 @@
       <w:fldChar w:fldCharType="begin"/>
     </w:r>
     <w:r>
-      <w:instrText xml:space="preserve"> NUMPAGES  \* Arabic  </w:instrText>
+      <w:instrText xml:space="preserve"> NUMPAGES  \* Arabic  \* MERGE</w:instrText>
     </w:r>
     <w:r>
-      <w:instrText xml:space="preserve">\* MERGEFORMAT </w:instrText>
+      <w:instrText xml:space="preserve">FORMAT </w:instrText>
     </w:r>
     <w:r>
       <w:fldChar w:fldCharType="separate"/>
@@ -3220,7 +3599,7 @@
       <w:rPr>
         <w:noProof/>
       </w:rPr>
-      <w:t>9</w:t>
+      <w:t>10</w:t>
     </w:r>
     <w:r>
       <w:rPr>
@@ -3486,6 +3865,119 @@
     </w:lvl>
   </w:abstractNum>
   <w:abstractNum w:abstractNumId="2">
+    <w:nsid w:val="13956EA9"/>
+    <w:multiLevelType w:val="hybridMultilevel"/>
+    <w:tmpl w:val="49EE973A"/>
+    <w:lvl w:ilvl="0" w:tplc="040C0001">
+      <w:start w:val="1"/>
+      <w:numFmt w:val="bullet"/>
+      <w:lvlText w:val=""/>
+      <w:lvlJc w:val="left"/>
+      <w:pPr>
+        <w:ind w:left="360" w:hanging="360"/>
+      </w:pPr>
+      <w:rPr>
+        <w:rFonts w:ascii="Symbol" w:hAnsi="Symbol" w:hint="default"/>
+      </w:rPr>
+    </w:lvl>
+    <w:lvl w:ilvl="1" w:tplc="040C0003" w:tentative="1">
+      <w:start w:val="1"/>
+      <w:numFmt w:val="bullet"/>
+      <w:lvlText w:val="o"/>
+      <w:lvlJc w:val="left"/>
+      <w:pPr>
+        <w:ind w:left="1080" w:hanging="360"/>
+      </w:pPr>
+      <w:rPr>
+        <w:rFonts w:ascii="Courier New" w:hAnsi="Courier New" w:cs="Courier New" w:hint="default"/>
+      </w:rPr>
+    </w:lvl>
+    <w:lvl w:ilvl="2" w:tplc="040C0005" w:tentative="1">
+      <w:start w:val="1"/>
+      <w:numFmt w:val="bullet"/>
+      <w:lvlText w:val=""/>
+      <w:lvlJc w:val="left"/>
+      <w:pPr>
+        <w:ind w:left="1800" w:hanging="360"/>
+      </w:pPr>
+      <w:rPr>
+        <w:rFonts w:ascii="Wingdings" w:hAnsi="Wingdings" w:hint="default"/>
+      </w:rPr>
+    </w:lvl>
+    <w:lvl w:ilvl="3" w:tplc="040C0001" w:tentative="1">
+      <w:start w:val="1"/>
+      <w:numFmt w:val="bullet"/>
+      <w:lvlText w:val=""/>
+      <w:lvlJc w:val="left"/>
+      <w:pPr>
+        <w:ind w:left="2520" w:hanging="360"/>
+      </w:pPr>
+      <w:rPr>
+        <w:rFonts w:ascii="Symbol" w:hAnsi="Symbol" w:hint="default"/>
+      </w:rPr>
+    </w:lvl>
+    <w:lvl w:ilvl="4" w:tplc="040C0003" w:tentative="1">
+      <w:start w:val="1"/>
+      <w:numFmt w:val="bullet"/>
+      <w:lvlText w:val="o"/>
+      <w:lvlJc w:val="left"/>
+      <w:pPr>
+        <w:ind w:left="3240" w:hanging="360"/>
+      </w:pPr>
+      <w:rPr>
+        <w:rFonts w:ascii="Courier New" w:hAnsi="Courier New" w:cs="Courier New" w:hint="default"/>
+      </w:rPr>
+    </w:lvl>
+    <w:lvl w:ilvl="5" w:tplc="040C0005" w:tentative="1">
+      <w:start w:val="1"/>
+      <w:numFmt w:val="bullet"/>
+      <w:lvlText w:val=""/>
+      <w:lvlJc w:val="left"/>
+      <w:pPr>
+        <w:ind w:left="3960" w:hanging="360"/>
+      </w:pPr>
+      <w:rPr>
+        <w:rFonts w:ascii="Wingdings" w:hAnsi="Wingdings" w:hint="default"/>
+      </w:rPr>
+    </w:lvl>
+    <w:lvl w:ilvl="6" w:tplc="040C0001" w:tentative="1">
+      <w:start w:val="1"/>
+      <w:numFmt w:val="bullet"/>
+      <w:lvlText w:val=""/>
+      <w:lvlJc w:val="left"/>
+      <w:pPr>
+        <w:ind w:left="4680" w:hanging="360"/>
+      </w:pPr>
+      <w:rPr>
+        <w:rFonts w:ascii="Symbol" w:hAnsi="Symbol" w:hint="default"/>
+      </w:rPr>
+    </w:lvl>
+    <w:lvl w:ilvl="7" w:tplc="040C0003" w:tentative="1">
+      <w:start w:val="1"/>
+      <w:numFmt w:val="bullet"/>
+      <w:lvlText w:val="o"/>
+      <w:lvlJc w:val="left"/>
+      <w:pPr>
+        <w:ind w:left="5400" w:hanging="360"/>
+      </w:pPr>
+      <w:rPr>
+        <w:rFonts w:ascii="Courier New" w:hAnsi="Courier New" w:cs="Courier New" w:hint="default"/>
+      </w:rPr>
+    </w:lvl>
+    <w:lvl w:ilvl="8" w:tplc="040C0005" w:tentative="1">
+      <w:start w:val="1"/>
+      <w:numFmt w:val="bullet"/>
+      <w:lvlText w:val=""/>
+      <w:lvlJc w:val="left"/>
+      <w:pPr>
+        <w:ind w:left="6120" w:hanging="360"/>
+      </w:pPr>
+      <w:rPr>
+        <w:rFonts w:ascii="Wingdings" w:hAnsi="Wingdings" w:hint="default"/>
+      </w:rPr>
+    </w:lvl>
+  </w:abstractNum>
+  <w:abstractNum w:abstractNumId="3">
     <w:nsid w:val="29E87388"/>
     <w:multiLevelType w:val="hybridMultilevel"/>
     <w:tmpl w:val="0D0A8CFA"/>
@@ -3598,7 +4090,7 @@
       </w:rPr>
     </w:lvl>
   </w:abstractNum>
-  <w:abstractNum w:abstractNumId="3">
+  <w:abstractNum w:abstractNumId="4">
     <w:nsid w:val="2F087C05"/>
     <w:multiLevelType w:val="hybridMultilevel"/>
     <w:tmpl w:val="6324FAB2"/>
@@ -3711,7 +4203,233 @@
       </w:rPr>
     </w:lvl>
   </w:abstractNum>
-  <w:abstractNum w:abstractNumId="4">
+  <w:abstractNum w:abstractNumId="5">
+    <w:nsid w:val="43AF6631"/>
+    <w:multiLevelType w:val="hybridMultilevel"/>
+    <w:tmpl w:val="86FE425E"/>
+    <w:lvl w:ilvl="0" w:tplc="040C0001">
+      <w:start w:val="1"/>
+      <w:numFmt w:val="bullet"/>
+      <w:lvlText w:val=""/>
+      <w:lvlJc w:val="left"/>
+      <w:pPr>
+        <w:ind w:left="360" w:hanging="360"/>
+      </w:pPr>
+      <w:rPr>
+        <w:rFonts w:ascii="Symbol" w:hAnsi="Symbol" w:hint="default"/>
+      </w:rPr>
+    </w:lvl>
+    <w:lvl w:ilvl="1" w:tplc="040C0003">
+      <w:start w:val="1"/>
+      <w:numFmt w:val="bullet"/>
+      <w:lvlText w:val="o"/>
+      <w:lvlJc w:val="left"/>
+      <w:pPr>
+        <w:ind w:left="1080" w:hanging="360"/>
+      </w:pPr>
+      <w:rPr>
+        <w:rFonts w:ascii="Courier New" w:hAnsi="Courier New" w:cs="Courier New" w:hint="default"/>
+      </w:rPr>
+    </w:lvl>
+    <w:lvl w:ilvl="2" w:tplc="040C0005">
+      <w:start w:val="1"/>
+      <w:numFmt w:val="bullet"/>
+      <w:lvlText w:val=""/>
+      <w:lvlJc w:val="left"/>
+      <w:pPr>
+        <w:ind w:left="1800" w:hanging="360"/>
+      </w:pPr>
+      <w:rPr>
+        <w:rFonts w:ascii="Wingdings" w:hAnsi="Wingdings" w:hint="default"/>
+      </w:rPr>
+    </w:lvl>
+    <w:lvl w:ilvl="3" w:tplc="040C0001" w:tentative="1">
+      <w:start w:val="1"/>
+      <w:numFmt w:val="bullet"/>
+      <w:lvlText w:val=""/>
+      <w:lvlJc w:val="left"/>
+      <w:pPr>
+        <w:ind w:left="2520" w:hanging="360"/>
+      </w:pPr>
+      <w:rPr>
+        <w:rFonts w:ascii="Symbol" w:hAnsi="Symbol" w:hint="default"/>
+      </w:rPr>
+    </w:lvl>
+    <w:lvl w:ilvl="4" w:tplc="040C0003" w:tentative="1">
+      <w:start w:val="1"/>
+      <w:numFmt w:val="bullet"/>
+      <w:lvlText w:val="o"/>
+      <w:lvlJc w:val="left"/>
+      <w:pPr>
+        <w:ind w:left="3240" w:hanging="360"/>
+      </w:pPr>
+      <w:rPr>
+        <w:rFonts w:ascii="Courier New" w:hAnsi="Courier New" w:cs="Courier New" w:hint="default"/>
+      </w:rPr>
+    </w:lvl>
+    <w:lvl w:ilvl="5" w:tplc="040C0005" w:tentative="1">
+      <w:start w:val="1"/>
+      <w:numFmt w:val="bullet"/>
+      <w:lvlText w:val=""/>
+      <w:lvlJc w:val="left"/>
+      <w:pPr>
+        <w:ind w:left="3960" w:hanging="360"/>
+      </w:pPr>
+      <w:rPr>
+        <w:rFonts w:ascii="Wingdings" w:hAnsi="Wingdings" w:hint="default"/>
+      </w:rPr>
+    </w:lvl>
+    <w:lvl w:ilvl="6" w:tplc="040C0001" w:tentative="1">
+      <w:start w:val="1"/>
+      <w:numFmt w:val="bullet"/>
+      <w:lvlText w:val=""/>
+      <w:lvlJc w:val="left"/>
+      <w:pPr>
+        <w:ind w:left="4680" w:hanging="360"/>
+      </w:pPr>
+      <w:rPr>
+        <w:rFonts w:ascii="Symbol" w:hAnsi="Symbol" w:hint="default"/>
+      </w:rPr>
+    </w:lvl>
+    <w:lvl w:ilvl="7" w:tplc="040C0003" w:tentative="1">
+      <w:start w:val="1"/>
+      <w:numFmt w:val="bullet"/>
+      <w:lvlText w:val="o"/>
+      <w:lvlJc w:val="left"/>
+      <w:pPr>
+        <w:ind w:left="5400" w:hanging="360"/>
+      </w:pPr>
+      <w:rPr>
+        <w:rFonts w:ascii="Courier New" w:hAnsi="Courier New" w:cs="Courier New" w:hint="default"/>
+      </w:rPr>
+    </w:lvl>
+    <w:lvl w:ilvl="8" w:tplc="040C0005" w:tentative="1">
+      <w:start w:val="1"/>
+      <w:numFmt w:val="bullet"/>
+      <w:lvlText w:val=""/>
+      <w:lvlJc w:val="left"/>
+      <w:pPr>
+        <w:ind w:left="6120" w:hanging="360"/>
+      </w:pPr>
+      <w:rPr>
+        <w:rFonts w:ascii="Wingdings" w:hAnsi="Wingdings" w:hint="default"/>
+      </w:rPr>
+    </w:lvl>
+  </w:abstractNum>
+  <w:abstractNum w:abstractNumId="6">
+    <w:nsid w:val="452B3375"/>
+    <w:multiLevelType w:val="hybridMultilevel"/>
+    <w:tmpl w:val="2F60D730"/>
+    <w:lvl w:ilvl="0" w:tplc="040C0001">
+      <w:start w:val="1"/>
+      <w:numFmt w:val="bullet"/>
+      <w:lvlText w:val=""/>
+      <w:lvlJc w:val="left"/>
+      <w:pPr>
+        <w:ind w:left="360" w:hanging="360"/>
+      </w:pPr>
+      <w:rPr>
+        <w:rFonts w:ascii="Symbol" w:hAnsi="Symbol" w:hint="default"/>
+      </w:rPr>
+    </w:lvl>
+    <w:lvl w:ilvl="1" w:tplc="040C0003">
+      <w:start w:val="1"/>
+      <w:numFmt w:val="bullet"/>
+      <w:lvlText w:val="o"/>
+      <w:lvlJc w:val="left"/>
+      <w:pPr>
+        <w:ind w:left="1080" w:hanging="360"/>
+      </w:pPr>
+      <w:rPr>
+        <w:rFonts w:ascii="Courier New" w:hAnsi="Courier New" w:cs="Courier New" w:hint="default"/>
+      </w:rPr>
+    </w:lvl>
+    <w:lvl w:ilvl="2" w:tplc="040C0005" w:tentative="1">
+      <w:start w:val="1"/>
+      <w:numFmt w:val="bullet"/>
+      <w:lvlText w:val=""/>
+      <w:lvlJc w:val="left"/>
+      <w:pPr>
+        <w:ind w:left="1800" w:hanging="360"/>
+      </w:pPr>
+      <w:rPr>
+        <w:rFonts w:ascii="Wingdings" w:hAnsi="Wingdings" w:hint="default"/>
+      </w:rPr>
+    </w:lvl>
+    <w:lvl w:ilvl="3" w:tplc="040C0001" w:tentative="1">
+      <w:start w:val="1"/>
+      <w:numFmt w:val="bullet"/>
+      <w:lvlText w:val=""/>
+      <w:lvlJc w:val="left"/>
+      <w:pPr>
+        <w:ind w:left="2520" w:hanging="360"/>
+      </w:pPr>
+      <w:rPr>
+        <w:rFonts w:ascii="Symbol" w:hAnsi="Symbol" w:hint="default"/>
+      </w:rPr>
+    </w:lvl>
+    <w:lvl w:ilvl="4" w:tplc="040C0003" w:tentative="1">
+      <w:start w:val="1"/>
+      <w:numFmt w:val="bullet"/>
+      <w:lvlText w:val="o"/>
+      <w:lvlJc w:val="left"/>
+      <w:pPr>
+        <w:ind w:left="3240" w:hanging="360"/>
+      </w:pPr>
+      <w:rPr>
+        <w:rFonts w:ascii="Courier New" w:hAnsi="Courier New" w:cs="Courier New" w:hint="default"/>
+      </w:rPr>
+    </w:lvl>
+    <w:lvl w:ilvl="5" w:tplc="040C0005" w:tentative="1">
+      <w:start w:val="1"/>
+      <w:numFmt w:val="bullet"/>
+      <w:lvlText w:val=""/>
+      <w:lvlJc w:val="left"/>
+      <w:pPr>
+        <w:ind w:left="3960" w:hanging="360"/>
+      </w:pPr>
+      <w:rPr>
+        <w:rFonts w:ascii="Wingdings" w:hAnsi="Wingdings" w:hint="default"/>
+      </w:rPr>
+    </w:lvl>
+    <w:lvl w:ilvl="6" w:tplc="040C0001" w:tentative="1">
+      <w:start w:val="1"/>
+      <w:numFmt w:val="bullet"/>
+      <w:lvlText w:val=""/>
+      <w:lvlJc w:val="left"/>
+      <w:pPr>
+        <w:ind w:left="4680" w:hanging="360"/>
+      </w:pPr>
+      <w:rPr>
+        <w:rFonts w:ascii="Symbol" w:hAnsi="Symbol" w:hint="default"/>
+      </w:rPr>
+    </w:lvl>
+    <w:lvl w:ilvl="7" w:tplc="040C0003" w:tentative="1">
+      <w:start w:val="1"/>
+      <w:numFmt w:val="bullet"/>
+      <w:lvlText w:val="o"/>
+      <w:lvlJc w:val="left"/>
+      <w:pPr>
+        <w:ind w:left="5400" w:hanging="360"/>
+      </w:pPr>
+      <w:rPr>
+        <w:rFonts w:ascii="Courier New" w:hAnsi="Courier New" w:cs="Courier New" w:hint="default"/>
+      </w:rPr>
+    </w:lvl>
+    <w:lvl w:ilvl="8" w:tplc="040C0005" w:tentative="1">
+      <w:start w:val="1"/>
+      <w:numFmt w:val="bullet"/>
+      <w:lvlText w:val=""/>
+      <w:lvlJc w:val="left"/>
+      <w:pPr>
+        <w:ind w:left="6120" w:hanging="360"/>
+      </w:pPr>
+      <w:rPr>
+        <w:rFonts w:ascii="Wingdings" w:hAnsi="Wingdings" w:hint="default"/>
+      </w:rPr>
+    </w:lvl>
+  </w:abstractNum>
+  <w:abstractNum w:abstractNumId="7">
     <w:nsid w:val="52A70A3B"/>
     <w:multiLevelType w:val="hybridMultilevel"/>
     <w:tmpl w:val="3D3EEFA6"/>
@@ -3824,7 +4542,7 @@
       </w:rPr>
     </w:lvl>
   </w:abstractNum>
-  <w:abstractNum w:abstractNumId="5">
+  <w:abstractNum w:abstractNumId="8">
     <w:nsid w:val="565A0AF0"/>
     <w:multiLevelType w:val="hybridMultilevel"/>
     <w:tmpl w:val="3D72C64E"/>
@@ -3937,7 +4655,7 @@
       </w:rPr>
     </w:lvl>
   </w:abstractNum>
-  <w:abstractNum w:abstractNumId="6">
+  <w:abstractNum w:abstractNumId="9">
     <w:nsid w:val="5A13463F"/>
     <w:multiLevelType w:val="hybridMultilevel"/>
     <w:tmpl w:val="36220E84"/>
@@ -4050,7 +4768,7 @@
       </w:rPr>
     </w:lvl>
   </w:abstractNum>
-  <w:abstractNum w:abstractNumId="7">
+  <w:abstractNum w:abstractNumId="10">
     <w:nsid w:val="5EE00489"/>
     <w:multiLevelType w:val="hybridMultilevel"/>
     <w:tmpl w:val="421A5592"/>
@@ -4163,7 +4881,7 @@
       </w:rPr>
     </w:lvl>
   </w:abstractNum>
-  <w:abstractNum w:abstractNumId="8">
+  <w:abstractNum w:abstractNumId="11">
     <w:nsid w:val="6A9C27F0"/>
     <w:multiLevelType w:val="hybridMultilevel"/>
     <w:tmpl w:val="ABDEE9F0"/>
@@ -4276,7 +4994,7 @@
       </w:rPr>
     </w:lvl>
   </w:abstractNum>
-  <w:abstractNum w:abstractNumId="9">
+  <w:abstractNum w:abstractNumId="12">
     <w:nsid w:val="7B401E89"/>
     <w:multiLevelType w:val="hybridMultilevel"/>
     <w:tmpl w:val="B7384F54"/>
@@ -4389,7 +5107,7 @@
       </w:rPr>
     </w:lvl>
   </w:abstractNum>
-  <w:abstractNum w:abstractNumId="10">
+  <w:abstractNum w:abstractNumId="13">
     <w:nsid w:val="7C437162"/>
     <w:multiLevelType w:val="hybridMultilevel"/>
     <w:tmpl w:val="8560305A"/>
@@ -4501,7 +5219,7 @@
       </w:rPr>
     </w:lvl>
   </w:abstractNum>
-  <w:abstractNum w:abstractNumId="11">
+  <w:abstractNum w:abstractNumId="14">
     <w:nsid w:val="7C8D7CF3"/>
     <w:multiLevelType w:val="hybridMultilevel"/>
     <w:tmpl w:val="9EAEEADC"/>
@@ -4615,40 +5333,49 @@
     </w:lvl>
   </w:abstractNum>
   <w:num w:numId="1">
-    <w:abstractNumId w:val="7"/>
+    <w:abstractNumId w:val="10"/>
   </w:num>
   <w:num w:numId="2">
-    <w:abstractNumId w:val="2"/>
+    <w:abstractNumId w:val="3"/>
   </w:num>
   <w:num w:numId="3">
     <w:abstractNumId w:val="1"/>
   </w:num>
   <w:num w:numId="4">
-    <w:abstractNumId w:val="5"/>
+    <w:abstractNumId w:val="8"/>
   </w:num>
   <w:num w:numId="5">
-    <w:abstractNumId w:val="8"/>
+    <w:abstractNumId w:val="11"/>
   </w:num>
   <w:num w:numId="6">
-    <w:abstractNumId w:val="6"/>
+    <w:abstractNumId w:val="9"/>
   </w:num>
   <w:num w:numId="7">
-    <w:abstractNumId w:val="11"/>
+    <w:abstractNumId w:val="14"/>
   </w:num>
   <w:num w:numId="8">
-    <w:abstractNumId w:val="10"/>
+    <w:abstractNumId w:val="13"/>
   </w:num>
   <w:num w:numId="9">
-    <w:abstractNumId w:val="9"/>
+    <w:abstractNumId w:val="12"/>
   </w:num>
   <w:num w:numId="10">
-    <w:abstractNumId w:val="4"/>
+    <w:abstractNumId w:val="7"/>
   </w:num>
   <w:num w:numId="11">
-    <w:abstractNumId w:val="3"/>
+    <w:abstractNumId w:val="4"/>
   </w:num>
   <w:num w:numId="12">
     <w:abstractNumId w:val="0"/>
+  </w:num>
+  <w:num w:numId="13">
+    <w:abstractNumId w:val="2"/>
+  </w:num>
+  <w:num w:numId="14">
+    <w:abstractNumId w:val="6"/>
+  </w:num>
+  <w:num w:numId="15">
+    <w:abstractNumId w:val="5"/>
   </w:num>
 </w:numbering>
 </file>
@@ -6967,66 +7694,66 @@
     </dgm:pt>
   </dgm:ptLst>
   <dgm:cxnLst>
-    <dgm:cxn modelId="{EAF6126E-57C3-4466-B2FD-F7C2C4A11AFF}" type="presOf" srcId="{D25351BB-64C6-4EE3-8FE0-052A12CEE86B}" destId="{42456D9B-CB62-458D-857C-5356C78F8EA0}" srcOrd="1" destOrd="0" presId="urn:microsoft.com/office/officeart/2008/layout/NameandTitleOrganizationalChart"/>
-    <dgm:cxn modelId="{FC5A5BA2-46D1-4F9D-AF7E-7E9618370ED5}" type="presOf" srcId="{2E7A77D1-6C56-43D6-87A0-40862728D031}" destId="{E4260FE2-1710-40C5-BC63-4570CF865B9C}" srcOrd="0" destOrd="0" presId="urn:microsoft.com/office/officeart/2008/layout/NameandTitleOrganizationalChart"/>
-    <dgm:cxn modelId="{1DA54882-0228-4AAE-88F2-649FC1E9FDB7}" type="presOf" srcId="{5A5DBBFE-3EDB-4245-BC55-D5E43E0BE574}" destId="{59BAB440-A1F3-4AB8-86A0-8DB456C35EAF}" srcOrd="0" destOrd="0" presId="urn:microsoft.com/office/officeart/2008/layout/NameandTitleOrganizationalChart"/>
+    <dgm:cxn modelId="{C5287B2B-7BEE-4D98-955A-0BC7764D71D6}" type="presOf" srcId="{22780603-8ECD-4BC5-8B39-7601C0C170A5}" destId="{EF64EEC5-32DD-4345-B9E1-D33F57547420}" srcOrd="0" destOrd="0" presId="urn:microsoft.com/office/officeart/2008/layout/NameandTitleOrganizationalChart"/>
+    <dgm:cxn modelId="{9DA9F184-CF20-4F93-B346-B6982BDEE65F}" type="presOf" srcId="{5A5DBBFE-3EDB-4245-BC55-D5E43E0BE574}" destId="{59BAB440-A1F3-4AB8-86A0-8DB456C35EAF}" srcOrd="0" destOrd="0" presId="urn:microsoft.com/office/officeart/2008/layout/NameandTitleOrganizationalChart"/>
+    <dgm:cxn modelId="{4E69273C-AB57-4AB4-90F8-D2F01B4C0C12}" type="presOf" srcId="{91B97FBF-DFD2-4F87-A731-B924CC1EC882}" destId="{02A514B8-4292-4C67-87C6-4CB976DD7579}" srcOrd="0" destOrd="0" presId="urn:microsoft.com/office/officeart/2008/layout/NameandTitleOrganizationalChart"/>
+    <dgm:cxn modelId="{3FC18A61-2E86-42A0-AF7B-3EE9AB616C75}" type="presOf" srcId="{E8542D3F-981F-40D4-8391-88FA9650D190}" destId="{F7069A50-1959-489B-AF03-EFFC7880D0CB}" srcOrd="0" destOrd="0" presId="urn:microsoft.com/office/officeart/2008/layout/NameandTitleOrganizationalChart"/>
+    <dgm:cxn modelId="{88918677-B22E-407B-A6E6-0A48F68ED78D}" type="presOf" srcId="{24432CBF-F984-4915-ADF8-D7152780EAB4}" destId="{01EB3CE6-C4E9-44E5-8738-75F8C2035E09}" srcOrd="1" destOrd="0" presId="urn:microsoft.com/office/officeart/2008/layout/NameandTitleOrganizationalChart"/>
+    <dgm:cxn modelId="{29E438AD-3A04-446C-AEEC-B176D68E7163}" type="presOf" srcId="{91B97FBF-DFD2-4F87-A731-B924CC1EC882}" destId="{9F75EA87-B0DD-4433-84E1-8C765370E5BA}" srcOrd="1" destOrd="0" presId="urn:microsoft.com/office/officeart/2008/layout/NameandTitleOrganizationalChart"/>
+    <dgm:cxn modelId="{1C28A4F2-AC50-46D2-B9ED-89F224B88790}" type="presOf" srcId="{2E7A77D1-6C56-43D6-87A0-40862728D031}" destId="{E4260FE2-1710-40C5-BC63-4570CF865B9C}" srcOrd="0" destOrd="0" presId="urn:microsoft.com/office/officeart/2008/layout/NameandTitleOrganizationalChart"/>
+    <dgm:cxn modelId="{89B70E53-7447-4F87-AD4D-FDD164F58734}" type="presOf" srcId="{D25351BB-64C6-4EE3-8FE0-052A12CEE86B}" destId="{42456D9B-CB62-458D-857C-5356C78F8EA0}" srcOrd="1" destOrd="0" presId="urn:microsoft.com/office/officeart/2008/layout/NameandTitleOrganizationalChart"/>
+    <dgm:cxn modelId="{F099F76C-FCA0-4493-BC68-099C9A79A4A4}" type="presOf" srcId="{A758BB2D-D6C6-40AB-99AD-BD6DDC0ED7D1}" destId="{5A3D22AF-E0CC-4CD0-8688-B46046610554}" srcOrd="0" destOrd="0" presId="urn:microsoft.com/office/officeart/2008/layout/NameandTitleOrganizationalChart"/>
+    <dgm:cxn modelId="{D61F55FF-F487-4295-876F-3ED1419A6E31}" type="presOf" srcId="{1E0BBD39-E6B9-48A0-BF4C-C51868A96308}" destId="{1A8B9A62-0553-47B4-84C9-C1491EF1F180}" srcOrd="0" destOrd="0" presId="urn:microsoft.com/office/officeart/2008/layout/NameandTitleOrganizationalChart"/>
+    <dgm:cxn modelId="{4E74B4E4-641D-40E3-85B8-354DF409CCB3}" srcId="{E8542D3F-981F-40D4-8391-88FA9650D190}" destId="{D25351BB-64C6-4EE3-8FE0-052A12CEE86B}" srcOrd="0" destOrd="0" parTransId="{D44BEBD3-0573-47B4-803F-71E9759E78F4}" sibTransId="{22780603-8ECD-4BC5-8B39-7601C0C170A5}"/>
+    <dgm:cxn modelId="{9A9744BA-453D-4DA0-8385-38FE23600A58}" srcId="{E8542D3F-981F-40D4-8391-88FA9650D190}" destId="{91B97FBF-DFD2-4F87-A731-B924CC1EC882}" srcOrd="2" destOrd="0" parTransId="{36954071-A48E-4F6F-B44F-EB3C2DDF9DFB}" sibTransId="{1E0BBD39-E6B9-48A0-BF4C-C51868A96308}"/>
+    <dgm:cxn modelId="{42B9F947-2FA2-403D-A6BA-DDD24637E92C}" type="presOf" srcId="{E70C8F83-A43B-4BC8-9CDA-B931E723E160}" destId="{BFCC36A1-3259-4E38-9E40-C0D2F8038FCD}" srcOrd="0" destOrd="0" presId="urn:microsoft.com/office/officeart/2008/layout/NameandTitleOrganizationalChart"/>
+    <dgm:cxn modelId="{95D35792-0FBE-466D-9A08-89191E6A496A}" srcId="{91B97FBF-DFD2-4F87-A731-B924CC1EC882}" destId="{24432CBF-F984-4915-ADF8-D7152780EAB4}" srcOrd="0" destOrd="0" parTransId="{E70C8F83-A43B-4BC8-9CDA-B931E723E160}" sibTransId="{A758BB2D-D6C6-40AB-99AD-BD6DDC0ED7D1}"/>
+    <dgm:cxn modelId="{53C402FD-BB14-4CCA-B129-FE434058120B}" type="presOf" srcId="{D25351BB-64C6-4EE3-8FE0-052A12CEE86B}" destId="{98AA721D-5845-4008-AFC6-C2A85C5FDE13}" srcOrd="0" destOrd="0" presId="urn:microsoft.com/office/officeart/2008/layout/NameandTitleOrganizationalChart"/>
+    <dgm:cxn modelId="{DE0C9E59-6392-43DA-AFC3-1C657987897E}" type="presOf" srcId="{24432CBF-F984-4915-ADF8-D7152780EAB4}" destId="{E5D059DC-D800-4B78-AEA8-7499EF904332}" srcOrd="0" destOrd="0" presId="urn:microsoft.com/office/officeart/2008/layout/NameandTitleOrganizationalChart"/>
+    <dgm:cxn modelId="{374CCFB8-FCAD-42E8-8E1F-2AFCA9D2B178}" type="presOf" srcId="{5A2F89E1-A06C-47C1-B23D-BDECC88DAEA9}" destId="{E1DB4E5E-938C-4A8F-B75B-2E78F221C871}" srcOrd="0" destOrd="0" presId="urn:microsoft.com/office/officeart/2008/layout/NameandTitleOrganizationalChart"/>
+    <dgm:cxn modelId="{D16829D2-10DC-4C03-9085-FC8FADDE2AAF}" type="presOf" srcId="{2197EAE5-395A-483E-88A6-4C5B6AA5239A}" destId="{F19DA6BC-572B-4C7A-BC8B-1D61C5B074C2}" srcOrd="1" destOrd="0" presId="urn:microsoft.com/office/officeart/2008/layout/NameandTitleOrganizationalChart"/>
+    <dgm:cxn modelId="{2B0E3BFE-D32E-4DC2-A177-66837A345B2B}" type="presOf" srcId="{2197EAE5-395A-483E-88A6-4C5B6AA5239A}" destId="{60199C66-8E5E-444B-804B-7B6E0AB37D1C}" srcOrd="0" destOrd="0" presId="urn:microsoft.com/office/officeart/2008/layout/NameandTitleOrganizationalChart"/>
     <dgm:cxn modelId="{00422119-3315-4CB3-8277-9427B4C32B7D}" srcId="{E8542D3F-981F-40D4-8391-88FA9650D190}" destId="{2197EAE5-395A-483E-88A6-4C5B6AA5239A}" srcOrd="1" destOrd="0" parTransId="{164FC797-B981-411E-910F-686E479406A0}" sibTransId="{CBB80DFD-8EDD-471F-939F-345E379DB93F}"/>
-    <dgm:cxn modelId="{6D67CFF0-3EB4-4ED6-9A8A-511DA397A91A}" type="presOf" srcId="{CBB80DFD-8EDD-471F-939F-345E379DB93F}" destId="{6740CC56-5929-45D3-B2B1-71AE751FC7B6}" srcOrd="0" destOrd="0" presId="urn:microsoft.com/office/officeart/2008/layout/NameandTitleOrganizationalChart"/>
-    <dgm:cxn modelId="{EE0AAC57-FFD7-406D-B439-F119F7407DE6}" type="presOf" srcId="{A758BB2D-D6C6-40AB-99AD-BD6DDC0ED7D1}" destId="{5A3D22AF-E0CC-4CD0-8688-B46046610554}" srcOrd="0" destOrd="0" presId="urn:microsoft.com/office/officeart/2008/layout/NameandTitleOrganizationalChart"/>
-    <dgm:cxn modelId="{A7ECAEAF-5EA8-4BC0-B294-76C717194A5E}" type="presOf" srcId="{E8542D3F-981F-40D4-8391-88FA9650D190}" destId="{F7069A50-1959-489B-AF03-EFFC7880D0CB}" srcOrd="0" destOrd="0" presId="urn:microsoft.com/office/officeart/2008/layout/NameandTitleOrganizationalChart"/>
-    <dgm:cxn modelId="{AC8C29DA-24BA-4C35-9716-C4D4C9F8D8D2}" type="presOf" srcId="{E70C8F83-A43B-4BC8-9CDA-B931E723E160}" destId="{BFCC36A1-3259-4E38-9E40-C0D2F8038FCD}" srcOrd="0" destOrd="0" presId="urn:microsoft.com/office/officeart/2008/layout/NameandTitleOrganizationalChart"/>
-    <dgm:cxn modelId="{5162E5EF-1FDB-4228-B81F-EFBC3E5D7522}" type="presOf" srcId="{24432CBF-F984-4915-ADF8-D7152780EAB4}" destId="{01EB3CE6-C4E9-44E5-8738-75F8C2035E09}" srcOrd="1" destOrd="0" presId="urn:microsoft.com/office/officeart/2008/layout/NameandTitleOrganizationalChart"/>
     <dgm:cxn modelId="{62490700-E966-4C5E-A9B0-3F493AE5C992}" srcId="{91B97FBF-DFD2-4F87-A731-B924CC1EC882}" destId="{2E7A77D1-6C56-43D6-87A0-40862728D031}" srcOrd="1" destOrd="0" parTransId="{5A5DBBFE-3EDB-4245-BC55-D5E43E0BE574}" sibTransId="{5A2F89E1-A06C-47C1-B23D-BDECC88DAEA9}"/>
-    <dgm:cxn modelId="{95D35792-0FBE-466D-9A08-89191E6A496A}" srcId="{91B97FBF-DFD2-4F87-A731-B924CC1EC882}" destId="{24432CBF-F984-4915-ADF8-D7152780EAB4}" srcOrd="0" destOrd="0" parTransId="{E70C8F83-A43B-4BC8-9CDA-B931E723E160}" sibTransId="{A758BB2D-D6C6-40AB-99AD-BD6DDC0ED7D1}"/>
-    <dgm:cxn modelId="{FD07EC6E-E35D-4EA4-A793-831A5FDC40B2}" type="presOf" srcId="{2197EAE5-395A-483E-88A6-4C5B6AA5239A}" destId="{60199C66-8E5E-444B-804B-7B6E0AB37D1C}" srcOrd="0" destOrd="0" presId="urn:microsoft.com/office/officeart/2008/layout/NameandTitleOrganizationalChart"/>
-    <dgm:cxn modelId="{8D93144A-AC09-49C7-A86C-8558D7E4F496}" type="presOf" srcId="{5A2F89E1-A06C-47C1-B23D-BDECC88DAEA9}" destId="{E1DB4E5E-938C-4A8F-B75B-2E78F221C871}" srcOrd="0" destOrd="0" presId="urn:microsoft.com/office/officeart/2008/layout/NameandTitleOrganizationalChart"/>
-    <dgm:cxn modelId="{E1185EC9-EF62-467F-8789-ED6D350372EE}" type="presOf" srcId="{1E0BBD39-E6B9-48A0-BF4C-C51868A96308}" destId="{1A8B9A62-0553-47B4-84C9-C1491EF1F180}" srcOrd="0" destOrd="0" presId="urn:microsoft.com/office/officeart/2008/layout/NameandTitleOrganizationalChart"/>
-    <dgm:cxn modelId="{8BD6FA72-5BE7-4455-B4B5-9423A05119F9}" type="presOf" srcId="{2197EAE5-395A-483E-88A6-4C5B6AA5239A}" destId="{F19DA6BC-572B-4C7A-BC8B-1D61C5B074C2}" srcOrd="1" destOrd="0" presId="urn:microsoft.com/office/officeart/2008/layout/NameandTitleOrganizationalChart"/>
-    <dgm:cxn modelId="{B1EF20FE-9F40-42B7-88A8-B06028DB8F15}" type="presOf" srcId="{D25351BB-64C6-4EE3-8FE0-052A12CEE86B}" destId="{98AA721D-5845-4008-AFC6-C2A85C5FDE13}" srcOrd="0" destOrd="0" presId="urn:microsoft.com/office/officeart/2008/layout/NameandTitleOrganizationalChart"/>
-    <dgm:cxn modelId="{D70EEF32-638A-435C-867A-57D1E700434B}" type="presOf" srcId="{91B97FBF-DFD2-4F87-A731-B924CC1EC882}" destId="{02A514B8-4292-4C67-87C6-4CB976DD7579}" srcOrd="0" destOrd="0" presId="urn:microsoft.com/office/officeart/2008/layout/NameandTitleOrganizationalChart"/>
-    <dgm:cxn modelId="{95A6AD0C-8CE6-4E8B-9162-A60555EA4214}" type="presOf" srcId="{2E7A77D1-6C56-43D6-87A0-40862728D031}" destId="{72EFAF88-E5B1-4F89-897E-DF4F0E41259A}" srcOrd="1" destOrd="0" presId="urn:microsoft.com/office/officeart/2008/layout/NameandTitleOrganizationalChart"/>
-    <dgm:cxn modelId="{70D7E490-97B1-4D1A-B941-09BCB10FCCBC}" type="presOf" srcId="{91B97FBF-DFD2-4F87-A731-B924CC1EC882}" destId="{9F75EA87-B0DD-4433-84E1-8C765370E5BA}" srcOrd="1" destOrd="0" presId="urn:microsoft.com/office/officeart/2008/layout/NameandTitleOrganizationalChart"/>
-    <dgm:cxn modelId="{5DA464A5-28DF-4379-8C80-99C001137B0B}" type="presOf" srcId="{22780603-8ECD-4BC5-8B39-7601C0C170A5}" destId="{EF64EEC5-32DD-4345-B9E1-D33F57547420}" srcOrd="0" destOrd="0" presId="urn:microsoft.com/office/officeart/2008/layout/NameandTitleOrganizationalChart"/>
-    <dgm:cxn modelId="{4E74B4E4-641D-40E3-85B8-354DF409CCB3}" srcId="{E8542D3F-981F-40D4-8391-88FA9650D190}" destId="{D25351BB-64C6-4EE3-8FE0-052A12CEE86B}" srcOrd="0" destOrd="0" parTransId="{D44BEBD3-0573-47B4-803F-71E9759E78F4}" sibTransId="{22780603-8ECD-4BC5-8B39-7601C0C170A5}"/>
-    <dgm:cxn modelId="{994B54D0-CFDB-445E-B3AA-4F3C22194815}" type="presOf" srcId="{24432CBF-F984-4915-ADF8-D7152780EAB4}" destId="{E5D059DC-D800-4B78-AEA8-7499EF904332}" srcOrd="0" destOrd="0" presId="urn:microsoft.com/office/officeart/2008/layout/NameandTitleOrganizationalChart"/>
-    <dgm:cxn modelId="{9A9744BA-453D-4DA0-8385-38FE23600A58}" srcId="{E8542D3F-981F-40D4-8391-88FA9650D190}" destId="{91B97FBF-DFD2-4F87-A731-B924CC1EC882}" srcOrd="2" destOrd="0" parTransId="{36954071-A48E-4F6F-B44F-EB3C2DDF9DFB}" sibTransId="{1E0BBD39-E6B9-48A0-BF4C-C51868A96308}"/>
-    <dgm:cxn modelId="{E73F4D41-60ED-4C81-821D-D72512B74ACC}" type="presParOf" srcId="{F7069A50-1959-489B-AF03-EFFC7880D0CB}" destId="{18D99064-F35F-4570-9668-D8E6E8A1B1D4}" srcOrd="0" destOrd="0" presId="urn:microsoft.com/office/officeart/2008/layout/NameandTitleOrganizationalChart"/>
-    <dgm:cxn modelId="{7D75BD1C-DBF3-40C3-A758-D105FC4FD6AE}" type="presParOf" srcId="{18D99064-F35F-4570-9668-D8E6E8A1B1D4}" destId="{9076C42E-D04F-4C76-9ECE-C734A755C632}" srcOrd="0" destOrd="0" presId="urn:microsoft.com/office/officeart/2008/layout/NameandTitleOrganizationalChart"/>
-    <dgm:cxn modelId="{A810CE24-C8AB-403F-A32A-C8CED3D82FCC}" type="presParOf" srcId="{9076C42E-D04F-4C76-9ECE-C734A755C632}" destId="{98AA721D-5845-4008-AFC6-C2A85C5FDE13}" srcOrd="0" destOrd="0" presId="urn:microsoft.com/office/officeart/2008/layout/NameandTitleOrganizationalChart"/>
-    <dgm:cxn modelId="{A8405EA9-A6F1-486E-AC1D-439CA4668680}" type="presParOf" srcId="{9076C42E-D04F-4C76-9ECE-C734A755C632}" destId="{EF64EEC5-32DD-4345-B9E1-D33F57547420}" srcOrd="1" destOrd="0" presId="urn:microsoft.com/office/officeart/2008/layout/NameandTitleOrganizationalChart"/>
-    <dgm:cxn modelId="{E259AD52-7078-4C1A-BF75-4BBA19353F4C}" type="presParOf" srcId="{9076C42E-D04F-4C76-9ECE-C734A755C632}" destId="{42456D9B-CB62-458D-857C-5356C78F8EA0}" srcOrd="2" destOrd="0" presId="urn:microsoft.com/office/officeart/2008/layout/NameandTitleOrganizationalChart"/>
-    <dgm:cxn modelId="{E43E7CE4-AD8F-4D3B-BDEC-A74F91B0DB27}" type="presParOf" srcId="{18D99064-F35F-4570-9668-D8E6E8A1B1D4}" destId="{AF8C8CC1-E6D5-4917-9266-D5E79B40B2B7}" srcOrd="1" destOrd="0" presId="urn:microsoft.com/office/officeart/2008/layout/NameandTitleOrganizationalChart"/>
-    <dgm:cxn modelId="{778F255E-FB69-40A9-8530-64FD2B9606BA}" type="presParOf" srcId="{18D99064-F35F-4570-9668-D8E6E8A1B1D4}" destId="{B0A3F549-2922-439B-8AF7-C46E039B530C}" srcOrd="2" destOrd="0" presId="urn:microsoft.com/office/officeart/2008/layout/NameandTitleOrganizationalChart"/>
-    <dgm:cxn modelId="{3DB36FDE-1AB8-4CB4-BBDF-AC197252834E}" type="presParOf" srcId="{F7069A50-1959-489B-AF03-EFFC7880D0CB}" destId="{84CE0B5A-1D72-4A14-B3F3-4AB80B56BCA0}" srcOrd="1" destOrd="0" presId="urn:microsoft.com/office/officeart/2008/layout/NameandTitleOrganizationalChart"/>
-    <dgm:cxn modelId="{5979C800-8396-459A-9B51-03DD77AACD5A}" type="presParOf" srcId="{84CE0B5A-1D72-4A14-B3F3-4AB80B56BCA0}" destId="{1168129B-5D02-499C-9C2A-4E8650616D1C}" srcOrd="0" destOrd="0" presId="urn:microsoft.com/office/officeart/2008/layout/NameandTitleOrganizationalChart"/>
-    <dgm:cxn modelId="{3DE3176B-E43D-4AEB-839C-575C2A3B29D1}" type="presParOf" srcId="{1168129B-5D02-499C-9C2A-4E8650616D1C}" destId="{60199C66-8E5E-444B-804B-7B6E0AB37D1C}" srcOrd="0" destOrd="0" presId="urn:microsoft.com/office/officeart/2008/layout/NameandTitleOrganizationalChart"/>
-    <dgm:cxn modelId="{7160A392-E150-4A53-AAA0-2696CE8C1EE3}" type="presParOf" srcId="{1168129B-5D02-499C-9C2A-4E8650616D1C}" destId="{6740CC56-5929-45D3-B2B1-71AE751FC7B6}" srcOrd="1" destOrd="0" presId="urn:microsoft.com/office/officeart/2008/layout/NameandTitleOrganizationalChart"/>
-    <dgm:cxn modelId="{03B60310-766F-443A-AD40-E40CD66E3B61}" type="presParOf" srcId="{1168129B-5D02-499C-9C2A-4E8650616D1C}" destId="{F19DA6BC-572B-4C7A-BC8B-1D61C5B074C2}" srcOrd="2" destOrd="0" presId="urn:microsoft.com/office/officeart/2008/layout/NameandTitleOrganizationalChart"/>
-    <dgm:cxn modelId="{CB410B2C-2B9F-4A65-8DF9-7049386C0DDC}" type="presParOf" srcId="{84CE0B5A-1D72-4A14-B3F3-4AB80B56BCA0}" destId="{1B760874-17AD-4EE0-9707-5A8DC324F639}" srcOrd="1" destOrd="0" presId="urn:microsoft.com/office/officeart/2008/layout/NameandTitleOrganizationalChart"/>
-    <dgm:cxn modelId="{0FEBE9B1-9AFD-4944-BDAC-4AD87FEEAC1A}" type="presParOf" srcId="{84CE0B5A-1D72-4A14-B3F3-4AB80B56BCA0}" destId="{98708A22-2F52-4076-948C-2BB327B44E02}" srcOrd="2" destOrd="0" presId="urn:microsoft.com/office/officeart/2008/layout/NameandTitleOrganizationalChart"/>
-    <dgm:cxn modelId="{8072AC27-851B-41E5-BD74-544DC409C0DB}" type="presParOf" srcId="{F7069A50-1959-489B-AF03-EFFC7880D0CB}" destId="{F60490DB-BE25-47A7-9F0E-C7EC78788C31}" srcOrd="2" destOrd="0" presId="urn:microsoft.com/office/officeart/2008/layout/NameandTitleOrganizationalChart"/>
-    <dgm:cxn modelId="{5A7730AF-3B92-497F-A789-173EB56558F7}" type="presParOf" srcId="{F60490DB-BE25-47A7-9F0E-C7EC78788C31}" destId="{FA867051-451C-4956-8E1D-AB5E87342340}" srcOrd="0" destOrd="0" presId="urn:microsoft.com/office/officeart/2008/layout/NameandTitleOrganizationalChart"/>
-    <dgm:cxn modelId="{2742ADA8-98AB-4F9C-ACE3-A40A80A73A64}" type="presParOf" srcId="{FA867051-451C-4956-8E1D-AB5E87342340}" destId="{02A514B8-4292-4C67-87C6-4CB976DD7579}" srcOrd="0" destOrd="0" presId="urn:microsoft.com/office/officeart/2008/layout/NameandTitleOrganizationalChart"/>
-    <dgm:cxn modelId="{6A89295E-15FE-4D39-9BEC-CC3099546B5B}" type="presParOf" srcId="{FA867051-451C-4956-8E1D-AB5E87342340}" destId="{1A8B9A62-0553-47B4-84C9-C1491EF1F180}" srcOrd="1" destOrd="0" presId="urn:microsoft.com/office/officeart/2008/layout/NameandTitleOrganizationalChart"/>
-    <dgm:cxn modelId="{DD5D0300-6FBD-4CE4-B1E8-B5CDE2E427B3}" type="presParOf" srcId="{FA867051-451C-4956-8E1D-AB5E87342340}" destId="{9F75EA87-B0DD-4433-84E1-8C765370E5BA}" srcOrd="2" destOrd="0" presId="urn:microsoft.com/office/officeart/2008/layout/NameandTitleOrganizationalChart"/>
-    <dgm:cxn modelId="{14A2D51D-F77F-47B9-96CF-27367AA8B9FF}" type="presParOf" srcId="{F60490DB-BE25-47A7-9F0E-C7EC78788C31}" destId="{6B7736CD-DE95-4DBD-8781-F41546DA9956}" srcOrd="1" destOrd="0" presId="urn:microsoft.com/office/officeart/2008/layout/NameandTitleOrganizationalChart"/>
-    <dgm:cxn modelId="{B9750ADE-0947-47D6-9A19-E116FAE5DF1A}" type="presParOf" srcId="{6B7736CD-DE95-4DBD-8781-F41546DA9956}" destId="{BFCC36A1-3259-4E38-9E40-C0D2F8038FCD}" srcOrd="0" destOrd="0" presId="urn:microsoft.com/office/officeart/2008/layout/NameandTitleOrganizationalChart"/>
-    <dgm:cxn modelId="{DD247C6A-ADE2-4F14-B3F2-123E2CEB7861}" type="presParOf" srcId="{6B7736CD-DE95-4DBD-8781-F41546DA9956}" destId="{64396AD2-BF83-42F9-8763-C03191560838}" srcOrd="1" destOrd="0" presId="urn:microsoft.com/office/officeart/2008/layout/NameandTitleOrganizationalChart"/>
-    <dgm:cxn modelId="{9D010932-D48F-4605-A8F2-F2498758CCBF}" type="presParOf" srcId="{64396AD2-BF83-42F9-8763-C03191560838}" destId="{7AF2DC6B-E8D8-4E1C-8131-D961CD4E15DD}" srcOrd="0" destOrd="0" presId="urn:microsoft.com/office/officeart/2008/layout/NameandTitleOrganizationalChart"/>
-    <dgm:cxn modelId="{D1070988-E321-4CAF-8CEF-424F30466FE3}" type="presParOf" srcId="{7AF2DC6B-E8D8-4E1C-8131-D961CD4E15DD}" destId="{E5D059DC-D800-4B78-AEA8-7499EF904332}" srcOrd="0" destOrd="0" presId="urn:microsoft.com/office/officeart/2008/layout/NameandTitleOrganizationalChart"/>
-    <dgm:cxn modelId="{E1720023-164C-4968-A329-822B1DCA31C1}" type="presParOf" srcId="{7AF2DC6B-E8D8-4E1C-8131-D961CD4E15DD}" destId="{5A3D22AF-E0CC-4CD0-8688-B46046610554}" srcOrd="1" destOrd="0" presId="urn:microsoft.com/office/officeart/2008/layout/NameandTitleOrganizationalChart"/>
-    <dgm:cxn modelId="{6101001B-67E6-4E69-B48B-6F4781FAEB2D}" type="presParOf" srcId="{7AF2DC6B-E8D8-4E1C-8131-D961CD4E15DD}" destId="{01EB3CE6-C4E9-44E5-8738-75F8C2035E09}" srcOrd="2" destOrd="0" presId="urn:microsoft.com/office/officeart/2008/layout/NameandTitleOrganizationalChart"/>
-    <dgm:cxn modelId="{3BAF28E8-2AC7-4191-8DE4-5EC5187965A2}" type="presParOf" srcId="{64396AD2-BF83-42F9-8763-C03191560838}" destId="{BD5C084A-C344-47BF-9E64-60680F0341B2}" srcOrd="1" destOrd="0" presId="urn:microsoft.com/office/officeart/2008/layout/NameandTitleOrganizationalChart"/>
-    <dgm:cxn modelId="{C6FEB22A-C831-42DD-91E4-37E1A26F67DF}" type="presParOf" srcId="{64396AD2-BF83-42F9-8763-C03191560838}" destId="{BB04C491-320A-4695-8C27-E579D832DDA3}" srcOrd="2" destOrd="0" presId="urn:microsoft.com/office/officeart/2008/layout/NameandTitleOrganizationalChart"/>
-    <dgm:cxn modelId="{F914638D-38EE-4554-B558-0D287DB6D8FF}" type="presParOf" srcId="{6B7736CD-DE95-4DBD-8781-F41546DA9956}" destId="{59BAB440-A1F3-4AB8-86A0-8DB456C35EAF}" srcOrd="2" destOrd="0" presId="urn:microsoft.com/office/officeart/2008/layout/NameandTitleOrganizationalChart"/>
-    <dgm:cxn modelId="{B84C933E-251C-434F-82E9-F3355571A011}" type="presParOf" srcId="{6B7736CD-DE95-4DBD-8781-F41546DA9956}" destId="{2FC04755-04FD-4B67-8F4A-BDFEDA607091}" srcOrd="3" destOrd="0" presId="urn:microsoft.com/office/officeart/2008/layout/NameandTitleOrganizationalChart"/>
-    <dgm:cxn modelId="{8C03063A-A51A-42FC-ABC5-AECC36074F09}" type="presParOf" srcId="{2FC04755-04FD-4B67-8F4A-BDFEDA607091}" destId="{34E774A2-3625-437A-88F5-F699D3FFFE23}" srcOrd="0" destOrd="0" presId="urn:microsoft.com/office/officeart/2008/layout/NameandTitleOrganizationalChart"/>
-    <dgm:cxn modelId="{E663131E-627E-4081-BD52-84C0966B5883}" type="presParOf" srcId="{34E774A2-3625-437A-88F5-F699D3FFFE23}" destId="{E4260FE2-1710-40C5-BC63-4570CF865B9C}" srcOrd="0" destOrd="0" presId="urn:microsoft.com/office/officeart/2008/layout/NameandTitleOrganizationalChart"/>
-    <dgm:cxn modelId="{E97A6430-3C6F-4AB4-96ED-AB5CF58CA55A}" type="presParOf" srcId="{34E774A2-3625-437A-88F5-F699D3FFFE23}" destId="{E1DB4E5E-938C-4A8F-B75B-2E78F221C871}" srcOrd="1" destOrd="0" presId="urn:microsoft.com/office/officeart/2008/layout/NameandTitleOrganizationalChart"/>
-    <dgm:cxn modelId="{9EE30373-D7A6-4C1E-9B31-4468A7FBC62D}" type="presParOf" srcId="{34E774A2-3625-437A-88F5-F699D3FFFE23}" destId="{72EFAF88-E5B1-4F89-897E-DF4F0E41259A}" srcOrd="2" destOrd="0" presId="urn:microsoft.com/office/officeart/2008/layout/NameandTitleOrganizationalChart"/>
-    <dgm:cxn modelId="{2EC1950D-8849-4E62-966A-E6B19DD9F554}" type="presParOf" srcId="{2FC04755-04FD-4B67-8F4A-BDFEDA607091}" destId="{EB028A3E-C5DE-4B45-A1FC-04C36283034B}" srcOrd="1" destOrd="0" presId="urn:microsoft.com/office/officeart/2008/layout/NameandTitleOrganizationalChart"/>
-    <dgm:cxn modelId="{6CF7949F-B159-4BE0-844E-AD805FF6D12B}" type="presParOf" srcId="{2FC04755-04FD-4B67-8F4A-BDFEDA607091}" destId="{8511C9C9-A80B-4553-9A9B-8D93F00BA1FC}" srcOrd="2" destOrd="0" presId="urn:microsoft.com/office/officeart/2008/layout/NameandTitleOrganizationalChart"/>
-    <dgm:cxn modelId="{FA5F8781-A57B-448D-8727-68A2FD24142E}" type="presParOf" srcId="{F60490DB-BE25-47A7-9F0E-C7EC78788C31}" destId="{7772A3B9-F4C8-4DC0-8BA6-4B466F6098AC}" srcOrd="2" destOrd="0" presId="urn:microsoft.com/office/officeart/2008/layout/NameandTitleOrganizationalChart"/>
+    <dgm:cxn modelId="{9BFE889C-FE14-4967-90BA-A439892ADC07}" type="presOf" srcId="{2E7A77D1-6C56-43D6-87A0-40862728D031}" destId="{72EFAF88-E5B1-4F89-897E-DF4F0E41259A}" srcOrd="1" destOrd="0" presId="urn:microsoft.com/office/officeart/2008/layout/NameandTitleOrganizationalChart"/>
+    <dgm:cxn modelId="{41C1CE4E-C345-49AF-B019-91B9347D6F95}" type="presOf" srcId="{CBB80DFD-8EDD-471F-939F-345E379DB93F}" destId="{6740CC56-5929-45D3-B2B1-71AE751FC7B6}" srcOrd="0" destOrd="0" presId="urn:microsoft.com/office/officeart/2008/layout/NameandTitleOrganizationalChart"/>
+    <dgm:cxn modelId="{D599E236-C8D4-4771-91C1-B9FE23FA6993}" type="presParOf" srcId="{F7069A50-1959-489B-AF03-EFFC7880D0CB}" destId="{18D99064-F35F-4570-9668-D8E6E8A1B1D4}" srcOrd="0" destOrd="0" presId="urn:microsoft.com/office/officeart/2008/layout/NameandTitleOrganizationalChart"/>
+    <dgm:cxn modelId="{AD181D2B-4576-4E66-A405-72E22F52D1A1}" type="presParOf" srcId="{18D99064-F35F-4570-9668-D8E6E8A1B1D4}" destId="{9076C42E-D04F-4C76-9ECE-C734A755C632}" srcOrd="0" destOrd="0" presId="urn:microsoft.com/office/officeart/2008/layout/NameandTitleOrganizationalChart"/>
+    <dgm:cxn modelId="{E6621480-F06C-49D1-9E03-644812BE2661}" type="presParOf" srcId="{9076C42E-D04F-4C76-9ECE-C734A755C632}" destId="{98AA721D-5845-4008-AFC6-C2A85C5FDE13}" srcOrd="0" destOrd="0" presId="urn:microsoft.com/office/officeart/2008/layout/NameandTitleOrganizationalChart"/>
+    <dgm:cxn modelId="{40ED216E-8B00-4FEE-8AEE-6E81F6CB3EF3}" type="presParOf" srcId="{9076C42E-D04F-4C76-9ECE-C734A755C632}" destId="{EF64EEC5-32DD-4345-B9E1-D33F57547420}" srcOrd="1" destOrd="0" presId="urn:microsoft.com/office/officeart/2008/layout/NameandTitleOrganizationalChart"/>
+    <dgm:cxn modelId="{A361D6BD-B84D-4611-A359-F2FC61CC7DDA}" type="presParOf" srcId="{9076C42E-D04F-4C76-9ECE-C734A755C632}" destId="{42456D9B-CB62-458D-857C-5356C78F8EA0}" srcOrd="2" destOrd="0" presId="urn:microsoft.com/office/officeart/2008/layout/NameandTitleOrganizationalChart"/>
+    <dgm:cxn modelId="{2623D12E-836B-48DE-BBB7-D5643ED4097A}" type="presParOf" srcId="{18D99064-F35F-4570-9668-D8E6E8A1B1D4}" destId="{AF8C8CC1-E6D5-4917-9266-D5E79B40B2B7}" srcOrd="1" destOrd="0" presId="urn:microsoft.com/office/officeart/2008/layout/NameandTitleOrganizationalChart"/>
+    <dgm:cxn modelId="{0BAC5F6A-D77C-4D4C-805E-25885B99FA4B}" type="presParOf" srcId="{18D99064-F35F-4570-9668-D8E6E8A1B1D4}" destId="{B0A3F549-2922-439B-8AF7-C46E039B530C}" srcOrd="2" destOrd="0" presId="urn:microsoft.com/office/officeart/2008/layout/NameandTitleOrganizationalChart"/>
+    <dgm:cxn modelId="{727AC8EB-97F2-4842-8019-AE0D0D3F0B64}" type="presParOf" srcId="{F7069A50-1959-489B-AF03-EFFC7880D0CB}" destId="{84CE0B5A-1D72-4A14-B3F3-4AB80B56BCA0}" srcOrd="1" destOrd="0" presId="urn:microsoft.com/office/officeart/2008/layout/NameandTitleOrganizationalChart"/>
+    <dgm:cxn modelId="{886EB964-9303-4824-AFB5-94C020D3401E}" type="presParOf" srcId="{84CE0B5A-1D72-4A14-B3F3-4AB80B56BCA0}" destId="{1168129B-5D02-499C-9C2A-4E8650616D1C}" srcOrd="0" destOrd="0" presId="urn:microsoft.com/office/officeart/2008/layout/NameandTitleOrganizationalChart"/>
+    <dgm:cxn modelId="{78BC45F5-1CBF-486B-BD9F-88BD2D957567}" type="presParOf" srcId="{1168129B-5D02-499C-9C2A-4E8650616D1C}" destId="{60199C66-8E5E-444B-804B-7B6E0AB37D1C}" srcOrd="0" destOrd="0" presId="urn:microsoft.com/office/officeart/2008/layout/NameandTitleOrganizationalChart"/>
+    <dgm:cxn modelId="{D5CFC00A-878B-4A75-AB03-538E0323CC50}" type="presParOf" srcId="{1168129B-5D02-499C-9C2A-4E8650616D1C}" destId="{6740CC56-5929-45D3-B2B1-71AE751FC7B6}" srcOrd="1" destOrd="0" presId="urn:microsoft.com/office/officeart/2008/layout/NameandTitleOrganizationalChart"/>
+    <dgm:cxn modelId="{52DB9F62-58BF-4839-B0B2-5403166CFC90}" type="presParOf" srcId="{1168129B-5D02-499C-9C2A-4E8650616D1C}" destId="{F19DA6BC-572B-4C7A-BC8B-1D61C5B074C2}" srcOrd="2" destOrd="0" presId="urn:microsoft.com/office/officeart/2008/layout/NameandTitleOrganizationalChart"/>
+    <dgm:cxn modelId="{64FE2978-CE2C-4F3E-A948-AB930D6A2FAC}" type="presParOf" srcId="{84CE0B5A-1D72-4A14-B3F3-4AB80B56BCA0}" destId="{1B760874-17AD-4EE0-9707-5A8DC324F639}" srcOrd="1" destOrd="0" presId="urn:microsoft.com/office/officeart/2008/layout/NameandTitleOrganizationalChart"/>
+    <dgm:cxn modelId="{AF88392F-B7D1-4FE2-B803-CAFBECA48C87}" type="presParOf" srcId="{84CE0B5A-1D72-4A14-B3F3-4AB80B56BCA0}" destId="{98708A22-2F52-4076-948C-2BB327B44E02}" srcOrd="2" destOrd="0" presId="urn:microsoft.com/office/officeart/2008/layout/NameandTitleOrganizationalChart"/>
+    <dgm:cxn modelId="{B230F5CA-08A4-44FC-82FF-490809D08A8C}" type="presParOf" srcId="{F7069A50-1959-489B-AF03-EFFC7880D0CB}" destId="{F60490DB-BE25-47A7-9F0E-C7EC78788C31}" srcOrd="2" destOrd="0" presId="urn:microsoft.com/office/officeart/2008/layout/NameandTitleOrganizationalChart"/>
+    <dgm:cxn modelId="{4FE30D43-2D86-4D37-8370-31DF087DF7CB}" type="presParOf" srcId="{F60490DB-BE25-47A7-9F0E-C7EC78788C31}" destId="{FA867051-451C-4956-8E1D-AB5E87342340}" srcOrd="0" destOrd="0" presId="urn:microsoft.com/office/officeart/2008/layout/NameandTitleOrganizationalChart"/>
+    <dgm:cxn modelId="{867B7475-689E-4BE3-958B-298229688D70}" type="presParOf" srcId="{FA867051-451C-4956-8E1D-AB5E87342340}" destId="{02A514B8-4292-4C67-87C6-4CB976DD7579}" srcOrd="0" destOrd="0" presId="urn:microsoft.com/office/officeart/2008/layout/NameandTitleOrganizationalChart"/>
+    <dgm:cxn modelId="{372CCCDF-BA0A-416F-9DA6-7D8E43399DC1}" type="presParOf" srcId="{FA867051-451C-4956-8E1D-AB5E87342340}" destId="{1A8B9A62-0553-47B4-84C9-C1491EF1F180}" srcOrd="1" destOrd="0" presId="urn:microsoft.com/office/officeart/2008/layout/NameandTitleOrganizationalChart"/>
+    <dgm:cxn modelId="{B654E7C9-93AB-410C-B3AB-67A762A34DD5}" type="presParOf" srcId="{FA867051-451C-4956-8E1D-AB5E87342340}" destId="{9F75EA87-B0DD-4433-84E1-8C765370E5BA}" srcOrd="2" destOrd="0" presId="urn:microsoft.com/office/officeart/2008/layout/NameandTitleOrganizationalChart"/>
+    <dgm:cxn modelId="{BC7C1345-2EA8-4E7C-AE28-AAB22EBE7F00}" type="presParOf" srcId="{F60490DB-BE25-47A7-9F0E-C7EC78788C31}" destId="{6B7736CD-DE95-4DBD-8781-F41546DA9956}" srcOrd="1" destOrd="0" presId="urn:microsoft.com/office/officeart/2008/layout/NameandTitleOrganizationalChart"/>
+    <dgm:cxn modelId="{F82360B6-C7AD-4243-A21E-D73224E9B20C}" type="presParOf" srcId="{6B7736CD-DE95-4DBD-8781-F41546DA9956}" destId="{BFCC36A1-3259-4E38-9E40-C0D2F8038FCD}" srcOrd="0" destOrd="0" presId="urn:microsoft.com/office/officeart/2008/layout/NameandTitleOrganizationalChart"/>
+    <dgm:cxn modelId="{C9D60617-33D1-4032-B5E2-1C547A70A6D0}" type="presParOf" srcId="{6B7736CD-DE95-4DBD-8781-F41546DA9956}" destId="{64396AD2-BF83-42F9-8763-C03191560838}" srcOrd="1" destOrd="0" presId="urn:microsoft.com/office/officeart/2008/layout/NameandTitleOrganizationalChart"/>
+    <dgm:cxn modelId="{98A8AD51-CF8D-4B9D-9D35-E701E6CB8D1F}" type="presParOf" srcId="{64396AD2-BF83-42F9-8763-C03191560838}" destId="{7AF2DC6B-E8D8-4E1C-8131-D961CD4E15DD}" srcOrd="0" destOrd="0" presId="urn:microsoft.com/office/officeart/2008/layout/NameandTitleOrganizationalChart"/>
+    <dgm:cxn modelId="{CA332811-6570-4BA1-9081-0FEF04DA81E6}" type="presParOf" srcId="{7AF2DC6B-E8D8-4E1C-8131-D961CD4E15DD}" destId="{E5D059DC-D800-4B78-AEA8-7499EF904332}" srcOrd="0" destOrd="0" presId="urn:microsoft.com/office/officeart/2008/layout/NameandTitleOrganizationalChart"/>
+    <dgm:cxn modelId="{3EE75598-F152-480D-BF4C-635E6F0D4E3E}" type="presParOf" srcId="{7AF2DC6B-E8D8-4E1C-8131-D961CD4E15DD}" destId="{5A3D22AF-E0CC-4CD0-8688-B46046610554}" srcOrd="1" destOrd="0" presId="urn:microsoft.com/office/officeart/2008/layout/NameandTitleOrganizationalChart"/>
+    <dgm:cxn modelId="{321234A3-DAE7-4921-8E6A-0D4824D4FB71}" type="presParOf" srcId="{7AF2DC6B-E8D8-4E1C-8131-D961CD4E15DD}" destId="{01EB3CE6-C4E9-44E5-8738-75F8C2035E09}" srcOrd="2" destOrd="0" presId="urn:microsoft.com/office/officeart/2008/layout/NameandTitleOrganizationalChart"/>
+    <dgm:cxn modelId="{F66C10BE-417F-4D55-BA71-2F80EBFCEB0D}" type="presParOf" srcId="{64396AD2-BF83-42F9-8763-C03191560838}" destId="{BD5C084A-C344-47BF-9E64-60680F0341B2}" srcOrd="1" destOrd="0" presId="urn:microsoft.com/office/officeart/2008/layout/NameandTitleOrganizationalChart"/>
+    <dgm:cxn modelId="{3489F699-F540-4C02-B21C-1FB2759AA09A}" type="presParOf" srcId="{64396AD2-BF83-42F9-8763-C03191560838}" destId="{BB04C491-320A-4695-8C27-E579D832DDA3}" srcOrd="2" destOrd="0" presId="urn:microsoft.com/office/officeart/2008/layout/NameandTitleOrganizationalChart"/>
+    <dgm:cxn modelId="{BC6AA48D-AF73-4F12-AE51-B65ACD5350ED}" type="presParOf" srcId="{6B7736CD-DE95-4DBD-8781-F41546DA9956}" destId="{59BAB440-A1F3-4AB8-86A0-8DB456C35EAF}" srcOrd="2" destOrd="0" presId="urn:microsoft.com/office/officeart/2008/layout/NameandTitleOrganizationalChart"/>
+    <dgm:cxn modelId="{72213AD3-61B8-4E04-A4E1-E628E8A2E5B1}" type="presParOf" srcId="{6B7736CD-DE95-4DBD-8781-F41546DA9956}" destId="{2FC04755-04FD-4B67-8F4A-BDFEDA607091}" srcOrd="3" destOrd="0" presId="urn:microsoft.com/office/officeart/2008/layout/NameandTitleOrganizationalChart"/>
+    <dgm:cxn modelId="{431B0928-45DB-4382-A8D0-F4082FFA8860}" type="presParOf" srcId="{2FC04755-04FD-4B67-8F4A-BDFEDA607091}" destId="{34E774A2-3625-437A-88F5-F699D3FFFE23}" srcOrd="0" destOrd="0" presId="urn:microsoft.com/office/officeart/2008/layout/NameandTitleOrganizationalChart"/>
+    <dgm:cxn modelId="{4F73EF2F-A036-43A2-9029-A2F598BC01FC}" type="presParOf" srcId="{34E774A2-3625-437A-88F5-F699D3FFFE23}" destId="{E4260FE2-1710-40C5-BC63-4570CF865B9C}" srcOrd="0" destOrd="0" presId="urn:microsoft.com/office/officeart/2008/layout/NameandTitleOrganizationalChart"/>
+    <dgm:cxn modelId="{32EF7A39-CA11-4D79-BDEB-86E321166F4B}" type="presParOf" srcId="{34E774A2-3625-437A-88F5-F699D3FFFE23}" destId="{E1DB4E5E-938C-4A8F-B75B-2E78F221C871}" srcOrd="1" destOrd="0" presId="urn:microsoft.com/office/officeart/2008/layout/NameandTitleOrganizationalChart"/>
+    <dgm:cxn modelId="{C11E9CE8-D0C6-4BE7-B574-B9DBE233CE3D}" type="presParOf" srcId="{34E774A2-3625-437A-88F5-F699D3FFFE23}" destId="{72EFAF88-E5B1-4F89-897E-DF4F0E41259A}" srcOrd="2" destOrd="0" presId="urn:microsoft.com/office/officeart/2008/layout/NameandTitleOrganizationalChart"/>
+    <dgm:cxn modelId="{D63168A3-F591-4BA7-9F6B-F9C1ACA9F36E}" type="presParOf" srcId="{2FC04755-04FD-4B67-8F4A-BDFEDA607091}" destId="{EB028A3E-C5DE-4B45-A1FC-04C36283034B}" srcOrd="1" destOrd="0" presId="urn:microsoft.com/office/officeart/2008/layout/NameandTitleOrganizationalChart"/>
+    <dgm:cxn modelId="{DC825A2D-B59F-4CAA-B0ED-0CA2797C187E}" type="presParOf" srcId="{2FC04755-04FD-4B67-8F4A-BDFEDA607091}" destId="{8511C9C9-A80B-4553-9A9B-8D93F00BA1FC}" srcOrd="2" destOrd="0" presId="urn:microsoft.com/office/officeart/2008/layout/NameandTitleOrganizationalChart"/>
+    <dgm:cxn modelId="{080005B4-ED9A-45F7-8FE5-ED04D92E7A4B}" type="presParOf" srcId="{F60490DB-BE25-47A7-9F0E-C7EC78788C31}" destId="{7772A3B9-F4C8-4DC0-8BA6-4B466F6098AC}" srcOrd="2" destOrd="0" presId="urn:microsoft.com/office/officeart/2008/layout/NameandTitleOrganizationalChart"/>
   </dgm:cxnLst>
   <dgm:bg/>
   <dgm:whole/>
@@ -10493,7 +11220,7 @@
 </file>
 
 <file path=customXml/itemProps1.xml><?xml version="1.0" encoding="utf-8"?>
-<ds:datastoreItem xmlns:ds="http://schemas.openxmlformats.org/officeDocument/2006/customXml" ds:itemID="{912F9039-99A9-4BD0-9957-8F5CD61CE5E5}">
+<ds:datastoreItem xmlns:ds="http://schemas.openxmlformats.org/officeDocument/2006/customXml" ds:itemID="{75F80F0E-4415-4493-ADF8-660F7994307C}">
   <ds:schemaRefs>
     <ds:schemaRef ds:uri="http://schemas.openxmlformats.org/officeDocument/2006/bibliography"/>
   </ds:schemaRefs>

</xml_diff>

<commit_message>
Done last part of charter
</commit_message>
<xml_diff>
--- a/[PI][IL] charte de projet.docx
+++ b/[PI][IL] charte de projet.docx
@@ -15,7 +15,7 @@
         <w:rPr>
           <w:noProof/>
           <w:sz w:val="48"/>
-          <w:lang w:val="fr-FR" w:eastAsia="fr-FR" w:bidi="ar-SA"/>
+          <w:lang w:val="fr-FR" w:eastAsia="ja-JP" w:bidi="ar-SA"/>
         </w:rPr>
         <w:drawing>
           <wp:inline distT="0" distB="0" distL="0" distR="0">
@@ -101,29 +101,15 @@
           <w:szCs w:val="56"/>
         </w:rPr>
       </w:pPr>
-      <w:r>
-        <w:fldChar w:fldCharType="begin"/>
-      </w:r>
-      <w:r>
-        <w:instrText xml:space="preserve"> DOCPROPERTY  Title  \* MERGEFORMAT </w:instrText>
-      </w:r>
-      <w:r>
-        <w:fldChar w:fldCharType="separate"/>
-      </w:r>
-      <w:r>
-        <w:rPr>
-          <w:rStyle w:val="TitreProjetCar"/>
-          <w:szCs w:val="56"/>
-        </w:rPr>
-        <w:t>Charte de projet</w:t>
-      </w:r>
-      <w:r>
-        <w:rPr>
-          <w:rStyle w:val="TitreProjetCar"/>
-          <w:szCs w:val="56"/>
-        </w:rPr>
-        <w:fldChar w:fldCharType="end"/>
-      </w:r>
+      <w:fldSimple w:instr=" DOCPROPERTY  Title  \* MERGEFORMAT ">
+        <w:r>
+          <w:rPr>
+            <w:rStyle w:val="TitreProjetCar"/>
+            <w:szCs w:val="56"/>
+          </w:rPr>
+          <w:t>Charte de projet</w:t>
+        </w:r>
+      </w:fldSimple>
       <w:r>
         <w:rPr>
           <w:rStyle w:val="StyleTitreLatin36ptCar"/>
@@ -144,24 +130,14 @@
       <w:r>
         <w:t xml:space="preserve">Version </w:t>
       </w:r>
-      <w:r>
-        <w:fldChar w:fldCharType="begin"/>
-      </w:r>
-      <w:r>
-        <w:instrText xml:space="preserve"> DOCPROPERTY  Version  \* MERGEFORMAT </w:instrText>
-      </w:r>
-      <w:r>
-        <w:fldChar w:fldCharType="separate"/>
-      </w:r>
-      <w:r>
-        <w:t>1.</w:t>
-      </w:r>
-      <w:r>
-        <w:t>0</w:t>
-      </w:r>
-      <w:r>
-        <w:fldChar w:fldCharType="end"/>
-      </w:r>
+      <w:fldSimple w:instr=" DOCPROPERTY  Version  \* MERGEFORMAT ">
+        <w:r>
+          <w:t>1.</w:t>
+        </w:r>
+        <w:r>
+          <w:t>0</w:t>
+        </w:r>
+      </w:fldSimple>
     </w:p>
     <w:p>
       <w:pPr>
@@ -182,39 +158,26 @@
           <w:docGrid w:linePitch="299"/>
         </w:sectPr>
       </w:pPr>
-      <w:r>
-        <w:fldChar w:fldCharType="begin"/>
-      </w:r>
-      <w:r>
-        <w:instrText xml:space="preserve"> DOCPROPERTY  Date  \* MERGEFORMAT </w:instrText>
-      </w:r>
-      <w:r>
-        <w:fldChar w:fldCharType="separate"/>
-      </w:r>
-      <w:r>
-        <w:rPr>
-          <w:sz w:val="28"/>
-        </w:rPr>
-        <w:t>14/10</w:t>
-      </w:r>
-      <w:r>
-        <w:rPr>
-          <w:sz w:val="28"/>
-        </w:rPr>
-        <w:t>/201</w:t>
-      </w:r>
-      <w:r>
-        <w:rPr>
-          <w:sz w:val="28"/>
-        </w:rPr>
-        <w:t>5</w:t>
-      </w:r>
-      <w:r>
-        <w:rPr>
-          <w:sz w:val="28"/>
-        </w:rPr>
-        <w:fldChar w:fldCharType="end"/>
-      </w:r>
+      <w:fldSimple w:instr=" DOCPROPERTY  Date  \* MERGEFORMAT ">
+        <w:r>
+          <w:rPr>
+            <w:sz w:val="28"/>
+          </w:rPr>
+          <w:t>14/10</w:t>
+        </w:r>
+        <w:r>
+          <w:rPr>
+            <w:sz w:val="28"/>
+          </w:rPr>
+          <w:t>/201</w:t>
+        </w:r>
+        <w:r>
+          <w:rPr>
+            <w:sz w:val="28"/>
+          </w:rPr>
+          <w:t>5</w:t>
+        </w:r>
+      </w:fldSimple>
     </w:p>
     <w:p>
       <w:pPr>
@@ -1578,7 +1541,7 @@
             <v:stroke joinstyle="miter"/>
             <v:path gradientshapeok="t" o:connecttype="rect"/>
           </v:shapetype>
-          <v:shape id="_x0000_s1030" type="#_x0000_t202" style="width:480.55pt;height:165.75pt;mso-left-percent:-10001;mso-top-percent:-10001;mso-position-horizontal:absolute;mso-position-horizontal-relative:char;mso-position-vertical:absolute;mso-position-vertical-relative:line;mso-left-percent:-10001;mso-top-percent:-10001;mso-width-relative:margin;mso-height-relative:margin" fillcolor="#9bbb59 [3206]" strokecolor="#f2f2f2 [3041]" strokeweight="3pt">
+          <v:shape id="_x0000_s1029" type="#_x0000_t202" style="width:480.55pt;height:165.75pt;mso-left-percent:-10001;mso-top-percent:-10001;mso-position-horizontal:absolute;mso-position-horizontal-relative:char;mso-position-vertical:absolute;mso-position-vertical-relative:line;mso-left-percent:-10001;mso-top-percent:-10001;mso-width-relative:margin;mso-height-relative:margin" fillcolor="#9bbb59 [3206]" strokecolor="#f2f2f2 [3041]" strokeweight="3pt">
             <v:shadow on="t" type="perspective" color="#4e6128 [1606]" opacity=".5" offset="1pt" offset2="-1pt"/>
             <v:textbox>
               <w:txbxContent>
@@ -1673,7 +1636,7 @@
     <w:p>
       <w:r>
         <w:pict>
-          <v:shape id="_x0000_s1029" type="#_x0000_t202" style="width:480.55pt;height:41.35pt;mso-left-percent:-10001;mso-top-percent:-10001;mso-position-horizontal:absolute;mso-position-horizontal-relative:char;mso-position-vertical:absolute;mso-position-vertical-relative:line;mso-left-percent:-10001;mso-top-percent:-10001;mso-width-relative:margin;mso-height-relative:margin" fillcolor="#9bbb59 [3206]" strokecolor="#f2f2f2 [3041]" strokeweight="3pt">
+          <v:shape id="_x0000_s1028" type="#_x0000_t202" style="width:480.55pt;height:41.35pt;mso-left-percent:-10001;mso-top-percent:-10001;mso-position-horizontal:absolute;mso-position-horizontal-relative:char;mso-position-vertical:absolute;mso-position-vertical-relative:line;mso-left-percent:-10001;mso-top-percent:-10001;mso-width-relative:margin;mso-height-relative:margin" fillcolor="#9bbb59 [3206]" strokecolor="#f2f2f2 [3041]" strokeweight="3pt">
             <v:shadow on="t" type="perspective" color="#4e6128 [1606]" opacity=".5" offset="1pt" offset2="-1pt"/>
             <v:textbox>
               <w:txbxContent>
@@ -2011,9 +1974,9 @@
     <w:p>
       <w:r>
         <w:pict>
-          <v:shape id="_x0000_s1028" type="#_x0000_t202" style="width:480.55pt;height:63.1pt;mso-left-percent:-10001;mso-top-percent:-10001;mso-position-horizontal:absolute;mso-position-horizontal-relative:char;mso-position-vertical:absolute;mso-position-vertical-relative:line;mso-left-percent:-10001;mso-top-percent:-10001;mso-width-relative:margin;mso-height-relative:margin" fillcolor="#9bbb59 [3206]" strokecolor="#f2f2f2 [3041]" strokeweight="3pt">
+          <v:shape id="_x0000_s1027" type="#_x0000_t202" style="width:480.55pt;height:63.1pt;mso-left-percent:-10001;mso-top-percent:-10001;mso-position-horizontal:absolute;mso-position-horizontal-relative:char;mso-position-vertical:absolute;mso-position-vertical-relative:line;mso-left-percent:-10001;mso-top-percent:-10001;mso-width-relative:margin;mso-height-relative:margin" fillcolor="#9bbb59 [3206]" strokecolor="#f2f2f2 [3041]" strokeweight="3pt">
             <v:shadow on="t" type="perspective" color="#4e6128 [1606]" opacity=".5" offset="1pt" offset2="-1pt"/>
-            <v:textbox style="mso-next-textbox:#_x0000_s1028">
+            <v:textbox style="mso-next-textbox:#_x0000_s1027">
               <w:txbxContent>
                 <w:p>
                   <w:r>
@@ -2050,72 +2013,45 @@
       </w:r>
       <w:bookmarkEnd w:id="10"/>
     </w:p>
-    <w:p>
-      <w:bookmarkStart w:id="11" w:name="_GoBack"/>
+    <w:p/>
+    <w:p>
+      <w:r>
+        <w:t>Chaque fin d’itération engendrera une réunion qui entre l’équipe et les suiveurs et permettra à l’équipe de présenter les objectifs fixés, montrer leur utilité et les objectifs pour l’itération suivante via un PowerPoint.</w:t>
+      </w:r>
+    </w:p>
+    <w:p>
+      <w:pPr>
+        <w:pStyle w:val="Titre2"/>
+      </w:pPr>
+      <w:bookmarkStart w:id="11" w:name="_Toc432602585"/>
+      <w:r>
+        <w:t>Règles de validation</w:t>
+      </w:r>
       <w:bookmarkEnd w:id="11"/>
     </w:p>
-    <w:p>
-      <w:r>
-        <w:t>Chaque fin d’itération engendrera une réunion qui entre l’équipe et les suiveurs et permettra à l’équipe de présenter les objectifs fixés, montrer leur utilité et les objectifs pour l’itération suivante via un PowerPoint.</w:t>
-      </w:r>
-    </w:p>
-    <w:p>
-      <w:pPr>
-        <w:pStyle w:val="Titre2"/>
-        <w:rPr>
-          <w:rStyle w:val="Titre3Car"/>
-          <w:b/>
-          <w:bCs/>
-        </w:rPr>
-      </w:pPr>
-      <w:bookmarkStart w:id="12" w:name="_Toc432602585"/>
-      <w:r>
-        <w:t>Règles de validation</w:t>
-      </w:r>
+    <w:p/>
+    <w:p>
+      <w:pPr>
+        <w:spacing w:after="0"/>
+      </w:pPr>
+      <w:r>
+        <w:t>La majorité des livrables seront des bibliothèques de classes en C# qui seront uniquement valider après le passage de multiple tests unitaires puis seront déplacer de leur dossier d’origine à un emplacement prévu pour les bibliothèques fonctionnelles avec l’outil Git.</w:t>
+      </w:r>
+    </w:p>
+    <w:p>
+      <w:pPr>
+        <w:spacing w:after="0"/>
+      </w:pPr>
+    </w:p>
+    <w:p>
+      <w:pPr>
+        <w:spacing w:after="0"/>
+      </w:pPr>
+      <w:r>
+        <w:t>Les autres livrables seront jugés par le reste de l’équipe lors de leur finalisation.</w:t>
+      </w:r>
+      <w:bookmarkStart w:id="12" w:name="_GoBack"/>
       <w:bookmarkEnd w:id="12"/>
-    </w:p>
-    <w:p>
-      <w:pPr>
-        <w:rPr>
-          <w:rFonts w:asciiTheme="majorHAnsi" w:eastAsiaTheme="majorEastAsia" w:hAnsiTheme="majorHAnsi" w:cstheme="majorBidi"/>
-          <w:b/>
-          <w:bCs/>
-          <w:color w:val="4F81BD" w:themeColor="accent1"/>
-        </w:rPr>
-      </w:pPr>
-      <w:r>
-        <w:rPr>
-          <w:rStyle w:val="Titre3Car"/>
-        </w:rPr>
-      </w:r>
-      <w:r>
-        <w:rPr>
-          <w:rStyle w:val="Titre3Car"/>
-        </w:rPr>
-        <w:pict>
-          <v:shape id="_x0000_s1026" type="#_x0000_t202" style="width:480.55pt;height:73.9pt;mso-left-percent:-10001;mso-top-percent:-10001;mso-position-horizontal:absolute;mso-position-horizontal-relative:char;mso-position-vertical:absolute;mso-position-vertical-relative:line;mso-left-percent:-10001;mso-top-percent:-10001;mso-width-relative:margin;mso-height-relative:margin" fillcolor="#9bbb59 [3206]" strokecolor="#f2f2f2 [3041]" strokeweight="3pt">
-            <v:shadow on="t" type="perspective" color="#4e6128 [1606]" opacity=".5" offset="1pt" offset2="-1pt"/>
-            <v:textbox style="mso-next-textbox:#_x0000_s1026">
-              <w:txbxContent>
-                <w:p>
-                  <w:r>
-                    <w:t>Vous préciserez  les règles de validation d’un livrable par lesquels vous devrez passer avant de considérer qu’un objectif est atteint</w:t>
-                  </w:r>
-                  <w:r>
-                    <w:t>.</w:t>
-                  </w:r>
-                  <w:r>
-                    <w:br/>
-                    <w:t xml:space="preserve">Précisez la forme sous laquelle doivent être transmis les livrables, à qui, sous quel délais doivent-ils être validés, … </w:t>
-                  </w:r>
-                </w:p>
-              </w:txbxContent>
-            </v:textbox>
-            <w10:wrap type="none"/>
-            <w10:anchorlock/>
-          </v:shape>
-        </w:pict>
-      </w:r>
     </w:p>
     <w:sectPr>
       <w:footerReference w:type="default" r:id="rId11"/>
@@ -2184,7 +2120,7 @@
       <w:rPr>
         <w:noProof/>
       </w:rPr>
-      <w:t>5</w:t>
+      <w:t>6</w:t>
     </w:r>
     <w:r>
       <w:rPr>
@@ -2195,27 +2131,14 @@
     <w:r>
       <w:t>/</w:t>
     </w:r>
-    <w:r>
-      <w:fldChar w:fldCharType="begin"/>
-    </w:r>
-    <w:r>
-      <w:instrText xml:space="preserve"> NUMPAGES  \* Arabic  \* MERGEFORMAT </w:instrText>
-    </w:r>
-    <w:r>
-      <w:fldChar w:fldCharType="separate"/>
-    </w:r>
-    <w:r>
-      <w:rPr>
-        <w:noProof/>
-      </w:rPr>
-      <w:t>7</w:t>
-    </w:r>
-    <w:r>
-      <w:rPr>
-        <w:noProof/>
-      </w:rPr>
-      <w:fldChar w:fldCharType="end"/>
-    </w:r>
+    <w:fldSimple w:instr=" NUMPAGES  \* Arabic  \* MERGEFORMAT ">
+      <w:r>
+        <w:rPr>
+          <w:noProof/>
+        </w:rPr>
+        <w:t>7</w:t>
+      </w:r>
+    </w:fldSimple>
   </w:p>
 </w:ftr>
 </file>
@@ -4776,7 +4699,7 @@
 </file>
 
 <file path=customXml/itemProps1.xml><?xml version="1.0" encoding="utf-8"?>
-<ds:datastoreItem xmlns:ds="http://schemas.openxmlformats.org/officeDocument/2006/customXml" ds:itemID="{BF431916-CCF9-41C7-A9EE-C7D686FFED5C}">
+<ds:datastoreItem xmlns:ds="http://schemas.openxmlformats.org/officeDocument/2006/customXml" ds:itemID="{696DB4E3-D534-4B26-94D2-357F8C918BC3}">
   <ds:schemaRefs>
     <ds:schemaRef ds:uri="http://schemas.openxmlformats.org/officeDocument/2006/bibliography"/>
   </ds:schemaRefs>

</xml_diff>

<commit_message>
Final modifcation for before projet before submit to the professor
</commit_message>
<xml_diff>
--- a/[PI][IL] charte de projet.docx
+++ b/[PI][IL] charte de projet.docx
@@ -130,14 +130,11 @@
       <w:r>
         <w:t xml:space="preserve">Version </w:t>
       </w:r>
-      <w:fldSimple w:instr=" DOCPROPERTY  Version  \* MERGEFORMAT ">
-        <w:r>
-          <w:t>1.</w:t>
-        </w:r>
-        <w:r>
-          <w:t>0</w:t>
-        </w:r>
-      </w:fldSimple>
+      <w:r>
+        <w:t>1.1</w:t>
+      </w:r>
+      <w:bookmarkStart w:id="0" w:name="_GoBack"/>
+      <w:bookmarkEnd w:id="0"/>
     </w:p>
     <w:p>
       <w:pPr>
@@ -150,37 +147,40 @@
     <w:p>
       <w:pPr>
         <w:jc w:val="center"/>
-        <w:sectPr>
-          <w:headerReference w:type="default" r:id="rId9"/>
-          <w:footerReference w:type="default" r:id="rId10"/>
-          <w:pgSz w:w="11906" w:h="16838"/>
-          <w:pgMar w:top="1134" w:right="1418" w:bottom="1134" w:left="1418" w:header="567" w:footer="567" w:gutter="0"/>
-          <w:cols w:space="720"/>
-          <w:docGrid w:linePitch="299"/>
-        </w:sectPr>
-      </w:pPr>
-      <w:r>
-        <w:fldChar w:fldCharType="begin"/>
-      </w:r>
-      <w:r>
-        <w:instrText xml:space="preserve"> DOCPROPERTY  Date  \* MERGEFORMAT </w:instrText>
-      </w:r>
-      <w:r>
-        <w:fldChar w:fldCharType="separate"/>
-      </w:r>
-      <w:r>
-        <w:rPr>
-          <w:b/>
-          <w:bCs/>
-        </w:rPr>
-        <w:t>Erreur ! Nom de propriété de document inconnu.</w:t>
-      </w:r>
-      <w:r>
         <w:rPr>
           <w:sz w:val="28"/>
         </w:rPr>
-        <w:fldChar w:fldCharType="end"/>
-      </w:r>
+      </w:pPr>
+    </w:p>
+    <w:p>
+      <w:pPr>
+        <w:jc w:val="center"/>
+        <w:rPr>
+          <w:sz w:val="28"/>
+        </w:rPr>
+      </w:pPr>
+      <w:r>
+        <w:rPr>
+          <w:sz w:val="28"/>
+        </w:rPr>
+        <w:t>20/10/2015</w:t>
+      </w:r>
+    </w:p>
+    <w:p>
+      <w:pPr>
+        <w:jc w:val="center"/>
+        <w:rPr>
+          <w:sz w:val="28"/>
+        </w:rPr>
+      </w:pPr>
+    </w:p>
+    <w:p>
+      <w:pPr>
+        <w:jc w:val="center"/>
+        <w:rPr>
+          <w:sz w:val="28"/>
+        </w:rPr>
+      </w:pPr>
     </w:p>
     <w:p>
       <w:pPr>
@@ -358,7 +358,7 @@
                 <w:rFonts w:ascii="Arial" w:hAnsi="Arial" w:cs="Arial"/>
                 <w:lang w:val="fr-FR"/>
               </w:rPr>
-              <w:t>2015/10/14</w:t>
+              <w:t>14/10/2015</w:t>
             </w:r>
           </w:p>
         </w:tc>
@@ -467,6 +467,13 @@
                 <w:lang w:val="fr-FR"/>
               </w:rPr>
             </w:pPr>
+            <w:r>
+              <w:rPr>
+                <w:rFonts w:ascii="Arial" w:hAnsi="Arial" w:cs="Arial"/>
+                <w:lang w:val="fr-FR"/>
+              </w:rPr>
+              <w:t>20/10/2015</w:t>
+            </w:r>
           </w:p>
         </w:tc>
         <w:tc>
@@ -488,6 +495,13 @@
                 <w:lang w:val="fr-FR"/>
               </w:rPr>
             </w:pPr>
+            <w:r>
+              <w:rPr>
+                <w:rFonts w:ascii="Arial" w:hAnsi="Arial" w:cs="Arial"/>
+                <w:lang w:val="fr-FR"/>
+              </w:rPr>
+              <w:t>1.1</w:t>
+            </w:r>
           </w:p>
         </w:tc>
         <w:tc>
@@ -509,6 +523,13 @@
                 <w:lang w:val="fr-FR"/>
               </w:rPr>
             </w:pPr>
+            <w:r>
+              <w:rPr>
+                <w:rFonts w:ascii="Arial" w:hAnsi="Arial" w:cs="Arial"/>
+                <w:lang w:val="fr-FR"/>
+              </w:rPr>
+              <w:t>Relecture</w:t>
+            </w:r>
           </w:p>
         </w:tc>
         <w:tc>
@@ -530,6 +551,13 @@
                 <w:lang w:val="fr-FR"/>
               </w:rPr>
             </w:pPr>
+            <w:r>
+              <w:rPr>
+                <w:rFonts w:ascii="Arial" w:hAnsi="Arial" w:cs="Arial"/>
+                <w:lang w:val="fr-FR"/>
+              </w:rPr>
+              <w:t>Equipe</w:t>
+            </w:r>
           </w:p>
         </w:tc>
       </w:tr>
@@ -709,6 +737,8 @@
     <w:p>
       <w:pPr>
         <w:sectPr>
+          <w:headerReference w:type="default" r:id="rId9"/>
+          <w:footerReference w:type="default" r:id="rId10"/>
           <w:pgSz w:w="11906" w:h="16838"/>
           <w:pgMar w:top="1134" w:right="1418" w:bottom="1134" w:left="1418" w:header="567" w:footer="567" w:gutter="0"/>
           <w:cols w:space="720"/>
@@ -1520,26 +1550,26 @@
       <w:pPr>
         <w:pStyle w:val="Titre1"/>
       </w:pPr>
-      <w:bookmarkStart w:id="0" w:name="_Toc432602575"/>
-      <w:bookmarkStart w:id="1" w:name="_Toc415583632"/>
+      <w:bookmarkStart w:id="1" w:name="_Toc432602575"/>
+      <w:bookmarkStart w:id="2" w:name="_Toc415583632"/>
       <w:r>
         <w:lastRenderedPageBreak/>
         <w:t>Rôles et responsabilités</w:t>
       </w:r>
-      <w:bookmarkEnd w:id="0"/>
       <w:bookmarkEnd w:id="1"/>
+      <w:bookmarkEnd w:id="2"/>
     </w:p>
     <w:p>
       <w:pPr>
         <w:pStyle w:val="Titre2"/>
       </w:pPr>
-      <w:bookmarkStart w:id="2" w:name="_Toc432602576"/>
-      <w:bookmarkStart w:id="3" w:name="_Toc415583633"/>
+      <w:bookmarkStart w:id="3" w:name="_Toc432602576"/>
+      <w:bookmarkStart w:id="4" w:name="_Toc415583633"/>
       <w:r>
         <w:t>Parties prenantes, rôles et coordonnées</w:t>
       </w:r>
-      <w:bookmarkEnd w:id="2"/>
       <w:bookmarkEnd w:id="3"/>
+      <w:bookmarkEnd w:id="4"/>
     </w:p>
     <w:p/>
     <w:tbl>
@@ -1550,11 +1580,11 @@
         <w:tblLook w:val="04A0" w:firstRow="1" w:lastRow="0" w:firstColumn="1" w:lastColumn="0" w:noHBand="0" w:noVBand="1"/>
       </w:tblPr>
       <w:tblGrid>
-        <w:gridCol w:w="2084"/>
-        <w:gridCol w:w="2138"/>
-        <w:gridCol w:w="2951"/>
-        <w:gridCol w:w="1584"/>
-        <w:gridCol w:w="2442"/>
+        <w:gridCol w:w="1984"/>
+        <w:gridCol w:w="2100"/>
+        <w:gridCol w:w="3226"/>
+        <w:gridCol w:w="1548"/>
+        <w:gridCol w:w="2341"/>
       </w:tblGrid>
       <w:tr>
         <w:trPr>
@@ -1575,8 +1605,8 @@
                 <w:b w:val="0"/>
               </w:rPr>
             </w:pPr>
-            <w:bookmarkStart w:id="4" w:name="_Toc432602577"/>
-            <w:bookmarkStart w:id="5" w:name="_Toc415583634"/>
+            <w:bookmarkStart w:id="5" w:name="_Toc432602577"/>
+            <w:bookmarkStart w:id="6" w:name="_Toc415583634"/>
             <w:r>
               <w:t>Prénom Nom</w:t>
             </w:r>
@@ -1775,13 +1805,8 @@
           </w:tcPr>
           <w:p>
             <w:r>
-              <w:t xml:space="preserve">Léo </w:t>
+              <w:t>Léo Stéfani</w:t>
             </w:r>
-            <w:proofErr w:type="spellStart"/>
-            <w:r>
-              <w:t>Stéfani</w:t>
-            </w:r>
-            <w:proofErr w:type="spellEnd"/>
           </w:p>
         </w:tc>
         <w:tc>
@@ -1863,13 +1888,8 @@
           </w:tcPr>
           <w:p>
             <w:r>
-              <w:t xml:space="preserve">Jérôme </w:t>
+              <w:t>Jérôme Tea</w:t>
             </w:r>
-            <w:proofErr w:type="spellStart"/>
-            <w:r>
-              <w:t>Tea</w:t>
-            </w:r>
-            <w:proofErr w:type="spellEnd"/>
           </w:p>
         </w:tc>
         <w:tc>
@@ -1950,13 +1970,8 @@
           </w:tcPr>
           <w:p>
             <w:r>
-              <w:t xml:space="preserve">Olivier </w:t>
+              <w:t>Olivier Spinelli</w:t>
             </w:r>
-            <w:proofErr w:type="spellStart"/>
-            <w:r>
-              <w:t>Spinelli</w:t>
-            </w:r>
-            <w:proofErr w:type="spellEnd"/>
           </w:p>
         </w:tc>
         <w:tc>
@@ -1969,7 +1984,13 @@
               <w:cnfStyle w:val="000000000000" w:firstRow="0" w:lastRow="0" w:firstColumn="0" w:lastColumn="0" w:oddVBand="0" w:evenVBand="0" w:oddHBand="0" w:evenHBand="0" w:firstRowFirstColumn="0" w:firstRowLastColumn="0" w:lastRowFirstColumn="0" w:lastRowLastColumn="0"/>
             </w:pPr>
             <w:r>
-              <w:t>IN’TECHINFO</w:t>
+              <w:t>IN’TECH</w:t>
+            </w:r>
+            <w:r>
+              <w:t xml:space="preserve"> </w:t>
+            </w:r>
+            <w:r>
+              <w:t>INFO</w:t>
             </w:r>
           </w:p>
         </w:tc>
@@ -2038,13 +2059,8 @@
           </w:tcPr>
           <w:p>
             <w:r>
-              <w:t xml:space="preserve">Antoine </w:t>
+              <w:t>Antoine Raquillet</w:t>
             </w:r>
-            <w:proofErr w:type="spellStart"/>
-            <w:r>
-              <w:t>Raquillet</w:t>
-            </w:r>
-            <w:proofErr w:type="spellEnd"/>
           </w:p>
         </w:tc>
         <w:tc>
@@ -2057,7 +2073,13 @@
               <w:cnfStyle w:val="000000100000" w:firstRow="0" w:lastRow="0" w:firstColumn="0" w:lastColumn="0" w:oddVBand="0" w:evenVBand="0" w:oddHBand="1" w:evenHBand="0" w:firstRowFirstColumn="0" w:firstRowLastColumn="0" w:lastRowFirstColumn="0" w:lastRowLastColumn="0"/>
             </w:pPr>
             <w:r>
-              <w:t>IN’TECHINFO</w:t>
+              <w:t>IN’TECH</w:t>
+            </w:r>
+            <w:r>
+              <w:t xml:space="preserve"> </w:t>
+            </w:r>
+            <w:r>
+              <w:t>INFO</w:t>
             </w:r>
           </w:p>
         </w:tc>
@@ -2071,7 +2093,7 @@
               <w:cnfStyle w:val="000000100000" w:firstRow="0" w:lastRow="0" w:firstColumn="0" w:lastColumn="0" w:oddVBand="0" w:evenVBand="0" w:oddHBand="1" w:evenHBand="0" w:firstRowFirstColumn="0" w:firstRowLastColumn="0" w:lastRowFirstColumn="0" w:lastRowLastColumn="0"/>
             </w:pPr>
             <w:r>
-              <w:t>raquillet@intechinfo.fr</w:t>
+              <w:t>Antoine.raquillet@invenietis.com</w:t>
             </w:r>
           </w:p>
         </w:tc>
@@ -2127,8 +2149,8 @@
       <w:r>
         <w:t>Organigramme de synthèse</w:t>
       </w:r>
-      <w:bookmarkEnd w:id="4"/>
       <w:bookmarkEnd w:id="5"/>
+      <w:bookmarkEnd w:id="6"/>
     </w:p>
     <w:p>
       <w:r>
@@ -2171,8 +2193,8 @@
       <w:pPr>
         <w:pStyle w:val="Titre1"/>
       </w:pPr>
-      <w:bookmarkStart w:id="6" w:name="_Toc432602578"/>
-      <w:bookmarkStart w:id="7" w:name="_Toc415583635"/>
+      <w:bookmarkStart w:id="7" w:name="_Toc432602578"/>
+      <w:bookmarkStart w:id="8" w:name="_Toc415583635"/>
       <w:r>
         <w:lastRenderedPageBreak/>
         <w:t>Modalités</w:t>
@@ -2180,8 +2202,8 @@
       <w:r>
         <w:t xml:space="preserve"> de déroulement du projet</w:t>
       </w:r>
-      <w:bookmarkEnd w:id="6"/>
       <w:bookmarkEnd w:id="7"/>
+      <w:bookmarkEnd w:id="8"/>
       <w:r>
         <w:t xml:space="preserve"> </w:t>
       </w:r>
@@ -2190,58 +2212,41 @@
       <w:pPr>
         <w:pStyle w:val="Titre2"/>
       </w:pPr>
-      <w:bookmarkStart w:id="8" w:name="_Toc432602579"/>
-      <w:bookmarkStart w:id="9" w:name="_Toc415583636"/>
+      <w:bookmarkStart w:id="9" w:name="_Toc432602579"/>
+      <w:bookmarkStart w:id="10" w:name="_Toc415583636"/>
       <w:r>
         <w:t xml:space="preserve">Gestion du </w:t>
       </w:r>
-      <w:proofErr w:type="spellStart"/>
-      <w:r>
-        <w:t>board</w:t>
-      </w:r>
-      <w:proofErr w:type="spellEnd"/>
-      <w:r>
-        <w:t xml:space="preserve"> agile</w:t>
-      </w:r>
-      <w:bookmarkEnd w:id="8"/>
+      <w:r>
+        <w:t>board agile</w:t>
+      </w:r>
       <w:bookmarkEnd w:id="9"/>
+      <w:bookmarkEnd w:id="10"/>
     </w:p>
     <w:p/>
     <w:p>
       <w:r>
-        <w:t xml:space="preserve">Un </w:t>
-      </w:r>
-      <w:proofErr w:type="spellStart"/>
-      <w:r>
-        <w:t>board</w:t>
-      </w:r>
-      <w:proofErr w:type="spellEnd"/>
-      <w:r>
-        <w:t xml:space="preserve"> </w:t>
-      </w:r>
-      <w:proofErr w:type="spellStart"/>
-      <w:r>
-        <w:t>T</w:t>
-      </w:r>
-      <w:r>
-        <w:t>rello</w:t>
-      </w:r>
-      <w:proofErr w:type="spellEnd"/>
-      <w:r>
-        <w:t xml:space="preserve"> servira à la gestion et attribution des tâches au sein de l’équipe. Le chef de projet s’occupera de le faire évoluer au fur et à mesure des tâches accomplis.</w:t>
+        <w:t>Un board T</w:t>
+      </w:r>
+      <w:r>
+        <w:t>rello servira à la gestion et attribution des tâches au sein de l’équipe. Le chef de projet s’occupera de le faire évoluer au fur et à mesure des tâches accompli</w:t>
+      </w:r>
+      <w:r>
+        <w:t>e</w:t>
+      </w:r>
+      <w:r>
+        <w:t>s.</w:t>
       </w:r>
     </w:p>
     <w:p>
       <w:r>
-        <w:t xml:space="preserve">Le </w:t>
-      </w:r>
-      <w:proofErr w:type="spellStart"/>
-      <w:r>
-        <w:t>board</w:t>
-      </w:r>
-      <w:proofErr w:type="spellEnd"/>
-      <w:r>
-        <w:t xml:space="preserve"> sera constitué d’une multitude de liste comme les tâches à effectuer, la progression des tâches et les tâches accomplis.</w:t>
+        <w:t>Le board sera constitué d’une multitude de liste comme les tâches à effectuer, la progression des tâches et les tâches accompli</w:t>
+      </w:r>
+      <w:r>
+        <w:t>e</w:t>
+      </w:r>
+      <w:r>
+        <w:t>s.</w:t>
       </w:r>
     </w:p>
     <w:p/>
@@ -2249,13 +2254,13 @@
       <w:pPr>
         <w:pStyle w:val="Titre2"/>
       </w:pPr>
-      <w:bookmarkStart w:id="10" w:name="_Toc432602580"/>
-      <w:bookmarkStart w:id="11" w:name="_Toc415583637"/>
+      <w:bookmarkStart w:id="11" w:name="_Toc432602580"/>
+      <w:bookmarkStart w:id="12" w:name="_Toc415583637"/>
       <w:r>
         <w:t>Evaluation des charges et calendrier cible</w:t>
       </w:r>
-      <w:bookmarkEnd w:id="10"/>
       <w:bookmarkEnd w:id="11"/>
+      <w:bookmarkEnd w:id="12"/>
     </w:p>
     <w:p/>
     <w:p>
@@ -2295,13 +2300,25 @@
         <w:spacing w:after="0"/>
       </w:pPr>
       <w:r>
-        <w:t>La cinquième itération sera une itération bonus et n’est pas limité temporellement. Elle contient des fonctionnalités optionnel</w:t>
+        <w:t>La cinquième itération sera une itération bonus et n’est pas limité</w:t>
+      </w:r>
+      <w:r>
+        <w:t>e</w:t>
+      </w:r>
+      <w:r>
+        <w:t xml:space="preserve"> temporellement. Elle contient des fonctionnalités optionnel</w:t>
       </w:r>
       <w:r>
         <w:t>le</w:t>
       </w:r>
       <w:r>
-        <w:t xml:space="preserve">s qui pourront être appliqué au projet </w:t>
+        <w:t>s qui pourront être appliqué</w:t>
+      </w:r>
+      <w:r>
+        <w:t>es</w:t>
+      </w:r>
+      <w:r>
+        <w:t xml:space="preserve"> au projet </w:t>
       </w:r>
       <w:r>
         <w:t>après la clôture du projet.</w:t>
@@ -2317,7 +2334,13 @@
         <w:spacing w:after="0"/>
       </w:pPr>
       <w:r>
-        <w:t>Le projet sera réalisé en 30 jours (6 heures par jours) et sera répartie entre les 3 membres du groupe pour un ratio de 90 jour/homme.</w:t>
+        <w:t>Le projet sera réalisé en 30 jours (6 heures par</w:t>
+      </w:r>
+      <w:r>
+        <w:t xml:space="preserve"> jours) et sera réparti</w:t>
+      </w:r>
+      <w:r>
+        <w:t xml:space="preserve"> entre les 3 membres du groupe pour un ratio de 90 jour/homme.</w:t>
       </w:r>
     </w:p>
     <w:p/>
@@ -2325,13 +2348,13 @@
       <w:pPr>
         <w:pStyle w:val="Titre2"/>
       </w:pPr>
-      <w:bookmarkStart w:id="12" w:name="_Toc432602581"/>
-      <w:bookmarkStart w:id="13" w:name="_Toc415583638"/>
+      <w:bookmarkStart w:id="13" w:name="_Toc432602581"/>
+      <w:bookmarkStart w:id="14" w:name="_Toc415583638"/>
       <w:r>
         <w:t>Planification initiale</w:t>
       </w:r>
-      <w:bookmarkEnd w:id="12"/>
       <w:bookmarkEnd w:id="13"/>
+      <w:bookmarkEnd w:id="14"/>
     </w:p>
     <w:p/>
     <w:p>
@@ -2341,7 +2364,13 @@
     </w:p>
     <w:p>
       <w:r>
-        <w:t>Itération 1 (2015/11/23) : Divers fonctions concernant le personnage principal, les cartes à différents niveaux et deux services urbains.</w:t>
+        <w:t>Itération 1 (2015/11/23) : Divers</w:t>
+      </w:r>
+      <w:r>
+        <w:t>es</w:t>
+      </w:r>
+      <w:r>
+        <w:t xml:space="preserve"> fonctions concernant le personnage principal, les cartes à différents niveaux et deux services urbains.</w:t>
       </w:r>
     </w:p>
     <w:p>
@@ -2377,14 +2406,14 @@
           <w:bCs/>
         </w:rPr>
       </w:pPr>
-      <w:bookmarkStart w:id="14" w:name="_Toc415583639"/>
-      <w:bookmarkStart w:id="15" w:name="_Toc432602582"/>
+      <w:bookmarkStart w:id="15" w:name="_Toc415583639"/>
+      <w:bookmarkStart w:id="16" w:name="_Toc432602582"/>
       <w:r>
         <w:lastRenderedPageBreak/>
         <w:t>Gestion du reporting</w:t>
       </w:r>
-      <w:bookmarkStart w:id="16" w:name="_Toc415583640"/>
-      <w:bookmarkEnd w:id="14"/>
+      <w:bookmarkStart w:id="17" w:name="_Toc415583640"/>
+      <w:bookmarkEnd w:id="15"/>
       <w:r>
         <w:t xml:space="preserve"> </w:t>
       </w:r>
@@ -2410,8 +2439,8 @@
         </w:rPr>
         <w:t xml:space="preserve"> avec les parties prenantes</w:t>
       </w:r>
-      <w:bookmarkEnd w:id="15"/>
       <w:bookmarkEnd w:id="16"/>
+      <w:bookmarkEnd w:id="17"/>
     </w:p>
     <w:p>
       <w:pPr>
@@ -2430,13 +2459,31 @@
         <w:t>es différentes itérations</w:t>
       </w:r>
       <w:r>
-        <w:t xml:space="preserve"> pour présenter sous forme de PowerPoint, les objectifs accomplis et leur fonctionnement, l</w:t>
+        <w:t xml:space="preserve"> pour présenter sous forme de PowerPoint, les objectifs accomplis et leur</w:t>
+      </w:r>
+      <w:r>
+        <w:t>s</w:t>
+      </w:r>
+      <w:r>
+        <w:t xml:space="preserve"> fonctionnement</w:t>
+      </w:r>
+      <w:r>
+        <w:t>s</w:t>
+      </w:r>
+      <w:r>
+        <w:t>, l</w:t>
       </w:r>
       <w:r>
         <w:t>es objectifs r</w:t>
       </w:r>
       <w:r>
-        <w:t>estant et l’évolution du planning.</w:t>
+        <w:t>estant</w:t>
+      </w:r>
+      <w:r>
+        <w:t>s</w:t>
+      </w:r>
+      <w:r>
+        <w:t xml:space="preserve"> et l’évolution du planning.</w:t>
       </w:r>
     </w:p>
     <w:p>
@@ -2487,8 +2534,8 @@
           <w:bCs/>
         </w:rPr>
       </w:pPr>
-      <w:bookmarkStart w:id="17" w:name="_Toc415583641"/>
-      <w:bookmarkStart w:id="18" w:name="_Toc432602583"/>
+      <w:bookmarkStart w:id="18" w:name="_Toc415583641"/>
+      <w:bookmarkStart w:id="19" w:name="_Toc432602583"/>
       <w:r>
         <w:rPr>
           <w:rStyle w:val="Titre3Car"/>
@@ -2498,17 +2545,25 @@
         <w:lastRenderedPageBreak/>
         <w:t>Gestion de la documentation</w:t>
       </w:r>
-      <w:bookmarkEnd w:id="17"/>
       <w:bookmarkEnd w:id="18"/>
+      <w:bookmarkEnd w:id="19"/>
     </w:p>
     <w:p/>
     <w:p>
       <w:pPr>
         <w:spacing w:after="0"/>
-      </w:pPr>
-      <w:bookmarkStart w:id="19" w:name="_Toc432602584"/>
-      <w:bookmarkStart w:id="20" w:name="_Toc415583642"/>
-      <w:r>
+        <w:rPr>
+          <w:b/>
+          <w:u w:val="single"/>
+        </w:rPr>
+      </w:pPr>
+      <w:bookmarkStart w:id="20" w:name="_Toc432602584"/>
+      <w:bookmarkStart w:id="21" w:name="_Toc415583642"/>
+      <w:r>
+        <w:rPr>
+          <w:b/>
+          <w:u w:val="single"/>
+        </w:rPr>
         <w:t>Règles de nommage :</w:t>
       </w:r>
     </w:p>
@@ -2548,14 +2603,28 @@
         </w:numPr>
       </w:pPr>
       <w:r>
-        <w:t>Pour nommer les fichiers avec une date écrire sous la forme AAAA.MM.JJ</w:t>
+        <w:t>Pour nommer les fichiers avec une date</w:t>
+      </w:r>
+      <w:r>
+        <w:t>,</w:t>
+      </w:r>
+      <w:r>
+        <w:t xml:space="preserve"> écrire sous la forme AAAA.MM.JJ</w:t>
       </w:r>
     </w:p>
     <w:p>
       <w:pPr>
         <w:spacing w:after="0"/>
-      </w:pPr>
-      <w:r>
+        <w:rPr>
+          <w:b/>
+          <w:u w:val="single"/>
+        </w:rPr>
+      </w:pPr>
+      <w:r>
+        <w:rPr>
+          <w:b/>
+          <w:u w:val="single"/>
+        </w:rPr>
         <w:t xml:space="preserve">Règles de codage : </w:t>
       </w:r>
     </w:p>
@@ -2586,11 +2655,9 @@
       <w:r>
         <w:t xml:space="preserve">Les classes seront </w:t>
       </w:r>
-      <w:proofErr w:type="gramStart"/>
-      <w:r>
-        <w:t>organisés</w:t>
-      </w:r>
-      <w:proofErr w:type="gramEnd"/>
+      <w:r>
+        <w:t>organisées</w:t>
+      </w:r>
       <w:r>
         <w:t xml:space="preserve"> selon cet ordre :</w:t>
       </w:r>
@@ -2658,23 +2725,16 @@
         </w:numPr>
       </w:pPr>
       <w:r>
-        <w:t xml:space="preserve">Ecrire les champs en </w:t>
-      </w:r>
-      <w:proofErr w:type="spellStart"/>
-      <w:r>
-        <w:t>camelCasting</w:t>
-      </w:r>
-      <w:proofErr w:type="spellEnd"/>
-      <w:r>
-        <w:t xml:space="preserve"> précédé d’un « _ » (exemple : _</w:t>
-      </w:r>
-      <w:proofErr w:type="spellStart"/>
-      <w:r>
-        <w:t>healPoint</w:t>
-      </w:r>
-      <w:proofErr w:type="spellEnd"/>
-      <w:r>
-        <w:t>)</w:t>
+        <w:t>Ecrire les champs en camelCas</w:t>
+      </w:r>
+      <w:r>
+        <w:t>ing précédé</w:t>
+      </w:r>
+      <w:r>
+        <w:t>s</w:t>
+      </w:r>
+      <w:r>
+        <w:t xml:space="preserve"> d’un « _ » (exemple : _healPoint)</w:t>
       </w:r>
     </w:p>
     <w:p>
@@ -2692,15 +2752,7 @@
         </w:numPr>
       </w:pPr>
       <w:r>
-        <w:t xml:space="preserve">Ecrire en </w:t>
-      </w:r>
-      <w:proofErr w:type="spellStart"/>
-      <w:r>
-        <w:t>PascalCasing</w:t>
-      </w:r>
-      <w:proofErr w:type="spellEnd"/>
-      <w:r>
-        <w:t xml:space="preserve"> les :</w:t>
+        <w:t>Ecrire en PascalCasing les :</w:t>
       </w:r>
     </w:p>
     <w:p>
@@ -2711,11 +2763,9 @@
           <w:numId w:val="14"/>
         </w:numPr>
       </w:pPr>
-      <w:proofErr w:type="spellStart"/>
       <w:r>
         <w:t>Namespaces</w:t>
       </w:r>
-      <w:proofErr w:type="spellEnd"/>
     </w:p>
     <w:p>
       <w:pPr>
@@ -2760,21 +2810,6 @@
       <w:pPr>
         <w:pStyle w:val="Paragraphedeliste"/>
         <w:numPr>
-          <w:ilvl w:val="1"/>
-          <w:numId w:val="14"/>
-        </w:numPr>
-      </w:pPr>
-      <w:r>
-        <w:t>C</w:t>
-      </w:r>
-      <w:r>
-        <w:t>hamps publiques</w:t>
-      </w:r>
-    </w:p>
-    <w:p>
-      <w:pPr>
-        <w:pStyle w:val="Paragraphedeliste"/>
-        <w:numPr>
           <w:ilvl w:val="0"/>
           <w:numId w:val="14"/>
         </w:numPr>
@@ -2786,8 +2821,16 @@
     <w:p>
       <w:pPr>
         <w:spacing w:after="0"/>
-      </w:pPr>
-      <w:r>
+        <w:rPr>
+          <w:b/>
+          <w:u w:val="single"/>
+        </w:rPr>
+      </w:pPr>
+      <w:r>
+        <w:rPr>
+          <w:b/>
+          <w:u w:val="single"/>
+        </w:rPr>
         <w:t>Organisation des dossiers informatiques :</w:t>
       </w:r>
     </w:p>
@@ -2916,13 +2959,11 @@
         <w:spacing w:after="0"/>
       </w:pPr>
       <w:r>
-        <w:t xml:space="preserve">Le stockage des fichiers se fera grâce à </w:t>
-      </w:r>
-      <w:proofErr w:type="spellStart"/>
-      <w:r>
-        <w:t>Github</w:t>
-      </w:r>
-      <w:proofErr w:type="spellEnd"/>
+        <w:t>Le stockage des</w:t>
+      </w:r>
+      <w:r>
+        <w:t xml:space="preserve"> fichiers se fera grâce à Github.</w:t>
+      </w:r>
     </w:p>
     <w:p>
       <w:pPr>
@@ -2931,19 +2972,41 @@
       <w:r>
         <w:t>Description des livrables</w:t>
       </w:r>
-      <w:bookmarkEnd w:id="19"/>
       <w:bookmarkEnd w:id="20"/>
+      <w:bookmarkEnd w:id="21"/>
     </w:p>
     <w:p/>
     <w:p>
       <w:r>
-        <w:t>Chaque fin d’itération engendrera une réunion qui entre l’équipe et les suiveurs et permettra à l’équipe de présenter les objectifs fixés, montrer leur utilité et les objectifs pour l’itération suivante via un PowerPoint.</w:t>
+        <w:t>Chaque fin d’itér</w:t>
+      </w:r>
+      <w:r>
+        <w:t>ation engendrera une réunion</w:t>
+      </w:r>
+      <w:r>
+        <w:t xml:space="preserve"> entre l’équip</w:t>
+      </w:r>
+      <w:r>
+        <w:t>e et les suiveurs qui permettra de</w:t>
+      </w:r>
+      <w:r>
+        <w:t xml:space="preserve"> présenter les objectifs fixés, montrer leur</w:t>
+      </w:r>
+      <w:r>
+        <w:t>s</w:t>
+      </w:r>
+      <w:r>
+        <w:t xml:space="preserve"> utilité</w:t>
+      </w:r>
+      <w:r>
+        <w:t>s</w:t>
+      </w:r>
+      <w:r>
+        <w:t xml:space="preserve"> et les objectifs pour l’itération suivante via un PowerPoint.</w:t>
       </w:r>
     </w:p>
-    <w:p>
-      <w:bookmarkStart w:id="21" w:name="_GoBack"/>
-      <w:bookmarkEnd w:id="21"/>
-    </w:p>
+    <w:p/>
+    <w:p/>
     <w:p>
       <w:pPr>
         <w:pStyle w:val="Titre2"/>
@@ -2963,7 +3026,25 @@
         <w:spacing w:after="0"/>
       </w:pPr>
       <w:r>
-        <w:t>La majorité des livrables seront des bibliothèques de classes en C# qui seront uniquement valider après le passage de multiple tests unitaires puis seront déplacer de leur dossier d’origine à un emplacement prévu pour les bibliothèques fonctionnelles avec l’outil Git.</w:t>
+        <w:t xml:space="preserve">La majorité des livrables seront des bibliothèques de classes en </w:t>
+      </w:r>
+      <w:r>
+        <w:t>C# qui seront uniquement validées</w:t>
+      </w:r>
+      <w:r>
+        <w:t xml:space="preserve"> après le passage de multiple</w:t>
+      </w:r>
+      <w:r>
+        <w:t>s</w:t>
+      </w:r>
+      <w:r>
+        <w:t xml:space="preserve"> test</w:t>
+      </w:r>
+      <w:r>
+        <w:t>s unitaires puis seront déplacées</w:t>
+      </w:r>
+      <w:r>
+        <w:t xml:space="preserve"> de leur dossier d’origine à un emplacement prévu pour les bibliothèques fonctionnelles avec l’outil Git.</w:t>
       </w:r>
     </w:p>
     <w:p>
@@ -7170,66 +7251,66 @@
     </dgm:pt>
   </dgm:ptLst>
   <dgm:cxnLst>
-    <dgm:cxn modelId="{0178FAC3-9B56-4DA1-87F5-D040F0BB3B24}" type="presOf" srcId="{E8542D3F-981F-40D4-8391-88FA9650D190}" destId="{F7069A50-1959-489B-AF03-EFFC7880D0CB}" srcOrd="0" destOrd="0" presId="urn:microsoft.com/office/officeart/2008/layout/NameandTitleOrganizationalChart"/>
-    <dgm:cxn modelId="{FAF4651B-16AB-4705-87F5-EB6DEC741EC7}" type="presOf" srcId="{5A5DBBFE-3EDB-4245-BC55-D5E43E0BE574}" destId="{59BAB440-A1F3-4AB8-86A0-8DB456C35EAF}" srcOrd="0" destOrd="0" presId="urn:microsoft.com/office/officeart/2008/layout/NameandTitleOrganizationalChart"/>
-    <dgm:cxn modelId="{2BA9E0E2-F86A-4530-A47A-1F556FF802A6}" type="presOf" srcId="{CBB80DFD-8EDD-471F-939F-345E379DB93F}" destId="{6740CC56-5929-45D3-B2B1-71AE751FC7B6}" srcOrd="0" destOrd="0" presId="urn:microsoft.com/office/officeart/2008/layout/NameandTitleOrganizationalChart"/>
+    <dgm:cxn modelId="{E4CF309E-443C-4E32-A79C-3F8C3397F345}" type="presOf" srcId="{2E7A77D1-6C56-43D6-87A0-40862728D031}" destId="{E4260FE2-1710-40C5-BC63-4570CF865B9C}" srcOrd="0" destOrd="0" presId="urn:microsoft.com/office/officeart/2008/layout/NameandTitleOrganizationalChart"/>
+    <dgm:cxn modelId="{926B1C17-D453-439F-A7C0-93AB521F8F4A}" type="presOf" srcId="{24432CBF-F984-4915-ADF8-D7152780EAB4}" destId="{E5D059DC-D800-4B78-AEA8-7499EF904332}" srcOrd="0" destOrd="0" presId="urn:microsoft.com/office/officeart/2008/layout/NameandTitleOrganizationalChart"/>
+    <dgm:cxn modelId="{90FF74C9-50F4-4B9E-BE42-4D2E86AA1BDA}" type="presOf" srcId="{24432CBF-F984-4915-ADF8-D7152780EAB4}" destId="{01EB3CE6-C4E9-44E5-8738-75F8C2035E09}" srcOrd="1" destOrd="0" presId="urn:microsoft.com/office/officeart/2008/layout/NameandTitleOrganizationalChart"/>
+    <dgm:cxn modelId="{4F84BE6C-05DE-4ADA-99CE-C688FA95F55C}" type="presOf" srcId="{2E7A77D1-6C56-43D6-87A0-40862728D031}" destId="{72EFAF88-E5B1-4F89-897E-DF4F0E41259A}" srcOrd="1" destOrd="0" presId="urn:microsoft.com/office/officeart/2008/layout/NameandTitleOrganizationalChart"/>
+    <dgm:cxn modelId="{257D6117-718C-4763-BA8A-DECBF4060F37}" type="presOf" srcId="{A758BB2D-D6C6-40AB-99AD-BD6DDC0ED7D1}" destId="{5A3D22AF-E0CC-4CD0-8688-B46046610554}" srcOrd="0" destOrd="0" presId="urn:microsoft.com/office/officeart/2008/layout/NameandTitleOrganizationalChart"/>
+    <dgm:cxn modelId="{95037ED5-1E37-4F2E-888F-BDA2FF078350}" type="presOf" srcId="{CBB80DFD-8EDD-471F-939F-345E379DB93F}" destId="{6740CC56-5929-45D3-B2B1-71AE751FC7B6}" srcOrd="0" destOrd="0" presId="urn:microsoft.com/office/officeart/2008/layout/NameandTitleOrganizationalChart"/>
+    <dgm:cxn modelId="{798605B1-E038-4BA6-8FB1-355CBC5C365C}" type="presOf" srcId="{D25351BB-64C6-4EE3-8FE0-052A12CEE86B}" destId="{98AA721D-5845-4008-AFC6-C2A85C5FDE13}" srcOrd="0" destOrd="0" presId="urn:microsoft.com/office/officeart/2008/layout/NameandTitleOrganizationalChart"/>
+    <dgm:cxn modelId="{089BD4C7-5FCB-4ADE-9799-18F55BA99AE3}" type="presOf" srcId="{22780603-8ECD-4BC5-8B39-7601C0C170A5}" destId="{EF64EEC5-32DD-4345-B9E1-D33F57547420}" srcOrd="0" destOrd="0" presId="urn:microsoft.com/office/officeart/2008/layout/NameandTitleOrganizationalChart"/>
+    <dgm:cxn modelId="{4E74B4E4-641D-40E3-85B8-354DF409CCB3}" srcId="{E8542D3F-981F-40D4-8391-88FA9650D190}" destId="{D25351BB-64C6-4EE3-8FE0-052A12CEE86B}" srcOrd="0" destOrd="0" parTransId="{D44BEBD3-0573-47B4-803F-71E9759E78F4}" sibTransId="{22780603-8ECD-4BC5-8B39-7601C0C170A5}"/>
+    <dgm:cxn modelId="{9A9744BA-453D-4DA0-8385-38FE23600A58}" srcId="{E8542D3F-981F-40D4-8391-88FA9650D190}" destId="{91B97FBF-DFD2-4F87-A731-B924CC1EC882}" srcOrd="2" destOrd="0" parTransId="{36954071-A48E-4F6F-B44F-EB3C2DDF9DFB}" sibTransId="{1E0BBD39-E6B9-48A0-BF4C-C51868A96308}"/>
+    <dgm:cxn modelId="{95D35792-0FBE-466D-9A08-89191E6A496A}" srcId="{91B97FBF-DFD2-4F87-A731-B924CC1EC882}" destId="{24432CBF-F984-4915-ADF8-D7152780EAB4}" srcOrd="0" destOrd="0" parTransId="{E70C8F83-A43B-4BC8-9CDA-B931E723E160}" sibTransId="{A758BB2D-D6C6-40AB-99AD-BD6DDC0ED7D1}"/>
+    <dgm:cxn modelId="{D7743B71-4F98-47C0-A9F3-F46E6046CC21}" type="presOf" srcId="{E8542D3F-981F-40D4-8391-88FA9650D190}" destId="{F7069A50-1959-489B-AF03-EFFC7880D0CB}" srcOrd="0" destOrd="0" presId="urn:microsoft.com/office/officeart/2008/layout/NameandTitleOrganizationalChart"/>
+    <dgm:cxn modelId="{FC8BB354-E9C6-4046-9419-CDB8A58C5D13}" type="presOf" srcId="{2197EAE5-395A-483E-88A6-4C5B6AA5239A}" destId="{60199C66-8E5E-444B-804B-7B6E0AB37D1C}" srcOrd="0" destOrd="0" presId="urn:microsoft.com/office/officeart/2008/layout/NameandTitleOrganizationalChart"/>
+    <dgm:cxn modelId="{0DE6F061-34F1-498F-814B-6B6F06D0F61A}" type="presOf" srcId="{E70C8F83-A43B-4BC8-9CDA-B931E723E160}" destId="{BFCC36A1-3259-4E38-9E40-C0D2F8038FCD}" srcOrd="0" destOrd="0" presId="urn:microsoft.com/office/officeart/2008/layout/NameandTitleOrganizationalChart"/>
+    <dgm:cxn modelId="{AD5D6F34-4D19-41EA-AA2C-A440AEE24FCE}" type="presOf" srcId="{2197EAE5-395A-483E-88A6-4C5B6AA5239A}" destId="{F19DA6BC-572B-4C7A-BC8B-1D61C5B074C2}" srcOrd="1" destOrd="0" presId="urn:microsoft.com/office/officeart/2008/layout/NameandTitleOrganizationalChart"/>
+    <dgm:cxn modelId="{9CFF19A5-4683-4EF3-89C4-7637ABDB0AEE}" type="presOf" srcId="{5A5DBBFE-3EDB-4245-BC55-D5E43E0BE574}" destId="{59BAB440-A1F3-4AB8-86A0-8DB456C35EAF}" srcOrd="0" destOrd="0" presId="urn:microsoft.com/office/officeart/2008/layout/NameandTitleOrganizationalChart"/>
+    <dgm:cxn modelId="{99932422-2C37-4CC7-95F0-75B2A4208CF4}" type="presOf" srcId="{5A2F89E1-A06C-47C1-B23D-BDECC88DAEA9}" destId="{E1DB4E5E-938C-4A8F-B75B-2E78F221C871}" srcOrd="0" destOrd="0" presId="urn:microsoft.com/office/officeart/2008/layout/NameandTitleOrganizationalChart"/>
+    <dgm:cxn modelId="{36604012-FB26-4357-8C80-B798A749C75D}" type="presOf" srcId="{D25351BB-64C6-4EE3-8FE0-052A12CEE86B}" destId="{42456D9B-CB62-458D-857C-5356C78F8EA0}" srcOrd="1" destOrd="0" presId="urn:microsoft.com/office/officeart/2008/layout/NameandTitleOrganizationalChart"/>
+    <dgm:cxn modelId="{7FFB4272-8FFE-4F40-8C76-B2BB4FF81E3A}" type="presOf" srcId="{91B97FBF-DFD2-4F87-A731-B924CC1EC882}" destId="{02A514B8-4292-4C67-87C6-4CB976DD7579}" srcOrd="0" destOrd="0" presId="urn:microsoft.com/office/officeart/2008/layout/NameandTitleOrganizationalChart"/>
+    <dgm:cxn modelId="{E47107AA-1241-4BF0-8430-FAC8F1F96789}" type="presOf" srcId="{91B97FBF-DFD2-4F87-A731-B924CC1EC882}" destId="{9F75EA87-B0DD-4433-84E1-8C765370E5BA}" srcOrd="1" destOrd="0" presId="urn:microsoft.com/office/officeart/2008/layout/NameandTitleOrganizationalChart"/>
     <dgm:cxn modelId="{00422119-3315-4CB3-8277-9427B4C32B7D}" srcId="{E8542D3F-981F-40D4-8391-88FA9650D190}" destId="{2197EAE5-395A-483E-88A6-4C5B6AA5239A}" srcOrd="1" destOrd="0" parTransId="{164FC797-B981-411E-910F-686E479406A0}" sibTransId="{CBB80DFD-8EDD-471F-939F-345E379DB93F}"/>
-    <dgm:cxn modelId="{7621E91C-98D2-449C-8383-1B9F6D266B97}" type="presOf" srcId="{22780603-8ECD-4BC5-8B39-7601C0C170A5}" destId="{EF64EEC5-32DD-4345-B9E1-D33F57547420}" srcOrd="0" destOrd="0" presId="urn:microsoft.com/office/officeart/2008/layout/NameandTitleOrganizationalChart"/>
+    <dgm:cxn modelId="{B4E6BBDC-2A2A-4E2A-B017-93EE59230E43}" type="presOf" srcId="{1E0BBD39-E6B9-48A0-BF4C-C51868A96308}" destId="{1A8B9A62-0553-47B4-84C9-C1491EF1F180}" srcOrd="0" destOrd="0" presId="urn:microsoft.com/office/officeart/2008/layout/NameandTitleOrganizationalChart"/>
     <dgm:cxn modelId="{62490700-E966-4C5E-A9B0-3F493AE5C992}" srcId="{91B97FBF-DFD2-4F87-A731-B924CC1EC882}" destId="{2E7A77D1-6C56-43D6-87A0-40862728D031}" srcOrd="1" destOrd="0" parTransId="{5A5DBBFE-3EDB-4245-BC55-D5E43E0BE574}" sibTransId="{5A2F89E1-A06C-47C1-B23D-BDECC88DAEA9}"/>
-    <dgm:cxn modelId="{02176763-4192-4C70-BC70-ACF12EC7C32D}" type="presOf" srcId="{D25351BB-64C6-4EE3-8FE0-052A12CEE86B}" destId="{98AA721D-5845-4008-AFC6-C2A85C5FDE13}" srcOrd="0" destOrd="0" presId="urn:microsoft.com/office/officeart/2008/layout/NameandTitleOrganizationalChart"/>
-    <dgm:cxn modelId="{95D35792-0FBE-466D-9A08-89191E6A496A}" srcId="{91B97FBF-DFD2-4F87-A731-B924CC1EC882}" destId="{24432CBF-F984-4915-ADF8-D7152780EAB4}" srcOrd="0" destOrd="0" parTransId="{E70C8F83-A43B-4BC8-9CDA-B931E723E160}" sibTransId="{A758BB2D-D6C6-40AB-99AD-BD6DDC0ED7D1}"/>
-    <dgm:cxn modelId="{E5D66C85-8254-4B48-997E-95D03B2AF8D9}" type="presOf" srcId="{91B97FBF-DFD2-4F87-A731-B924CC1EC882}" destId="{02A514B8-4292-4C67-87C6-4CB976DD7579}" srcOrd="0" destOrd="0" presId="urn:microsoft.com/office/officeart/2008/layout/NameandTitleOrganizationalChart"/>
-    <dgm:cxn modelId="{37CB3B53-8D02-4CE0-8F38-8EE90AFD27E0}" type="presOf" srcId="{2197EAE5-395A-483E-88A6-4C5B6AA5239A}" destId="{60199C66-8E5E-444B-804B-7B6E0AB37D1C}" srcOrd="0" destOrd="0" presId="urn:microsoft.com/office/officeart/2008/layout/NameandTitleOrganizationalChart"/>
-    <dgm:cxn modelId="{101C6D9B-D822-43D1-8747-0E67FC08E914}" type="presOf" srcId="{D25351BB-64C6-4EE3-8FE0-052A12CEE86B}" destId="{42456D9B-CB62-458D-857C-5356C78F8EA0}" srcOrd="1" destOrd="0" presId="urn:microsoft.com/office/officeart/2008/layout/NameandTitleOrganizationalChart"/>
-    <dgm:cxn modelId="{0FA72CB4-807A-40C2-8842-B9979762DC9C}" type="presOf" srcId="{91B97FBF-DFD2-4F87-A731-B924CC1EC882}" destId="{9F75EA87-B0DD-4433-84E1-8C765370E5BA}" srcOrd="1" destOrd="0" presId="urn:microsoft.com/office/officeart/2008/layout/NameandTitleOrganizationalChart"/>
-    <dgm:cxn modelId="{19793CBD-81FA-44FD-B3BF-0A30F7CC77FF}" type="presOf" srcId="{1E0BBD39-E6B9-48A0-BF4C-C51868A96308}" destId="{1A8B9A62-0553-47B4-84C9-C1491EF1F180}" srcOrd="0" destOrd="0" presId="urn:microsoft.com/office/officeart/2008/layout/NameandTitleOrganizationalChart"/>
-    <dgm:cxn modelId="{6F0B8C2C-B6D1-45B4-AE77-7196A39D4CEA}" type="presOf" srcId="{2E7A77D1-6C56-43D6-87A0-40862728D031}" destId="{72EFAF88-E5B1-4F89-897E-DF4F0E41259A}" srcOrd="1" destOrd="0" presId="urn:microsoft.com/office/officeart/2008/layout/NameandTitleOrganizationalChart"/>
-    <dgm:cxn modelId="{D171FA2F-15BC-4F66-B2B9-D23FDB36D418}" type="presOf" srcId="{E70C8F83-A43B-4BC8-9CDA-B931E723E160}" destId="{BFCC36A1-3259-4E38-9E40-C0D2F8038FCD}" srcOrd="0" destOrd="0" presId="urn:microsoft.com/office/officeart/2008/layout/NameandTitleOrganizationalChart"/>
-    <dgm:cxn modelId="{B4C3E880-7A13-4CA7-B8D9-BDB0B48D5B09}" type="presOf" srcId="{24432CBF-F984-4915-ADF8-D7152780EAB4}" destId="{01EB3CE6-C4E9-44E5-8738-75F8C2035E09}" srcOrd="1" destOrd="0" presId="urn:microsoft.com/office/officeart/2008/layout/NameandTitleOrganizationalChart"/>
-    <dgm:cxn modelId="{626C797D-8D23-4308-AD3A-72B49DA2FF89}" type="presOf" srcId="{2197EAE5-395A-483E-88A6-4C5B6AA5239A}" destId="{F19DA6BC-572B-4C7A-BC8B-1D61C5B074C2}" srcOrd="1" destOrd="0" presId="urn:microsoft.com/office/officeart/2008/layout/NameandTitleOrganizationalChart"/>
-    <dgm:cxn modelId="{92829DC9-1696-4DC6-9D4C-275058547C8C}" type="presOf" srcId="{A758BB2D-D6C6-40AB-99AD-BD6DDC0ED7D1}" destId="{5A3D22AF-E0CC-4CD0-8688-B46046610554}" srcOrd="0" destOrd="0" presId="urn:microsoft.com/office/officeart/2008/layout/NameandTitleOrganizationalChart"/>
-    <dgm:cxn modelId="{C6FA1B99-5CB2-44C8-AA37-AB7B087075D1}" type="presOf" srcId="{5A2F89E1-A06C-47C1-B23D-BDECC88DAEA9}" destId="{E1DB4E5E-938C-4A8F-B75B-2E78F221C871}" srcOrd="0" destOrd="0" presId="urn:microsoft.com/office/officeart/2008/layout/NameandTitleOrganizationalChart"/>
-    <dgm:cxn modelId="{4E74B4E4-641D-40E3-85B8-354DF409CCB3}" srcId="{E8542D3F-981F-40D4-8391-88FA9650D190}" destId="{D25351BB-64C6-4EE3-8FE0-052A12CEE86B}" srcOrd="0" destOrd="0" parTransId="{D44BEBD3-0573-47B4-803F-71E9759E78F4}" sibTransId="{22780603-8ECD-4BC5-8B39-7601C0C170A5}"/>
-    <dgm:cxn modelId="{FAE66083-9191-41E3-B2B9-0F153045FB5C}" type="presOf" srcId="{24432CBF-F984-4915-ADF8-D7152780EAB4}" destId="{E5D059DC-D800-4B78-AEA8-7499EF904332}" srcOrd="0" destOrd="0" presId="urn:microsoft.com/office/officeart/2008/layout/NameandTitleOrganizationalChart"/>
-    <dgm:cxn modelId="{02826A2C-F437-45FE-99F1-304B65783634}" type="presOf" srcId="{2E7A77D1-6C56-43D6-87A0-40862728D031}" destId="{E4260FE2-1710-40C5-BC63-4570CF865B9C}" srcOrd="0" destOrd="0" presId="urn:microsoft.com/office/officeart/2008/layout/NameandTitleOrganizationalChart"/>
-    <dgm:cxn modelId="{9A9744BA-453D-4DA0-8385-38FE23600A58}" srcId="{E8542D3F-981F-40D4-8391-88FA9650D190}" destId="{91B97FBF-DFD2-4F87-A731-B924CC1EC882}" srcOrd="2" destOrd="0" parTransId="{36954071-A48E-4F6F-B44F-EB3C2DDF9DFB}" sibTransId="{1E0BBD39-E6B9-48A0-BF4C-C51868A96308}"/>
-    <dgm:cxn modelId="{D2528843-973C-4F67-BBFA-79043FD3DB88}" type="presParOf" srcId="{F7069A50-1959-489B-AF03-EFFC7880D0CB}" destId="{18D99064-F35F-4570-9668-D8E6E8A1B1D4}" srcOrd="0" destOrd="0" presId="urn:microsoft.com/office/officeart/2008/layout/NameandTitleOrganizationalChart"/>
-    <dgm:cxn modelId="{0DDA93F3-074A-4D28-B3A6-D01708B9DD0A}" type="presParOf" srcId="{18D99064-F35F-4570-9668-D8E6E8A1B1D4}" destId="{9076C42E-D04F-4C76-9ECE-C734A755C632}" srcOrd="0" destOrd="0" presId="urn:microsoft.com/office/officeart/2008/layout/NameandTitleOrganizationalChart"/>
-    <dgm:cxn modelId="{FAABCF52-8303-4516-8B4F-7559970ED9EA}" type="presParOf" srcId="{9076C42E-D04F-4C76-9ECE-C734A755C632}" destId="{98AA721D-5845-4008-AFC6-C2A85C5FDE13}" srcOrd="0" destOrd="0" presId="urn:microsoft.com/office/officeart/2008/layout/NameandTitleOrganizationalChart"/>
-    <dgm:cxn modelId="{66EC302E-2880-4F58-BAA5-3130B8AA4040}" type="presParOf" srcId="{9076C42E-D04F-4C76-9ECE-C734A755C632}" destId="{EF64EEC5-32DD-4345-B9E1-D33F57547420}" srcOrd="1" destOrd="0" presId="urn:microsoft.com/office/officeart/2008/layout/NameandTitleOrganizationalChart"/>
-    <dgm:cxn modelId="{678C5736-2DFA-4562-BB8A-B59B9C562ED3}" type="presParOf" srcId="{9076C42E-D04F-4C76-9ECE-C734A755C632}" destId="{42456D9B-CB62-458D-857C-5356C78F8EA0}" srcOrd="2" destOrd="0" presId="urn:microsoft.com/office/officeart/2008/layout/NameandTitleOrganizationalChart"/>
-    <dgm:cxn modelId="{1C897BC4-9477-4EE3-ADC9-1395448E14BA}" type="presParOf" srcId="{18D99064-F35F-4570-9668-D8E6E8A1B1D4}" destId="{AF8C8CC1-E6D5-4917-9266-D5E79B40B2B7}" srcOrd="1" destOrd="0" presId="urn:microsoft.com/office/officeart/2008/layout/NameandTitleOrganizationalChart"/>
-    <dgm:cxn modelId="{5D73E68B-0A2B-4DFE-9DE0-D43DE60103CB}" type="presParOf" srcId="{18D99064-F35F-4570-9668-D8E6E8A1B1D4}" destId="{B0A3F549-2922-439B-8AF7-C46E039B530C}" srcOrd="2" destOrd="0" presId="urn:microsoft.com/office/officeart/2008/layout/NameandTitleOrganizationalChart"/>
-    <dgm:cxn modelId="{1C565DD5-4850-4D4A-8DB6-5EEC080B02FA}" type="presParOf" srcId="{F7069A50-1959-489B-AF03-EFFC7880D0CB}" destId="{84CE0B5A-1D72-4A14-B3F3-4AB80B56BCA0}" srcOrd="1" destOrd="0" presId="urn:microsoft.com/office/officeart/2008/layout/NameandTitleOrganizationalChart"/>
-    <dgm:cxn modelId="{F96E11BF-2860-46A6-B23C-C9226136FFD3}" type="presParOf" srcId="{84CE0B5A-1D72-4A14-B3F3-4AB80B56BCA0}" destId="{1168129B-5D02-499C-9C2A-4E8650616D1C}" srcOrd="0" destOrd="0" presId="urn:microsoft.com/office/officeart/2008/layout/NameandTitleOrganizationalChart"/>
-    <dgm:cxn modelId="{2C0AAD9C-3971-429B-B1C2-F8E0A77731FF}" type="presParOf" srcId="{1168129B-5D02-499C-9C2A-4E8650616D1C}" destId="{60199C66-8E5E-444B-804B-7B6E0AB37D1C}" srcOrd="0" destOrd="0" presId="urn:microsoft.com/office/officeart/2008/layout/NameandTitleOrganizationalChart"/>
-    <dgm:cxn modelId="{B56A6B2E-B3F5-4A75-968E-74C9816745DC}" type="presParOf" srcId="{1168129B-5D02-499C-9C2A-4E8650616D1C}" destId="{6740CC56-5929-45D3-B2B1-71AE751FC7B6}" srcOrd="1" destOrd="0" presId="urn:microsoft.com/office/officeart/2008/layout/NameandTitleOrganizationalChart"/>
-    <dgm:cxn modelId="{D58CF5D5-7B06-4A05-A651-56D48A833B63}" type="presParOf" srcId="{1168129B-5D02-499C-9C2A-4E8650616D1C}" destId="{F19DA6BC-572B-4C7A-BC8B-1D61C5B074C2}" srcOrd="2" destOrd="0" presId="urn:microsoft.com/office/officeart/2008/layout/NameandTitleOrganizationalChart"/>
-    <dgm:cxn modelId="{0B28CF8C-1C25-4C27-890C-7D899FA3678C}" type="presParOf" srcId="{84CE0B5A-1D72-4A14-B3F3-4AB80B56BCA0}" destId="{1B760874-17AD-4EE0-9707-5A8DC324F639}" srcOrd="1" destOrd="0" presId="urn:microsoft.com/office/officeart/2008/layout/NameandTitleOrganizationalChart"/>
-    <dgm:cxn modelId="{BC2F31C3-49D5-45BB-8810-3F75150605E9}" type="presParOf" srcId="{84CE0B5A-1D72-4A14-B3F3-4AB80B56BCA0}" destId="{98708A22-2F52-4076-948C-2BB327B44E02}" srcOrd="2" destOrd="0" presId="urn:microsoft.com/office/officeart/2008/layout/NameandTitleOrganizationalChart"/>
-    <dgm:cxn modelId="{29F1CC0A-4CAB-452E-AD99-C53B7C157788}" type="presParOf" srcId="{F7069A50-1959-489B-AF03-EFFC7880D0CB}" destId="{F60490DB-BE25-47A7-9F0E-C7EC78788C31}" srcOrd="2" destOrd="0" presId="urn:microsoft.com/office/officeart/2008/layout/NameandTitleOrganizationalChart"/>
-    <dgm:cxn modelId="{86DD72EC-4BB3-4160-8DEB-7920EDC12987}" type="presParOf" srcId="{F60490DB-BE25-47A7-9F0E-C7EC78788C31}" destId="{FA867051-451C-4956-8E1D-AB5E87342340}" srcOrd="0" destOrd="0" presId="urn:microsoft.com/office/officeart/2008/layout/NameandTitleOrganizationalChart"/>
-    <dgm:cxn modelId="{CB7201CE-815F-4E9A-922F-C2302EF63F05}" type="presParOf" srcId="{FA867051-451C-4956-8E1D-AB5E87342340}" destId="{02A514B8-4292-4C67-87C6-4CB976DD7579}" srcOrd="0" destOrd="0" presId="urn:microsoft.com/office/officeart/2008/layout/NameandTitleOrganizationalChart"/>
-    <dgm:cxn modelId="{734A5A90-CF70-4B59-B0BB-DFAF3E9C62E9}" type="presParOf" srcId="{FA867051-451C-4956-8E1D-AB5E87342340}" destId="{1A8B9A62-0553-47B4-84C9-C1491EF1F180}" srcOrd="1" destOrd="0" presId="urn:microsoft.com/office/officeart/2008/layout/NameandTitleOrganizationalChart"/>
-    <dgm:cxn modelId="{54972669-C458-48AA-B9FF-B14A5C7108EC}" type="presParOf" srcId="{FA867051-451C-4956-8E1D-AB5E87342340}" destId="{9F75EA87-B0DD-4433-84E1-8C765370E5BA}" srcOrd="2" destOrd="0" presId="urn:microsoft.com/office/officeart/2008/layout/NameandTitleOrganizationalChart"/>
-    <dgm:cxn modelId="{9A125995-6980-46C1-88A1-4BE7C8A37ACB}" type="presParOf" srcId="{F60490DB-BE25-47A7-9F0E-C7EC78788C31}" destId="{6B7736CD-DE95-4DBD-8781-F41546DA9956}" srcOrd="1" destOrd="0" presId="urn:microsoft.com/office/officeart/2008/layout/NameandTitleOrganizationalChart"/>
-    <dgm:cxn modelId="{6A9890D1-E6EB-4731-A786-1CC33758EF1D}" type="presParOf" srcId="{6B7736CD-DE95-4DBD-8781-F41546DA9956}" destId="{BFCC36A1-3259-4E38-9E40-C0D2F8038FCD}" srcOrd="0" destOrd="0" presId="urn:microsoft.com/office/officeart/2008/layout/NameandTitleOrganizationalChart"/>
-    <dgm:cxn modelId="{FC47825A-E8B3-4C61-A35C-8A74CA72155A}" type="presParOf" srcId="{6B7736CD-DE95-4DBD-8781-F41546DA9956}" destId="{64396AD2-BF83-42F9-8763-C03191560838}" srcOrd="1" destOrd="0" presId="urn:microsoft.com/office/officeart/2008/layout/NameandTitleOrganizationalChart"/>
-    <dgm:cxn modelId="{ECBFD606-91FE-4C39-8A78-3DC3B83AD739}" type="presParOf" srcId="{64396AD2-BF83-42F9-8763-C03191560838}" destId="{7AF2DC6B-E8D8-4E1C-8131-D961CD4E15DD}" srcOrd="0" destOrd="0" presId="urn:microsoft.com/office/officeart/2008/layout/NameandTitleOrganizationalChart"/>
-    <dgm:cxn modelId="{F3B89602-6D75-4F3C-8E1D-0FF962FF61E8}" type="presParOf" srcId="{7AF2DC6B-E8D8-4E1C-8131-D961CD4E15DD}" destId="{E5D059DC-D800-4B78-AEA8-7499EF904332}" srcOrd="0" destOrd="0" presId="urn:microsoft.com/office/officeart/2008/layout/NameandTitleOrganizationalChart"/>
-    <dgm:cxn modelId="{1F4DAE14-0C40-46EE-8BC7-D56ADCCB2EFC}" type="presParOf" srcId="{7AF2DC6B-E8D8-4E1C-8131-D961CD4E15DD}" destId="{5A3D22AF-E0CC-4CD0-8688-B46046610554}" srcOrd="1" destOrd="0" presId="urn:microsoft.com/office/officeart/2008/layout/NameandTitleOrganizationalChart"/>
-    <dgm:cxn modelId="{1B33038A-89CF-47C8-83AD-2B996E09E5BB}" type="presParOf" srcId="{7AF2DC6B-E8D8-4E1C-8131-D961CD4E15DD}" destId="{01EB3CE6-C4E9-44E5-8738-75F8C2035E09}" srcOrd="2" destOrd="0" presId="urn:microsoft.com/office/officeart/2008/layout/NameandTitleOrganizationalChart"/>
-    <dgm:cxn modelId="{92BF82A5-1A99-4125-BEA5-FA1BBA400F4E}" type="presParOf" srcId="{64396AD2-BF83-42F9-8763-C03191560838}" destId="{BD5C084A-C344-47BF-9E64-60680F0341B2}" srcOrd="1" destOrd="0" presId="urn:microsoft.com/office/officeart/2008/layout/NameandTitleOrganizationalChart"/>
-    <dgm:cxn modelId="{1F0EB45A-043A-4FCB-84C5-FC48E5F62056}" type="presParOf" srcId="{64396AD2-BF83-42F9-8763-C03191560838}" destId="{BB04C491-320A-4695-8C27-E579D832DDA3}" srcOrd="2" destOrd="0" presId="urn:microsoft.com/office/officeart/2008/layout/NameandTitleOrganizationalChart"/>
-    <dgm:cxn modelId="{67E1B115-D57B-46FC-B1B3-F14A3D9F5849}" type="presParOf" srcId="{6B7736CD-DE95-4DBD-8781-F41546DA9956}" destId="{59BAB440-A1F3-4AB8-86A0-8DB456C35EAF}" srcOrd="2" destOrd="0" presId="urn:microsoft.com/office/officeart/2008/layout/NameandTitleOrganizationalChart"/>
-    <dgm:cxn modelId="{2849892B-201E-451E-BE0B-10F9712ACA47}" type="presParOf" srcId="{6B7736CD-DE95-4DBD-8781-F41546DA9956}" destId="{2FC04755-04FD-4B67-8F4A-BDFEDA607091}" srcOrd="3" destOrd="0" presId="urn:microsoft.com/office/officeart/2008/layout/NameandTitleOrganizationalChart"/>
-    <dgm:cxn modelId="{3F0811BA-DADF-4CE3-BE33-8665FAF33019}" type="presParOf" srcId="{2FC04755-04FD-4B67-8F4A-BDFEDA607091}" destId="{34E774A2-3625-437A-88F5-F699D3FFFE23}" srcOrd="0" destOrd="0" presId="urn:microsoft.com/office/officeart/2008/layout/NameandTitleOrganizationalChart"/>
-    <dgm:cxn modelId="{DFC9226F-04ED-4998-98A4-2DFF83D91915}" type="presParOf" srcId="{34E774A2-3625-437A-88F5-F699D3FFFE23}" destId="{E4260FE2-1710-40C5-BC63-4570CF865B9C}" srcOrd="0" destOrd="0" presId="urn:microsoft.com/office/officeart/2008/layout/NameandTitleOrganizationalChart"/>
-    <dgm:cxn modelId="{2B4D1420-6098-4297-BD8E-B077F587DCC2}" type="presParOf" srcId="{34E774A2-3625-437A-88F5-F699D3FFFE23}" destId="{E1DB4E5E-938C-4A8F-B75B-2E78F221C871}" srcOrd="1" destOrd="0" presId="urn:microsoft.com/office/officeart/2008/layout/NameandTitleOrganizationalChart"/>
-    <dgm:cxn modelId="{037A2A0C-A08E-4B50-85F0-89DC8B22077E}" type="presParOf" srcId="{34E774A2-3625-437A-88F5-F699D3FFFE23}" destId="{72EFAF88-E5B1-4F89-897E-DF4F0E41259A}" srcOrd="2" destOrd="0" presId="urn:microsoft.com/office/officeart/2008/layout/NameandTitleOrganizationalChart"/>
-    <dgm:cxn modelId="{51D17C09-C04E-4785-AA29-047999E2F02E}" type="presParOf" srcId="{2FC04755-04FD-4B67-8F4A-BDFEDA607091}" destId="{EB028A3E-C5DE-4B45-A1FC-04C36283034B}" srcOrd="1" destOrd="0" presId="urn:microsoft.com/office/officeart/2008/layout/NameandTitleOrganizationalChart"/>
-    <dgm:cxn modelId="{A4CAFC32-7792-4F7E-A722-E55C015C59B5}" type="presParOf" srcId="{2FC04755-04FD-4B67-8F4A-BDFEDA607091}" destId="{8511C9C9-A80B-4553-9A9B-8D93F00BA1FC}" srcOrd="2" destOrd="0" presId="urn:microsoft.com/office/officeart/2008/layout/NameandTitleOrganizationalChart"/>
-    <dgm:cxn modelId="{1620F32C-FE8F-43F9-BB53-7C5BBC4FFB6B}" type="presParOf" srcId="{F60490DB-BE25-47A7-9F0E-C7EC78788C31}" destId="{7772A3B9-F4C8-4DC0-8BA6-4B466F6098AC}" srcOrd="2" destOrd="0" presId="urn:microsoft.com/office/officeart/2008/layout/NameandTitleOrganizationalChart"/>
+    <dgm:cxn modelId="{50F9D4A4-ECB2-40C1-9726-DFC3B41EC682}" type="presParOf" srcId="{F7069A50-1959-489B-AF03-EFFC7880D0CB}" destId="{18D99064-F35F-4570-9668-D8E6E8A1B1D4}" srcOrd="0" destOrd="0" presId="urn:microsoft.com/office/officeart/2008/layout/NameandTitleOrganizationalChart"/>
+    <dgm:cxn modelId="{FFC16423-8703-4674-9709-C7CD3B236951}" type="presParOf" srcId="{18D99064-F35F-4570-9668-D8E6E8A1B1D4}" destId="{9076C42E-D04F-4C76-9ECE-C734A755C632}" srcOrd="0" destOrd="0" presId="urn:microsoft.com/office/officeart/2008/layout/NameandTitleOrganizationalChart"/>
+    <dgm:cxn modelId="{E11FB723-F467-4466-A9F5-3099A3233D85}" type="presParOf" srcId="{9076C42E-D04F-4C76-9ECE-C734A755C632}" destId="{98AA721D-5845-4008-AFC6-C2A85C5FDE13}" srcOrd="0" destOrd="0" presId="urn:microsoft.com/office/officeart/2008/layout/NameandTitleOrganizationalChart"/>
+    <dgm:cxn modelId="{48B28164-CC1F-4DB7-ABA4-F0899391250B}" type="presParOf" srcId="{9076C42E-D04F-4C76-9ECE-C734A755C632}" destId="{EF64EEC5-32DD-4345-B9E1-D33F57547420}" srcOrd="1" destOrd="0" presId="urn:microsoft.com/office/officeart/2008/layout/NameandTitleOrganizationalChart"/>
+    <dgm:cxn modelId="{C02B1BF9-3241-41E7-B47B-4DF9726CB56C}" type="presParOf" srcId="{9076C42E-D04F-4C76-9ECE-C734A755C632}" destId="{42456D9B-CB62-458D-857C-5356C78F8EA0}" srcOrd="2" destOrd="0" presId="urn:microsoft.com/office/officeart/2008/layout/NameandTitleOrganizationalChart"/>
+    <dgm:cxn modelId="{92A8AEFF-07A5-4598-B785-A6B9DEC203FC}" type="presParOf" srcId="{18D99064-F35F-4570-9668-D8E6E8A1B1D4}" destId="{AF8C8CC1-E6D5-4917-9266-D5E79B40B2B7}" srcOrd="1" destOrd="0" presId="urn:microsoft.com/office/officeart/2008/layout/NameandTitleOrganizationalChart"/>
+    <dgm:cxn modelId="{3E8D8202-7AA0-4172-A8D1-7F9BC9F45DB6}" type="presParOf" srcId="{18D99064-F35F-4570-9668-D8E6E8A1B1D4}" destId="{B0A3F549-2922-439B-8AF7-C46E039B530C}" srcOrd="2" destOrd="0" presId="urn:microsoft.com/office/officeart/2008/layout/NameandTitleOrganizationalChart"/>
+    <dgm:cxn modelId="{66208018-B709-4B6B-B1AF-5FFCE76B49A5}" type="presParOf" srcId="{F7069A50-1959-489B-AF03-EFFC7880D0CB}" destId="{84CE0B5A-1D72-4A14-B3F3-4AB80B56BCA0}" srcOrd="1" destOrd="0" presId="urn:microsoft.com/office/officeart/2008/layout/NameandTitleOrganizationalChart"/>
+    <dgm:cxn modelId="{020C306C-B91D-4C9E-9117-37676AE3089E}" type="presParOf" srcId="{84CE0B5A-1D72-4A14-B3F3-4AB80B56BCA0}" destId="{1168129B-5D02-499C-9C2A-4E8650616D1C}" srcOrd="0" destOrd="0" presId="urn:microsoft.com/office/officeart/2008/layout/NameandTitleOrganizationalChart"/>
+    <dgm:cxn modelId="{057E03FD-C9CD-41FE-9914-E972BED91142}" type="presParOf" srcId="{1168129B-5D02-499C-9C2A-4E8650616D1C}" destId="{60199C66-8E5E-444B-804B-7B6E0AB37D1C}" srcOrd="0" destOrd="0" presId="urn:microsoft.com/office/officeart/2008/layout/NameandTitleOrganizationalChart"/>
+    <dgm:cxn modelId="{9E8DEB8A-2F3C-42A1-88F7-34DEE31A134B}" type="presParOf" srcId="{1168129B-5D02-499C-9C2A-4E8650616D1C}" destId="{6740CC56-5929-45D3-B2B1-71AE751FC7B6}" srcOrd="1" destOrd="0" presId="urn:microsoft.com/office/officeart/2008/layout/NameandTitleOrganizationalChart"/>
+    <dgm:cxn modelId="{E28003B3-EE29-424E-B140-D89FD20E580A}" type="presParOf" srcId="{1168129B-5D02-499C-9C2A-4E8650616D1C}" destId="{F19DA6BC-572B-4C7A-BC8B-1D61C5B074C2}" srcOrd="2" destOrd="0" presId="urn:microsoft.com/office/officeart/2008/layout/NameandTitleOrganizationalChart"/>
+    <dgm:cxn modelId="{856A5D39-E78A-4D9A-9A6F-37538C748B0B}" type="presParOf" srcId="{84CE0B5A-1D72-4A14-B3F3-4AB80B56BCA0}" destId="{1B760874-17AD-4EE0-9707-5A8DC324F639}" srcOrd="1" destOrd="0" presId="urn:microsoft.com/office/officeart/2008/layout/NameandTitleOrganizationalChart"/>
+    <dgm:cxn modelId="{E65A0407-6A91-4A63-84F4-ACDBB07A1483}" type="presParOf" srcId="{84CE0B5A-1D72-4A14-B3F3-4AB80B56BCA0}" destId="{98708A22-2F52-4076-948C-2BB327B44E02}" srcOrd="2" destOrd="0" presId="urn:microsoft.com/office/officeart/2008/layout/NameandTitleOrganizationalChart"/>
+    <dgm:cxn modelId="{1DB7D2B2-07D4-4B19-BA8A-78B58858A2CC}" type="presParOf" srcId="{F7069A50-1959-489B-AF03-EFFC7880D0CB}" destId="{F60490DB-BE25-47A7-9F0E-C7EC78788C31}" srcOrd="2" destOrd="0" presId="urn:microsoft.com/office/officeart/2008/layout/NameandTitleOrganizationalChart"/>
+    <dgm:cxn modelId="{5834BE3B-4825-4793-987C-E4DC3EE47739}" type="presParOf" srcId="{F60490DB-BE25-47A7-9F0E-C7EC78788C31}" destId="{FA867051-451C-4956-8E1D-AB5E87342340}" srcOrd="0" destOrd="0" presId="urn:microsoft.com/office/officeart/2008/layout/NameandTitleOrganizationalChart"/>
+    <dgm:cxn modelId="{9422E99D-5AB6-4706-954C-29604540F5AE}" type="presParOf" srcId="{FA867051-451C-4956-8E1D-AB5E87342340}" destId="{02A514B8-4292-4C67-87C6-4CB976DD7579}" srcOrd="0" destOrd="0" presId="urn:microsoft.com/office/officeart/2008/layout/NameandTitleOrganizationalChart"/>
+    <dgm:cxn modelId="{11A6CA79-AC2F-46B8-B131-3EF66FDF6B75}" type="presParOf" srcId="{FA867051-451C-4956-8E1D-AB5E87342340}" destId="{1A8B9A62-0553-47B4-84C9-C1491EF1F180}" srcOrd="1" destOrd="0" presId="urn:microsoft.com/office/officeart/2008/layout/NameandTitleOrganizationalChart"/>
+    <dgm:cxn modelId="{DE78DF86-6FF6-42DA-B22F-BC070D2EF59A}" type="presParOf" srcId="{FA867051-451C-4956-8E1D-AB5E87342340}" destId="{9F75EA87-B0DD-4433-84E1-8C765370E5BA}" srcOrd="2" destOrd="0" presId="urn:microsoft.com/office/officeart/2008/layout/NameandTitleOrganizationalChart"/>
+    <dgm:cxn modelId="{EBE0F31E-0DF8-4358-8DEC-E662E0D07244}" type="presParOf" srcId="{F60490DB-BE25-47A7-9F0E-C7EC78788C31}" destId="{6B7736CD-DE95-4DBD-8781-F41546DA9956}" srcOrd="1" destOrd="0" presId="urn:microsoft.com/office/officeart/2008/layout/NameandTitleOrganizationalChart"/>
+    <dgm:cxn modelId="{EE6E8CAE-B158-4D7B-93ED-3581801A8E7F}" type="presParOf" srcId="{6B7736CD-DE95-4DBD-8781-F41546DA9956}" destId="{BFCC36A1-3259-4E38-9E40-C0D2F8038FCD}" srcOrd="0" destOrd="0" presId="urn:microsoft.com/office/officeart/2008/layout/NameandTitleOrganizationalChart"/>
+    <dgm:cxn modelId="{CC81BAB6-FAAF-4620-AA84-740EC4AD82DB}" type="presParOf" srcId="{6B7736CD-DE95-4DBD-8781-F41546DA9956}" destId="{64396AD2-BF83-42F9-8763-C03191560838}" srcOrd="1" destOrd="0" presId="urn:microsoft.com/office/officeart/2008/layout/NameandTitleOrganizationalChart"/>
+    <dgm:cxn modelId="{E8716966-1FAE-46B4-90B9-BC293B207121}" type="presParOf" srcId="{64396AD2-BF83-42F9-8763-C03191560838}" destId="{7AF2DC6B-E8D8-4E1C-8131-D961CD4E15DD}" srcOrd="0" destOrd="0" presId="urn:microsoft.com/office/officeart/2008/layout/NameandTitleOrganizationalChart"/>
+    <dgm:cxn modelId="{CE6BEEE3-2E60-4EE1-9C8D-FC25432A2606}" type="presParOf" srcId="{7AF2DC6B-E8D8-4E1C-8131-D961CD4E15DD}" destId="{E5D059DC-D800-4B78-AEA8-7499EF904332}" srcOrd="0" destOrd="0" presId="urn:microsoft.com/office/officeart/2008/layout/NameandTitleOrganizationalChart"/>
+    <dgm:cxn modelId="{731E7556-D2F9-445A-89F6-A0E73B2980EB}" type="presParOf" srcId="{7AF2DC6B-E8D8-4E1C-8131-D961CD4E15DD}" destId="{5A3D22AF-E0CC-4CD0-8688-B46046610554}" srcOrd="1" destOrd="0" presId="urn:microsoft.com/office/officeart/2008/layout/NameandTitleOrganizationalChart"/>
+    <dgm:cxn modelId="{E04CFE40-4FDB-4CF2-9C49-97E84058E17B}" type="presParOf" srcId="{7AF2DC6B-E8D8-4E1C-8131-D961CD4E15DD}" destId="{01EB3CE6-C4E9-44E5-8738-75F8C2035E09}" srcOrd="2" destOrd="0" presId="urn:microsoft.com/office/officeart/2008/layout/NameandTitleOrganizationalChart"/>
+    <dgm:cxn modelId="{3A52C027-6D60-453A-9E78-22F7CC3E369A}" type="presParOf" srcId="{64396AD2-BF83-42F9-8763-C03191560838}" destId="{BD5C084A-C344-47BF-9E64-60680F0341B2}" srcOrd="1" destOrd="0" presId="urn:microsoft.com/office/officeart/2008/layout/NameandTitleOrganizationalChart"/>
+    <dgm:cxn modelId="{AE793D61-2FBF-4441-AF88-8534D71C8B27}" type="presParOf" srcId="{64396AD2-BF83-42F9-8763-C03191560838}" destId="{BB04C491-320A-4695-8C27-E579D832DDA3}" srcOrd="2" destOrd="0" presId="urn:microsoft.com/office/officeart/2008/layout/NameandTitleOrganizationalChart"/>
+    <dgm:cxn modelId="{82EF2BB1-C6E4-4D29-8FD5-5A02DAFC0D30}" type="presParOf" srcId="{6B7736CD-DE95-4DBD-8781-F41546DA9956}" destId="{59BAB440-A1F3-4AB8-86A0-8DB456C35EAF}" srcOrd="2" destOrd="0" presId="urn:microsoft.com/office/officeart/2008/layout/NameandTitleOrganizationalChart"/>
+    <dgm:cxn modelId="{F3E0BD24-191F-407A-8DD0-93296C467718}" type="presParOf" srcId="{6B7736CD-DE95-4DBD-8781-F41546DA9956}" destId="{2FC04755-04FD-4B67-8F4A-BDFEDA607091}" srcOrd="3" destOrd="0" presId="urn:microsoft.com/office/officeart/2008/layout/NameandTitleOrganizationalChart"/>
+    <dgm:cxn modelId="{7D768E77-DF31-40C2-B49E-2554E96D13AD}" type="presParOf" srcId="{2FC04755-04FD-4B67-8F4A-BDFEDA607091}" destId="{34E774A2-3625-437A-88F5-F699D3FFFE23}" srcOrd="0" destOrd="0" presId="urn:microsoft.com/office/officeart/2008/layout/NameandTitleOrganizationalChart"/>
+    <dgm:cxn modelId="{5FF609AC-D0C1-4505-BC48-CEB697538A91}" type="presParOf" srcId="{34E774A2-3625-437A-88F5-F699D3FFFE23}" destId="{E4260FE2-1710-40C5-BC63-4570CF865B9C}" srcOrd="0" destOrd="0" presId="urn:microsoft.com/office/officeart/2008/layout/NameandTitleOrganizationalChart"/>
+    <dgm:cxn modelId="{AEBAE1F5-5C7F-478E-854C-E03E45B19417}" type="presParOf" srcId="{34E774A2-3625-437A-88F5-F699D3FFFE23}" destId="{E1DB4E5E-938C-4A8F-B75B-2E78F221C871}" srcOrd="1" destOrd="0" presId="urn:microsoft.com/office/officeart/2008/layout/NameandTitleOrganizationalChart"/>
+    <dgm:cxn modelId="{01571EC1-E838-4EFE-BC47-8559BBEECADC}" type="presParOf" srcId="{34E774A2-3625-437A-88F5-F699D3FFFE23}" destId="{72EFAF88-E5B1-4F89-897E-DF4F0E41259A}" srcOrd="2" destOrd="0" presId="urn:microsoft.com/office/officeart/2008/layout/NameandTitleOrganizationalChart"/>
+    <dgm:cxn modelId="{3DFBCFA0-F505-4F30-87E6-8318C941B34C}" type="presParOf" srcId="{2FC04755-04FD-4B67-8F4A-BDFEDA607091}" destId="{EB028A3E-C5DE-4B45-A1FC-04C36283034B}" srcOrd="1" destOrd="0" presId="urn:microsoft.com/office/officeart/2008/layout/NameandTitleOrganizationalChart"/>
+    <dgm:cxn modelId="{29F4607C-271B-4360-8056-E66BA649BF32}" type="presParOf" srcId="{2FC04755-04FD-4B67-8F4A-BDFEDA607091}" destId="{8511C9C9-A80B-4553-9A9B-8D93F00BA1FC}" srcOrd="2" destOrd="0" presId="urn:microsoft.com/office/officeart/2008/layout/NameandTitleOrganizationalChart"/>
+    <dgm:cxn modelId="{4AF280CE-42C4-4685-918F-C041D07847F8}" type="presParOf" srcId="{F60490DB-BE25-47A7-9F0E-C7EC78788C31}" destId="{7772A3B9-F4C8-4DC0-8BA6-4B466F6098AC}" srcOrd="2" destOrd="0" presId="urn:microsoft.com/office/officeart/2008/layout/NameandTitleOrganizationalChart"/>
   </dgm:cxnLst>
   <dgm:bg/>
   <dgm:whole/>
@@ -10696,7 +10777,7 @@
 </file>
 
 <file path=customXml/itemProps1.xml><?xml version="1.0" encoding="utf-8"?>
-<ds:datastoreItem xmlns:ds="http://schemas.openxmlformats.org/officeDocument/2006/customXml" ds:itemID="{7C92BC23-7629-4B16-B7DD-01421A5B77FD}">
+<ds:datastoreItem xmlns:ds="http://schemas.openxmlformats.org/officeDocument/2006/customXml" ds:itemID="{E92E946E-C4C9-4FFE-8ED4-BDBD431DDA65}">
   <ds:schemaRefs>
     <ds:schemaRef ds:uri="http://schemas.openxmlformats.org/officeDocument/2006/bibliography"/>
   </ds:schemaRefs>

</xml_diff>

<commit_message>
Modification for the story background and creation powerpoint
</commit_message>
<xml_diff>
--- a/[PI][IL] charte de projet.docx
+++ b/[PI][IL] charte de projet.docx
@@ -101,15 +101,29 @@
           <w:szCs w:val="56"/>
         </w:rPr>
       </w:pPr>
-      <w:fldSimple w:instr=" DOCPROPERTY  Title  \* MERGEFORMAT ">
-        <w:r>
-          <w:rPr>
-            <w:rStyle w:val="TitreProjetCar"/>
-            <w:szCs w:val="56"/>
-          </w:rPr>
-          <w:t>Charte de projet</w:t>
-        </w:r>
-      </w:fldSimple>
+      <w:r>
+        <w:fldChar w:fldCharType="begin"/>
+      </w:r>
+      <w:r>
+        <w:instrText xml:space="preserve"> DOCPROPERTY  Title  \* MERGEFORMAT </w:instrText>
+      </w:r>
+      <w:r>
+        <w:fldChar w:fldCharType="separate"/>
+      </w:r>
+      <w:r>
+        <w:rPr>
+          <w:rStyle w:val="TitreProjetCar"/>
+          <w:szCs w:val="56"/>
+        </w:rPr>
+        <w:t>Charte de projet</w:t>
+      </w:r>
+      <w:r>
+        <w:rPr>
+          <w:rStyle w:val="TitreProjetCar"/>
+          <w:szCs w:val="56"/>
+        </w:rPr>
+        <w:fldChar w:fldCharType="end"/>
+      </w:r>
       <w:r>
         <w:rPr>
           <w:rStyle w:val="StyleTitreLatin36ptCar"/>
@@ -131,7 +145,7 @@
         <w:t xml:space="preserve">Version </w:t>
       </w:r>
       <w:r>
-        <w:t>1.2</w:t>
+        <w:t>1.3</w:t>
       </w:r>
     </w:p>
     <w:p>
@@ -163,8 +177,6 @@
         </w:rPr>
         <w:t>21</w:t>
       </w:r>
-      <w:bookmarkStart w:id="0" w:name="_GoBack"/>
-      <w:bookmarkEnd w:id="0"/>
       <w:r>
         <w:rPr>
           <w:sz w:val="28"/>
@@ -650,6 +662,13 @@
               </w:rPr>
               <w:t>Correction</w:t>
             </w:r>
+            <w:r>
+              <w:rPr>
+                <w:rFonts w:ascii="Arial" w:hAnsi="Arial" w:cs="Arial"/>
+                <w:lang w:val="fr-FR"/>
+              </w:rPr>
+              <w:t xml:space="preserve"> après réunion</w:t>
+            </w:r>
           </w:p>
         </w:tc>
         <w:tc>
@@ -701,6 +720,13 @@
                 <w:lang w:val="fr-FR"/>
               </w:rPr>
             </w:pPr>
+            <w:r>
+              <w:rPr>
+                <w:rFonts w:ascii="Arial" w:hAnsi="Arial" w:cs="Arial"/>
+                <w:lang w:val="fr-FR"/>
+              </w:rPr>
+              <w:t>21/10/2015</w:t>
+            </w:r>
           </w:p>
         </w:tc>
         <w:tc>
@@ -722,6 +748,13 @@
                 <w:lang w:val="fr-FR"/>
               </w:rPr>
             </w:pPr>
+            <w:r>
+              <w:rPr>
+                <w:rFonts w:ascii="Arial" w:hAnsi="Arial" w:cs="Arial"/>
+                <w:lang w:val="fr-FR"/>
+              </w:rPr>
+              <w:t>1.3</w:t>
+            </w:r>
           </w:p>
         </w:tc>
         <w:tc>
@@ -743,6 +776,13 @@
                 <w:lang w:val="fr-FR"/>
               </w:rPr>
             </w:pPr>
+            <w:r>
+              <w:rPr>
+                <w:rFonts w:ascii="Arial" w:hAnsi="Arial" w:cs="Arial"/>
+                <w:lang w:val="fr-FR"/>
+              </w:rPr>
+              <w:t>Correction pour Lore</w:t>
+            </w:r>
           </w:p>
         </w:tc>
         <w:tc>
@@ -764,6 +804,15 @@
                 <w:lang w:val="fr-FR"/>
               </w:rPr>
             </w:pPr>
+            <w:r>
+              <w:rPr>
+                <w:rFonts w:ascii="Arial" w:hAnsi="Arial" w:cs="Arial"/>
+                <w:lang w:val="fr-FR"/>
+              </w:rPr>
+              <w:t>Thibaud</w:t>
+            </w:r>
+            <w:bookmarkStart w:id="0" w:name="_GoBack"/>
+            <w:bookmarkEnd w:id="0"/>
           </w:p>
         </w:tc>
       </w:tr>
@@ -3334,14 +3383,27 @@
     <w:r>
       <w:t>/</w:t>
     </w:r>
-    <w:fldSimple w:instr=" NUMPAGES  \* Arabic  \* MERGEFORMAT ">
-      <w:r>
-        <w:rPr>
-          <w:noProof/>
-        </w:rPr>
-        <w:t>9</w:t>
-      </w:r>
-    </w:fldSimple>
+    <w:r>
+      <w:fldChar w:fldCharType="begin"/>
+    </w:r>
+    <w:r>
+      <w:instrText xml:space="preserve"> NUMPAGES  \* Arabic  \* MERGEFORMAT </w:instrText>
+    </w:r>
+    <w:r>
+      <w:fldChar w:fldCharType="separate"/>
+    </w:r>
+    <w:r>
+      <w:rPr>
+        <w:noProof/>
+      </w:rPr>
+      <w:t>9</w:t>
+    </w:r>
+    <w:r>
+      <w:rPr>
+        <w:noProof/>
+      </w:rPr>
+      <w:fldChar w:fldCharType="end"/>
+    </w:r>
   </w:p>
 </w:ftr>
 </file>
@@ -7440,66 +7502,66 @@
     </dgm:pt>
   </dgm:ptLst>
   <dgm:cxnLst>
-    <dgm:cxn modelId="{75412F10-E254-43BD-8F88-6038A4AE2A3A}" type="presOf" srcId="{24432CBF-F984-4915-ADF8-D7152780EAB4}" destId="{01EB3CE6-C4E9-44E5-8738-75F8C2035E09}" srcOrd="1" destOrd="0" presId="urn:microsoft.com/office/officeart/2008/layout/NameandTitleOrganizationalChart"/>
-    <dgm:cxn modelId="{9A6D28F5-C160-4EDA-B701-B71663861C63}" type="presOf" srcId="{A758BB2D-D6C6-40AB-99AD-BD6DDC0ED7D1}" destId="{5A3D22AF-E0CC-4CD0-8688-B46046610554}" srcOrd="0" destOrd="0" presId="urn:microsoft.com/office/officeart/2008/layout/NameandTitleOrganizationalChart"/>
+    <dgm:cxn modelId="{A1DFDC37-537C-42BE-A053-853A28ADD6FF}" type="presOf" srcId="{91B97FBF-DFD2-4F87-A731-B924CC1EC882}" destId="{02A514B8-4292-4C67-87C6-4CB976DD7579}" srcOrd="0" destOrd="0" presId="urn:microsoft.com/office/officeart/2008/layout/NameandTitleOrganizationalChart"/>
+    <dgm:cxn modelId="{16293500-F6F8-4A3E-9069-B15004BD46E7}" type="presOf" srcId="{CBB80DFD-8EDD-471F-939F-345E379DB93F}" destId="{6740CC56-5929-45D3-B2B1-71AE751FC7B6}" srcOrd="0" destOrd="0" presId="urn:microsoft.com/office/officeart/2008/layout/NameandTitleOrganizationalChart"/>
+    <dgm:cxn modelId="{942B9A9A-F1E7-4AC8-83D4-B80970BC26C8}" type="presOf" srcId="{E70C8F83-A43B-4BC8-9CDA-B931E723E160}" destId="{BFCC36A1-3259-4E38-9E40-C0D2F8038FCD}" srcOrd="0" destOrd="0" presId="urn:microsoft.com/office/officeart/2008/layout/NameandTitleOrganizationalChart"/>
+    <dgm:cxn modelId="{2F51812A-707B-43AC-AC4A-0F879D4B840D}" type="presOf" srcId="{5A2F89E1-A06C-47C1-B23D-BDECC88DAEA9}" destId="{E1DB4E5E-938C-4A8F-B75B-2E78F221C871}" srcOrd="0" destOrd="0" presId="urn:microsoft.com/office/officeart/2008/layout/NameandTitleOrganizationalChart"/>
+    <dgm:cxn modelId="{9B020AB5-18F4-4B55-942A-8C8828660E22}" type="presOf" srcId="{2197EAE5-395A-483E-88A6-4C5B6AA5239A}" destId="{60199C66-8E5E-444B-804B-7B6E0AB37D1C}" srcOrd="0" destOrd="0" presId="urn:microsoft.com/office/officeart/2008/layout/NameandTitleOrganizationalChart"/>
+    <dgm:cxn modelId="{3AABDD57-6C29-4A02-817F-8FF5268CBAA6}" type="presOf" srcId="{91B97FBF-DFD2-4F87-A731-B924CC1EC882}" destId="{9F75EA87-B0DD-4433-84E1-8C765370E5BA}" srcOrd="1" destOrd="0" presId="urn:microsoft.com/office/officeart/2008/layout/NameandTitleOrganizationalChart"/>
+    <dgm:cxn modelId="{E705EE15-A9DD-4642-A0C1-A1A5377D66EC}" type="presOf" srcId="{2E7A77D1-6C56-43D6-87A0-40862728D031}" destId="{72EFAF88-E5B1-4F89-897E-DF4F0E41259A}" srcOrd="1" destOrd="0" presId="urn:microsoft.com/office/officeart/2008/layout/NameandTitleOrganizationalChart"/>
+    <dgm:cxn modelId="{4E74B4E4-641D-40E3-85B8-354DF409CCB3}" srcId="{E8542D3F-981F-40D4-8391-88FA9650D190}" destId="{D25351BB-64C6-4EE3-8FE0-052A12CEE86B}" srcOrd="0" destOrd="0" parTransId="{D44BEBD3-0573-47B4-803F-71E9759E78F4}" sibTransId="{22780603-8ECD-4BC5-8B39-7601C0C170A5}"/>
+    <dgm:cxn modelId="{9A9744BA-453D-4DA0-8385-38FE23600A58}" srcId="{E8542D3F-981F-40D4-8391-88FA9650D190}" destId="{91B97FBF-DFD2-4F87-A731-B924CC1EC882}" srcOrd="2" destOrd="0" parTransId="{36954071-A48E-4F6F-B44F-EB3C2DDF9DFB}" sibTransId="{1E0BBD39-E6B9-48A0-BF4C-C51868A96308}"/>
+    <dgm:cxn modelId="{A65AF048-A7E1-42FA-B1C8-68B0BC17C2D2}" type="presOf" srcId="{D25351BB-64C6-4EE3-8FE0-052A12CEE86B}" destId="{98AA721D-5845-4008-AFC6-C2A85C5FDE13}" srcOrd="0" destOrd="0" presId="urn:microsoft.com/office/officeart/2008/layout/NameandTitleOrganizationalChart"/>
+    <dgm:cxn modelId="{B09F3256-26B8-4B03-81C7-008DF4B563DC}" type="presOf" srcId="{2E7A77D1-6C56-43D6-87A0-40862728D031}" destId="{E4260FE2-1710-40C5-BC63-4570CF865B9C}" srcOrd="0" destOrd="0" presId="urn:microsoft.com/office/officeart/2008/layout/NameandTitleOrganizationalChart"/>
+    <dgm:cxn modelId="{95D35792-0FBE-466D-9A08-89191E6A496A}" srcId="{91B97FBF-DFD2-4F87-A731-B924CC1EC882}" destId="{24432CBF-F984-4915-ADF8-D7152780EAB4}" srcOrd="0" destOrd="0" parTransId="{E70C8F83-A43B-4BC8-9CDA-B931E723E160}" sibTransId="{A758BB2D-D6C6-40AB-99AD-BD6DDC0ED7D1}"/>
+    <dgm:cxn modelId="{B807F8CB-9811-46B3-8238-C3FF90102356}" type="presOf" srcId="{24432CBF-F984-4915-ADF8-D7152780EAB4}" destId="{E5D059DC-D800-4B78-AEA8-7499EF904332}" srcOrd="0" destOrd="0" presId="urn:microsoft.com/office/officeart/2008/layout/NameandTitleOrganizationalChart"/>
+    <dgm:cxn modelId="{B5D413C0-8323-4107-911F-B6857ABC9D74}" type="presOf" srcId="{D25351BB-64C6-4EE3-8FE0-052A12CEE86B}" destId="{42456D9B-CB62-458D-857C-5356C78F8EA0}" srcOrd="1" destOrd="0" presId="urn:microsoft.com/office/officeart/2008/layout/NameandTitleOrganizationalChart"/>
+    <dgm:cxn modelId="{82E6AA96-D917-4139-86E7-C107AB23DF35}" type="presOf" srcId="{1E0BBD39-E6B9-48A0-BF4C-C51868A96308}" destId="{1A8B9A62-0553-47B4-84C9-C1491EF1F180}" srcOrd="0" destOrd="0" presId="urn:microsoft.com/office/officeart/2008/layout/NameandTitleOrganizationalChart"/>
+    <dgm:cxn modelId="{81757DE7-7FC2-4E37-8ED5-E3C25775396D}" type="presOf" srcId="{5A5DBBFE-3EDB-4245-BC55-D5E43E0BE574}" destId="{59BAB440-A1F3-4AB8-86A0-8DB456C35EAF}" srcOrd="0" destOrd="0" presId="urn:microsoft.com/office/officeart/2008/layout/NameandTitleOrganizationalChart"/>
+    <dgm:cxn modelId="{D7510A1C-CA88-4F61-8AB1-D42DACA6EB04}" type="presOf" srcId="{E8542D3F-981F-40D4-8391-88FA9650D190}" destId="{F7069A50-1959-489B-AF03-EFFC7880D0CB}" srcOrd="0" destOrd="0" presId="urn:microsoft.com/office/officeart/2008/layout/NameandTitleOrganizationalChart"/>
+    <dgm:cxn modelId="{0622A858-2881-461A-B0C4-00564D57507B}" type="presOf" srcId="{A758BB2D-D6C6-40AB-99AD-BD6DDC0ED7D1}" destId="{5A3D22AF-E0CC-4CD0-8688-B46046610554}" srcOrd="0" destOrd="0" presId="urn:microsoft.com/office/officeart/2008/layout/NameandTitleOrganizationalChart"/>
+    <dgm:cxn modelId="{A7F4B2CF-EAF3-492F-A78F-A5EBBD056023}" type="presOf" srcId="{24432CBF-F984-4915-ADF8-D7152780EAB4}" destId="{01EB3CE6-C4E9-44E5-8738-75F8C2035E09}" srcOrd="1" destOrd="0" presId="urn:microsoft.com/office/officeart/2008/layout/NameandTitleOrganizationalChart"/>
     <dgm:cxn modelId="{00422119-3315-4CB3-8277-9427B4C32B7D}" srcId="{E8542D3F-981F-40D4-8391-88FA9650D190}" destId="{2197EAE5-395A-483E-88A6-4C5B6AA5239A}" srcOrd="1" destOrd="0" parTransId="{164FC797-B981-411E-910F-686E479406A0}" sibTransId="{CBB80DFD-8EDD-471F-939F-345E379DB93F}"/>
-    <dgm:cxn modelId="{4E221A57-1BE2-4210-8008-838FE083F8BE}" type="presOf" srcId="{91B97FBF-DFD2-4F87-A731-B924CC1EC882}" destId="{9F75EA87-B0DD-4433-84E1-8C765370E5BA}" srcOrd="1" destOrd="0" presId="urn:microsoft.com/office/officeart/2008/layout/NameandTitleOrganizationalChart"/>
-    <dgm:cxn modelId="{ADFB5A33-5A7F-4A60-852D-6B5554AA8DE1}" type="presOf" srcId="{2E7A77D1-6C56-43D6-87A0-40862728D031}" destId="{E4260FE2-1710-40C5-BC63-4570CF865B9C}" srcOrd="0" destOrd="0" presId="urn:microsoft.com/office/officeart/2008/layout/NameandTitleOrganizationalChart"/>
-    <dgm:cxn modelId="{9340CA04-9B8D-4CE0-9A34-6F1CF6B07FCC}" type="presOf" srcId="{22780603-8ECD-4BC5-8B39-7601C0C170A5}" destId="{EF64EEC5-32DD-4345-B9E1-D33F57547420}" srcOrd="0" destOrd="0" presId="urn:microsoft.com/office/officeart/2008/layout/NameandTitleOrganizationalChart"/>
-    <dgm:cxn modelId="{9E210417-F290-444A-9805-3DAE307353B7}" type="presOf" srcId="{CBB80DFD-8EDD-471F-939F-345E379DB93F}" destId="{6740CC56-5929-45D3-B2B1-71AE751FC7B6}" srcOrd="0" destOrd="0" presId="urn:microsoft.com/office/officeart/2008/layout/NameandTitleOrganizationalChart"/>
-    <dgm:cxn modelId="{C16F579A-AA7B-4931-80F0-CF7E5CF0C92D}" type="presOf" srcId="{E70C8F83-A43B-4BC8-9CDA-B931E723E160}" destId="{BFCC36A1-3259-4E38-9E40-C0D2F8038FCD}" srcOrd="0" destOrd="0" presId="urn:microsoft.com/office/officeart/2008/layout/NameandTitleOrganizationalChart"/>
-    <dgm:cxn modelId="{F33D1C56-5DFD-4C4E-930E-0B686B23D58E}" type="presOf" srcId="{5A5DBBFE-3EDB-4245-BC55-D5E43E0BE574}" destId="{59BAB440-A1F3-4AB8-86A0-8DB456C35EAF}" srcOrd="0" destOrd="0" presId="urn:microsoft.com/office/officeart/2008/layout/NameandTitleOrganizationalChart"/>
-    <dgm:cxn modelId="{8BF84026-DCDD-4AA6-9441-571CD857AAE3}" type="presOf" srcId="{E8542D3F-981F-40D4-8391-88FA9650D190}" destId="{F7069A50-1959-489B-AF03-EFFC7880D0CB}" srcOrd="0" destOrd="0" presId="urn:microsoft.com/office/officeart/2008/layout/NameandTitleOrganizationalChart"/>
+    <dgm:cxn modelId="{DB7B57D4-7E5E-4660-A333-B236F3B2F8A2}" type="presOf" srcId="{22780603-8ECD-4BC5-8B39-7601C0C170A5}" destId="{EF64EEC5-32DD-4345-B9E1-D33F57547420}" srcOrd="0" destOrd="0" presId="urn:microsoft.com/office/officeart/2008/layout/NameandTitleOrganizationalChart"/>
     <dgm:cxn modelId="{62490700-E966-4C5E-A9B0-3F493AE5C992}" srcId="{91B97FBF-DFD2-4F87-A731-B924CC1EC882}" destId="{2E7A77D1-6C56-43D6-87A0-40862728D031}" srcOrd="1" destOrd="0" parTransId="{5A5DBBFE-3EDB-4245-BC55-D5E43E0BE574}" sibTransId="{5A2F89E1-A06C-47C1-B23D-BDECC88DAEA9}"/>
-    <dgm:cxn modelId="{95D35792-0FBE-466D-9A08-89191E6A496A}" srcId="{91B97FBF-DFD2-4F87-A731-B924CC1EC882}" destId="{24432CBF-F984-4915-ADF8-D7152780EAB4}" srcOrd="0" destOrd="0" parTransId="{E70C8F83-A43B-4BC8-9CDA-B931E723E160}" sibTransId="{A758BB2D-D6C6-40AB-99AD-BD6DDC0ED7D1}"/>
-    <dgm:cxn modelId="{BE89C2D6-036A-4D45-8D76-EBBE7D0E6264}" type="presOf" srcId="{2197EAE5-395A-483E-88A6-4C5B6AA5239A}" destId="{F19DA6BC-572B-4C7A-BC8B-1D61C5B074C2}" srcOrd="1" destOrd="0" presId="urn:microsoft.com/office/officeart/2008/layout/NameandTitleOrganizationalChart"/>
-    <dgm:cxn modelId="{4F07B1B2-1A4B-4BCC-AB96-3826B65137BE}" type="presOf" srcId="{5A2F89E1-A06C-47C1-B23D-BDECC88DAEA9}" destId="{E1DB4E5E-938C-4A8F-B75B-2E78F221C871}" srcOrd="0" destOrd="0" presId="urn:microsoft.com/office/officeart/2008/layout/NameandTitleOrganizationalChart"/>
-    <dgm:cxn modelId="{D8B93064-EC77-44A3-AC6A-7EA2C6D0C51F}" type="presOf" srcId="{91B97FBF-DFD2-4F87-A731-B924CC1EC882}" destId="{02A514B8-4292-4C67-87C6-4CB976DD7579}" srcOrd="0" destOrd="0" presId="urn:microsoft.com/office/officeart/2008/layout/NameandTitleOrganizationalChart"/>
-    <dgm:cxn modelId="{D5C444A2-FB0A-4BDA-8F4F-615E470C39CE}" type="presOf" srcId="{24432CBF-F984-4915-ADF8-D7152780EAB4}" destId="{E5D059DC-D800-4B78-AEA8-7499EF904332}" srcOrd="0" destOrd="0" presId="urn:microsoft.com/office/officeart/2008/layout/NameandTitleOrganizationalChart"/>
-    <dgm:cxn modelId="{D6062134-07F7-4A09-B868-E3E4EA33088F}" type="presOf" srcId="{D25351BB-64C6-4EE3-8FE0-052A12CEE86B}" destId="{98AA721D-5845-4008-AFC6-C2A85C5FDE13}" srcOrd="0" destOrd="0" presId="urn:microsoft.com/office/officeart/2008/layout/NameandTitleOrganizationalChart"/>
-    <dgm:cxn modelId="{4E74B4E4-641D-40E3-85B8-354DF409CCB3}" srcId="{E8542D3F-981F-40D4-8391-88FA9650D190}" destId="{D25351BB-64C6-4EE3-8FE0-052A12CEE86B}" srcOrd="0" destOrd="0" parTransId="{D44BEBD3-0573-47B4-803F-71E9759E78F4}" sibTransId="{22780603-8ECD-4BC5-8B39-7601C0C170A5}"/>
-    <dgm:cxn modelId="{250684AF-A032-45C7-866A-CF30BA9531D4}" type="presOf" srcId="{D25351BB-64C6-4EE3-8FE0-052A12CEE86B}" destId="{42456D9B-CB62-458D-857C-5356C78F8EA0}" srcOrd="1" destOrd="0" presId="urn:microsoft.com/office/officeart/2008/layout/NameandTitleOrganizationalChart"/>
-    <dgm:cxn modelId="{5E0BE1A9-525E-4876-B5BE-A20B924C8086}" type="presOf" srcId="{2197EAE5-395A-483E-88A6-4C5B6AA5239A}" destId="{60199C66-8E5E-444B-804B-7B6E0AB37D1C}" srcOrd="0" destOrd="0" presId="urn:microsoft.com/office/officeart/2008/layout/NameandTitleOrganizationalChart"/>
-    <dgm:cxn modelId="{AD913F16-77A5-47D7-8415-A47F865C2402}" type="presOf" srcId="{1E0BBD39-E6B9-48A0-BF4C-C51868A96308}" destId="{1A8B9A62-0553-47B4-84C9-C1491EF1F180}" srcOrd="0" destOrd="0" presId="urn:microsoft.com/office/officeart/2008/layout/NameandTitleOrganizationalChart"/>
-    <dgm:cxn modelId="{BFC6BB5E-300E-4205-AC93-17A176C30729}" type="presOf" srcId="{2E7A77D1-6C56-43D6-87A0-40862728D031}" destId="{72EFAF88-E5B1-4F89-897E-DF4F0E41259A}" srcOrd="1" destOrd="0" presId="urn:microsoft.com/office/officeart/2008/layout/NameandTitleOrganizationalChart"/>
-    <dgm:cxn modelId="{9A9744BA-453D-4DA0-8385-38FE23600A58}" srcId="{E8542D3F-981F-40D4-8391-88FA9650D190}" destId="{91B97FBF-DFD2-4F87-A731-B924CC1EC882}" srcOrd="2" destOrd="0" parTransId="{36954071-A48E-4F6F-B44F-EB3C2DDF9DFB}" sibTransId="{1E0BBD39-E6B9-48A0-BF4C-C51868A96308}"/>
-    <dgm:cxn modelId="{A5402BAE-9254-4EDE-8D2C-051EDF201C99}" type="presParOf" srcId="{F7069A50-1959-489B-AF03-EFFC7880D0CB}" destId="{18D99064-F35F-4570-9668-D8E6E8A1B1D4}" srcOrd="0" destOrd="0" presId="urn:microsoft.com/office/officeart/2008/layout/NameandTitleOrganizationalChart"/>
-    <dgm:cxn modelId="{57CC74FE-9564-4884-A95C-A5B1D2780ADB}" type="presParOf" srcId="{18D99064-F35F-4570-9668-D8E6E8A1B1D4}" destId="{9076C42E-D04F-4C76-9ECE-C734A755C632}" srcOrd="0" destOrd="0" presId="urn:microsoft.com/office/officeart/2008/layout/NameandTitleOrganizationalChart"/>
-    <dgm:cxn modelId="{DD19D824-7F33-4AAC-A4F1-21984FF8196F}" type="presParOf" srcId="{9076C42E-D04F-4C76-9ECE-C734A755C632}" destId="{98AA721D-5845-4008-AFC6-C2A85C5FDE13}" srcOrd="0" destOrd="0" presId="urn:microsoft.com/office/officeart/2008/layout/NameandTitleOrganizationalChart"/>
-    <dgm:cxn modelId="{3B92E206-7C6A-4E73-801F-26747AF41B58}" type="presParOf" srcId="{9076C42E-D04F-4C76-9ECE-C734A755C632}" destId="{EF64EEC5-32DD-4345-B9E1-D33F57547420}" srcOrd="1" destOrd="0" presId="urn:microsoft.com/office/officeart/2008/layout/NameandTitleOrganizationalChart"/>
-    <dgm:cxn modelId="{55979F1B-D789-4396-A4BC-69E8B3F0B9AC}" type="presParOf" srcId="{9076C42E-D04F-4C76-9ECE-C734A755C632}" destId="{42456D9B-CB62-458D-857C-5356C78F8EA0}" srcOrd="2" destOrd="0" presId="urn:microsoft.com/office/officeart/2008/layout/NameandTitleOrganizationalChart"/>
-    <dgm:cxn modelId="{EA641BB9-86EE-4C05-B4AF-92F254E1C78A}" type="presParOf" srcId="{18D99064-F35F-4570-9668-D8E6E8A1B1D4}" destId="{AF8C8CC1-E6D5-4917-9266-D5E79B40B2B7}" srcOrd="1" destOrd="0" presId="urn:microsoft.com/office/officeart/2008/layout/NameandTitleOrganizationalChart"/>
-    <dgm:cxn modelId="{399ED604-28AB-4876-8A5E-85B81376890C}" type="presParOf" srcId="{18D99064-F35F-4570-9668-D8E6E8A1B1D4}" destId="{B0A3F549-2922-439B-8AF7-C46E039B530C}" srcOrd="2" destOrd="0" presId="urn:microsoft.com/office/officeart/2008/layout/NameandTitleOrganizationalChart"/>
-    <dgm:cxn modelId="{0E29965F-BC79-4FB3-BEC4-46D29E967EEE}" type="presParOf" srcId="{F7069A50-1959-489B-AF03-EFFC7880D0CB}" destId="{84CE0B5A-1D72-4A14-B3F3-4AB80B56BCA0}" srcOrd="1" destOrd="0" presId="urn:microsoft.com/office/officeart/2008/layout/NameandTitleOrganizationalChart"/>
-    <dgm:cxn modelId="{7357B75D-094A-4E1B-92FB-03422603D119}" type="presParOf" srcId="{84CE0B5A-1D72-4A14-B3F3-4AB80B56BCA0}" destId="{1168129B-5D02-499C-9C2A-4E8650616D1C}" srcOrd="0" destOrd="0" presId="urn:microsoft.com/office/officeart/2008/layout/NameandTitleOrganizationalChart"/>
-    <dgm:cxn modelId="{C52E6530-7994-417A-AC69-932191313BDE}" type="presParOf" srcId="{1168129B-5D02-499C-9C2A-4E8650616D1C}" destId="{60199C66-8E5E-444B-804B-7B6E0AB37D1C}" srcOrd="0" destOrd="0" presId="urn:microsoft.com/office/officeart/2008/layout/NameandTitleOrganizationalChart"/>
-    <dgm:cxn modelId="{6CB19CAF-D203-407F-8E9D-B2F33BE98962}" type="presParOf" srcId="{1168129B-5D02-499C-9C2A-4E8650616D1C}" destId="{6740CC56-5929-45D3-B2B1-71AE751FC7B6}" srcOrd="1" destOrd="0" presId="urn:microsoft.com/office/officeart/2008/layout/NameandTitleOrganizationalChart"/>
-    <dgm:cxn modelId="{5DC619CA-B161-411A-8E3A-EE15188954E6}" type="presParOf" srcId="{1168129B-5D02-499C-9C2A-4E8650616D1C}" destId="{F19DA6BC-572B-4C7A-BC8B-1D61C5B074C2}" srcOrd="2" destOrd="0" presId="urn:microsoft.com/office/officeart/2008/layout/NameandTitleOrganizationalChart"/>
-    <dgm:cxn modelId="{3816DB00-71E6-4847-8E6A-025D489F4CA5}" type="presParOf" srcId="{84CE0B5A-1D72-4A14-B3F3-4AB80B56BCA0}" destId="{1B760874-17AD-4EE0-9707-5A8DC324F639}" srcOrd="1" destOrd="0" presId="urn:microsoft.com/office/officeart/2008/layout/NameandTitleOrganizationalChart"/>
-    <dgm:cxn modelId="{E80FB287-D4DF-4436-87D4-09D5FD313548}" type="presParOf" srcId="{84CE0B5A-1D72-4A14-B3F3-4AB80B56BCA0}" destId="{98708A22-2F52-4076-948C-2BB327B44E02}" srcOrd="2" destOrd="0" presId="urn:microsoft.com/office/officeart/2008/layout/NameandTitleOrganizationalChart"/>
-    <dgm:cxn modelId="{5F113F02-DB36-4FEE-B130-DF880B773C89}" type="presParOf" srcId="{F7069A50-1959-489B-AF03-EFFC7880D0CB}" destId="{F60490DB-BE25-47A7-9F0E-C7EC78788C31}" srcOrd="2" destOrd="0" presId="urn:microsoft.com/office/officeart/2008/layout/NameandTitleOrganizationalChart"/>
-    <dgm:cxn modelId="{E7FDB17B-1956-471C-B98E-6727A56A3A4E}" type="presParOf" srcId="{F60490DB-BE25-47A7-9F0E-C7EC78788C31}" destId="{FA867051-451C-4956-8E1D-AB5E87342340}" srcOrd="0" destOrd="0" presId="urn:microsoft.com/office/officeart/2008/layout/NameandTitleOrganizationalChart"/>
-    <dgm:cxn modelId="{0C35C044-7259-4C15-B8E4-5AC0BBF8D0A4}" type="presParOf" srcId="{FA867051-451C-4956-8E1D-AB5E87342340}" destId="{02A514B8-4292-4C67-87C6-4CB976DD7579}" srcOrd="0" destOrd="0" presId="urn:microsoft.com/office/officeart/2008/layout/NameandTitleOrganizationalChart"/>
-    <dgm:cxn modelId="{534D4D76-9CC0-46B8-9EC2-41F53D2E536A}" type="presParOf" srcId="{FA867051-451C-4956-8E1D-AB5E87342340}" destId="{1A8B9A62-0553-47B4-84C9-C1491EF1F180}" srcOrd="1" destOrd="0" presId="urn:microsoft.com/office/officeart/2008/layout/NameandTitleOrganizationalChart"/>
-    <dgm:cxn modelId="{B8378345-6B45-426B-A277-46BFEC085604}" type="presParOf" srcId="{FA867051-451C-4956-8E1D-AB5E87342340}" destId="{9F75EA87-B0DD-4433-84E1-8C765370E5BA}" srcOrd="2" destOrd="0" presId="urn:microsoft.com/office/officeart/2008/layout/NameandTitleOrganizationalChart"/>
-    <dgm:cxn modelId="{67C3FA3F-5F98-4BD4-A78D-C580532FF93E}" type="presParOf" srcId="{F60490DB-BE25-47A7-9F0E-C7EC78788C31}" destId="{6B7736CD-DE95-4DBD-8781-F41546DA9956}" srcOrd="1" destOrd="0" presId="urn:microsoft.com/office/officeart/2008/layout/NameandTitleOrganizationalChart"/>
-    <dgm:cxn modelId="{BDF7E69A-4498-4C52-BBE3-FA0DD1CE2D85}" type="presParOf" srcId="{6B7736CD-DE95-4DBD-8781-F41546DA9956}" destId="{BFCC36A1-3259-4E38-9E40-C0D2F8038FCD}" srcOrd="0" destOrd="0" presId="urn:microsoft.com/office/officeart/2008/layout/NameandTitleOrganizationalChart"/>
-    <dgm:cxn modelId="{7EF82C59-D2D3-4A2C-A911-A124BD89167D}" type="presParOf" srcId="{6B7736CD-DE95-4DBD-8781-F41546DA9956}" destId="{64396AD2-BF83-42F9-8763-C03191560838}" srcOrd="1" destOrd="0" presId="urn:microsoft.com/office/officeart/2008/layout/NameandTitleOrganizationalChart"/>
-    <dgm:cxn modelId="{3BD7B610-814D-4E17-B65D-EFBC626EDBFF}" type="presParOf" srcId="{64396AD2-BF83-42F9-8763-C03191560838}" destId="{7AF2DC6B-E8D8-4E1C-8131-D961CD4E15DD}" srcOrd="0" destOrd="0" presId="urn:microsoft.com/office/officeart/2008/layout/NameandTitleOrganizationalChart"/>
-    <dgm:cxn modelId="{794B1AA6-C82B-4569-BF1A-77941158756B}" type="presParOf" srcId="{7AF2DC6B-E8D8-4E1C-8131-D961CD4E15DD}" destId="{E5D059DC-D800-4B78-AEA8-7499EF904332}" srcOrd="0" destOrd="0" presId="urn:microsoft.com/office/officeart/2008/layout/NameandTitleOrganizationalChart"/>
-    <dgm:cxn modelId="{66EDA831-6538-42B2-934A-DD460D9BA54A}" type="presParOf" srcId="{7AF2DC6B-E8D8-4E1C-8131-D961CD4E15DD}" destId="{5A3D22AF-E0CC-4CD0-8688-B46046610554}" srcOrd="1" destOrd="0" presId="urn:microsoft.com/office/officeart/2008/layout/NameandTitleOrganizationalChart"/>
-    <dgm:cxn modelId="{968CA62B-99BC-4716-A202-6546FB5129A7}" type="presParOf" srcId="{7AF2DC6B-E8D8-4E1C-8131-D961CD4E15DD}" destId="{01EB3CE6-C4E9-44E5-8738-75F8C2035E09}" srcOrd="2" destOrd="0" presId="urn:microsoft.com/office/officeart/2008/layout/NameandTitleOrganizationalChart"/>
-    <dgm:cxn modelId="{28724180-597E-4DEE-9800-55ACBC6BE261}" type="presParOf" srcId="{64396AD2-BF83-42F9-8763-C03191560838}" destId="{BD5C084A-C344-47BF-9E64-60680F0341B2}" srcOrd="1" destOrd="0" presId="urn:microsoft.com/office/officeart/2008/layout/NameandTitleOrganizationalChart"/>
-    <dgm:cxn modelId="{CA81F02F-CB83-4E6D-A3E9-6374269524FC}" type="presParOf" srcId="{64396AD2-BF83-42F9-8763-C03191560838}" destId="{BB04C491-320A-4695-8C27-E579D832DDA3}" srcOrd="2" destOrd="0" presId="urn:microsoft.com/office/officeart/2008/layout/NameandTitleOrganizationalChart"/>
-    <dgm:cxn modelId="{73E050CF-C0B8-4D17-9F64-44C18CF74918}" type="presParOf" srcId="{6B7736CD-DE95-4DBD-8781-F41546DA9956}" destId="{59BAB440-A1F3-4AB8-86A0-8DB456C35EAF}" srcOrd="2" destOrd="0" presId="urn:microsoft.com/office/officeart/2008/layout/NameandTitleOrganizationalChart"/>
-    <dgm:cxn modelId="{DA911E5E-BD2C-4D18-829C-9061409BBDEC}" type="presParOf" srcId="{6B7736CD-DE95-4DBD-8781-F41546DA9956}" destId="{2FC04755-04FD-4B67-8F4A-BDFEDA607091}" srcOrd="3" destOrd="0" presId="urn:microsoft.com/office/officeart/2008/layout/NameandTitleOrganizationalChart"/>
-    <dgm:cxn modelId="{F677EF97-B582-4C57-B120-87C228EABA66}" type="presParOf" srcId="{2FC04755-04FD-4B67-8F4A-BDFEDA607091}" destId="{34E774A2-3625-437A-88F5-F699D3FFFE23}" srcOrd="0" destOrd="0" presId="urn:microsoft.com/office/officeart/2008/layout/NameandTitleOrganizationalChart"/>
-    <dgm:cxn modelId="{B362CDAD-9A2F-471D-B046-9B84255FE192}" type="presParOf" srcId="{34E774A2-3625-437A-88F5-F699D3FFFE23}" destId="{E4260FE2-1710-40C5-BC63-4570CF865B9C}" srcOrd="0" destOrd="0" presId="urn:microsoft.com/office/officeart/2008/layout/NameandTitleOrganizationalChart"/>
-    <dgm:cxn modelId="{8F21A19B-D301-4B94-9057-D24E8CEE37DE}" type="presParOf" srcId="{34E774A2-3625-437A-88F5-F699D3FFFE23}" destId="{E1DB4E5E-938C-4A8F-B75B-2E78F221C871}" srcOrd="1" destOrd="0" presId="urn:microsoft.com/office/officeart/2008/layout/NameandTitleOrganizationalChart"/>
-    <dgm:cxn modelId="{8C07C670-7D56-40FE-934F-73E1ECFBAB2E}" type="presParOf" srcId="{34E774A2-3625-437A-88F5-F699D3FFFE23}" destId="{72EFAF88-E5B1-4F89-897E-DF4F0E41259A}" srcOrd="2" destOrd="0" presId="urn:microsoft.com/office/officeart/2008/layout/NameandTitleOrganizationalChart"/>
-    <dgm:cxn modelId="{966443CF-3338-4C82-A470-DAC9D12B8E07}" type="presParOf" srcId="{2FC04755-04FD-4B67-8F4A-BDFEDA607091}" destId="{EB028A3E-C5DE-4B45-A1FC-04C36283034B}" srcOrd="1" destOrd="0" presId="urn:microsoft.com/office/officeart/2008/layout/NameandTitleOrganizationalChart"/>
-    <dgm:cxn modelId="{58F543A8-6057-4B53-A775-A96FBAFAF854}" type="presParOf" srcId="{2FC04755-04FD-4B67-8F4A-BDFEDA607091}" destId="{8511C9C9-A80B-4553-9A9B-8D93F00BA1FC}" srcOrd="2" destOrd="0" presId="urn:microsoft.com/office/officeart/2008/layout/NameandTitleOrganizationalChart"/>
-    <dgm:cxn modelId="{4D6B608D-891F-44FE-8FFB-E44E5F00F44D}" type="presParOf" srcId="{F60490DB-BE25-47A7-9F0E-C7EC78788C31}" destId="{7772A3B9-F4C8-4DC0-8BA6-4B466F6098AC}" srcOrd="2" destOrd="0" presId="urn:microsoft.com/office/officeart/2008/layout/NameandTitleOrganizationalChart"/>
+    <dgm:cxn modelId="{A5409054-BB92-4794-9121-A327EA7CD7A0}" type="presOf" srcId="{2197EAE5-395A-483E-88A6-4C5B6AA5239A}" destId="{F19DA6BC-572B-4C7A-BC8B-1D61C5B074C2}" srcOrd="1" destOrd="0" presId="urn:microsoft.com/office/officeart/2008/layout/NameandTitleOrganizationalChart"/>
+    <dgm:cxn modelId="{A7EB75DF-EA4A-4494-8C4F-91D20FCCBAD0}" type="presParOf" srcId="{F7069A50-1959-489B-AF03-EFFC7880D0CB}" destId="{18D99064-F35F-4570-9668-D8E6E8A1B1D4}" srcOrd="0" destOrd="0" presId="urn:microsoft.com/office/officeart/2008/layout/NameandTitleOrganizationalChart"/>
+    <dgm:cxn modelId="{380B90DB-91EE-4C72-AC9F-F55466DA3DD3}" type="presParOf" srcId="{18D99064-F35F-4570-9668-D8E6E8A1B1D4}" destId="{9076C42E-D04F-4C76-9ECE-C734A755C632}" srcOrd="0" destOrd="0" presId="urn:microsoft.com/office/officeart/2008/layout/NameandTitleOrganizationalChart"/>
+    <dgm:cxn modelId="{11D8881A-9178-40C0-A6C2-C01969432E78}" type="presParOf" srcId="{9076C42E-D04F-4C76-9ECE-C734A755C632}" destId="{98AA721D-5845-4008-AFC6-C2A85C5FDE13}" srcOrd="0" destOrd="0" presId="urn:microsoft.com/office/officeart/2008/layout/NameandTitleOrganizationalChart"/>
+    <dgm:cxn modelId="{8BBBDAC5-ED6C-4431-B4FA-EF49E8A6B041}" type="presParOf" srcId="{9076C42E-D04F-4C76-9ECE-C734A755C632}" destId="{EF64EEC5-32DD-4345-B9E1-D33F57547420}" srcOrd="1" destOrd="0" presId="urn:microsoft.com/office/officeart/2008/layout/NameandTitleOrganizationalChart"/>
+    <dgm:cxn modelId="{6E75D12B-31F6-4587-A233-EBFB9ECEFC74}" type="presParOf" srcId="{9076C42E-D04F-4C76-9ECE-C734A755C632}" destId="{42456D9B-CB62-458D-857C-5356C78F8EA0}" srcOrd="2" destOrd="0" presId="urn:microsoft.com/office/officeart/2008/layout/NameandTitleOrganizationalChart"/>
+    <dgm:cxn modelId="{32BC9BD0-38F5-4219-8253-244327BF1652}" type="presParOf" srcId="{18D99064-F35F-4570-9668-D8E6E8A1B1D4}" destId="{AF8C8CC1-E6D5-4917-9266-D5E79B40B2B7}" srcOrd="1" destOrd="0" presId="urn:microsoft.com/office/officeart/2008/layout/NameandTitleOrganizationalChart"/>
+    <dgm:cxn modelId="{09EB3318-EDF2-4959-8675-D8CB83B3BB69}" type="presParOf" srcId="{18D99064-F35F-4570-9668-D8E6E8A1B1D4}" destId="{B0A3F549-2922-439B-8AF7-C46E039B530C}" srcOrd="2" destOrd="0" presId="urn:microsoft.com/office/officeart/2008/layout/NameandTitleOrganizationalChart"/>
+    <dgm:cxn modelId="{F1B5D65E-2369-4F88-8B8B-EE7D72BC9A0F}" type="presParOf" srcId="{F7069A50-1959-489B-AF03-EFFC7880D0CB}" destId="{84CE0B5A-1D72-4A14-B3F3-4AB80B56BCA0}" srcOrd="1" destOrd="0" presId="urn:microsoft.com/office/officeart/2008/layout/NameandTitleOrganizationalChart"/>
+    <dgm:cxn modelId="{64AA3649-6043-4DDA-BA97-0609BC59BEB6}" type="presParOf" srcId="{84CE0B5A-1D72-4A14-B3F3-4AB80B56BCA0}" destId="{1168129B-5D02-499C-9C2A-4E8650616D1C}" srcOrd="0" destOrd="0" presId="urn:microsoft.com/office/officeart/2008/layout/NameandTitleOrganizationalChart"/>
+    <dgm:cxn modelId="{A5F3689A-7B05-45D5-9D80-E2244401C467}" type="presParOf" srcId="{1168129B-5D02-499C-9C2A-4E8650616D1C}" destId="{60199C66-8E5E-444B-804B-7B6E0AB37D1C}" srcOrd="0" destOrd="0" presId="urn:microsoft.com/office/officeart/2008/layout/NameandTitleOrganizationalChart"/>
+    <dgm:cxn modelId="{48E2B6CF-92CD-4923-A8CC-248A74750EA7}" type="presParOf" srcId="{1168129B-5D02-499C-9C2A-4E8650616D1C}" destId="{6740CC56-5929-45D3-B2B1-71AE751FC7B6}" srcOrd="1" destOrd="0" presId="urn:microsoft.com/office/officeart/2008/layout/NameandTitleOrganizationalChart"/>
+    <dgm:cxn modelId="{64C5006F-D175-4297-BD23-B37FD9EB4B4E}" type="presParOf" srcId="{1168129B-5D02-499C-9C2A-4E8650616D1C}" destId="{F19DA6BC-572B-4C7A-BC8B-1D61C5B074C2}" srcOrd="2" destOrd="0" presId="urn:microsoft.com/office/officeart/2008/layout/NameandTitleOrganizationalChart"/>
+    <dgm:cxn modelId="{D6B94F68-9245-4A5C-B79E-ABFDA7E654EE}" type="presParOf" srcId="{84CE0B5A-1D72-4A14-B3F3-4AB80B56BCA0}" destId="{1B760874-17AD-4EE0-9707-5A8DC324F639}" srcOrd="1" destOrd="0" presId="urn:microsoft.com/office/officeart/2008/layout/NameandTitleOrganizationalChart"/>
+    <dgm:cxn modelId="{FC80841A-6C08-47A8-BA7F-E15B442B2F35}" type="presParOf" srcId="{84CE0B5A-1D72-4A14-B3F3-4AB80B56BCA0}" destId="{98708A22-2F52-4076-948C-2BB327B44E02}" srcOrd="2" destOrd="0" presId="urn:microsoft.com/office/officeart/2008/layout/NameandTitleOrganizationalChart"/>
+    <dgm:cxn modelId="{9B75FB84-DBE7-4B05-AD19-05E5995D6926}" type="presParOf" srcId="{F7069A50-1959-489B-AF03-EFFC7880D0CB}" destId="{F60490DB-BE25-47A7-9F0E-C7EC78788C31}" srcOrd="2" destOrd="0" presId="urn:microsoft.com/office/officeart/2008/layout/NameandTitleOrganizationalChart"/>
+    <dgm:cxn modelId="{085C658E-9D2D-43D1-B662-D8678703C6B5}" type="presParOf" srcId="{F60490DB-BE25-47A7-9F0E-C7EC78788C31}" destId="{FA867051-451C-4956-8E1D-AB5E87342340}" srcOrd="0" destOrd="0" presId="urn:microsoft.com/office/officeart/2008/layout/NameandTitleOrganizationalChart"/>
+    <dgm:cxn modelId="{4BC60CE1-3712-412E-9E84-976E14B36C4F}" type="presParOf" srcId="{FA867051-451C-4956-8E1D-AB5E87342340}" destId="{02A514B8-4292-4C67-87C6-4CB976DD7579}" srcOrd="0" destOrd="0" presId="urn:microsoft.com/office/officeart/2008/layout/NameandTitleOrganizationalChart"/>
+    <dgm:cxn modelId="{3D3E7887-B474-4C35-A44D-B8F2DADDDE3A}" type="presParOf" srcId="{FA867051-451C-4956-8E1D-AB5E87342340}" destId="{1A8B9A62-0553-47B4-84C9-C1491EF1F180}" srcOrd="1" destOrd="0" presId="urn:microsoft.com/office/officeart/2008/layout/NameandTitleOrganizationalChart"/>
+    <dgm:cxn modelId="{77041B0F-B476-427D-88B7-AEF89ABF769E}" type="presParOf" srcId="{FA867051-451C-4956-8E1D-AB5E87342340}" destId="{9F75EA87-B0DD-4433-84E1-8C765370E5BA}" srcOrd="2" destOrd="0" presId="urn:microsoft.com/office/officeart/2008/layout/NameandTitleOrganizationalChart"/>
+    <dgm:cxn modelId="{9557CCB0-1966-40FF-89F6-A649B0BD5C62}" type="presParOf" srcId="{F60490DB-BE25-47A7-9F0E-C7EC78788C31}" destId="{6B7736CD-DE95-4DBD-8781-F41546DA9956}" srcOrd="1" destOrd="0" presId="urn:microsoft.com/office/officeart/2008/layout/NameandTitleOrganizationalChart"/>
+    <dgm:cxn modelId="{9A16E19C-6371-48D2-8896-16AC9CE4CC0F}" type="presParOf" srcId="{6B7736CD-DE95-4DBD-8781-F41546DA9956}" destId="{BFCC36A1-3259-4E38-9E40-C0D2F8038FCD}" srcOrd="0" destOrd="0" presId="urn:microsoft.com/office/officeart/2008/layout/NameandTitleOrganizationalChart"/>
+    <dgm:cxn modelId="{63D5D16E-FD21-4FEA-8C43-D87C19C7669D}" type="presParOf" srcId="{6B7736CD-DE95-4DBD-8781-F41546DA9956}" destId="{64396AD2-BF83-42F9-8763-C03191560838}" srcOrd="1" destOrd="0" presId="urn:microsoft.com/office/officeart/2008/layout/NameandTitleOrganizationalChart"/>
+    <dgm:cxn modelId="{4746153C-4E18-4C15-A2A7-6E6EE358F49B}" type="presParOf" srcId="{64396AD2-BF83-42F9-8763-C03191560838}" destId="{7AF2DC6B-E8D8-4E1C-8131-D961CD4E15DD}" srcOrd="0" destOrd="0" presId="urn:microsoft.com/office/officeart/2008/layout/NameandTitleOrganizationalChart"/>
+    <dgm:cxn modelId="{46A8AEB5-4310-41F9-B9C8-B98AD02B82D3}" type="presParOf" srcId="{7AF2DC6B-E8D8-4E1C-8131-D961CD4E15DD}" destId="{E5D059DC-D800-4B78-AEA8-7499EF904332}" srcOrd="0" destOrd="0" presId="urn:microsoft.com/office/officeart/2008/layout/NameandTitleOrganizationalChart"/>
+    <dgm:cxn modelId="{5B547F2A-176D-434A-A47A-00B58A54BEC6}" type="presParOf" srcId="{7AF2DC6B-E8D8-4E1C-8131-D961CD4E15DD}" destId="{5A3D22AF-E0CC-4CD0-8688-B46046610554}" srcOrd="1" destOrd="0" presId="urn:microsoft.com/office/officeart/2008/layout/NameandTitleOrganizationalChart"/>
+    <dgm:cxn modelId="{B3788863-FD2E-4689-B221-01B9AAD4EE4C}" type="presParOf" srcId="{7AF2DC6B-E8D8-4E1C-8131-D961CD4E15DD}" destId="{01EB3CE6-C4E9-44E5-8738-75F8C2035E09}" srcOrd="2" destOrd="0" presId="urn:microsoft.com/office/officeart/2008/layout/NameandTitleOrganizationalChart"/>
+    <dgm:cxn modelId="{C854DCFA-A31E-4312-8425-D41C8A5BD150}" type="presParOf" srcId="{64396AD2-BF83-42F9-8763-C03191560838}" destId="{BD5C084A-C344-47BF-9E64-60680F0341B2}" srcOrd="1" destOrd="0" presId="urn:microsoft.com/office/officeart/2008/layout/NameandTitleOrganizationalChart"/>
+    <dgm:cxn modelId="{12457A33-71F2-40E5-9B1E-AA7C83126DB7}" type="presParOf" srcId="{64396AD2-BF83-42F9-8763-C03191560838}" destId="{BB04C491-320A-4695-8C27-E579D832DDA3}" srcOrd="2" destOrd="0" presId="urn:microsoft.com/office/officeart/2008/layout/NameandTitleOrganizationalChart"/>
+    <dgm:cxn modelId="{BD36F3BF-1BBC-464C-9516-248EC69C92A9}" type="presParOf" srcId="{6B7736CD-DE95-4DBD-8781-F41546DA9956}" destId="{59BAB440-A1F3-4AB8-86A0-8DB456C35EAF}" srcOrd="2" destOrd="0" presId="urn:microsoft.com/office/officeart/2008/layout/NameandTitleOrganizationalChart"/>
+    <dgm:cxn modelId="{263BC040-B26B-43CB-87F2-52A0847584DD}" type="presParOf" srcId="{6B7736CD-DE95-4DBD-8781-F41546DA9956}" destId="{2FC04755-04FD-4B67-8F4A-BDFEDA607091}" srcOrd="3" destOrd="0" presId="urn:microsoft.com/office/officeart/2008/layout/NameandTitleOrganizationalChart"/>
+    <dgm:cxn modelId="{C2C4474A-92CD-4592-AABB-BA2C7FA3F0C2}" type="presParOf" srcId="{2FC04755-04FD-4B67-8F4A-BDFEDA607091}" destId="{34E774A2-3625-437A-88F5-F699D3FFFE23}" srcOrd="0" destOrd="0" presId="urn:microsoft.com/office/officeart/2008/layout/NameandTitleOrganizationalChart"/>
+    <dgm:cxn modelId="{1832FD42-14AE-4C7D-A53F-596252B73658}" type="presParOf" srcId="{34E774A2-3625-437A-88F5-F699D3FFFE23}" destId="{E4260FE2-1710-40C5-BC63-4570CF865B9C}" srcOrd="0" destOrd="0" presId="urn:microsoft.com/office/officeart/2008/layout/NameandTitleOrganizationalChart"/>
+    <dgm:cxn modelId="{60798592-F512-47C2-BED0-F19525FCEB43}" type="presParOf" srcId="{34E774A2-3625-437A-88F5-F699D3FFFE23}" destId="{E1DB4E5E-938C-4A8F-B75B-2E78F221C871}" srcOrd="1" destOrd="0" presId="urn:microsoft.com/office/officeart/2008/layout/NameandTitleOrganizationalChart"/>
+    <dgm:cxn modelId="{1BBD2555-EB57-4932-9B86-D65433453A25}" type="presParOf" srcId="{34E774A2-3625-437A-88F5-F699D3FFFE23}" destId="{72EFAF88-E5B1-4F89-897E-DF4F0E41259A}" srcOrd="2" destOrd="0" presId="urn:microsoft.com/office/officeart/2008/layout/NameandTitleOrganizationalChart"/>
+    <dgm:cxn modelId="{474C48D0-BF91-4CCD-AEE7-EAD967BEDAC0}" type="presParOf" srcId="{2FC04755-04FD-4B67-8F4A-BDFEDA607091}" destId="{EB028A3E-C5DE-4B45-A1FC-04C36283034B}" srcOrd="1" destOrd="0" presId="urn:microsoft.com/office/officeart/2008/layout/NameandTitleOrganizationalChart"/>
+    <dgm:cxn modelId="{8F9DD303-3DB8-4F77-8A40-2B45608832B0}" type="presParOf" srcId="{2FC04755-04FD-4B67-8F4A-BDFEDA607091}" destId="{8511C9C9-A80B-4553-9A9B-8D93F00BA1FC}" srcOrd="2" destOrd="0" presId="urn:microsoft.com/office/officeart/2008/layout/NameandTitleOrganizationalChart"/>
+    <dgm:cxn modelId="{88C46DB4-B47E-4B53-9B4D-2F9CB2AEB9D1}" type="presParOf" srcId="{F60490DB-BE25-47A7-9F0E-C7EC78788C31}" destId="{7772A3B9-F4C8-4DC0-8BA6-4B466F6098AC}" srcOrd="2" destOrd="0" presId="urn:microsoft.com/office/officeart/2008/layout/NameandTitleOrganizationalChart"/>
   </dgm:cxnLst>
   <dgm:bg/>
   <dgm:whole/>
@@ -10966,7 +11028,7 @@
 </file>
 
 <file path=customXml/itemProps1.xml><?xml version="1.0" encoding="utf-8"?>
-<ds:datastoreItem xmlns:ds="http://schemas.openxmlformats.org/officeDocument/2006/customXml" ds:itemID="{51A93648-A4AA-404B-8737-6A4EF8C45A30}">
+<ds:datastoreItem xmlns:ds="http://schemas.openxmlformats.org/officeDocument/2006/customXml" ds:itemID="{DA7D5EB0-2681-4AFC-A629-D094A7BC0AD5}">
   <ds:schemaRefs>
     <ds:schemaRef ds:uri="http://schemas.openxmlformats.org/officeDocument/2006/bibliography"/>
   </ds:schemaRefs>

</xml_diff>